<commit_message>
Part1 + 2 submission
Section 4.2 Edited in start and end week
Part1 + 2 submission
</commit_message>
<xml_diff>
--- a/doc/PA1_GroupNguyenChansQuas.docx
+++ b/doc/PA1_GroupNguyenChansQuas.docx
@@ -1,6 +1,6 @@
 
 <file path=word/document.xml><?xml version="1.0" encoding="utf-8"?>
-<w:document xmlns:wpc="http://schemas.microsoft.com/office/word/2010/wordprocessingCanvas" xmlns:mc="http://schemas.openxmlformats.org/markup-compatibility/2006" xmlns:o="urn:schemas-microsoft-com:office:office" xmlns:r="http://schemas.openxmlformats.org/officeDocument/2006/relationships" xmlns:m="http://schemas.openxmlformats.org/officeDocument/2006/math" xmlns:v="urn:schemas-microsoft-com:vml" xmlns:wp14="http://schemas.microsoft.com/office/word/2010/wordprocessingDrawing" xmlns:wp="http://schemas.openxmlformats.org/drawingml/2006/wordprocessingDrawing" xmlns:w10="urn:schemas-microsoft-com:office:word" xmlns:w="http://schemas.openxmlformats.org/wordprocessingml/2006/main" xmlns:w14="http://schemas.microsoft.com/office/word/2010/wordml" xmlns:w15="http://schemas.microsoft.com/office/word/2012/wordml" xmlns:wpg="http://schemas.microsoft.com/office/word/2010/wordprocessingGroup" xmlns:wpi="http://schemas.microsoft.com/office/word/2010/wordprocessingInk" xmlns:wne="http://schemas.microsoft.com/office/word/2006/wordml" xmlns:wps="http://schemas.microsoft.com/office/word/2010/wordprocessingShape" mc:Ignorable="w14 w15 wp14">
+<w:document xmlns:wpc="http://schemas.microsoft.com/office/word/2010/wordprocessingCanvas" xmlns:cx="http://schemas.microsoft.com/office/drawing/2014/chartex" xmlns:cx1="http://schemas.microsoft.com/office/drawing/2015/9/8/chartex" xmlns:cx2="http://schemas.microsoft.com/office/drawing/2015/10/21/chartex" xmlns:cx3="http://schemas.microsoft.com/office/drawing/2016/5/9/chartex" xmlns:cx4="http://schemas.microsoft.com/office/drawing/2016/5/10/chartex" xmlns:cx5="http://schemas.microsoft.com/office/drawing/2016/5/11/chartex" xmlns:cx6="http://schemas.microsoft.com/office/drawing/2016/5/12/chartex" xmlns:cx7="http://schemas.microsoft.com/office/drawing/2016/5/13/chartex" xmlns:cx8="http://schemas.microsoft.com/office/drawing/2016/5/14/chartex" xmlns:mc="http://schemas.openxmlformats.org/markup-compatibility/2006" xmlns:aink="http://schemas.microsoft.com/office/drawing/2016/ink" xmlns:am3d="http://schemas.microsoft.com/office/drawing/2017/model3d" xmlns:o="urn:schemas-microsoft-com:office:office" xmlns:r="http://schemas.openxmlformats.org/officeDocument/2006/relationships" xmlns:m="http://schemas.openxmlformats.org/officeDocument/2006/math" xmlns:v="urn:schemas-microsoft-com:vml" xmlns:wp14="http://schemas.microsoft.com/office/word/2010/wordprocessingDrawing" xmlns:wp="http://schemas.openxmlformats.org/drawingml/2006/wordprocessingDrawing" xmlns:w10="urn:schemas-microsoft-com:office:word" xmlns:w="http://schemas.openxmlformats.org/wordprocessingml/2006/main" xmlns:w14="http://schemas.microsoft.com/office/word/2010/wordml" xmlns:w15="http://schemas.microsoft.com/office/word/2012/wordml" xmlns:w16se="http://schemas.microsoft.com/office/word/2015/wordml/symex" xmlns:wpg="http://schemas.microsoft.com/office/word/2010/wordprocessingGroup" xmlns:wpi="http://schemas.microsoft.com/office/word/2010/wordprocessingInk" xmlns:wne="http://schemas.microsoft.com/office/word/2006/wordml" xmlns:wps="http://schemas.microsoft.com/office/word/2010/wordprocessingShape" mc:Ignorable="w14 w15 w16se wp14">
   <w:body>
     <w:p>
       <w:pPr>
@@ -28,21 +28,11 @@
         <w:pStyle w:val="Title"/>
         <w:jc w:val="right"/>
       </w:pPr>
-      <w:r>
-        <w:fldChar w:fldCharType="begin"/>
-      </w:r>
-      <w:r>
-        <w:instrText xml:space="preserve"> TITLE  \* MERGEFORMAT </w:instrText>
-      </w:r>
-      <w:r>
-        <w:fldChar w:fldCharType="separate"/>
-      </w:r>
-      <w:r>
-        <w:t>Software Development Plan</w:t>
-      </w:r>
-      <w:r>
-        <w:fldChar w:fldCharType="end"/>
-      </w:r>
+      <w:fldSimple w:instr=" TITLE  \* MERGEFORMAT ">
+        <w:r>
+          <w:t>Software Development Plan</w:t>
+        </w:r>
+      </w:fldSimple>
     </w:p>
     <w:p>
       <w:pPr>
@@ -2196,22 +2186,11 @@
       <w:r>
         <w:br w:type="page"/>
       </w:r>
-      <w:r>
-        <w:lastRenderedPageBreak/>
-        <w:fldChar w:fldCharType="begin"/>
-      </w:r>
-      <w:r>
-        <w:instrText xml:space="preserve"> TITLE  \* MERGEFORMAT </w:instrText>
-      </w:r>
-      <w:r>
-        <w:fldChar w:fldCharType="separate"/>
-      </w:r>
-      <w:r>
-        <w:t xml:space="preserve">Software Development Plan </w:t>
-      </w:r>
-      <w:r>
-        <w:fldChar w:fldCharType="end"/>
-      </w:r>
+      <w:fldSimple w:instr=" TITLE  \* MERGEFORMAT ">
+        <w:r>
+          <w:t xml:space="preserve">Software Development Plan </w:t>
+        </w:r>
+      </w:fldSimple>
     </w:p>
     <w:p>
       <w:pPr>
@@ -2913,7 +2892,10 @@
               <w:jc w:val="center"/>
             </w:pPr>
             <w:r>
-              <w:t>Week 5</w:t>
+              <w:t xml:space="preserve">Week </w:t>
+            </w:r>
+            <w:r>
+              <w:t>4</w:t>
             </w:r>
           </w:p>
         </w:tc>
@@ -2956,7 +2938,10 @@
               <w:jc w:val="center"/>
             </w:pPr>
             <w:r>
-              <w:t>Week 6</w:t>
+              <w:t xml:space="preserve">Week </w:t>
+            </w:r>
+            <w:r>
+              <w:t>5</w:t>
             </w:r>
           </w:p>
         </w:tc>
@@ -2969,7 +2954,10 @@
               <w:jc w:val="center"/>
             </w:pPr>
             <w:r>
-              <w:t>Week 8</w:t>
+              <w:t xml:space="preserve">Week </w:t>
+            </w:r>
+            <w:r>
+              <w:t>9</w:t>
             </w:r>
           </w:p>
         </w:tc>
@@ -3012,7 +3000,10 @@
               <w:jc w:val="center"/>
             </w:pPr>
             <w:r>
-              <w:t>Week 9</w:t>
+              <w:t xml:space="preserve">Week </w:t>
+            </w:r>
+            <w:r>
+              <w:t>10</w:t>
             </w:r>
           </w:p>
         </w:tc>
@@ -3039,6 +3030,8 @@
       <w:r>
         <w:t>Table 4.2.1a Timeline for each phase of the process</w:t>
       </w:r>
+      <w:bookmarkStart w:id="39" w:name="_GoBack"/>
+      <w:bookmarkEnd w:id="39"/>
     </w:p>
     <w:tbl>
       <w:tblPr>
@@ -3090,8 +3083,6 @@
             <w:r>
               <w:t>Milestone</w:t>
             </w:r>
-            <w:bookmarkStart w:id="39" w:name="_GoBack"/>
-            <w:bookmarkEnd w:id="39"/>
           </w:p>
         </w:tc>
       </w:tr>
@@ -3352,13 +3343,8 @@
         </w:rPr>
         <w:t xml:space="preserve">     </w:t>
       </w:r>
-      <w:proofErr w:type="gramStart"/>
-      <w:r>
-        <w:t>a</w:t>
-      </w:r>
-      <w:proofErr w:type="gramEnd"/>
-      <w:r>
-        <w:t xml:space="preserve"> timeline or Gantt chart showing the allocation of time to the project phases and iterations</w:t>
+      <w:r>
+        <w:t>a timeline or Gantt chart showing the allocation of time to the project phases and iterations</w:t>
       </w:r>
     </w:p>
     <w:p>
@@ -3969,21 +3955,8 @@
           <w:numId w:val="2"/>
         </w:numPr>
       </w:pPr>
-      <w:proofErr w:type="spellStart"/>
-      <w:r>
-        <w:t>Git</w:t>
-      </w:r>
-      <w:proofErr w:type="spellEnd"/>
-      <w:r>
-        <w:t xml:space="preserve">, </w:t>
-      </w:r>
-      <w:proofErr w:type="spellStart"/>
-      <w:r>
-        <w:t>Bitbucket</w:t>
-      </w:r>
-      <w:proofErr w:type="spellEnd"/>
-      <w:r>
-        <w:t xml:space="preserve">, etc. for managing source code and related files </w:t>
+      <w:r>
+        <w:t xml:space="preserve">Git, Bitbucket, etc. for managing source code and related files </w:t>
       </w:r>
     </w:p>
     <w:p>
@@ -4037,7 +4010,7 @@
 </file>
 
 <file path=word/endnotes.xml><?xml version="1.0" encoding="utf-8"?>
-<w:endnotes xmlns:wpc="http://schemas.microsoft.com/office/word/2010/wordprocessingCanvas" xmlns:mc="http://schemas.openxmlformats.org/markup-compatibility/2006" xmlns:o="urn:schemas-microsoft-com:office:office" xmlns:r="http://schemas.openxmlformats.org/officeDocument/2006/relationships" xmlns:m="http://schemas.openxmlformats.org/officeDocument/2006/math" xmlns:v="urn:schemas-microsoft-com:vml" xmlns:wp14="http://schemas.microsoft.com/office/word/2010/wordprocessingDrawing" xmlns:wp="http://schemas.openxmlformats.org/drawingml/2006/wordprocessingDrawing" xmlns:w10="urn:schemas-microsoft-com:office:word" xmlns:w="http://schemas.openxmlformats.org/wordprocessingml/2006/main" xmlns:w14="http://schemas.microsoft.com/office/word/2010/wordml" xmlns:w15="http://schemas.microsoft.com/office/word/2012/wordml" xmlns:wpg="http://schemas.microsoft.com/office/word/2010/wordprocessingGroup" xmlns:wpi="http://schemas.microsoft.com/office/word/2010/wordprocessingInk" xmlns:wne="http://schemas.microsoft.com/office/word/2006/wordml" xmlns:wps="http://schemas.microsoft.com/office/word/2010/wordprocessingShape" mc:Ignorable="w14 w15 wp14">
+<w:endnotes xmlns:wpc="http://schemas.microsoft.com/office/word/2010/wordprocessingCanvas" xmlns:cx="http://schemas.microsoft.com/office/drawing/2014/chartex" xmlns:cx1="http://schemas.microsoft.com/office/drawing/2015/9/8/chartex" xmlns:cx2="http://schemas.microsoft.com/office/drawing/2015/10/21/chartex" xmlns:cx3="http://schemas.microsoft.com/office/drawing/2016/5/9/chartex" xmlns:cx4="http://schemas.microsoft.com/office/drawing/2016/5/10/chartex" xmlns:cx5="http://schemas.microsoft.com/office/drawing/2016/5/11/chartex" xmlns:cx6="http://schemas.microsoft.com/office/drawing/2016/5/12/chartex" xmlns:cx7="http://schemas.microsoft.com/office/drawing/2016/5/13/chartex" xmlns:cx8="http://schemas.microsoft.com/office/drawing/2016/5/14/chartex" xmlns:mc="http://schemas.openxmlformats.org/markup-compatibility/2006" xmlns:aink="http://schemas.microsoft.com/office/drawing/2016/ink" xmlns:am3d="http://schemas.microsoft.com/office/drawing/2017/model3d" xmlns:o="urn:schemas-microsoft-com:office:office" xmlns:r="http://schemas.openxmlformats.org/officeDocument/2006/relationships" xmlns:m="http://schemas.openxmlformats.org/officeDocument/2006/math" xmlns:v="urn:schemas-microsoft-com:vml" xmlns:wp14="http://schemas.microsoft.com/office/word/2010/wordprocessingDrawing" xmlns:wp="http://schemas.openxmlformats.org/drawingml/2006/wordprocessingDrawing" xmlns:w10="urn:schemas-microsoft-com:office:word" xmlns:w="http://schemas.openxmlformats.org/wordprocessingml/2006/main" xmlns:w14="http://schemas.microsoft.com/office/word/2010/wordml" xmlns:w15="http://schemas.microsoft.com/office/word/2012/wordml" xmlns:w16se="http://schemas.microsoft.com/office/word/2015/wordml/symex" xmlns:wpg="http://schemas.microsoft.com/office/word/2010/wordprocessingGroup" xmlns:wpi="http://schemas.microsoft.com/office/word/2010/wordprocessingInk" xmlns:wne="http://schemas.microsoft.com/office/word/2006/wordml" xmlns:wps="http://schemas.microsoft.com/office/word/2010/wordprocessingShape" mc:Ignorable="w14 w15 w16se wp14">
   <w:endnote w:type="separator" w:id="-1">
     <w:p>
       <w:r>
@@ -4056,7 +4029,7 @@
 </file>
 
 <file path=word/footer1.xml><?xml version="1.0" encoding="utf-8"?>
-<w:ftr xmlns:wpc="http://schemas.microsoft.com/office/word/2010/wordprocessingCanvas" xmlns:mc="http://schemas.openxmlformats.org/markup-compatibility/2006" xmlns:o="urn:schemas-microsoft-com:office:office" xmlns:r="http://schemas.openxmlformats.org/officeDocument/2006/relationships" xmlns:m="http://schemas.openxmlformats.org/officeDocument/2006/math" xmlns:v="urn:schemas-microsoft-com:vml" xmlns:wp14="http://schemas.microsoft.com/office/word/2010/wordprocessingDrawing" xmlns:wp="http://schemas.openxmlformats.org/drawingml/2006/wordprocessingDrawing" xmlns:w10="urn:schemas-microsoft-com:office:word" xmlns:w="http://schemas.openxmlformats.org/wordprocessingml/2006/main" xmlns:w14="http://schemas.microsoft.com/office/word/2010/wordml" xmlns:w15="http://schemas.microsoft.com/office/word/2012/wordml" xmlns:wpg="http://schemas.microsoft.com/office/word/2010/wordprocessingGroup" xmlns:wpi="http://schemas.microsoft.com/office/word/2010/wordprocessingInk" xmlns:wne="http://schemas.microsoft.com/office/word/2006/wordml" xmlns:wps="http://schemas.microsoft.com/office/word/2010/wordprocessingShape" mc:Ignorable="w14 w15 wp14">
+<w:ftr xmlns:wpc="http://schemas.microsoft.com/office/word/2010/wordprocessingCanvas" xmlns:cx="http://schemas.microsoft.com/office/drawing/2014/chartex" xmlns:cx1="http://schemas.microsoft.com/office/drawing/2015/9/8/chartex" xmlns:cx2="http://schemas.microsoft.com/office/drawing/2015/10/21/chartex" xmlns:cx3="http://schemas.microsoft.com/office/drawing/2016/5/9/chartex" xmlns:cx4="http://schemas.microsoft.com/office/drawing/2016/5/10/chartex" xmlns:cx5="http://schemas.microsoft.com/office/drawing/2016/5/11/chartex" xmlns:cx6="http://schemas.microsoft.com/office/drawing/2016/5/12/chartex" xmlns:cx7="http://schemas.microsoft.com/office/drawing/2016/5/13/chartex" xmlns:cx8="http://schemas.microsoft.com/office/drawing/2016/5/14/chartex" xmlns:mc="http://schemas.openxmlformats.org/markup-compatibility/2006" xmlns:aink="http://schemas.microsoft.com/office/drawing/2016/ink" xmlns:am3d="http://schemas.microsoft.com/office/drawing/2017/model3d" xmlns:o="urn:schemas-microsoft-com:office:office" xmlns:r="http://schemas.openxmlformats.org/officeDocument/2006/relationships" xmlns:m="http://schemas.openxmlformats.org/officeDocument/2006/math" xmlns:v="urn:schemas-microsoft-com:vml" xmlns:wp14="http://schemas.microsoft.com/office/word/2010/wordprocessingDrawing" xmlns:wp="http://schemas.openxmlformats.org/drawingml/2006/wordprocessingDrawing" xmlns:w10="urn:schemas-microsoft-com:office:word" xmlns:w="http://schemas.openxmlformats.org/wordprocessingml/2006/main" xmlns:w14="http://schemas.microsoft.com/office/word/2010/wordml" xmlns:w15="http://schemas.microsoft.com/office/word/2012/wordml" xmlns:w16se="http://schemas.microsoft.com/office/word/2015/wordml/symex" xmlns:wpg="http://schemas.microsoft.com/office/word/2010/wordprocessingGroup" xmlns:wpi="http://schemas.microsoft.com/office/word/2010/wordprocessingInk" xmlns:wne="http://schemas.microsoft.com/office/word/2006/wordml" xmlns:wps="http://schemas.microsoft.com/office/word/2010/wordprocessingShape" mc:Ignorable="w14 w15 w16se wp14">
   <w:p>
     <w:pPr>
       <w:pStyle w:val="Footer"/>
@@ -4094,7 +4067,7 @@
 </file>
 
 <file path=word/footer2.xml><?xml version="1.0" encoding="utf-8"?>
-<w:ftr xmlns:wpc="http://schemas.microsoft.com/office/word/2010/wordprocessingCanvas" xmlns:mc="http://schemas.openxmlformats.org/markup-compatibility/2006" xmlns:o="urn:schemas-microsoft-com:office:office" xmlns:r="http://schemas.openxmlformats.org/officeDocument/2006/relationships" xmlns:m="http://schemas.openxmlformats.org/officeDocument/2006/math" xmlns:v="urn:schemas-microsoft-com:vml" xmlns:wp14="http://schemas.microsoft.com/office/word/2010/wordprocessingDrawing" xmlns:wp="http://schemas.openxmlformats.org/drawingml/2006/wordprocessingDrawing" xmlns:w10="urn:schemas-microsoft-com:office:word" xmlns:w="http://schemas.openxmlformats.org/wordprocessingml/2006/main" xmlns:w14="http://schemas.microsoft.com/office/word/2010/wordml" xmlns:w15="http://schemas.microsoft.com/office/word/2012/wordml" xmlns:wpg="http://schemas.microsoft.com/office/word/2010/wordprocessingGroup" xmlns:wpi="http://schemas.microsoft.com/office/word/2010/wordprocessingInk" xmlns:wne="http://schemas.microsoft.com/office/word/2006/wordml" xmlns:wps="http://schemas.microsoft.com/office/word/2010/wordprocessingShape" mc:Ignorable="w14 w15 wp14">
+<w:ftr xmlns:wpc="http://schemas.microsoft.com/office/word/2010/wordprocessingCanvas" xmlns:cx="http://schemas.microsoft.com/office/drawing/2014/chartex" xmlns:cx1="http://schemas.microsoft.com/office/drawing/2015/9/8/chartex" xmlns:cx2="http://schemas.microsoft.com/office/drawing/2015/10/21/chartex" xmlns:cx3="http://schemas.microsoft.com/office/drawing/2016/5/9/chartex" xmlns:cx4="http://schemas.microsoft.com/office/drawing/2016/5/10/chartex" xmlns:cx5="http://schemas.microsoft.com/office/drawing/2016/5/11/chartex" xmlns:cx6="http://schemas.microsoft.com/office/drawing/2016/5/12/chartex" xmlns:cx7="http://schemas.microsoft.com/office/drawing/2016/5/13/chartex" xmlns:cx8="http://schemas.microsoft.com/office/drawing/2016/5/14/chartex" xmlns:mc="http://schemas.openxmlformats.org/markup-compatibility/2006" xmlns:aink="http://schemas.microsoft.com/office/drawing/2016/ink" xmlns:am3d="http://schemas.microsoft.com/office/drawing/2017/model3d" xmlns:o="urn:schemas-microsoft-com:office:office" xmlns:r="http://schemas.openxmlformats.org/officeDocument/2006/relationships" xmlns:m="http://schemas.openxmlformats.org/officeDocument/2006/math" xmlns:v="urn:schemas-microsoft-com:vml" xmlns:wp14="http://schemas.microsoft.com/office/word/2010/wordprocessingDrawing" xmlns:wp="http://schemas.openxmlformats.org/drawingml/2006/wordprocessingDrawing" xmlns:w10="urn:schemas-microsoft-com:office:word" xmlns:w="http://schemas.openxmlformats.org/wordprocessingml/2006/main" xmlns:w14="http://schemas.microsoft.com/office/word/2010/wordml" xmlns:w15="http://schemas.microsoft.com/office/word/2012/wordml" xmlns:w16se="http://schemas.microsoft.com/office/word/2015/wordml/symex" xmlns:wpg="http://schemas.microsoft.com/office/word/2010/wordprocessingGroup" xmlns:wpi="http://schemas.microsoft.com/office/word/2010/wordprocessingInk" xmlns:wne="http://schemas.microsoft.com/office/word/2006/wordml" xmlns:wps="http://schemas.microsoft.com/office/word/2010/wordprocessingShape" mc:Ignorable="w14 w15 w16se wp14">
   <w:tbl>
     <w:tblPr>
       <w:tblW w:w="0" w:type="auto"/>
@@ -4148,27 +4121,17 @@
           <w:r>
             <w:sym w:font="Symbol" w:char="F0D3"/>
           </w:r>
-          <w:r>
-            <w:fldChar w:fldCharType="begin"/>
-          </w:r>
-          <w:r>
-            <w:instrText xml:space="preserve"> DOCPROPERTY "Company"  \* MERGEFORMAT </w:instrText>
-          </w:r>
-          <w:r>
-            <w:fldChar w:fldCharType="separate"/>
-          </w:r>
-          <w:r>
-            <w:t>&lt;</w:t>
-          </w:r>
-          <w:r>
-            <w:t>Team</w:t>
-          </w:r>
-          <w:r>
-            <w:t xml:space="preserve"> Name&gt;</w:t>
-          </w:r>
-          <w:r>
-            <w:fldChar w:fldCharType="end"/>
-          </w:r>
+          <w:fldSimple w:instr=" DOCPROPERTY &quot;Company&quot;  \* MERGEFORMAT ">
+            <w:r>
+              <w:t>&lt;</w:t>
+            </w:r>
+            <w:r>
+              <w:t>Team</w:t>
+            </w:r>
+            <w:r>
+              <w:t xml:space="preserve"> Name&gt;</w:t>
+            </w:r>
+          </w:fldSimple>
           <w:r>
             <w:t xml:space="preserve">, </w:t>
           </w:r>
@@ -4290,7 +4253,7 @@
 </file>
 
 <file path=word/footer3.xml><?xml version="1.0" encoding="utf-8"?>
-<w:ftr xmlns:wpc="http://schemas.microsoft.com/office/word/2010/wordprocessingCanvas" xmlns:mc="http://schemas.openxmlformats.org/markup-compatibility/2006" xmlns:o="urn:schemas-microsoft-com:office:office" xmlns:r="http://schemas.openxmlformats.org/officeDocument/2006/relationships" xmlns:m="http://schemas.openxmlformats.org/officeDocument/2006/math" xmlns:v="urn:schemas-microsoft-com:vml" xmlns:wp14="http://schemas.microsoft.com/office/word/2010/wordprocessingDrawing" xmlns:wp="http://schemas.openxmlformats.org/drawingml/2006/wordprocessingDrawing" xmlns:w10="urn:schemas-microsoft-com:office:word" xmlns:w="http://schemas.openxmlformats.org/wordprocessingml/2006/main" xmlns:w14="http://schemas.microsoft.com/office/word/2010/wordml" xmlns:w15="http://schemas.microsoft.com/office/word/2012/wordml" xmlns:wpg="http://schemas.microsoft.com/office/word/2010/wordprocessingGroup" xmlns:wpi="http://schemas.microsoft.com/office/word/2010/wordprocessingInk" xmlns:wne="http://schemas.microsoft.com/office/word/2006/wordml" xmlns:wps="http://schemas.microsoft.com/office/word/2010/wordprocessingShape" mc:Ignorable="w14 w15 wp14">
+<w:ftr xmlns:wpc="http://schemas.microsoft.com/office/word/2010/wordprocessingCanvas" xmlns:cx="http://schemas.microsoft.com/office/drawing/2014/chartex" xmlns:cx1="http://schemas.microsoft.com/office/drawing/2015/9/8/chartex" xmlns:cx2="http://schemas.microsoft.com/office/drawing/2015/10/21/chartex" xmlns:cx3="http://schemas.microsoft.com/office/drawing/2016/5/9/chartex" xmlns:cx4="http://schemas.microsoft.com/office/drawing/2016/5/10/chartex" xmlns:cx5="http://schemas.microsoft.com/office/drawing/2016/5/11/chartex" xmlns:cx6="http://schemas.microsoft.com/office/drawing/2016/5/12/chartex" xmlns:cx7="http://schemas.microsoft.com/office/drawing/2016/5/13/chartex" xmlns:cx8="http://schemas.microsoft.com/office/drawing/2016/5/14/chartex" xmlns:mc="http://schemas.openxmlformats.org/markup-compatibility/2006" xmlns:aink="http://schemas.microsoft.com/office/drawing/2016/ink" xmlns:am3d="http://schemas.microsoft.com/office/drawing/2017/model3d" xmlns:o="urn:schemas-microsoft-com:office:office" xmlns:r="http://schemas.openxmlformats.org/officeDocument/2006/relationships" xmlns:m="http://schemas.openxmlformats.org/officeDocument/2006/math" xmlns:v="urn:schemas-microsoft-com:vml" xmlns:wp14="http://schemas.microsoft.com/office/word/2010/wordprocessingDrawing" xmlns:wp="http://schemas.openxmlformats.org/drawingml/2006/wordprocessingDrawing" xmlns:w10="urn:schemas-microsoft-com:office:word" xmlns:w="http://schemas.openxmlformats.org/wordprocessingml/2006/main" xmlns:w14="http://schemas.microsoft.com/office/word/2010/wordml" xmlns:w15="http://schemas.microsoft.com/office/word/2012/wordml" xmlns:w16se="http://schemas.microsoft.com/office/word/2015/wordml/symex" xmlns:wpg="http://schemas.microsoft.com/office/word/2010/wordprocessingGroup" xmlns:wpi="http://schemas.microsoft.com/office/word/2010/wordprocessingInk" xmlns:wne="http://schemas.microsoft.com/office/word/2006/wordml" xmlns:wps="http://schemas.microsoft.com/office/word/2010/wordprocessingShape" mc:Ignorable="w14 w15 w16se wp14">
   <w:p>
     <w:pPr>
       <w:pStyle w:val="Footer"/>
@@ -4300,7 +4263,7 @@
 </file>
 
 <file path=word/footnotes.xml><?xml version="1.0" encoding="utf-8"?>
-<w:footnotes xmlns:wpc="http://schemas.microsoft.com/office/word/2010/wordprocessingCanvas" xmlns:mc="http://schemas.openxmlformats.org/markup-compatibility/2006" xmlns:o="urn:schemas-microsoft-com:office:office" xmlns:r="http://schemas.openxmlformats.org/officeDocument/2006/relationships" xmlns:m="http://schemas.openxmlformats.org/officeDocument/2006/math" xmlns:v="urn:schemas-microsoft-com:vml" xmlns:wp14="http://schemas.microsoft.com/office/word/2010/wordprocessingDrawing" xmlns:wp="http://schemas.openxmlformats.org/drawingml/2006/wordprocessingDrawing" xmlns:w10="urn:schemas-microsoft-com:office:word" xmlns:w="http://schemas.openxmlformats.org/wordprocessingml/2006/main" xmlns:w14="http://schemas.microsoft.com/office/word/2010/wordml" xmlns:w15="http://schemas.microsoft.com/office/word/2012/wordml" xmlns:wpg="http://schemas.microsoft.com/office/word/2010/wordprocessingGroup" xmlns:wpi="http://schemas.microsoft.com/office/word/2010/wordprocessingInk" xmlns:wne="http://schemas.microsoft.com/office/word/2006/wordml" xmlns:wps="http://schemas.microsoft.com/office/word/2010/wordprocessingShape" mc:Ignorable="w14 w15 wp14">
+<w:footnotes xmlns:wpc="http://schemas.microsoft.com/office/word/2010/wordprocessingCanvas" xmlns:cx="http://schemas.microsoft.com/office/drawing/2014/chartex" xmlns:cx1="http://schemas.microsoft.com/office/drawing/2015/9/8/chartex" xmlns:cx2="http://schemas.microsoft.com/office/drawing/2015/10/21/chartex" xmlns:cx3="http://schemas.microsoft.com/office/drawing/2016/5/9/chartex" xmlns:cx4="http://schemas.microsoft.com/office/drawing/2016/5/10/chartex" xmlns:cx5="http://schemas.microsoft.com/office/drawing/2016/5/11/chartex" xmlns:cx6="http://schemas.microsoft.com/office/drawing/2016/5/12/chartex" xmlns:cx7="http://schemas.microsoft.com/office/drawing/2016/5/13/chartex" xmlns:cx8="http://schemas.microsoft.com/office/drawing/2016/5/14/chartex" xmlns:mc="http://schemas.openxmlformats.org/markup-compatibility/2006" xmlns:aink="http://schemas.microsoft.com/office/drawing/2016/ink" xmlns:am3d="http://schemas.microsoft.com/office/drawing/2017/model3d" xmlns:o="urn:schemas-microsoft-com:office:office" xmlns:r="http://schemas.openxmlformats.org/officeDocument/2006/relationships" xmlns:m="http://schemas.openxmlformats.org/officeDocument/2006/math" xmlns:v="urn:schemas-microsoft-com:vml" xmlns:wp14="http://schemas.microsoft.com/office/word/2010/wordprocessingDrawing" xmlns:wp="http://schemas.openxmlformats.org/drawingml/2006/wordprocessingDrawing" xmlns:w10="urn:schemas-microsoft-com:office:word" xmlns:w="http://schemas.openxmlformats.org/wordprocessingml/2006/main" xmlns:w14="http://schemas.microsoft.com/office/word/2010/wordml" xmlns:w15="http://schemas.microsoft.com/office/word/2012/wordml" xmlns:w16se="http://schemas.microsoft.com/office/word/2015/wordml/symex" xmlns:wpg="http://schemas.microsoft.com/office/word/2010/wordprocessingGroup" xmlns:wpi="http://schemas.microsoft.com/office/word/2010/wordprocessingInk" xmlns:wne="http://schemas.microsoft.com/office/word/2006/wordml" xmlns:wps="http://schemas.microsoft.com/office/word/2010/wordprocessingShape" mc:Ignorable="w14 w15 w16se wp14">
   <w:footnote w:type="separator" w:id="-1">
     <w:p>
       <w:r>
@@ -4319,7 +4282,7 @@
 </file>
 
 <file path=word/header1.xml><?xml version="1.0" encoding="utf-8"?>
-<w:hdr xmlns:wpc="http://schemas.microsoft.com/office/word/2010/wordprocessingCanvas" xmlns:mc="http://schemas.openxmlformats.org/markup-compatibility/2006" xmlns:o="urn:schemas-microsoft-com:office:office" xmlns:r="http://schemas.openxmlformats.org/officeDocument/2006/relationships" xmlns:m="http://schemas.openxmlformats.org/officeDocument/2006/math" xmlns:v="urn:schemas-microsoft-com:vml" xmlns:wp14="http://schemas.microsoft.com/office/word/2010/wordprocessingDrawing" xmlns:wp="http://schemas.openxmlformats.org/drawingml/2006/wordprocessingDrawing" xmlns:w10="urn:schemas-microsoft-com:office:word" xmlns:w="http://schemas.openxmlformats.org/wordprocessingml/2006/main" xmlns:w14="http://schemas.microsoft.com/office/word/2010/wordml" xmlns:w15="http://schemas.microsoft.com/office/word/2012/wordml" xmlns:wpg="http://schemas.microsoft.com/office/word/2010/wordprocessingGroup" xmlns:wpi="http://schemas.microsoft.com/office/word/2010/wordprocessingInk" xmlns:wne="http://schemas.microsoft.com/office/word/2006/wordml" xmlns:wps="http://schemas.microsoft.com/office/word/2010/wordprocessingShape" mc:Ignorable="w14 w15 wp14">
+<w:hdr xmlns:wpc="http://schemas.microsoft.com/office/word/2010/wordprocessingCanvas" xmlns:cx="http://schemas.microsoft.com/office/drawing/2014/chartex" xmlns:cx1="http://schemas.microsoft.com/office/drawing/2015/9/8/chartex" xmlns:cx2="http://schemas.microsoft.com/office/drawing/2015/10/21/chartex" xmlns:cx3="http://schemas.microsoft.com/office/drawing/2016/5/9/chartex" xmlns:cx4="http://schemas.microsoft.com/office/drawing/2016/5/10/chartex" xmlns:cx5="http://schemas.microsoft.com/office/drawing/2016/5/11/chartex" xmlns:cx6="http://schemas.microsoft.com/office/drawing/2016/5/12/chartex" xmlns:cx7="http://schemas.microsoft.com/office/drawing/2016/5/13/chartex" xmlns:cx8="http://schemas.microsoft.com/office/drawing/2016/5/14/chartex" xmlns:mc="http://schemas.openxmlformats.org/markup-compatibility/2006" xmlns:aink="http://schemas.microsoft.com/office/drawing/2016/ink" xmlns:am3d="http://schemas.microsoft.com/office/drawing/2017/model3d" xmlns:o="urn:schemas-microsoft-com:office:office" xmlns:r="http://schemas.openxmlformats.org/officeDocument/2006/relationships" xmlns:m="http://schemas.openxmlformats.org/officeDocument/2006/math" xmlns:v="urn:schemas-microsoft-com:vml" xmlns:wp14="http://schemas.microsoft.com/office/word/2010/wordprocessingDrawing" xmlns:wp="http://schemas.openxmlformats.org/drawingml/2006/wordprocessingDrawing" xmlns:w10="urn:schemas-microsoft-com:office:word" xmlns:w="http://schemas.openxmlformats.org/wordprocessingml/2006/main" xmlns:w14="http://schemas.microsoft.com/office/word/2010/wordml" xmlns:w15="http://schemas.microsoft.com/office/word/2012/wordml" xmlns:w16se="http://schemas.microsoft.com/office/word/2015/wordml/symex" xmlns:wpg="http://schemas.microsoft.com/office/word/2010/wordprocessingGroup" xmlns:wpi="http://schemas.microsoft.com/office/word/2010/wordprocessingInk" xmlns:wne="http://schemas.microsoft.com/office/word/2006/wordml" xmlns:wps="http://schemas.microsoft.com/office/word/2010/wordprocessingShape" mc:Ignorable="w14 w15 w16se wp14">
   <w:p>
     <w:pPr>
       <w:rPr>
@@ -4426,7 +4389,7 @@
 </file>
 
 <file path=word/header2.xml><?xml version="1.0" encoding="utf-8"?>
-<w:hdr xmlns:wpc="http://schemas.microsoft.com/office/word/2010/wordprocessingCanvas" xmlns:mc="http://schemas.openxmlformats.org/markup-compatibility/2006" xmlns:o="urn:schemas-microsoft-com:office:office" xmlns:r="http://schemas.openxmlformats.org/officeDocument/2006/relationships" xmlns:m="http://schemas.openxmlformats.org/officeDocument/2006/math" xmlns:v="urn:schemas-microsoft-com:vml" xmlns:wp14="http://schemas.microsoft.com/office/word/2010/wordprocessingDrawing" xmlns:wp="http://schemas.openxmlformats.org/drawingml/2006/wordprocessingDrawing" xmlns:w10="urn:schemas-microsoft-com:office:word" xmlns:w="http://schemas.openxmlformats.org/wordprocessingml/2006/main" xmlns:w14="http://schemas.microsoft.com/office/word/2010/wordml" xmlns:w15="http://schemas.microsoft.com/office/word/2012/wordml" xmlns:wpg="http://schemas.microsoft.com/office/word/2010/wordprocessingGroup" xmlns:wpi="http://schemas.microsoft.com/office/word/2010/wordprocessingInk" xmlns:wne="http://schemas.microsoft.com/office/word/2006/wordml" xmlns:wps="http://schemas.microsoft.com/office/word/2010/wordprocessingShape" mc:Ignorable="w14 w15 wp14">
+<w:hdr xmlns:wpc="http://schemas.microsoft.com/office/word/2010/wordprocessingCanvas" xmlns:cx="http://schemas.microsoft.com/office/drawing/2014/chartex" xmlns:cx1="http://schemas.microsoft.com/office/drawing/2015/9/8/chartex" xmlns:cx2="http://schemas.microsoft.com/office/drawing/2015/10/21/chartex" xmlns:cx3="http://schemas.microsoft.com/office/drawing/2016/5/9/chartex" xmlns:cx4="http://schemas.microsoft.com/office/drawing/2016/5/10/chartex" xmlns:cx5="http://schemas.microsoft.com/office/drawing/2016/5/11/chartex" xmlns:cx6="http://schemas.microsoft.com/office/drawing/2016/5/12/chartex" xmlns:cx7="http://schemas.microsoft.com/office/drawing/2016/5/13/chartex" xmlns:cx8="http://schemas.microsoft.com/office/drawing/2016/5/14/chartex" xmlns:mc="http://schemas.openxmlformats.org/markup-compatibility/2006" xmlns:aink="http://schemas.microsoft.com/office/drawing/2016/ink" xmlns:am3d="http://schemas.microsoft.com/office/drawing/2017/model3d" xmlns:o="urn:schemas-microsoft-com:office:office" xmlns:r="http://schemas.openxmlformats.org/officeDocument/2006/relationships" xmlns:m="http://schemas.openxmlformats.org/officeDocument/2006/math" xmlns:v="urn:schemas-microsoft-com:vml" xmlns:wp14="http://schemas.microsoft.com/office/word/2010/wordprocessingDrawing" xmlns:wp="http://schemas.openxmlformats.org/drawingml/2006/wordprocessingDrawing" xmlns:w10="urn:schemas-microsoft-com:office:word" xmlns:w="http://schemas.openxmlformats.org/wordprocessingml/2006/main" xmlns:w14="http://schemas.microsoft.com/office/word/2010/wordml" xmlns:w15="http://schemas.microsoft.com/office/word/2012/wordml" xmlns:w16se="http://schemas.microsoft.com/office/word/2015/wordml/symex" xmlns:wpg="http://schemas.microsoft.com/office/word/2010/wordprocessingGroup" xmlns:wpi="http://schemas.microsoft.com/office/word/2010/wordprocessingInk" xmlns:wne="http://schemas.microsoft.com/office/word/2006/wordml" xmlns:wps="http://schemas.microsoft.com/office/word/2010/wordprocessingShape" mc:Ignorable="w14 w15 w16se wp14">
   <w:tbl>
     <w:tblPr>
       <w:tblW w:w="0" w:type="auto"/>
@@ -4451,24 +4414,11 @@
           <w:tcW w:w="6379" w:type="dxa"/>
         </w:tcPr>
         <w:p>
-          <w:r>
-            <w:fldChar w:fldCharType="begin"/>
-          </w:r>
-          <w:r>
-            <w:instrText xml:space="preserve"> SUBJE</w:instrText>
-          </w:r>
-          <w:r>
-            <w:instrText xml:space="preserve">CT  \* MERGEFORMAT </w:instrText>
-          </w:r>
-          <w:r>
-            <w:fldChar w:fldCharType="separate"/>
-          </w:r>
-          <w:r>
-            <w:t>&lt;Project Name&gt;</w:t>
-          </w:r>
-          <w:r>
-            <w:fldChar w:fldCharType="end"/>
-          </w:r>
+          <w:fldSimple w:instr=" SUBJECT  \* MERGEFORMAT ">
+            <w:r>
+              <w:t>&lt;Project Name&gt;</w:t>
+            </w:r>
+          </w:fldSimple>
         </w:p>
       </w:tc>
       <w:tc>
@@ -4495,21 +4445,11 @@
           <w:tcW w:w="6379" w:type="dxa"/>
         </w:tcPr>
         <w:p>
-          <w:r>
-            <w:fldChar w:fldCharType="begin"/>
-          </w:r>
-          <w:r>
-            <w:instrText xml:space="preserve"> TITLE  \* MERGEFORMAT </w:instrText>
-          </w:r>
-          <w:r>
-            <w:fldChar w:fldCharType="separate"/>
-          </w:r>
-          <w:r>
-            <w:t>Software Development Plan</w:t>
-          </w:r>
-          <w:r>
-            <w:fldChar w:fldCharType="end"/>
-          </w:r>
+          <w:fldSimple w:instr=" TITLE  \* MERGEFORMAT ">
+            <w:r>
+              <w:t>Software Development Plan</w:t>
+            </w:r>
+          </w:fldSimple>
         </w:p>
       </w:tc>
       <w:tc>
@@ -4562,7 +4502,7 @@
 </file>
 
 <file path=word/header3.xml><?xml version="1.0" encoding="utf-8"?>
-<w:hdr xmlns:wpc="http://schemas.microsoft.com/office/word/2010/wordprocessingCanvas" xmlns:mc="http://schemas.openxmlformats.org/markup-compatibility/2006" xmlns:o="urn:schemas-microsoft-com:office:office" xmlns:r="http://schemas.openxmlformats.org/officeDocument/2006/relationships" xmlns:m="http://schemas.openxmlformats.org/officeDocument/2006/math" xmlns:v="urn:schemas-microsoft-com:vml" xmlns:wp14="http://schemas.microsoft.com/office/word/2010/wordprocessingDrawing" xmlns:wp="http://schemas.openxmlformats.org/drawingml/2006/wordprocessingDrawing" xmlns:w10="urn:schemas-microsoft-com:office:word" xmlns:w="http://schemas.openxmlformats.org/wordprocessingml/2006/main" xmlns:w14="http://schemas.microsoft.com/office/word/2010/wordml" xmlns:w15="http://schemas.microsoft.com/office/word/2012/wordml" xmlns:wpg="http://schemas.microsoft.com/office/word/2010/wordprocessingGroup" xmlns:wpi="http://schemas.microsoft.com/office/word/2010/wordprocessingInk" xmlns:wne="http://schemas.microsoft.com/office/word/2006/wordml" xmlns:wps="http://schemas.microsoft.com/office/word/2010/wordprocessingShape" mc:Ignorable="w14 w15 wp14">
+<w:hdr xmlns:wpc="http://schemas.microsoft.com/office/word/2010/wordprocessingCanvas" xmlns:cx="http://schemas.microsoft.com/office/drawing/2014/chartex" xmlns:cx1="http://schemas.microsoft.com/office/drawing/2015/9/8/chartex" xmlns:cx2="http://schemas.microsoft.com/office/drawing/2015/10/21/chartex" xmlns:cx3="http://schemas.microsoft.com/office/drawing/2016/5/9/chartex" xmlns:cx4="http://schemas.microsoft.com/office/drawing/2016/5/10/chartex" xmlns:cx5="http://schemas.microsoft.com/office/drawing/2016/5/11/chartex" xmlns:cx6="http://schemas.microsoft.com/office/drawing/2016/5/12/chartex" xmlns:cx7="http://schemas.microsoft.com/office/drawing/2016/5/13/chartex" xmlns:cx8="http://schemas.microsoft.com/office/drawing/2016/5/14/chartex" xmlns:mc="http://schemas.openxmlformats.org/markup-compatibility/2006" xmlns:aink="http://schemas.microsoft.com/office/drawing/2016/ink" xmlns:am3d="http://schemas.microsoft.com/office/drawing/2017/model3d" xmlns:o="urn:schemas-microsoft-com:office:office" xmlns:r="http://schemas.openxmlformats.org/officeDocument/2006/relationships" xmlns:m="http://schemas.openxmlformats.org/officeDocument/2006/math" xmlns:v="urn:schemas-microsoft-com:vml" xmlns:wp14="http://schemas.microsoft.com/office/word/2010/wordprocessingDrawing" xmlns:wp="http://schemas.openxmlformats.org/drawingml/2006/wordprocessingDrawing" xmlns:w10="urn:schemas-microsoft-com:office:word" xmlns:w="http://schemas.openxmlformats.org/wordprocessingml/2006/main" xmlns:w14="http://schemas.microsoft.com/office/word/2010/wordml" xmlns:w15="http://schemas.microsoft.com/office/word/2012/wordml" xmlns:w16se="http://schemas.microsoft.com/office/word/2015/wordml/symex" xmlns:wpg="http://schemas.microsoft.com/office/word/2010/wordprocessingGroup" xmlns:wpi="http://schemas.microsoft.com/office/word/2010/wordprocessingInk" xmlns:wne="http://schemas.microsoft.com/office/word/2006/wordml" xmlns:wps="http://schemas.microsoft.com/office/word/2010/wordprocessingShape" mc:Ignorable="w14 w15 w16se wp14">
   <w:p>
     <w:pPr>
       <w:pStyle w:val="Header"/>
@@ -4572,7 +4512,7 @@
 </file>
 
 <file path=word/numbering.xml><?xml version="1.0" encoding="utf-8"?>
-<w:numbering xmlns:wpc="http://schemas.microsoft.com/office/word/2010/wordprocessingCanvas" xmlns:mc="http://schemas.openxmlformats.org/markup-compatibility/2006" xmlns:o="urn:schemas-microsoft-com:office:office" xmlns:r="http://schemas.openxmlformats.org/officeDocument/2006/relationships" xmlns:m="http://schemas.openxmlformats.org/officeDocument/2006/math" xmlns:v="urn:schemas-microsoft-com:vml" xmlns:wp14="http://schemas.microsoft.com/office/word/2010/wordprocessingDrawing" xmlns:wp="http://schemas.openxmlformats.org/drawingml/2006/wordprocessingDrawing" xmlns:w10="urn:schemas-microsoft-com:office:word" xmlns:w="http://schemas.openxmlformats.org/wordprocessingml/2006/main" xmlns:w14="http://schemas.microsoft.com/office/word/2010/wordml" xmlns:w15="http://schemas.microsoft.com/office/word/2012/wordml" xmlns:wpg="http://schemas.microsoft.com/office/word/2010/wordprocessingGroup" xmlns:wpi="http://schemas.microsoft.com/office/word/2010/wordprocessingInk" xmlns:wne="http://schemas.microsoft.com/office/word/2006/wordml" xmlns:wps="http://schemas.microsoft.com/office/word/2010/wordprocessingShape" mc:Ignorable="w14 w15 wp14">
+<w:numbering xmlns:wpc="http://schemas.microsoft.com/office/word/2010/wordprocessingCanvas" xmlns:cx="http://schemas.microsoft.com/office/drawing/2014/chartex" xmlns:cx1="http://schemas.microsoft.com/office/drawing/2015/9/8/chartex" xmlns:cx2="http://schemas.microsoft.com/office/drawing/2015/10/21/chartex" xmlns:cx3="http://schemas.microsoft.com/office/drawing/2016/5/9/chartex" xmlns:cx4="http://schemas.microsoft.com/office/drawing/2016/5/10/chartex" xmlns:cx5="http://schemas.microsoft.com/office/drawing/2016/5/11/chartex" xmlns:cx6="http://schemas.microsoft.com/office/drawing/2016/5/12/chartex" xmlns:cx7="http://schemas.microsoft.com/office/drawing/2016/5/13/chartex" xmlns:cx8="http://schemas.microsoft.com/office/drawing/2016/5/14/chartex" xmlns:mc="http://schemas.openxmlformats.org/markup-compatibility/2006" xmlns:aink="http://schemas.microsoft.com/office/drawing/2016/ink" xmlns:am3d="http://schemas.microsoft.com/office/drawing/2017/model3d" xmlns:o="urn:schemas-microsoft-com:office:office" xmlns:r="http://schemas.openxmlformats.org/officeDocument/2006/relationships" xmlns:m="http://schemas.openxmlformats.org/officeDocument/2006/math" xmlns:v="urn:schemas-microsoft-com:vml" xmlns:wp14="http://schemas.microsoft.com/office/word/2010/wordprocessingDrawing" xmlns:wp="http://schemas.openxmlformats.org/drawingml/2006/wordprocessingDrawing" xmlns:w10="urn:schemas-microsoft-com:office:word" xmlns:w="http://schemas.openxmlformats.org/wordprocessingml/2006/main" xmlns:w14="http://schemas.microsoft.com/office/word/2010/wordml" xmlns:w15="http://schemas.microsoft.com/office/word/2012/wordml" xmlns:w16se="http://schemas.microsoft.com/office/word/2015/wordml/symex" xmlns:wpg="http://schemas.microsoft.com/office/word/2010/wordprocessingGroup" xmlns:wpi="http://schemas.microsoft.com/office/word/2010/wordprocessingInk" xmlns:wne="http://schemas.microsoft.com/office/word/2006/wordml" xmlns:wps="http://schemas.microsoft.com/office/word/2010/wordprocessingShape" mc:Ignorable="w14 w15 w16se wp14">
   <w:abstractNum w:abstractNumId="0" w15:restartNumberingAfterBreak="0">
     <w:nsid w:val="FFFFFFFB"/>
     <w:multiLevelType w:val="multilevel"/>
@@ -5405,7 +5345,7 @@
 </file>
 
 <file path=word/styles.xml><?xml version="1.0" encoding="utf-8"?>
-<w:styles xmlns:mc="http://schemas.openxmlformats.org/markup-compatibility/2006" xmlns:r="http://schemas.openxmlformats.org/officeDocument/2006/relationships" xmlns:w="http://schemas.openxmlformats.org/wordprocessingml/2006/main" xmlns:w14="http://schemas.microsoft.com/office/word/2010/wordml" xmlns:w15="http://schemas.microsoft.com/office/word/2012/wordml" mc:Ignorable="w14 w15">
+<w:styles xmlns:mc="http://schemas.openxmlformats.org/markup-compatibility/2006" xmlns:r="http://schemas.openxmlformats.org/officeDocument/2006/relationships" xmlns:w="http://schemas.openxmlformats.org/wordprocessingml/2006/main" xmlns:w14="http://schemas.microsoft.com/office/word/2010/wordml" xmlns:w15="http://schemas.microsoft.com/office/word/2012/wordml" xmlns:w16se="http://schemas.microsoft.com/office/word/2015/wordml/symex" mc:Ignorable="w14 w15 w16se">
   <w:docDefaults>
     <w:rPrDefault>
       <w:rPr>
@@ -5415,7 +5355,7 @@
     </w:rPrDefault>
     <w:pPrDefault/>
   </w:docDefaults>
-  <w:latentStyles w:defLockedState="0" w:defUIPriority="0" w:defSemiHidden="0" w:defUnhideWhenUsed="0" w:defQFormat="0" w:count="371">
+  <w:latentStyles w:defLockedState="0" w:defUIPriority="0" w:defSemiHidden="0" w:defUnhideWhenUsed="0" w:defQFormat="0" w:count="375">
     <w:lsdException w:name="Normal" w:qFormat="1"/>
     <w:lsdException w:name="heading 1" w:qFormat="1"/>
     <w:lsdException w:name="heading 2" w:qFormat="1"/>
@@ -5515,7 +5455,6 @@
     <w:lsdException w:name="HTML Sample" w:semiHidden="1" w:unhideWhenUsed="1"/>
     <w:lsdException w:name="HTML Typewriter" w:semiHidden="1" w:unhideWhenUsed="1"/>
     <w:lsdException w:name="HTML Variable" w:semiHidden="1" w:unhideWhenUsed="1"/>
-    <w:lsdException w:name="Normal Table" w:semiHidden="1" w:unhideWhenUsed="1"/>
     <w:lsdException w:name="annotation subject" w:semiHidden="1" w:unhideWhenUsed="1"/>
     <w:lsdException w:name="No List" w:semiHidden="1" w:unhideWhenUsed="1"/>
     <w:lsdException w:name="Outline List 1" w:semiHidden="1" w:unhideWhenUsed="1"/>
@@ -5559,10 +5498,8 @@
     <w:lsdException w:name="Table Elegant" w:semiHidden="1" w:unhideWhenUsed="1"/>
     <w:lsdException w:name="Table Professional" w:semiHidden="1" w:unhideWhenUsed="1"/>
     <w:lsdException w:name="Table Subtle 1" w:semiHidden="1" w:unhideWhenUsed="1"/>
-    <w:lsdException w:name="Table Subtle 2" w:semiHidden="1" w:unhideWhenUsed="1"/>
     <w:lsdException w:name="Table Web 1" w:semiHidden="1" w:unhideWhenUsed="1"/>
     <w:lsdException w:name="Table Web 2" w:semiHidden="1" w:unhideWhenUsed="1"/>
-    <w:lsdException w:name="Table Web 3" w:semiHidden="1" w:unhideWhenUsed="1"/>
     <w:lsdException w:name="Balloon Text" w:semiHidden="1" w:unhideWhenUsed="1"/>
     <w:lsdException w:name="Table Theme" w:semiHidden="1" w:unhideWhenUsed="1"/>
     <w:lsdException w:name="Placeholder Text" w:semiHidden="1" w:uiPriority="99"/>
@@ -5780,6 +5717,10 @@
     <w:lsdException w:name="List Table 5 Dark Accent 6" w:uiPriority="50"/>
     <w:lsdException w:name="List Table 6 Colorful Accent 6" w:uiPriority="51"/>
     <w:lsdException w:name="List Table 7 Colorful Accent 6" w:uiPriority="52"/>
+    <w:lsdException w:name="Mention" w:semiHidden="1" w:uiPriority="99" w:unhideWhenUsed="1"/>
+    <w:lsdException w:name="Smart Hyperlink" w:semiHidden="1" w:uiPriority="99" w:unhideWhenUsed="1"/>
+    <w:lsdException w:name="Hashtag" w:semiHidden="1" w:uiPriority="99" w:unhideWhenUsed="1"/>
+    <w:lsdException w:name="Unresolved Mention" w:semiHidden="1" w:uiPriority="99" w:unhideWhenUsed="1"/>
   </w:latentStyles>
   <w:style w:type="paragraph" w:default="1" w:styleId="Normal">
     <w:name w:val="Normal"/>
@@ -7424,13 +7365,6 @@
         </dgm:presLayoutVars>
       </dgm:prSet>
       <dgm:spPr/>
-      <dgm:t>
-        <a:bodyPr/>
-        <a:lstStyle/>
-        <a:p>
-          <a:endParaRPr lang="en-US"/>
-        </a:p>
-      </dgm:t>
     </dgm:pt>
     <dgm:pt modelId="{157B0E89-5BDC-4B40-91F0-4A12F96CBF2B}" type="pres">
       <dgm:prSet presAssocID="{EEAAD575-7B31-4971-A433-72AE3E7E917C}" presName="hierRoot1" presStyleCnt="0">
@@ -7451,24 +7385,10 @@
         </dgm:presLayoutVars>
       </dgm:prSet>
       <dgm:spPr/>
-      <dgm:t>
-        <a:bodyPr/>
-        <a:lstStyle/>
-        <a:p>
-          <a:endParaRPr lang="en-US"/>
-        </a:p>
-      </dgm:t>
     </dgm:pt>
     <dgm:pt modelId="{BB57E2B5-64C4-45B0-9989-950A800D0ED5}" type="pres">
       <dgm:prSet presAssocID="{EEAAD575-7B31-4971-A433-72AE3E7E917C}" presName="rootConnector1" presStyleLbl="node1" presStyleIdx="0" presStyleCnt="0"/>
       <dgm:spPr/>
-      <dgm:t>
-        <a:bodyPr/>
-        <a:lstStyle/>
-        <a:p>
-          <a:endParaRPr lang="en-US"/>
-        </a:p>
-      </dgm:t>
     </dgm:pt>
     <dgm:pt modelId="{8F1518CD-B5AD-4A0A-AD26-74F968BC76E1}" type="pres">
       <dgm:prSet presAssocID="{EEAAD575-7B31-4971-A433-72AE3E7E917C}" presName="hierChild2" presStyleCnt="0"/>
@@ -7477,13 +7397,6 @@
     <dgm:pt modelId="{07225FC8-1613-400D-A2AE-F12D6A250A15}" type="pres">
       <dgm:prSet presAssocID="{E977EEB0-AA17-4C07-A376-D7B3FDEBCA08}" presName="Name37" presStyleLbl="parChTrans1D2" presStyleIdx="0" presStyleCnt="3"/>
       <dgm:spPr/>
-      <dgm:t>
-        <a:bodyPr/>
-        <a:lstStyle/>
-        <a:p>
-          <a:endParaRPr lang="en-US"/>
-        </a:p>
-      </dgm:t>
     </dgm:pt>
     <dgm:pt modelId="{1E7B8734-A681-4E45-AC4A-304F7353872D}" type="pres">
       <dgm:prSet presAssocID="{EFE09C88-D3CF-41A9-A2CB-992E999D721F}" presName="hierRoot2" presStyleCnt="0">
@@ -7504,24 +7417,10 @@
         </dgm:presLayoutVars>
       </dgm:prSet>
       <dgm:spPr/>
-      <dgm:t>
-        <a:bodyPr/>
-        <a:lstStyle/>
-        <a:p>
-          <a:endParaRPr lang="en-US"/>
-        </a:p>
-      </dgm:t>
     </dgm:pt>
     <dgm:pt modelId="{AB459C0D-5795-459F-B6EA-6F154CAB6317}" type="pres">
       <dgm:prSet presAssocID="{EFE09C88-D3CF-41A9-A2CB-992E999D721F}" presName="rootConnector" presStyleLbl="node2" presStyleIdx="0" presStyleCnt="3"/>
       <dgm:spPr/>
-      <dgm:t>
-        <a:bodyPr/>
-        <a:lstStyle/>
-        <a:p>
-          <a:endParaRPr lang="en-US"/>
-        </a:p>
-      </dgm:t>
     </dgm:pt>
     <dgm:pt modelId="{DC52927A-F49D-421E-BFDF-C805AE38C050}" type="pres">
       <dgm:prSet presAssocID="{EFE09C88-D3CF-41A9-A2CB-992E999D721F}" presName="hierChild4" presStyleCnt="0"/>
@@ -7534,13 +7433,6 @@
     <dgm:pt modelId="{E7C6AC64-4921-4508-89F5-906D8C31D3F8}" type="pres">
       <dgm:prSet presAssocID="{02615C3B-FB80-45E3-A998-3E4280BA4A2E}" presName="Name37" presStyleLbl="parChTrans1D2" presStyleIdx="1" presStyleCnt="3"/>
       <dgm:spPr/>
-      <dgm:t>
-        <a:bodyPr/>
-        <a:lstStyle/>
-        <a:p>
-          <a:endParaRPr lang="en-US"/>
-        </a:p>
-      </dgm:t>
     </dgm:pt>
     <dgm:pt modelId="{0FFD5578-645C-4EE8-BB63-8C09C33E7010}" type="pres">
       <dgm:prSet presAssocID="{633BEF0A-3F0B-4FD4-AA4E-69C26CB839F3}" presName="hierRoot2" presStyleCnt="0">
@@ -7561,24 +7453,10 @@
         </dgm:presLayoutVars>
       </dgm:prSet>
       <dgm:spPr/>
-      <dgm:t>
-        <a:bodyPr/>
-        <a:lstStyle/>
-        <a:p>
-          <a:endParaRPr lang="en-US"/>
-        </a:p>
-      </dgm:t>
     </dgm:pt>
     <dgm:pt modelId="{50EC973B-92C0-4606-B1FC-B3585F3470F6}" type="pres">
       <dgm:prSet presAssocID="{633BEF0A-3F0B-4FD4-AA4E-69C26CB839F3}" presName="rootConnector" presStyleLbl="node2" presStyleIdx="1" presStyleCnt="3"/>
       <dgm:spPr/>
-      <dgm:t>
-        <a:bodyPr/>
-        <a:lstStyle/>
-        <a:p>
-          <a:endParaRPr lang="en-US"/>
-        </a:p>
-      </dgm:t>
     </dgm:pt>
     <dgm:pt modelId="{174DD87D-72F7-49D5-BB02-FAB2E49A96E0}" type="pres">
       <dgm:prSet presAssocID="{633BEF0A-3F0B-4FD4-AA4E-69C26CB839F3}" presName="hierChild4" presStyleCnt="0"/>
@@ -7591,13 +7469,6 @@
     <dgm:pt modelId="{01FD4BD1-5982-4E24-AD2F-92F5B7557FE5}" type="pres">
       <dgm:prSet presAssocID="{81295C6F-BB5D-493D-AA2F-A8559145DCF8}" presName="Name37" presStyleLbl="parChTrans1D2" presStyleIdx="2" presStyleCnt="3"/>
       <dgm:spPr/>
-      <dgm:t>
-        <a:bodyPr/>
-        <a:lstStyle/>
-        <a:p>
-          <a:endParaRPr lang="en-US"/>
-        </a:p>
-      </dgm:t>
     </dgm:pt>
     <dgm:pt modelId="{B5FF1BFD-6743-4A7B-B08B-DDB1DE4F7D0A}" type="pres">
       <dgm:prSet presAssocID="{50679DC1-86F5-4983-BF2E-F644154465FB}" presName="hierRoot2" presStyleCnt="0">
@@ -7618,24 +7489,10 @@
         </dgm:presLayoutVars>
       </dgm:prSet>
       <dgm:spPr/>
-      <dgm:t>
-        <a:bodyPr/>
-        <a:lstStyle/>
-        <a:p>
-          <a:endParaRPr lang="en-US"/>
-        </a:p>
-      </dgm:t>
     </dgm:pt>
     <dgm:pt modelId="{FDE3E566-4D11-48A9-A443-AD833E925797}" type="pres">
       <dgm:prSet presAssocID="{50679DC1-86F5-4983-BF2E-F644154465FB}" presName="rootConnector" presStyleLbl="node2" presStyleIdx="2" presStyleCnt="3"/>
       <dgm:spPr/>
-      <dgm:t>
-        <a:bodyPr/>
-        <a:lstStyle/>
-        <a:p>
-          <a:endParaRPr lang="en-US"/>
-        </a:p>
-      </dgm:t>
     </dgm:pt>
     <dgm:pt modelId="{4D983BC7-4D81-44CC-8F93-03CC21EBD288}" type="pres">
       <dgm:prSet presAssocID="{50679DC1-86F5-4983-BF2E-F644154465FB}" presName="hierChild4" presStyleCnt="0"/>
@@ -7651,22 +7508,22 @@
     </dgm:pt>
   </dgm:ptLst>
   <dgm:cxnLst>
+    <dgm:cxn modelId="{4EE42001-26AB-4DB0-9B5C-49F4BED127BB}" type="presOf" srcId="{13C2B266-0832-455B-815D-36AA8F75820A}" destId="{94C29E6B-0213-45A5-9CF8-70DA0B40B5A1}" srcOrd="0" destOrd="0" presId="urn:microsoft.com/office/officeart/2005/8/layout/orgChart1"/>
+    <dgm:cxn modelId="{3CC74C1B-F405-4B67-B4E7-B633B0093AEC}" type="presOf" srcId="{50679DC1-86F5-4983-BF2E-F644154465FB}" destId="{FDE3E566-4D11-48A9-A443-AD833E925797}" srcOrd="1" destOrd="0" presId="urn:microsoft.com/office/officeart/2005/8/layout/orgChart1"/>
+    <dgm:cxn modelId="{88844F2B-7586-4225-917C-067FE0F1C502}" srcId="{EEAAD575-7B31-4971-A433-72AE3E7E917C}" destId="{EFE09C88-D3CF-41A9-A2CB-992E999D721F}" srcOrd="0" destOrd="0" parTransId="{E977EEB0-AA17-4C07-A376-D7B3FDEBCA08}" sibTransId="{9AE73E97-A540-42C5-90D7-BC77BFB1B5E3}"/>
+    <dgm:cxn modelId="{3EF7562C-AE41-4CC5-85EA-C68B2F004AF9}" type="presOf" srcId="{EFE09C88-D3CF-41A9-A2CB-992E999D721F}" destId="{2C8DA449-6A39-4427-BD10-384E53D11287}" srcOrd="0" destOrd="0" presId="urn:microsoft.com/office/officeart/2005/8/layout/orgChart1"/>
+    <dgm:cxn modelId="{C7E5216D-A106-4AD8-95F1-C0287EBFACBE}" type="presOf" srcId="{50679DC1-86F5-4983-BF2E-F644154465FB}" destId="{C6E6A924-81D4-49B3-B84A-085270A87EA7}" srcOrd="0" destOrd="0" presId="urn:microsoft.com/office/officeart/2005/8/layout/orgChart1"/>
+    <dgm:cxn modelId="{9D43F556-B43A-4FF7-979C-8C5F78C5B497}" type="presOf" srcId="{81295C6F-BB5D-493D-AA2F-A8559145DCF8}" destId="{01FD4BD1-5982-4E24-AD2F-92F5B7557FE5}" srcOrd="0" destOrd="0" presId="urn:microsoft.com/office/officeart/2005/8/layout/orgChart1"/>
     <dgm:cxn modelId="{75FC767A-F512-431A-BF9F-59E4302AB9BF}" type="presOf" srcId="{02615C3B-FB80-45E3-A998-3E4280BA4A2E}" destId="{E7C6AC64-4921-4508-89F5-906D8C31D3F8}" srcOrd="0" destOrd="0" presId="urn:microsoft.com/office/officeart/2005/8/layout/orgChart1"/>
+    <dgm:cxn modelId="{86734A7F-9D06-4708-B939-442E0221B08E}" type="presOf" srcId="{633BEF0A-3F0B-4FD4-AA4E-69C26CB839F3}" destId="{FCB4F10E-495A-4EA3-AB8F-87418CE8D986}" srcOrd="0" destOrd="0" presId="urn:microsoft.com/office/officeart/2005/8/layout/orgChart1"/>
     <dgm:cxn modelId="{8979E481-6014-431C-BBA5-4ADE550AEB0D}" srcId="{EEAAD575-7B31-4971-A433-72AE3E7E917C}" destId="{50679DC1-86F5-4983-BF2E-F644154465FB}" srcOrd="2" destOrd="0" parTransId="{81295C6F-BB5D-493D-AA2F-A8559145DCF8}" sibTransId="{266B5CA6-CAFD-45C8-AB71-BD8C82B53C09}"/>
-    <dgm:cxn modelId="{4EE42001-26AB-4DB0-9B5C-49F4BED127BB}" type="presOf" srcId="{13C2B266-0832-455B-815D-36AA8F75820A}" destId="{94C29E6B-0213-45A5-9CF8-70DA0B40B5A1}" srcOrd="0" destOrd="0" presId="urn:microsoft.com/office/officeart/2005/8/layout/orgChart1"/>
-    <dgm:cxn modelId="{86734A7F-9D06-4708-B939-442E0221B08E}" type="presOf" srcId="{633BEF0A-3F0B-4FD4-AA4E-69C26CB839F3}" destId="{FCB4F10E-495A-4EA3-AB8F-87418CE8D986}" srcOrd="0" destOrd="0" presId="urn:microsoft.com/office/officeart/2005/8/layout/orgChart1"/>
-    <dgm:cxn modelId="{C7E5216D-A106-4AD8-95F1-C0287EBFACBE}" type="presOf" srcId="{50679DC1-86F5-4983-BF2E-F644154465FB}" destId="{C6E6A924-81D4-49B3-B84A-085270A87EA7}" srcOrd="0" destOrd="0" presId="urn:microsoft.com/office/officeart/2005/8/layout/orgChart1"/>
-    <dgm:cxn modelId="{88844F2B-7586-4225-917C-067FE0F1C502}" srcId="{EEAAD575-7B31-4971-A433-72AE3E7E917C}" destId="{EFE09C88-D3CF-41A9-A2CB-992E999D721F}" srcOrd="0" destOrd="0" parTransId="{E977EEB0-AA17-4C07-A376-D7B3FDEBCA08}" sibTransId="{9AE73E97-A540-42C5-90D7-BC77BFB1B5E3}"/>
+    <dgm:cxn modelId="{BD3515A8-6C5A-4671-94E9-708DF40A667D}" type="presOf" srcId="{633BEF0A-3F0B-4FD4-AA4E-69C26CB839F3}" destId="{50EC973B-92C0-4606-B1FC-B3585F3470F6}" srcOrd="1" destOrd="0" presId="urn:microsoft.com/office/officeart/2005/8/layout/orgChart1"/>
+    <dgm:cxn modelId="{780A95A8-2F3C-43DC-95B9-A7D06EEE39D9}" type="presOf" srcId="{EEAAD575-7B31-4971-A433-72AE3E7E917C}" destId="{D74AC025-4850-4064-B0F8-EE483081AFE9}" srcOrd="0" destOrd="0" presId="urn:microsoft.com/office/officeart/2005/8/layout/orgChart1"/>
+    <dgm:cxn modelId="{888E48B8-3A76-4A8C-AA0E-EDC20A95048B}" type="presOf" srcId="{EEAAD575-7B31-4971-A433-72AE3E7E917C}" destId="{BB57E2B5-64C4-45B0-9989-950A800D0ED5}" srcOrd="1" destOrd="0" presId="urn:microsoft.com/office/officeart/2005/8/layout/orgChart1"/>
+    <dgm:cxn modelId="{11F9CFB9-D518-46AA-B051-F68545D3D2CF}" type="presOf" srcId="{E977EEB0-AA17-4C07-A376-D7B3FDEBCA08}" destId="{07225FC8-1613-400D-A2AE-F12D6A250A15}" srcOrd="0" destOrd="0" presId="urn:microsoft.com/office/officeart/2005/8/layout/orgChart1"/>
     <dgm:cxn modelId="{DFF2C8C7-4E4B-412A-B14D-B7B1E1B579FD}" srcId="{EEAAD575-7B31-4971-A433-72AE3E7E917C}" destId="{633BEF0A-3F0B-4FD4-AA4E-69C26CB839F3}" srcOrd="1" destOrd="0" parTransId="{02615C3B-FB80-45E3-A998-3E4280BA4A2E}" sibTransId="{DF04D97C-7E9D-48BC-9917-40114744B0E9}"/>
+    <dgm:cxn modelId="{7C12F9CB-7C4E-4B91-9654-2DA93550073C}" srcId="{13C2B266-0832-455B-815D-36AA8F75820A}" destId="{EEAAD575-7B31-4971-A433-72AE3E7E917C}" srcOrd="0" destOrd="0" parTransId="{E041E444-1868-4A03-BB31-BF376919F478}" sibTransId="{7456659D-7205-464B-948C-4796C8AEEBDD}"/>
     <dgm:cxn modelId="{651900FC-21E7-4CB8-96B6-4E221AA8F1B5}" type="presOf" srcId="{EFE09C88-D3CF-41A9-A2CB-992E999D721F}" destId="{AB459C0D-5795-459F-B6EA-6F154CAB6317}" srcOrd="1" destOrd="0" presId="urn:microsoft.com/office/officeart/2005/8/layout/orgChart1"/>
-    <dgm:cxn modelId="{3CC74C1B-F405-4B67-B4E7-B633B0093AEC}" type="presOf" srcId="{50679DC1-86F5-4983-BF2E-F644154465FB}" destId="{FDE3E566-4D11-48A9-A443-AD833E925797}" srcOrd="1" destOrd="0" presId="urn:microsoft.com/office/officeart/2005/8/layout/orgChart1"/>
-    <dgm:cxn modelId="{3EF7562C-AE41-4CC5-85EA-C68B2F004AF9}" type="presOf" srcId="{EFE09C88-D3CF-41A9-A2CB-992E999D721F}" destId="{2C8DA449-6A39-4427-BD10-384E53D11287}" srcOrd="0" destOrd="0" presId="urn:microsoft.com/office/officeart/2005/8/layout/orgChart1"/>
-    <dgm:cxn modelId="{780A95A8-2F3C-43DC-95B9-A7D06EEE39D9}" type="presOf" srcId="{EEAAD575-7B31-4971-A433-72AE3E7E917C}" destId="{D74AC025-4850-4064-B0F8-EE483081AFE9}" srcOrd="0" destOrd="0" presId="urn:microsoft.com/office/officeart/2005/8/layout/orgChart1"/>
-    <dgm:cxn modelId="{9D43F556-B43A-4FF7-979C-8C5F78C5B497}" type="presOf" srcId="{81295C6F-BB5D-493D-AA2F-A8559145DCF8}" destId="{01FD4BD1-5982-4E24-AD2F-92F5B7557FE5}" srcOrd="0" destOrd="0" presId="urn:microsoft.com/office/officeart/2005/8/layout/orgChart1"/>
-    <dgm:cxn modelId="{11F9CFB9-D518-46AA-B051-F68545D3D2CF}" type="presOf" srcId="{E977EEB0-AA17-4C07-A376-D7B3FDEBCA08}" destId="{07225FC8-1613-400D-A2AE-F12D6A250A15}" srcOrd="0" destOrd="0" presId="urn:microsoft.com/office/officeart/2005/8/layout/orgChart1"/>
-    <dgm:cxn modelId="{BD3515A8-6C5A-4671-94E9-708DF40A667D}" type="presOf" srcId="{633BEF0A-3F0B-4FD4-AA4E-69C26CB839F3}" destId="{50EC973B-92C0-4606-B1FC-B3585F3470F6}" srcOrd="1" destOrd="0" presId="urn:microsoft.com/office/officeart/2005/8/layout/orgChart1"/>
-    <dgm:cxn modelId="{7C12F9CB-7C4E-4B91-9654-2DA93550073C}" srcId="{13C2B266-0832-455B-815D-36AA8F75820A}" destId="{EEAAD575-7B31-4971-A433-72AE3E7E917C}" srcOrd="0" destOrd="0" parTransId="{E041E444-1868-4A03-BB31-BF376919F478}" sibTransId="{7456659D-7205-464B-948C-4796C8AEEBDD}"/>
-    <dgm:cxn modelId="{888E48B8-3A76-4A8C-AA0E-EDC20A95048B}" type="presOf" srcId="{EEAAD575-7B31-4971-A433-72AE3E7E917C}" destId="{BB57E2B5-64C4-45B0-9989-950A800D0ED5}" srcOrd="1" destOrd="0" presId="urn:microsoft.com/office/officeart/2005/8/layout/orgChart1"/>
     <dgm:cxn modelId="{A22B5320-4EEE-4172-8EEB-D3C74FB2EFF5}" type="presParOf" srcId="{94C29E6B-0213-45A5-9CF8-70DA0B40B5A1}" destId="{157B0E89-5BDC-4B40-91F0-4A12F96CBF2B}" srcOrd="0" destOrd="0" presId="urn:microsoft.com/office/officeart/2005/8/layout/orgChart1"/>
     <dgm:cxn modelId="{6DE88C01-9FB8-4756-B8B7-1C437DE71AAD}" type="presParOf" srcId="{157B0E89-5BDC-4B40-91F0-4A12F96CBF2B}" destId="{E268D2DE-62C4-4FA7-B6F6-B977D53DCE3A}" srcOrd="0" destOrd="0" presId="urn:microsoft.com/office/officeart/2005/8/layout/orgChart1"/>
     <dgm:cxn modelId="{995E2CBA-C60F-4B0E-9E68-6521C0F95A8C}" type="presParOf" srcId="{E268D2DE-62C4-4FA7-B6F6-B977D53DCE3A}" destId="{D74AC025-4850-4064-B0F8-EE483081AFE9}" srcOrd="0" destOrd="0" presId="urn:microsoft.com/office/officeart/2005/8/layout/orgChart1"/>
@@ -7944,7 +7801,7 @@
         </a:bodyPr>
         <a:lstStyle/>
         <a:p>
-          <a:pPr lvl="0" algn="ctr" defTabSz="622300">
+          <a:pPr marL="0" lvl="0" indent="0" algn="ctr" defTabSz="622300">
             <a:lnSpc>
               <a:spcPct val="90000"/>
             </a:lnSpc>
@@ -7954,6 +7811,7 @@
             <a:spcAft>
               <a:spcPct val="35000"/>
             </a:spcAft>
+            <a:buNone/>
           </a:pPr>
           <a:r>
             <a:rPr lang="en-US" sz="1400" kern="1200"/>
@@ -8020,7 +7878,7 @@
         </a:bodyPr>
         <a:lstStyle/>
         <a:p>
-          <a:pPr lvl="0" algn="ctr" defTabSz="622300">
+          <a:pPr marL="0" lvl="0" indent="0" algn="ctr" defTabSz="622300">
             <a:lnSpc>
               <a:spcPct val="90000"/>
             </a:lnSpc>
@@ -8030,6 +7888,7 @@
             <a:spcAft>
               <a:spcPct val="35000"/>
             </a:spcAft>
+            <a:buNone/>
           </a:pPr>
           <a:r>
             <a:rPr lang="en-US" sz="1400" kern="1200"/>
@@ -8096,7 +7955,7 @@
         </a:bodyPr>
         <a:lstStyle/>
         <a:p>
-          <a:pPr lvl="0" algn="ctr" defTabSz="622300">
+          <a:pPr marL="0" lvl="0" indent="0" algn="ctr" defTabSz="622300">
             <a:lnSpc>
               <a:spcPct val="90000"/>
             </a:lnSpc>
@@ -8106,6 +7965,7 @@
             <a:spcAft>
               <a:spcPct val="35000"/>
             </a:spcAft>
+            <a:buNone/>
           </a:pPr>
           <a:r>
             <a:rPr lang="en-US" sz="1400" kern="1200"/>
@@ -8172,7 +8032,7 @@
         </a:bodyPr>
         <a:lstStyle/>
         <a:p>
-          <a:pPr lvl="0" algn="ctr" defTabSz="622300">
+          <a:pPr marL="0" lvl="0" indent="0" algn="ctr" defTabSz="622300">
             <a:lnSpc>
               <a:spcPct val="90000"/>
             </a:lnSpc>
@@ -8182,6 +8042,7 @@
             <a:spcAft>
               <a:spcPct val="35000"/>
             </a:spcAft>
+            <a:buNone/>
           </a:pPr>
           <a:r>
             <a:rPr lang="en-US" sz="1400" kern="1200"/>
@@ -10668,7 +10529,7 @@
 </file>
 
 <file path=customXml/itemProps1.xml><?xml version="1.0" encoding="utf-8"?>
-<ds:datastoreItem xmlns:ds="http://schemas.openxmlformats.org/officeDocument/2006/customXml" ds:itemID="{3647601D-45EB-46FC-ABB8-AFA8F28A08CB}">
+<ds:datastoreItem xmlns:ds="http://schemas.openxmlformats.org/officeDocument/2006/customXml" ds:itemID="{F1587F2D-BCF3-49B8-8498-DECF36FD23DE}">
   <ds:schemaRefs>
     <ds:schemaRef ds:uri="http://schemas.openxmlformats.org/officeDocument/2006/bibliography"/>
   </ds:schemaRefs>

</xml_diff>

<commit_message>
change font and size
using Time New Roman font with size12
</commit_message>
<xml_diff>
--- a/doc/PA1_GroupNguyenChansQuas.docx
+++ b/doc/PA1_GroupNguyenChansQuas.docx
@@ -30,21 +30,11 @@
         <w:pStyle w:val="Title"/>
         <w:jc w:val="right"/>
       </w:pPr>
-      <w:r>
-        <w:fldChar w:fldCharType="begin"/>
-      </w:r>
-      <w:r>
-        <w:instrText xml:space="preserve"> TITLE  \* MERGEFORMAT </w:instrText>
-      </w:r>
-      <w:r>
-        <w:fldChar w:fldCharType="separate"/>
-      </w:r>
-      <w:r>
-        <w:t>Software Development Plan</w:t>
-      </w:r>
-      <w:r>
-        <w:fldChar w:fldCharType="end"/>
-      </w:r>
+      <w:fldSimple w:instr=" TITLE  \* MERGEFORMAT ">
+        <w:r>
+          <w:t>Software Development Plan</w:t>
+        </w:r>
+      </w:fldSimple>
     </w:p>
     <w:p>
       <w:pPr>
@@ -2173,42 +2163,31 @@
       <w:r>
         <w:br w:type="page"/>
       </w:r>
-      <w:r>
-        <w:lastRenderedPageBreak/>
-        <w:fldChar w:fldCharType="begin"/>
-      </w:r>
-      <w:r>
-        <w:instrText xml:space="preserve"> TITLE  \* MERGEFORMAT </w:instrText>
-      </w:r>
-      <w:r>
-        <w:fldChar w:fldCharType="separate"/>
-      </w:r>
-      <w:r>
-        <w:t xml:space="preserve">Software Development Plan </w:t>
-      </w:r>
-      <w:r>
-        <w:fldChar w:fldCharType="end"/>
-      </w:r>
+      <w:fldSimple w:instr=" TITLE  \* MERGEFORMAT ">
+        <w:r>
+          <w:t xml:space="preserve">Software Development Plan </w:t>
+        </w:r>
+      </w:fldSimple>
     </w:p>
     <w:p>
       <w:pPr>
         <w:pStyle w:val="Heading1"/>
       </w:pPr>
-      <w:bookmarkStart w:id="0" w:name="_Toc447095880"/>
-      <w:bookmarkStart w:id="1" w:name="_Toc456598586"/>
-      <w:bookmarkStart w:id="2" w:name="_Toc456600917"/>
+      <w:bookmarkStart w:id="0" w:name="_Toc524312826"/>
+      <w:bookmarkStart w:id="1" w:name="_Toc307271011"/>
+      <w:bookmarkStart w:id="2" w:name="_Toc413446305"/>
       <w:bookmarkStart w:id="3" w:name="_Toc524312837"/>
       <w:bookmarkStart w:id="4" w:name="_Toc307271019"/>
       <w:bookmarkStart w:id="5" w:name="_Toc413446310"/>
-      <w:bookmarkStart w:id="6" w:name="_Toc524312826"/>
-      <w:bookmarkStart w:id="7" w:name="_Toc307271011"/>
-      <w:bookmarkStart w:id="8" w:name="_Toc413446305"/>
+      <w:bookmarkStart w:id="6" w:name="_Toc447095880"/>
+      <w:bookmarkStart w:id="7" w:name="_Toc456598586"/>
+      <w:bookmarkStart w:id="8" w:name="_Toc456600917"/>
       <w:r>
         <w:t>Introduction</w:t>
       </w:r>
-      <w:bookmarkEnd w:id="6"/>
-      <w:bookmarkEnd w:id="7"/>
-      <w:bookmarkEnd w:id="8"/>
+      <w:bookmarkEnd w:id="0"/>
+      <w:bookmarkEnd w:id="1"/>
+      <w:bookmarkEnd w:id="2"/>
     </w:p>
     <w:p>
       <w:pPr>
@@ -2218,16 +2197,32 @@
           <w:numId w:val="8"/>
         </w:numPr>
         <w:ind w:left="900" w:firstLine="180"/>
-      </w:pPr>
-      <w:r>
+        <w:rPr>
+          <w:sz w:val="24"/>
+          <w:szCs w:val="24"/>
+        </w:rPr>
+      </w:pPr>
+      <w:r>
+        <w:rPr>
+          <w:sz w:val="24"/>
+          <w:szCs w:val="24"/>
+        </w:rPr>
         <w:t xml:space="preserve">This software develop plan is used to illustrate a series of development activities of Team 4 in term of phases and iterations to implement an application called </w:t>
       </w:r>
       <w:proofErr w:type="spellStart"/>
       <w:r>
+        <w:rPr>
+          <w:sz w:val="24"/>
+          <w:szCs w:val="24"/>
+        </w:rPr>
         <w:t>EverRun</w:t>
       </w:r>
       <w:proofErr w:type="spellEnd"/>
       <w:r>
+        <w:rPr>
+          <w:sz w:val="24"/>
+          <w:szCs w:val="24"/>
+        </w:rPr>
         <w:t>.</w:t>
       </w:r>
     </w:p>
@@ -2239,8 +2234,16 @@
           <w:numId w:val="8"/>
         </w:numPr>
         <w:ind w:left="900" w:firstLine="180"/>
-      </w:pPr>
-      <w:r>
+        <w:rPr>
+          <w:sz w:val="24"/>
+          <w:szCs w:val="24"/>
+        </w:rPr>
+      </w:pPr>
+      <w:r>
+        <w:rPr>
+          <w:sz w:val="24"/>
+          <w:szCs w:val="24"/>
+        </w:rPr>
         <w:t>The detail information of each iterations is given in the Iteration Plans.</w:t>
       </w:r>
     </w:p>
@@ -2280,8 +2283,16 @@
           <w:numId w:val="9"/>
         </w:numPr>
         <w:ind w:left="540" w:firstLine="270"/>
-      </w:pPr>
-      <w:r>
+        <w:rPr>
+          <w:sz w:val="24"/>
+          <w:szCs w:val="24"/>
+        </w:rPr>
+      </w:pPr>
+      <w:r>
+        <w:rPr>
+          <w:sz w:val="24"/>
+          <w:szCs w:val="24"/>
+        </w:rPr>
         <w:t>The purpose of this project is to create a friendly, easy-to-approach environment to encourage people to get outside and walk more.</w:t>
       </w:r>
     </w:p>
@@ -2293,16 +2304,32 @@
           <w:numId w:val="9"/>
         </w:numPr>
         <w:ind w:left="540" w:firstLine="270"/>
-      </w:pPr>
-      <w:r>
+        <w:rPr>
+          <w:sz w:val="24"/>
+          <w:szCs w:val="24"/>
+        </w:rPr>
+      </w:pPr>
+      <w:r>
+        <w:rPr>
+          <w:sz w:val="24"/>
+          <w:szCs w:val="24"/>
+        </w:rPr>
         <w:t xml:space="preserve">Users can have a cute pet to raise by earning rewards from walking and they can share their achievement records on </w:t>
       </w:r>
       <w:proofErr w:type="spellStart"/>
       <w:r>
+        <w:rPr>
+          <w:sz w:val="24"/>
+          <w:szCs w:val="24"/>
+        </w:rPr>
         <w:t>facebook</w:t>
       </w:r>
       <w:proofErr w:type="spellEnd"/>
       <w:r>
+        <w:rPr>
+          <w:sz w:val="24"/>
+          <w:szCs w:val="24"/>
+        </w:rPr>
         <w:t xml:space="preserve"> as well.</w:t>
       </w:r>
     </w:p>
@@ -2314,8 +2341,16 @@
           <w:numId w:val="9"/>
         </w:numPr>
         <w:ind w:left="540" w:firstLine="270"/>
-      </w:pPr>
-      <w:r>
+        <w:rPr>
+          <w:sz w:val="24"/>
+          <w:szCs w:val="24"/>
+        </w:rPr>
+      </w:pPr>
+      <w:r>
+        <w:rPr>
+          <w:sz w:val="24"/>
+          <w:szCs w:val="24"/>
+        </w:rPr>
         <w:t>An android application which contains Unity3d and Java code implementation will be supply at the end of the semester.</w:t>
       </w:r>
     </w:p>
@@ -2340,8 +2375,16 @@
           <w:ilvl w:val="0"/>
           <w:numId w:val="5"/>
         </w:numPr>
-      </w:pPr>
-      <w:r>
+        <w:rPr>
+          <w:sz w:val="24"/>
+          <w:szCs w:val="24"/>
+        </w:rPr>
+      </w:pPr>
+      <w:r>
+        <w:rPr>
+          <w:sz w:val="24"/>
+          <w:szCs w:val="24"/>
+        </w:rPr>
         <w:t>Project has a fixed schedule of 7 weeks to release.</w:t>
       </w:r>
     </w:p>
@@ -2352,17 +2395,31 @@
           <w:ilvl w:val="0"/>
           <w:numId w:val="5"/>
         </w:numPr>
-      </w:pPr>
-      <w:r>
+        <w:rPr>
+          <w:sz w:val="24"/>
+          <w:szCs w:val="24"/>
+        </w:rPr>
+      </w:pPr>
+      <w:r>
+        <w:rPr>
+          <w:sz w:val="24"/>
+          <w:szCs w:val="24"/>
+        </w:rPr>
         <w:t>The integration of unity and android studio must be finished in the 4</w:t>
       </w:r>
       <w:r>
         <w:rPr>
+          <w:sz w:val="24"/>
+          <w:szCs w:val="24"/>
           <w:vertAlign w:val="superscript"/>
         </w:rPr>
         <w:t>th</w:t>
       </w:r>
       <w:r>
+        <w:rPr>
+          <w:sz w:val="24"/>
+          <w:szCs w:val="24"/>
+        </w:rPr>
         <w:t xml:space="preserve"> week.</w:t>
       </w:r>
     </w:p>
@@ -2373,8 +2430,16 @@
           <w:ilvl w:val="0"/>
           <w:numId w:val="5"/>
         </w:numPr>
-      </w:pPr>
-      <w:r>
+        <w:rPr>
+          <w:sz w:val="24"/>
+          <w:szCs w:val="24"/>
+        </w:rPr>
+      </w:pPr>
+      <w:r>
+        <w:rPr>
+          <w:sz w:val="24"/>
+          <w:szCs w:val="24"/>
+        </w:rPr>
         <w:t>All the members have an ability to implement java programming language on Android Studio.</w:t>
       </w:r>
     </w:p>
@@ -2385,8 +2450,16 @@
           <w:ilvl w:val="0"/>
           <w:numId w:val="5"/>
         </w:numPr>
-      </w:pPr>
-      <w:r>
+        <w:rPr>
+          <w:sz w:val="24"/>
+          <w:szCs w:val="24"/>
+        </w:rPr>
+      </w:pPr>
+      <w:r>
+        <w:rPr>
+          <w:sz w:val="24"/>
+          <w:szCs w:val="24"/>
+        </w:rPr>
         <w:t>No budget supplied.</w:t>
       </w:r>
     </w:p>
@@ -2397,8 +2470,16 @@
           <w:ilvl w:val="0"/>
           <w:numId w:val="5"/>
         </w:numPr>
-      </w:pPr>
-      <w:r>
+        <w:rPr>
+          <w:sz w:val="24"/>
+          <w:szCs w:val="24"/>
+        </w:rPr>
+      </w:pPr>
+      <w:r>
+        <w:rPr>
+          <w:sz w:val="24"/>
+          <w:szCs w:val="24"/>
+        </w:rPr>
         <w:t>Project has 5 people, and no more people will be added during the project.</w:t>
       </w:r>
     </w:p>
@@ -2419,8 +2500,16 @@
     <w:p>
       <w:pPr>
         <w:pStyle w:val="BodyText"/>
-      </w:pPr>
-      <w:r>
+        <w:rPr>
+          <w:sz w:val="24"/>
+          <w:szCs w:val="24"/>
+        </w:rPr>
+      </w:pPr>
+      <w:r>
+        <w:rPr>
+          <w:sz w:val="24"/>
+          <w:szCs w:val="24"/>
+        </w:rPr>
         <w:t>A list of the artifacts will be created during the project:</w:t>
       </w:r>
     </w:p>
@@ -2431,8 +2520,16 @@
           <w:ilvl w:val="0"/>
           <w:numId w:val="10"/>
         </w:numPr>
-      </w:pPr>
-      <w:r>
+        <w:rPr>
+          <w:sz w:val="24"/>
+          <w:szCs w:val="24"/>
+        </w:rPr>
+      </w:pPr>
+      <w:r>
+        <w:rPr>
+          <w:sz w:val="24"/>
+          <w:szCs w:val="24"/>
+        </w:rPr>
         <w:t>UML use case diagram for game design</w:t>
       </w:r>
     </w:p>
@@ -2443,8 +2540,16 @@
           <w:ilvl w:val="0"/>
           <w:numId w:val="10"/>
         </w:numPr>
-      </w:pPr>
-      <w:r>
+        <w:rPr>
+          <w:sz w:val="24"/>
+          <w:szCs w:val="24"/>
+        </w:rPr>
+      </w:pPr>
+      <w:r>
+        <w:rPr>
+          <w:sz w:val="24"/>
+          <w:szCs w:val="24"/>
+        </w:rPr>
         <w:t>Class diagrams</w:t>
       </w:r>
     </w:p>
@@ -2455,8 +2560,16 @@
           <w:ilvl w:val="0"/>
           <w:numId w:val="10"/>
         </w:numPr>
-      </w:pPr>
-      <w:r>
+        <w:rPr>
+          <w:sz w:val="24"/>
+          <w:szCs w:val="24"/>
+        </w:rPr>
+      </w:pPr>
+      <w:r>
+        <w:rPr>
+          <w:sz w:val="24"/>
+          <w:szCs w:val="24"/>
+        </w:rPr>
         <w:t>Design Story</w:t>
       </w:r>
     </w:p>
@@ -2467,8 +2580,16 @@
           <w:ilvl w:val="0"/>
           <w:numId w:val="10"/>
         </w:numPr>
-      </w:pPr>
-      <w:r>
+        <w:rPr>
+          <w:sz w:val="24"/>
+          <w:szCs w:val="24"/>
+        </w:rPr>
+      </w:pPr>
+      <w:r>
+        <w:rPr>
+          <w:sz w:val="24"/>
+          <w:szCs w:val="24"/>
+        </w:rPr>
         <w:t>Project Plan</w:t>
       </w:r>
     </w:p>
@@ -2479,8 +2600,16 @@
           <w:ilvl w:val="0"/>
           <w:numId w:val="10"/>
         </w:numPr>
-      </w:pPr>
-      <w:r>
+        <w:rPr>
+          <w:sz w:val="24"/>
+          <w:szCs w:val="24"/>
+        </w:rPr>
+      </w:pPr>
+      <w:r>
+        <w:rPr>
+          <w:sz w:val="24"/>
+          <w:szCs w:val="24"/>
+        </w:rPr>
         <w:t>User Interface Prototype</w:t>
       </w:r>
     </w:p>
@@ -2491,8 +2620,16 @@
           <w:ilvl w:val="0"/>
           <w:numId w:val="10"/>
         </w:numPr>
-      </w:pPr>
-      <w:r>
+        <w:rPr>
+          <w:sz w:val="24"/>
+          <w:szCs w:val="24"/>
+        </w:rPr>
+      </w:pPr>
+      <w:r>
+        <w:rPr>
+          <w:sz w:val="24"/>
+          <w:szCs w:val="24"/>
+        </w:rPr>
         <w:t>Database Design</w:t>
       </w:r>
     </w:p>
@@ -2503,8 +2640,16 @@
           <w:ilvl w:val="0"/>
           <w:numId w:val="10"/>
         </w:numPr>
-      </w:pPr>
-      <w:r>
+        <w:rPr>
+          <w:sz w:val="24"/>
+          <w:szCs w:val="24"/>
+        </w:rPr>
+      </w:pPr>
+      <w:r>
+        <w:rPr>
+          <w:sz w:val="24"/>
+          <w:szCs w:val="24"/>
+        </w:rPr>
         <w:t>Test Cases</w:t>
       </w:r>
     </w:p>
@@ -2515,8 +2660,16 @@
           <w:ilvl w:val="0"/>
           <w:numId w:val="10"/>
         </w:numPr>
-      </w:pPr>
-      <w:r>
+        <w:rPr>
+          <w:sz w:val="24"/>
+          <w:szCs w:val="24"/>
+        </w:rPr>
+      </w:pPr>
+      <w:r>
+        <w:rPr>
+          <w:sz w:val="24"/>
+          <w:szCs w:val="24"/>
+        </w:rPr>
         <w:t>Software Architecture Document</w:t>
       </w:r>
     </w:p>
@@ -2527,8 +2680,16 @@
           <w:ilvl w:val="0"/>
           <w:numId w:val="10"/>
         </w:numPr>
-      </w:pPr>
-      <w:r>
+        <w:rPr>
+          <w:sz w:val="24"/>
+          <w:szCs w:val="24"/>
+        </w:rPr>
+      </w:pPr>
+      <w:r>
+        <w:rPr>
+          <w:sz w:val="24"/>
+          <w:szCs w:val="24"/>
+        </w:rPr>
         <w:t>Implementation release</w:t>
       </w:r>
     </w:p>
@@ -2539,34 +2700,27 @@
           <w:ilvl w:val="0"/>
           <w:numId w:val="10"/>
         </w:numPr>
-      </w:pPr>
-      <w:r>
+        <w:rPr>
+          <w:sz w:val="24"/>
+          <w:szCs w:val="24"/>
+        </w:rPr>
+      </w:pPr>
+      <w:r>
+        <w:rPr>
+          <w:sz w:val="24"/>
+          <w:szCs w:val="24"/>
+        </w:rPr>
         <w:t>Vision Document</w:t>
       </w:r>
     </w:p>
     <w:p>
       <w:pPr>
         <w:pStyle w:val="BodyText"/>
-      </w:pPr>
-    </w:p>
-    <w:p>
-      <w:pPr>
-        <w:pStyle w:val="BodyText"/>
-      </w:pPr>
-    </w:p>
-    <w:p>
-      <w:pPr>
-        <w:pStyle w:val="BodyText"/>
-      </w:pPr>
-    </w:p>
-    <w:p>
-      <w:pPr>
-        <w:pStyle w:val="BodyText"/>
-      </w:pPr>
-    </w:p>
-    <w:p>
-      <w:pPr>
-        <w:pStyle w:val="BodyText"/>
+        <w:ind w:left="0"/>
+        <w:rPr>
+          <w:sz w:val="24"/>
+          <w:szCs w:val="24"/>
+        </w:rPr>
       </w:pPr>
     </w:p>
     <w:p>
@@ -2577,8 +2731,16 @@
           <w:numId w:val="10"/>
         </w:numPr>
         <w:spacing w:line="360" w:lineRule="auto"/>
-      </w:pPr>
-      <w:r>
+        <w:rPr>
+          <w:sz w:val="24"/>
+          <w:szCs w:val="24"/>
+        </w:rPr>
+      </w:pPr>
+      <w:r>
+        <w:rPr>
+          <w:sz w:val="24"/>
+          <w:szCs w:val="24"/>
+        </w:rPr>
         <w:lastRenderedPageBreak/>
         <w:t>The target delivery dates for the end of each phases:</w:t>
       </w:r>
@@ -2591,8 +2753,8 @@
         <w:tblLook w:val="04A0" w:firstRow="1" w:lastRow="0" w:firstColumn="1" w:lastColumn="0" w:noHBand="0" w:noVBand="1"/>
       </w:tblPr>
       <w:tblGrid>
-        <w:gridCol w:w="4327"/>
-        <w:gridCol w:w="4303"/>
+        <w:gridCol w:w="4331"/>
+        <w:gridCol w:w="4299"/>
       </w:tblGrid>
       <w:tr>
         <w:tc>
@@ -2605,11 +2767,15 @@
               <w:ind w:left="0"/>
               <w:rPr>
                 <w:b/>
+                <w:sz w:val="24"/>
+                <w:szCs w:val="24"/>
               </w:rPr>
             </w:pPr>
             <w:r>
               <w:rPr>
                 <w:b/>
+                <w:sz w:val="24"/>
+                <w:szCs w:val="24"/>
               </w:rPr>
               <w:t>Phase</w:t>
             </w:r>
@@ -2625,11 +2791,15 @@
               <w:ind w:left="0"/>
               <w:rPr>
                 <w:b/>
+                <w:sz w:val="24"/>
+                <w:szCs w:val="24"/>
               </w:rPr>
             </w:pPr>
             <w:r>
               <w:rPr>
                 <w:b/>
+                <w:sz w:val="24"/>
+                <w:szCs w:val="24"/>
               </w:rPr>
               <w:t>Target Date</w:t>
             </w:r>
@@ -2645,8 +2815,16 @@
             <w:pPr>
               <w:pStyle w:val="BodyText"/>
               <w:ind w:left="0"/>
+              <w:rPr>
+                <w:sz w:val="24"/>
+                <w:szCs w:val="24"/>
+              </w:rPr>
             </w:pPr>
             <w:r>
+              <w:rPr>
+                <w:sz w:val="24"/>
+                <w:szCs w:val="24"/>
+              </w:rPr>
               <w:t>Inception</w:t>
             </w:r>
           </w:p>
@@ -2659,8 +2837,16 @@
             <w:pPr>
               <w:pStyle w:val="BodyText"/>
               <w:ind w:left="0"/>
+              <w:rPr>
+                <w:sz w:val="24"/>
+                <w:szCs w:val="24"/>
+              </w:rPr>
             </w:pPr>
             <w:r>
+              <w:rPr>
+                <w:sz w:val="24"/>
+                <w:szCs w:val="24"/>
+              </w:rPr>
               <w:t>October 29, 2017</w:t>
             </w:r>
           </w:p>
@@ -2675,8 +2861,16 @@
             <w:pPr>
               <w:pStyle w:val="BodyText"/>
               <w:ind w:left="0"/>
+              <w:rPr>
+                <w:sz w:val="24"/>
+                <w:szCs w:val="24"/>
+              </w:rPr>
             </w:pPr>
             <w:r>
+              <w:rPr>
+                <w:sz w:val="24"/>
+                <w:szCs w:val="24"/>
+              </w:rPr>
               <w:t>Elaboration</w:t>
             </w:r>
           </w:p>
@@ -2689,8 +2883,16 @@
             <w:pPr>
               <w:pStyle w:val="BodyText"/>
               <w:ind w:left="0"/>
+              <w:rPr>
+                <w:sz w:val="24"/>
+                <w:szCs w:val="24"/>
+              </w:rPr>
             </w:pPr>
             <w:r>
+              <w:rPr>
+                <w:sz w:val="24"/>
+                <w:szCs w:val="24"/>
+              </w:rPr>
               <w:t>November 4, 2017</w:t>
             </w:r>
           </w:p>
@@ -2705,14 +2907,17 @@
             <w:pPr>
               <w:pStyle w:val="BodyText"/>
               <w:ind w:left="0"/>
+              <w:rPr>
+                <w:sz w:val="24"/>
+                <w:szCs w:val="24"/>
+              </w:rPr>
             </w:pPr>
             <w:r>
-              <w:t xml:space="preserve">Construction Iteration </w:t>
-            </w:r>
-            <w:bookmarkStart w:id="21" w:name="_GoBack"/>
-            <w:bookmarkEnd w:id="21"/>
-            <w:r>
-              <w:t>1</w:t>
+              <w:rPr>
+                <w:sz w:val="24"/>
+                <w:szCs w:val="24"/>
+              </w:rPr>
+              <w:t>Construction Iteration 1</w:t>
             </w:r>
           </w:p>
         </w:tc>
@@ -2724,8 +2929,16 @@
             <w:pPr>
               <w:pStyle w:val="BodyText"/>
               <w:ind w:left="0"/>
+              <w:rPr>
+                <w:sz w:val="24"/>
+                <w:szCs w:val="24"/>
+              </w:rPr>
             </w:pPr>
             <w:r>
+              <w:rPr>
+                <w:sz w:val="24"/>
+                <w:szCs w:val="24"/>
+              </w:rPr>
               <w:t>November 11, 2017</w:t>
             </w:r>
           </w:p>
@@ -2740,8 +2953,16 @@
             <w:pPr>
               <w:pStyle w:val="BodyText"/>
               <w:ind w:left="0"/>
+              <w:rPr>
+                <w:sz w:val="24"/>
+                <w:szCs w:val="24"/>
+              </w:rPr>
             </w:pPr>
             <w:r>
+              <w:rPr>
+                <w:sz w:val="24"/>
+                <w:szCs w:val="24"/>
+              </w:rPr>
               <w:t>Construction Iteration 2</w:t>
             </w:r>
           </w:p>
@@ -2754,8 +2975,16 @@
             <w:pPr>
               <w:pStyle w:val="BodyText"/>
               <w:ind w:left="0"/>
+              <w:rPr>
+                <w:sz w:val="24"/>
+                <w:szCs w:val="24"/>
+              </w:rPr>
             </w:pPr>
             <w:r>
+              <w:rPr>
+                <w:sz w:val="24"/>
+                <w:szCs w:val="24"/>
+              </w:rPr>
               <w:t>November 25, 2017</w:t>
             </w:r>
           </w:p>
@@ -2770,8 +2999,16 @@
             <w:pPr>
               <w:pStyle w:val="BodyText"/>
               <w:ind w:left="0"/>
+              <w:rPr>
+                <w:sz w:val="24"/>
+                <w:szCs w:val="24"/>
+              </w:rPr>
             </w:pPr>
             <w:r>
+              <w:rPr>
+                <w:sz w:val="24"/>
+                <w:szCs w:val="24"/>
+              </w:rPr>
               <w:t xml:space="preserve">Construction Iteration 3 </w:t>
             </w:r>
           </w:p>
@@ -2784,8 +3021,16 @@
             <w:pPr>
               <w:pStyle w:val="BodyText"/>
               <w:ind w:left="0"/>
+              <w:rPr>
+                <w:sz w:val="24"/>
+                <w:szCs w:val="24"/>
+              </w:rPr>
             </w:pPr>
             <w:r>
+              <w:rPr>
+                <w:sz w:val="24"/>
+                <w:szCs w:val="24"/>
+              </w:rPr>
               <w:t>December 11, 2017</w:t>
             </w:r>
           </w:p>
@@ -2800,8 +3045,16 @@
             <w:pPr>
               <w:pStyle w:val="BodyText"/>
               <w:ind w:left="0"/>
+              <w:rPr>
+                <w:sz w:val="24"/>
+                <w:szCs w:val="24"/>
+              </w:rPr>
             </w:pPr>
             <w:r>
+              <w:rPr>
+                <w:sz w:val="24"/>
+                <w:szCs w:val="24"/>
+              </w:rPr>
               <w:t>Transition</w:t>
             </w:r>
           </w:p>
@@ -2814,8 +3067,16 @@
             <w:pPr>
               <w:pStyle w:val="BodyText"/>
               <w:ind w:left="0"/>
+              <w:rPr>
+                <w:sz w:val="24"/>
+                <w:szCs w:val="24"/>
+              </w:rPr>
             </w:pPr>
             <w:r>
+              <w:rPr>
+                <w:sz w:val="24"/>
+                <w:szCs w:val="24"/>
+              </w:rPr>
               <w:t>December 18, 2017</w:t>
             </w:r>
           </w:p>
@@ -2837,15 +3098,15 @@
       <w:pPr>
         <w:pStyle w:val="Heading2"/>
       </w:pPr>
-      <w:bookmarkStart w:id="22" w:name="_Toc524312838"/>
-      <w:bookmarkStart w:id="23" w:name="_Toc307271020"/>
-      <w:bookmarkStart w:id="24" w:name="_Toc413446311"/>
+      <w:bookmarkStart w:id="21" w:name="_Toc524312838"/>
+      <w:bookmarkStart w:id="22" w:name="_Toc307271020"/>
+      <w:bookmarkStart w:id="23" w:name="_Toc413446311"/>
       <w:r>
         <w:t>Organizational Structure</w:t>
       </w:r>
+      <w:bookmarkEnd w:id="21"/>
       <w:bookmarkEnd w:id="22"/>
       <w:bookmarkEnd w:id="23"/>
-      <w:bookmarkEnd w:id="24"/>
     </w:p>
     <w:p>
       <w:pPr>
@@ -2898,15 +3159,15 @@
       <w:pPr>
         <w:pStyle w:val="Heading2"/>
       </w:pPr>
-      <w:bookmarkStart w:id="25" w:name="_Toc524312840"/>
-      <w:bookmarkStart w:id="26" w:name="_Toc307271021"/>
-      <w:bookmarkStart w:id="27" w:name="_Toc413446312"/>
+      <w:bookmarkStart w:id="24" w:name="_Toc524312840"/>
+      <w:bookmarkStart w:id="25" w:name="_Toc307271021"/>
+      <w:bookmarkStart w:id="26" w:name="_Toc413446312"/>
       <w:r>
         <w:t>Roles and Responsibilities</w:t>
       </w:r>
+      <w:bookmarkEnd w:id="24"/>
       <w:bookmarkEnd w:id="25"/>
       <w:bookmarkEnd w:id="26"/>
-      <w:bookmarkEnd w:id="27"/>
     </w:p>
     <w:p>
       <w:pPr>
@@ -3084,30 +3345,30 @@
       <w:pPr>
         <w:pStyle w:val="Heading1"/>
       </w:pPr>
-      <w:bookmarkStart w:id="28" w:name="_Toc524312841"/>
-      <w:bookmarkStart w:id="29" w:name="_Toc307271022"/>
-      <w:bookmarkStart w:id="30" w:name="_Toc413446313"/>
+      <w:bookmarkStart w:id="27" w:name="_Toc524312841"/>
+      <w:bookmarkStart w:id="28" w:name="_Toc307271022"/>
+      <w:bookmarkStart w:id="29" w:name="_Toc413446313"/>
       <w:r>
         <w:lastRenderedPageBreak/>
         <w:t>Management Process</w:t>
       </w:r>
+      <w:bookmarkEnd w:id="27"/>
       <w:bookmarkEnd w:id="28"/>
       <w:bookmarkEnd w:id="29"/>
-      <w:bookmarkEnd w:id="30"/>
     </w:p>
     <w:p>
       <w:pPr>
         <w:pStyle w:val="Heading2"/>
       </w:pPr>
-      <w:bookmarkStart w:id="31" w:name="_Toc524312842"/>
-      <w:bookmarkStart w:id="32" w:name="_Toc307271023"/>
-      <w:bookmarkStart w:id="33" w:name="_Toc413446314"/>
+      <w:bookmarkStart w:id="30" w:name="_Toc524312842"/>
+      <w:bookmarkStart w:id="31" w:name="_Toc307271023"/>
+      <w:bookmarkStart w:id="32" w:name="_Toc413446314"/>
       <w:r>
         <w:t>Project Estimates</w:t>
       </w:r>
+      <w:bookmarkEnd w:id="30"/>
       <w:bookmarkEnd w:id="31"/>
       <w:bookmarkEnd w:id="32"/>
-      <w:bookmarkEnd w:id="33"/>
     </w:p>
     <w:p>
       <w:pPr>
@@ -3121,15 +3382,15 @@
       <w:pPr>
         <w:pStyle w:val="Heading2"/>
       </w:pPr>
-      <w:bookmarkStart w:id="34" w:name="_Toc524312843"/>
-      <w:bookmarkStart w:id="35" w:name="_Toc307271024"/>
-      <w:bookmarkStart w:id="36" w:name="_Toc413446315"/>
+      <w:bookmarkStart w:id="33" w:name="_Toc524312843"/>
+      <w:bookmarkStart w:id="34" w:name="_Toc307271024"/>
+      <w:bookmarkStart w:id="35" w:name="_Toc413446315"/>
       <w:r>
         <w:t>Project Plan</w:t>
       </w:r>
+      <w:bookmarkEnd w:id="33"/>
       <w:bookmarkEnd w:id="34"/>
       <w:bookmarkEnd w:id="35"/>
-      <w:bookmarkEnd w:id="36"/>
       <w:r>
         <w:t xml:space="preserve"> </w:t>
       </w:r>
@@ -3138,9 +3399,9 @@
       <w:pPr>
         <w:pStyle w:val="Heading3"/>
       </w:pPr>
-      <w:bookmarkStart w:id="37" w:name="_Toc524312844"/>
-      <w:bookmarkStart w:id="38" w:name="_Toc307271025"/>
-      <w:bookmarkStart w:id="39" w:name="_Toc413446316"/>
+      <w:bookmarkStart w:id="36" w:name="_Toc524312844"/>
+      <w:bookmarkStart w:id="37" w:name="_Toc307271025"/>
+      <w:bookmarkStart w:id="38" w:name="_Toc413446316"/>
       <w:r>
         <w:t xml:space="preserve">Phase </w:t>
       </w:r>
@@ -3150,26 +3411,48 @@
       <w:r>
         <w:t>Plan</w:t>
       </w:r>
+      <w:bookmarkEnd w:id="36"/>
       <w:bookmarkEnd w:id="37"/>
       <w:bookmarkEnd w:id="38"/>
-      <w:bookmarkEnd w:id="39"/>
     </w:p>
     <w:p>
+      <w:pPr>
+        <w:rPr>
+          <w:sz w:val="24"/>
+          <w:szCs w:val="24"/>
+        </w:rPr>
+      </w:pPr>
       <w:r>
         <w:tab/>
       </w:r>
       <w:r>
+        <w:rPr>
+          <w:sz w:val="24"/>
+          <w:szCs w:val="24"/>
+        </w:rPr>
         <w:t xml:space="preserve">This project is going to be conducted using the </w:t>
       </w:r>
       <w:proofErr w:type="spellStart"/>
       <w:r>
+        <w:rPr>
+          <w:sz w:val="24"/>
+          <w:szCs w:val="24"/>
+        </w:rPr>
         <w:t>The</w:t>
       </w:r>
       <w:proofErr w:type="spellEnd"/>
       <w:r>
+        <w:rPr>
+          <w:sz w:val="24"/>
+          <w:szCs w:val="24"/>
+        </w:rPr>
         <w:t xml:space="preserve"> Rational Unified Process Model.</w:t>
       </w:r>
       <w:r>
+        <w:rPr>
+          <w:sz w:val="24"/>
+          <w:szCs w:val="24"/>
+        </w:rPr>
         <w:t xml:space="preserve"> In this model, multiple iterations occur in the same time. The table below shows the estimated timeline for this project.</w:t>
       </w:r>
     </w:p>
@@ -3181,7 +3464,7 @@
         <w:tblLook w:val="04A0" w:firstRow="1" w:lastRow="0" w:firstColumn="1" w:lastColumn="0" w:noHBand="0" w:noVBand="1"/>
       </w:tblPr>
       <w:tblGrid>
-        <w:gridCol w:w="2081"/>
+        <w:gridCol w:w="2263"/>
         <w:gridCol w:w="2011"/>
         <w:gridCol w:w="1303"/>
         <w:gridCol w:w="1260"/>
@@ -3189,13 +3472,21 @@
       <w:tr>
         <w:tc>
           <w:tcPr>
-            <w:tcW w:w="2081" w:type="dxa"/>
+            <w:tcW w:w="2263" w:type="dxa"/>
           </w:tcPr>
           <w:p>
             <w:pPr>
               <w:ind w:right="67"/>
+              <w:rPr>
+                <w:sz w:val="24"/>
+                <w:szCs w:val="24"/>
+              </w:rPr>
             </w:pPr>
             <w:r>
+              <w:rPr>
+                <w:sz w:val="24"/>
+                <w:szCs w:val="24"/>
+              </w:rPr>
               <w:t>Phase</w:t>
             </w:r>
           </w:p>
@@ -3207,8 +3498,16 @@
           <w:p>
             <w:pPr>
               <w:ind w:right="67"/>
+              <w:rPr>
+                <w:sz w:val="24"/>
+                <w:szCs w:val="24"/>
+              </w:rPr>
             </w:pPr>
             <w:r>
+              <w:rPr>
+                <w:sz w:val="24"/>
+                <w:szCs w:val="24"/>
+              </w:rPr>
               <w:t>No of Iterations</w:t>
             </w:r>
           </w:p>
@@ -3220,8 +3519,16 @@
           <w:p>
             <w:pPr>
               <w:ind w:right="21"/>
+              <w:rPr>
+                <w:sz w:val="24"/>
+                <w:szCs w:val="24"/>
+              </w:rPr>
             </w:pPr>
             <w:r>
+              <w:rPr>
+                <w:sz w:val="24"/>
+                <w:szCs w:val="24"/>
+              </w:rPr>
               <w:t>Begin</w:t>
             </w:r>
           </w:p>
@@ -3231,22 +3538,42 @@
             <w:tcW w:w="1260" w:type="dxa"/>
           </w:tcPr>
           <w:p>
+            <w:pPr>
+              <w:rPr>
+                <w:sz w:val="24"/>
+                <w:szCs w:val="24"/>
+              </w:rPr>
+            </w:pPr>
             <w:r>
+              <w:rPr>
+                <w:sz w:val="24"/>
+                <w:szCs w:val="24"/>
+              </w:rPr>
               <w:t>End</w:t>
             </w:r>
+            <w:bookmarkStart w:id="39" w:name="_GoBack"/>
+            <w:bookmarkEnd w:id="39"/>
           </w:p>
         </w:tc>
       </w:tr>
       <w:tr>
         <w:tc>
           <w:tcPr>
-            <w:tcW w:w="2081" w:type="dxa"/>
+            <w:tcW w:w="2263" w:type="dxa"/>
           </w:tcPr>
           <w:p>
             <w:pPr>
               <w:ind w:right="67"/>
+              <w:rPr>
+                <w:sz w:val="24"/>
+                <w:szCs w:val="24"/>
+              </w:rPr>
             </w:pPr>
             <w:r>
+              <w:rPr>
+                <w:sz w:val="24"/>
+                <w:szCs w:val="24"/>
+              </w:rPr>
               <w:t>Inception Phase</w:t>
             </w:r>
           </w:p>
@@ -3259,8 +3586,16 @@
             <w:pPr>
               <w:ind w:right="67"/>
               <w:jc w:val="center"/>
+              <w:rPr>
+                <w:sz w:val="24"/>
+                <w:szCs w:val="24"/>
+              </w:rPr>
             </w:pPr>
             <w:r>
+              <w:rPr>
+                <w:sz w:val="24"/>
+                <w:szCs w:val="24"/>
+              </w:rPr>
               <w:t>2</w:t>
             </w:r>
           </w:p>
@@ -3273,8 +3608,16 @@
             <w:pPr>
               <w:ind w:right="21"/>
               <w:jc w:val="center"/>
+              <w:rPr>
+                <w:sz w:val="24"/>
+                <w:szCs w:val="24"/>
+              </w:rPr>
             </w:pPr>
             <w:r>
+              <w:rPr>
+                <w:sz w:val="24"/>
+                <w:szCs w:val="24"/>
+              </w:rPr>
               <w:t>Week 1</w:t>
             </w:r>
           </w:p>
@@ -3286,8 +3629,16 @@
           <w:p>
             <w:pPr>
               <w:jc w:val="center"/>
+              <w:rPr>
+                <w:sz w:val="24"/>
+                <w:szCs w:val="24"/>
+              </w:rPr>
             </w:pPr>
             <w:r>
+              <w:rPr>
+                <w:sz w:val="24"/>
+                <w:szCs w:val="24"/>
+              </w:rPr>
               <w:t>Week 2</w:t>
             </w:r>
           </w:p>
@@ -3296,18 +3647,30 @@
       <w:tr>
         <w:tc>
           <w:tcPr>
-            <w:tcW w:w="2081" w:type="dxa"/>
+            <w:tcW w:w="2263" w:type="dxa"/>
           </w:tcPr>
           <w:p>
             <w:pPr>
               <w:ind w:right="67"/>
+              <w:rPr>
+                <w:sz w:val="24"/>
+                <w:szCs w:val="24"/>
+              </w:rPr>
             </w:pPr>
             <w:proofErr w:type="spellStart"/>
             <w:r>
+              <w:rPr>
+                <w:sz w:val="24"/>
+                <w:szCs w:val="24"/>
+              </w:rPr>
               <w:t>Eleboration</w:t>
             </w:r>
             <w:proofErr w:type="spellEnd"/>
             <w:r>
+              <w:rPr>
+                <w:sz w:val="24"/>
+                <w:szCs w:val="24"/>
+              </w:rPr>
               <w:t xml:space="preserve"> Phase</w:t>
             </w:r>
           </w:p>
@@ -3320,8 +3683,16 @@
             <w:pPr>
               <w:ind w:right="67"/>
               <w:jc w:val="center"/>
+              <w:rPr>
+                <w:sz w:val="24"/>
+                <w:szCs w:val="24"/>
+              </w:rPr>
             </w:pPr>
             <w:r>
+              <w:rPr>
+                <w:sz w:val="24"/>
+                <w:szCs w:val="24"/>
+              </w:rPr>
               <w:t>3</w:t>
             </w:r>
           </w:p>
@@ -3334,8 +3705,16 @@
             <w:pPr>
               <w:ind w:right="21"/>
               <w:jc w:val="center"/>
+              <w:rPr>
+                <w:sz w:val="24"/>
+                <w:szCs w:val="24"/>
+              </w:rPr>
             </w:pPr>
             <w:r>
+              <w:rPr>
+                <w:sz w:val="24"/>
+                <w:szCs w:val="24"/>
+              </w:rPr>
               <w:t>Week 3</w:t>
             </w:r>
           </w:p>
@@ -3347,11 +3726,23 @@
           <w:p>
             <w:pPr>
               <w:jc w:val="center"/>
+              <w:rPr>
+                <w:sz w:val="24"/>
+                <w:szCs w:val="24"/>
+              </w:rPr>
             </w:pPr>
             <w:r>
+              <w:rPr>
+                <w:sz w:val="24"/>
+                <w:szCs w:val="24"/>
+              </w:rPr>
               <w:t xml:space="preserve">Week </w:t>
             </w:r>
             <w:r>
+              <w:rPr>
+                <w:sz w:val="24"/>
+                <w:szCs w:val="24"/>
+              </w:rPr>
               <w:t>4</w:t>
             </w:r>
           </w:p>
@@ -3360,13 +3751,21 @@
       <w:tr>
         <w:tc>
           <w:tcPr>
-            <w:tcW w:w="2081" w:type="dxa"/>
+            <w:tcW w:w="2263" w:type="dxa"/>
           </w:tcPr>
           <w:p>
             <w:pPr>
               <w:ind w:right="67"/>
+              <w:rPr>
+                <w:sz w:val="24"/>
+                <w:szCs w:val="24"/>
+              </w:rPr>
             </w:pPr>
             <w:r>
+              <w:rPr>
+                <w:sz w:val="24"/>
+                <w:szCs w:val="24"/>
+              </w:rPr>
               <w:t>Construction Phase</w:t>
             </w:r>
           </w:p>
@@ -3379,8 +3778,16 @@
             <w:pPr>
               <w:ind w:right="67"/>
               <w:jc w:val="center"/>
+              <w:rPr>
+                <w:sz w:val="24"/>
+                <w:szCs w:val="24"/>
+              </w:rPr>
             </w:pPr>
             <w:r>
+              <w:rPr>
+                <w:sz w:val="24"/>
+                <w:szCs w:val="24"/>
+              </w:rPr>
               <w:t>3</w:t>
             </w:r>
           </w:p>
@@ -3393,11 +3800,23 @@
             <w:pPr>
               <w:ind w:right="21"/>
               <w:jc w:val="center"/>
+              <w:rPr>
+                <w:sz w:val="24"/>
+                <w:szCs w:val="24"/>
+              </w:rPr>
             </w:pPr>
             <w:r>
+              <w:rPr>
+                <w:sz w:val="24"/>
+                <w:szCs w:val="24"/>
+              </w:rPr>
               <w:t xml:space="preserve">Week </w:t>
             </w:r>
             <w:r>
+              <w:rPr>
+                <w:sz w:val="24"/>
+                <w:szCs w:val="24"/>
+              </w:rPr>
               <w:t>5</w:t>
             </w:r>
           </w:p>
@@ -3409,11 +3828,23 @@
           <w:p>
             <w:pPr>
               <w:jc w:val="center"/>
+              <w:rPr>
+                <w:sz w:val="24"/>
+                <w:szCs w:val="24"/>
+              </w:rPr>
             </w:pPr>
             <w:r>
+              <w:rPr>
+                <w:sz w:val="24"/>
+                <w:szCs w:val="24"/>
+              </w:rPr>
               <w:t xml:space="preserve">Week </w:t>
             </w:r>
             <w:r>
+              <w:rPr>
+                <w:sz w:val="24"/>
+                <w:szCs w:val="24"/>
+              </w:rPr>
               <w:t>9</w:t>
             </w:r>
           </w:p>
@@ -3422,13 +3853,21 @@
       <w:tr>
         <w:tc>
           <w:tcPr>
-            <w:tcW w:w="2081" w:type="dxa"/>
+            <w:tcW w:w="2263" w:type="dxa"/>
           </w:tcPr>
           <w:p>
             <w:pPr>
               <w:ind w:right="67"/>
+              <w:rPr>
+                <w:sz w:val="24"/>
+                <w:szCs w:val="24"/>
+              </w:rPr>
             </w:pPr>
             <w:r>
+              <w:rPr>
+                <w:sz w:val="24"/>
+                <w:szCs w:val="24"/>
+              </w:rPr>
               <w:t>Transition Phase</w:t>
             </w:r>
           </w:p>
@@ -3441,8 +3880,16 @@
             <w:pPr>
               <w:ind w:right="67"/>
               <w:jc w:val="center"/>
+              <w:rPr>
+                <w:sz w:val="24"/>
+                <w:szCs w:val="24"/>
+              </w:rPr>
             </w:pPr>
             <w:r>
+              <w:rPr>
+                <w:sz w:val="24"/>
+                <w:szCs w:val="24"/>
+              </w:rPr>
               <w:t>2</w:t>
             </w:r>
           </w:p>
@@ -3455,11 +3902,23 @@
             <w:pPr>
               <w:ind w:right="21"/>
               <w:jc w:val="center"/>
+              <w:rPr>
+                <w:sz w:val="24"/>
+                <w:szCs w:val="24"/>
+              </w:rPr>
             </w:pPr>
             <w:r>
+              <w:rPr>
+                <w:sz w:val="24"/>
+                <w:szCs w:val="24"/>
+              </w:rPr>
               <w:t xml:space="preserve">Week </w:t>
             </w:r>
             <w:r>
+              <w:rPr>
+                <w:sz w:val="24"/>
+                <w:szCs w:val="24"/>
+              </w:rPr>
               <w:t>10</w:t>
             </w:r>
           </w:p>
@@ -3471,8 +3930,16 @@
           <w:p>
             <w:pPr>
               <w:jc w:val="center"/>
+              <w:rPr>
+                <w:sz w:val="24"/>
+                <w:szCs w:val="24"/>
+              </w:rPr>
             </w:pPr>
             <w:r>
+              <w:rPr>
+                <w:sz w:val="24"/>
+                <w:szCs w:val="24"/>
+              </w:rPr>
               <w:t>Week 10</w:t>
             </w:r>
           </w:p>
@@ -3483,8 +3950,16 @@
       <w:pPr>
         <w:ind w:left="720" w:right="1440"/>
         <w:jc w:val="center"/>
-      </w:pPr>
-      <w:r>
+        <w:rPr>
+          <w:sz w:val="24"/>
+          <w:szCs w:val="24"/>
+        </w:rPr>
+      </w:pPr>
+      <w:r>
+        <w:rPr>
+          <w:sz w:val="24"/>
+          <w:szCs w:val="24"/>
+        </w:rPr>
         <w:t>Table 4.2.1a Timeline for each phase of the process</w:t>
       </w:r>
     </w:p>
@@ -3497,8 +3972,8 @@
       </w:tblPr>
       <w:tblGrid>
         <w:gridCol w:w="2216"/>
-        <w:gridCol w:w="2206"/>
-        <w:gridCol w:w="2104"/>
+        <w:gridCol w:w="3406"/>
+        <w:gridCol w:w="1280"/>
       </w:tblGrid>
       <w:tr>
         <w:tc>
@@ -3508,34 +3983,58 @@
           <w:p>
             <w:pPr>
               <w:ind w:right="-16"/>
+              <w:rPr>
+                <w:sz w:val="24"/>
+                <w:szCs w:val="24"/>
+              </w:rPr>
             </w:pPr>
             <w:r>
+              <w:rPr>
+                <w:sz w:val="24"/>
+                <w:szCs w:val="24"/>
+              </w:rPr>
               <w:t>Phase</w:t>
             </w:r>
           </w:p>
         </w:tc>
         <w:tc>
           <w:tcPr>
-            <w:tcW w:w="2206" w:type="dxa"/>
+            <w:tcW w:w="3406" w:type="dxa"/>
           </w:tcPr>
           <w:p>
             <w:pPr>
               <w:ind w:right="-16"/>
+              <w:rPr>
+                <w:sz w:val="24"/>
+                <w:szCs w:val="24"/>
+              </w:rPr>
             </w:pPr>
             <w:r>
+              <w:rPr>
+                <w:sz w:val="24"/>
+                <w:szCs w:val="24"/>
+              </w:rPr>
               <w:t>Description</w:t>
             </w:r>
           </w:p>
         </w:tc>
         <w:tc>
           <w:tcPr>
-            <w:tcW w:w="2104" w:type="dxa"/>
+            <w:tcW w:w="1280" w:type="dxa"/>
           </w:tcPr>
           <w:p>
             <w:pPr>
               <w:ind w:right="-16"/>
+              <w:rPr>
+                <w:sz w:val="24"/>
+                <w:szCs w:val="24"/>
+              </w:rPr>
             </w:pPr>
             <w:r>
+              <w:rPr>
+                <w:sz w:val="24"/>
+                <w:szCs w:val="24"/>
+              </w:rPr>
               <w:t>Milestone</w:t>
             </w:r>
           </w:p>
@@ -3549,33 +4048,53 @@
           <w:p>
             <w:pPr>
               <w:ind w:right="-16"/>
+              <w:rPr>
+                <w:sz w:val="24"/>
+                <w:szCs w:val="24"/>
+              </w:rPr>
             </w:pPr>
             <w:r>
+              <w:rPr>
+                <w:sz w:val="24"/>
+                <w:szCs w:val="24"/>
+              </w:rPr>
               <w:t>Inception Phase</w:t>
             </w:r>
           </w:p>
         </w:tc>
         <w:tc>
           <w:tcPr>
-            <w:tcW w:w="2206" w:type="dxa"/>
+            <w:tcW w:w="3406" w:type="dxa"/>
           </w:tcPr>
           <w:p>
             <w:pPr>
               <w:pStyle w:val="ListParagraph"/>
               <w:ind w:left="0" w:right="-16"/>
+              <w:rPr>
+                <w:sz w:val="24"/>
+                <w:szCs w:val="24"/>
+              </w:rPr>
             </w:pPr>
             <w:r>
+              <w:rPr>
+                <w:sz w:val="24"/>
+                <w:szCs w:val="24"/>
+              </w:rPr>
               <w:t xml:space="preserve">Decide the Goal of this Project. </w:t>
             </w:r>
           </w:p>
         </w:tc>
         <w:tc>
           <w:tcPr>
-            <w:tcW w:w="2104" w:type="dxa"/>
+            <w:tcW w:w="1280" w:type="dxa"/>
           </w:tcPr>
           <w:p>
             <w:pPr>
               <w:ind w:right="-16"/>
+              <w:rPr>
+                <w:sz w:val="24"/>
+                <w:szCs w:val="24"/>
+              </w:rPr>
             </w:pPr>
           </w:p>
         </w:tc>
@@ -3588,34 +4107,54 @@
           <w:p>
             <w:pPr>
               <w:ind w:right="-16"/>
+              <w:rPr>
+                <w:sz w:val="24"/>
+                <w:szCs w:val="24"/>
+              </w:rPr>
             </w:pPr>
             <w:proofErr w:type="spellStart"/>
             <w:r>
+              <w:rPr>
+                <w:sz w:val="24"/>
+                <w:szCs w:val="24"/>
+              </w:rPr>
               <w:t>Eleboration</w:t>
             </w:r>
             <w:proofErr w:type="spellEnd"/>
             <w:r>
+              <w:rPr>
+                <w:sz w:val="24"/>
+                <w:szCs w:val="24"/>
+              </w:rPr>
               <w:t xml:space="preserve"> Phase</w:t>
             </w:r>
           </w:p>
         </w:tc>
         <w:tc>
           <w:tcPr>
-            <w:tcW w:w="2206" w:type="dxa"/>
+            <w:tcW w:w="3406" w:type="dxa"/>
           </w:tcPr>
           <w:p>
             <w:pPr>
               <w:ind w:right="-16"/>
+              <w:rPr>
+                <w:sz w:val="24"/>
+                <w:szCs w:val="24"/>
+              </w:rPr>
             </w:pPr>
           </w:p>
         </w:tc>
         <w:tc>
           <w:tcPr>
-            <w:tcW w:w="2104" w:type="dxa"/>
+            <w:tcW w:w="1280" w:type="dxa"/>
           </w:tcPr>
           <w:p>
             <w:pPr>
               <w:ind w:right="-16"/>
+              <w:rPr>
+                <w:sz w:val="24"/>
+                <w:szCs w:val="24"/>
+              </w:rPr>
             </w:pPr>
           </w:p>
         </w:tc>
@@ -3628,29 +4167,45 @@
           <w:p>
             <w:pPr>
               <w:ind w:right="-16"/>
+              <w:rPr>
+                <w:sz w:val="24"/>
+                <w:szCs w:val="24"/>
+              </w:rPr>
             </w:pPr>
             <w:r>
+              <w:rPr>
+                <w:sz w:val="24"/>
+                <w:szCs w:val="24"/>
+              </w:rPr>
               <w:t>Construction Phase</w:t>
             </w:r>
           </w:p>
         </w:tc>
         <w:tc>
           <w:tcPr>
-            <w:tcW w:w="2206" w:type="dxa"/>
+            <w:tcW w:w="3406" w:type="dxa"/>
           </w:tcPr>
           <w:p>
             <w:pPr>
               <w:ind w:right="-16"/>
+              <w:rPr>
+                <w:sz w:val="24"/>
+                <w:szCs w:val="24"/>
+              </w:rPr>
             </w:pPr>
           </w:p>
         </w:tc>
         <w:tc>
           <w:tcPr>
-            <w:tcW w:w="2104" w:type="dxa"/>
+            <w:tcW w:w="1280" w:type="dxa"/>
           </w:tcPr>
           <w:p>
             <w:pPr>
               <w:ind w:right="-16"/>
+              <w:rPr>
+                <w:sz w:val="24"/>
+                <w:szCs w:val="24"/>
+              </w:rPr>
             </w:pPr>
           </w:p>
         </w:tc>
@@ -3663,29 +4218,45 @@
           <w:p>
             <w:pPr>
               <w:ind w:right="-16"/>
+              <w:rPr>
+                <w:sz w:val="24"/>
+                <w:szCs w:val="24"/>
+              </w:rPr>
             </w:pPr>
             <w:r>
+              <w:rPr>
+                <w:sz w:val="24"/>
+                <w:szCs w:val="24"/>
+              </w:rPr>
               <w:t>Transition Phase</w:t>
             </w:r>
           </w:p>
         </w:tc>
         <w:tc>
           <w:tcPr>
-            <w:tcW w:w="2206" w:type="dxa"/>
+            <w:tcW w:w="3406" w:type="dxa"/>
           </w:tcPr>
           <w:p>
             <w:pPr>
               <w:ind w:right="-16"/>
+              <w:rPr>
+                <w:sz w:val="24"/>
+                <w:szCs w:val="24"/>
+              </w:rPr>
             </w:pPr>
           </w:p>
         </w:tc>
         <w:tc>
           <w:tcPr>
-            <w:tcW w:w="2104" w:type="dxa"/>
+            <w:tcW w:w="1280" w:type="dxa"/>
           </w:tcPr>
           <w:p>
             <w:pPr>
               <w:ind w:right="-16"/>
+              <w:rPr>
+                <w:sz w:val="24"/>
+                <w:szCs w:val="24"/>
+              </w:rPr>
             </w:pPr>
           </w:p>
         </w:tc>
@@ -3919,9 +4490,9 @@
       <w:bookmarkStart w:id="67" w:name="_Toc513004379"/>
       <w:bookmarkStart w:id="68" w:name="_Toc307271030"/>
       <w:bookmarkStart w:id="69" w:name="_Toc413446320"/>
-      <w:bookmarkEnd w:id="0"/>
-      <w:bookmarkEnd w:id="1"/>
-      <w:bookmarkEnd w:id="2"/>
+      <w:bookmarkEnd w:id="6"/>
+      <w:bookmarkEnd w:id="7"/>
+      <w:bookmarkEnd w:id="8"/>
       <w:bookmarkEnd w:id="46"/>
       <w:bookmarkEnd w:id="47"/>
       <w:bookmarkEnd w:id="48"/>
@@ -3986,6 +4557,7 @@
         </w:numPr>
       </w:pPr>
       <w:r>
+        <w:lastRenderedPageBreak/>
         <w:t>Weekly meeting</w:t>
       </w:r>
     </w:p>
@@ -4010,7 +4582,6 @@
         </w:numPr>
       </w:pPr>
       <w:r>
-        <w:lastRenderedPageBreak/>
         <w:t>Informal chats]</w:t>
       </w:r>
     </w:p>
@@ -4576,27 +5147,17 @@
           <w:r>
             <w:sym w:font="Symbol" w:char="F0D3"/>
           </w:r>
-          <w:r>
-            <w:fldChar w:fldCharType="begin"/>
-          </w:r>
-          <w:r>
-            <w:instrText xml:space="preserve"> DOCPROPERTY "Company"  \* MERGEFORMAT </w:instrText>
-          </w:r>
-          <w:r>
-            <w:fldChar w:fldCharType="separate"/>
-          </w:r>
-          <w:r>
-            <w:t>&lt;</w:t>
-          </w:r>
-          <w:r>
-            <w:t>Team</w:t>
-          </w:r>
-          <w:r>
-            <w:t xml:space="preserve"> Name&gt;</w:t>
-          </w:r>
-          <w:r>
-            <w:fldChar w:fldCharType="end"/>
-          </w:r>
+          <w:fldSimple w:instr=" DOCPROPERTY &quot;Company&quot;  \* MERGEFORMAT ">
+            <w:r>
+              <w:t>&lt;</w:t>
+            </w:r>
+            <w:r>
+              <w:t>Team</w:t>
+            </w:r>
+            <w:r>
+              <w:t xml:space="preserve"> Name&gt;</w:t>
+            </w:r>
+          </w:fldSimple>
           <w:r>
             <w:t xml:space="preserve">, </w:t>
           </w:r>
@@ -4660,7 +5221,7 @@
               <w:rStyle w:val="PageNumber"/>
               <w:noProof/>
             </w:rPr>
-            <w:t>5</w:t>
+            <w:t>6</w:t>
           </w:r>
           <w:r>
             <w:rPr>
@@ -4922,21 +5483,11 @@
           <w:tcW w:w="6379" w:type="dxa"/>
         </w:tcPr>
         <w:p>
-          <w:r>
-            <w:fldChar w:fldCharType="begin"/>
-          </w:r>
-          <w:r>
-            <w:instrText xml:space="preserve"> TITLE  \* MERGEFORMAT </w:instrText>
-          </w:r>
-          <w:r>
-            <w:fldChar w:fldCharType="separate"/>
-          </w:r>
-          <w:r>
-            <w:t>Software Development Plan (Small Project)</w:t>
-          </w:r>
-          <w:r>
-            <w:fldChar w:fldCharType="end"/>
-          </w:r>
+          <w:fldSimple w:instr=" TITLE  \* MERGEFORMAT ">
+            <w:r>
+              <w:t>Software Development Plan (Small Project)</w:t>
+            </w:r>
+          </w:fldSimple>
         </w:p>
       </w:tc>
       <w:tc>
@@ -11353,7 +11904,7 @@
 </file>
 
 <file path=customXml/itemProps1.xml><?xml version="1.0" encoding="utf-8"?>
-<ds:datastoreItem xmlns:ds="http://schemas.openxmlformats.org/officeDocument/2006/customXml" ds:itemID="{A5C11427-3405-4D33-9B0D-B254BB6E3695}">
+<ds:datastoreItem xmlns:ds="http://schemas.openxmlformats.org/officeDocument/2006/customXml" ds:itemID="{6BA55CA8-5E44-45FA-9E2D-FE5D9CF570A5}">
   <ds:schemaRefs>
     <ds:schemaRef ds:uri="http://schemas.openxmlformats.org/officeDocument/2006/bibliography"/>
   </ds:schemaRefs>

</xml_diff>

<commit_message>
Update 3.2, section 3 finished
</commit_message>
<xml_diff>
--- a/doc/PA1_GroupNguyenChansQuas.docx
+++ b/doc/PA1_GroupNguyenChansQuas.docx
@@ -30,21 +30,11 @@
         <w:pStyle w:val="Title"/>
         <w:jc w:val="right"/>
       </w:pPr>
-      <w:r>
-        <w:fldChar w:fldCharType="begin"/>
-      </w:r>
-      <w:r>
-        <w:instrText xml:space="preserve"> TITLE  \* MERGEFORMAT </w:instrText>
-      </w:r>
-      <w:r>
-        <w:fldChar w:fldCharType="separate"/>
-      </w:r>
-      <w:r>
-        <w:t>Software Development Plan</w:t>
-      </w:r>
-      <w:r>
-        <w:fldChar w:fldCharType="end"/>
-      </w:r>
+      <w:fldSimple w:instr=" TITLE  \* MERGEFORMAT ">
+        <w:r>
+          <w:t>Software Development Plan</w:t>
+        </w:r>
+      </w:fldSimple>
     </w:p>
     <w:p>
       <w:pPr>
@@ -2173,22 +2163,11 @@
       <w:r>
         <w:br w:type="page"/>
       </w:r>
-      <w:r>
-        <w:lastRenderedPageBreak/>
-        <w:fldChar w:fldCharType="begin"/>
-      </w:r>
-      <w:r>
-        <w:instrText xml:space="preserve"> TITLE  \* MERGEFORMAT </w:instrText>
-      </w:r>
-      <w:r>
-        <w:fldChar w:fldCharType="separate"/>
-      </w:r>
-      <w:r>
-        <w:t xml:space="preserve">Software Development Plan </w:t>
-      </w:r>
-      <w:r>
-        <w:fldChar w:fldCharType="end"/>
-      </w:r>
+      <w:fldSimple w:instr=" TITLE  \* MERGEFORMAT ">
+        <w:r>
+          <w:t xml:space="preserve">Software Development Plan </w:t>
+        </w:r>
+      </w:fldSimple>
     </w:p>
     <w:p>
       <w:pPr>
@@ -3131,24 +3110,10 @@
     </w:p>
     <w:p>
       <w:pPr>
-        <w:pStyle w:val="InfoBlue"/>
-      </w:pPr>
-      <w:r>
-        <w:t>[Describe the organizational structure of the project team, including management and other review authorities.</w:t>
-      </w:r>
-    </w:p>
-    <w:p>
-      <w:pPr>
-        <w:pStyle w:val="InfoBlue"/>
-      </w:pPr>
-      <w:r>
-        <w:t xml:space="preserve">Example, </w:t>
-      </w:r>
-    </w:p>
-    <w:p>
-      <w:pPr>
         <w:pStyle w:val="BodyText"/>
       </w:pPr>
+      <w:bookmarkStart w:id="24" w:name="_GoBack"/>
+      <w:bookmarkEnd w:id="24"/>
       <w:r>
         <w:rPr>
           <w:noProof/>
@@ -3167,16 +3132,6 @@
           </wp:inline>
         </w:drawing>
       </w:r>
-      <w:bookmarkStart w:id="24" w:name="_GoBack"/>
-      <w:bookmarkEnd w:id="24"/>
-    </w:p>
-    <w:p>
-      <w:pPr>
-        <w:pStyle w:val="InfoBlue"/>
-      </w:pPr>
-      <w:r>
-        <w:t>]</w:t>
-      </w:r>
     </w:p>
     <w:p>
       <w:pPr>
@@ -3195,30 +3150,12 @@
     <w:p>
       <w:pPr>
         <w:pStyle w:val="InfoBlue"/>
-      </w:pPr>
-      <w:r>
-        <w:t>[Identify the project organizational units that will be responsible for each of the disciplines, workflow details, and supporting processes. The text below is provided as an example.</w:t>
-      </w:r>
-    </w:p>
-    <w:p>
-      <w:pPr>
-        <w:pStyle w:val="infoblue0"/>
-      </w:pPr>
-      <w:r>
-        <w:t xml:space="preserve">Refer to the lecture note “Week 2 – Project Assignments” for predefined roles and responsibilities. </w:t>
-      </w:r>
-    </w:p>
-    <w:p>
-      <w:pPr>
-        <w:pStyle w:val="InfoBlue"/>
-      </w:pPr>
-      <w:r>
-        <w:t>]</w:t>
-      </w:r>
+        <w:ind w:left="0"/>
+      </w:pPr>
     </w:p>
     <w:tbl>
       <w:tblPr>
-        <w:tblW w:w="3841" w:type="pct"/>
+        <w:tblW w:w="5000" w:type="pct"/>
         <w:tblCellSpacing w:w="15" w:type="dxa"/>
         <w:tblInd w:w="775" w:type="dxa"/>
         <w:tblBorders>
@@ -3236,8 +3173,8 @@
         <w:tblLook w:val="0000" w:firstRow="0" w:lastRow="0" w:firstColumn="0" w:lastColumn="0" w:noHBand="0" w:noVBand="0"/>
       </w:tblPr>
       <w:tblGrid>
-        <w:gridCol w:w="3210"/>
-        <w:gridCol w:w="3973"/>
+        <w:gridCol w:w="3873"/>
+        <w:gridCol w:w="5477"/>
       </w:tblGrid>
       <w:tr>
         <w:trPr>
@@ -3245,7 +3182,7 @@
         </w:trPr>
         <w:tc>
           <w:tcPr>
-            <w:tcW w:w="2203" w:type="pct"/>
+            <w:tcW w:w="2048" w:type="pct"/>
             <w:vAlign w:val="center"/>
           </w:tcPr>
           <w:p>
@@ -3254,19 +3191,31 @@
               <w:ind w:left="125"/>
               <w:rPr>
                 <w:b/>
+                <w:i w:val="0"/>
+                <w:color w:val="000000" w:themeColor="text1"/>
               </w:rPr>
             </w:pPr>
             <w:r>
               <w:rPr>
                 <w:b/>
+                <w:i w:val="0"/>
+                <w:color w:val="000000" w:themeColor="text1"/>
               </w:rPr>
               <w:t>Person</w:t>
+            </w:r>
+            <w:r>
+              <w:rPr>
+                <w:b/>
+                <w:i w:val="0"/>
+                <w:color w:val="000000" w:themeColor="text1"/>
+              </w:rPr>
+              <w:t>, Role</w:t>
             </w:r>
           </w:p>
         </w:tc>
         <w:tc>
           <w:tcPr>
-            <w:tcW w:w="2735" w:type="pct"/>
+            <w:tcW w:w="2905" w:type="pct"/>
             <w:vAlign w:val="center"/>
           </w:tcPr>
           <w:p>
@@ -3275,87 +3224,337 @@
               <w:ind w:left="125"/>
               <w:rPr>
                 <w:b/>
+                <w:i w:val="0"/>
+                <w:color w:val="000000" w:themeColor="text1"/>
               </w:rPr>
             </w:pPr>
             <w:r>
               <w:rPr>
                 <w:b/>
-              </w:rPr>
-              <w:t>Role</w:t>
+                <w:i w:val="0"/>
+                <w:color w:val="000000" w:themeColor="text1"/>
+              </w:rPr>
+              <w:t>Responsibility</w:t>
             </w:r>
           </w:p>
         </w:tc>
       </w:tr>
       <w:tr>
         <w:trPr>
-          <w:trHeight w:val="1935"/>
+          <w:trHeight w:val="2157"/>
           <w:tblCellSpacing w:w="15" w:type="dxa"/>
         </w:trPr>
         <w:tc>
           <w:tcPr>
-            <w:tcW w:w="2203" w:type="pct"/>
+            <w:tcW w:w="2048" w:type="pct"/>
             <w:vAlign w:val="center"/>
           </w:tcPr>
           <w:p>
             <w:pPr>
               <w:pStyle w:val="infoblue0"/>
               <w:ind w:left="125"/>
+              <w:rPr>
+                <w:i w:val="0"/>
+                <w:color w:val="000000" w:themeColor="text1"/>
+              </w:rPr>
             </w:pPr>
             <w:r>
-              <w:lastRenderedPageBreak/>
-              <w:t xml:space="preserve">Susan Snow, </w:t>
+              <w:rPr>
+                <w:i w:val="0"/>
+                <w:color w:val="000000" w:themeColor="text1"/>
+              </w:rPr>
+              <w:t xml:space="preserve">Tran </w:t>
+            </w:r>
+            <w:proofErr w:type="spellStart"/>
+            <w:r>
+              <w:rPr>
+                <w:i w:val="0"/>
+                <w:color w:val="000000" w:themeColor="text1"/>
+              </w:rPr>
+              <w:t>Thoai</w:t>
+            </w:r>
+            <w:proofErr w:type="spellEnd"/>
+            <w:r>
+              <w:rPr>
+                <w:i w:val="0"/>
+                <w:color w:val="000000" w:themeColor="text1"/>
+              </w:rPr>
+              <w:t xml:space="preserve"> Thong</w:t>
             </w:r>
             <w:r>
-              <w:t>Business Analyst</w:t>
+              <w:rPr>
+                <w:i w:val="0"/>
+                <w:color w:val="000000" w:themeColor="text1"/>
+              </w:rPr>
+              <w:t xml:space="preserve">, </w:t>
+            </w:r>
+            <w:r>
+              <w:rPr>
+                <w:i w:val="0"/>
+                <w:color w:val="000000" w:themeColor="text1"/>
+              </w:rPr>
+              <w:t>Designer, Implementer</w:t>
             </w:r>
           </w:p>
           <w:p>
             <w:pPr>
               <w:pStyle w:val="infoblue0"/>
               <w:ind w:left="125"/>
+              <w:rPr>
+                <w:i w:val="0"/>
+                <w:color w:val="000000" w:themeColor="text1"/>
+              </w:rPr>
             </w:pPr>
             <w:r>
-              <w:t xml:space="preserve">Henry Halfpipe, </w:t>
+              <w:rPr>
+                <w:i w:val="0"/>
+                <w:color w:val="000000" w:themeColor="text1"/>
+              </w:rPr>
+              <w:t xml:space="preserve">Ho </w:t>
             </w:r>
+            <w:proofErr w:type="spellStart"/>
             <w:r>
-              <w:t>Tester</w:t>
+              <w:rPr>
+                <w:i w:val="0"/>
+                <w:color w:val="000000" w:themeColor="text1"/>
+              </w:rPr>
+              <w:t>Sy</w:t>
+            </w:r>
+            <w:proofErr w:type="spellEnd"/>
+            <w:r>
+              <w:rPr>
+                <w:i w:val="0"/>
+                <w:color w:val="000000" w:themeColor="text1"/>
+              </w:rPr>
+              <w:t xml:space="preserve"> Nguyen, Designer, Implementer</w:t>
             </w:r>
           </w:p>
           <w:p>
             <w:pPr>
               <w:pStyle w:val="infoblue0"/>
               <w:ind w:left="125"/>
+              <w:rPr>
+                <w:i w:val="0"/>
+                <w:color w:val="000000" w:themeColor="text1"/>
+              </w:rPr>
             </w:pPr>
             <w:r>
-              <w:t xml:space="preserve">TBD1, </w:t>
+              <w:rPr>
+                <w:i w:val="0"/>
+                <w:color w:val="000000" w:themeColor="text1"/>
+              </w:rPr>
+              <w:t xml:space="preserve">Le </w:t>
+            </w:r>
+            <w:proofErr w:type="spellStart"/>
+            <w:r>
+              <w:rPr>
+                <w:i w:val="0"/>
+                <w:color w:val="000000" w:themeColor="text1"/>
+              </w:rPr>
+              <w:t>Duy</w:t>
+            </w:r>
+            <w:proofErr w:type="spellEnd"/>
+            <w:r>
+              <w:rPr>
+                <w:i w:val="0"/>
+                <w:color w:val="000000" w:themeColor="text1"/>
+              </w:rPr>
+              <w:t xml:space="preserve"> Bach, Implementer</w:t>
             </w:r>
             <w:r>
-              <w:t>Developer</w:t>
+              <w:rPr>
+                <w:i w:val="0"/>
+                <w:color w:val="000000" w:themeColor="text1"/>
+              </w:rPr>
+              <w:t>, Tester</w:t>
             </w:r>
           </w:p>
           <w:p>
             <w:pPr>
               <w:pStyle w:val="infoblue0"/>
               <w:ind w:left="125"/>
+              <w:rPr>
+                <w:i w:val="0"/>
+                <w:color w:val="000000" w:themeColor="text1"/>
+              </w:rPr>
             </w:pPr>
             <w:r>
-              <w:t xml:space="preserve">TBD2, </w:t>
+              <w:rPr>
+                <w:i w:val="0"/>
+                <w:color w:val="000000" w:themeColor="text1"/>
+              </w:rPr>
+              <w:t xml:space="preserve">Bui Nguyen Duc </w:t>
+            </w:r>
+            <w:proofErr w:type="spellStart"/>
+            <w:r>
+              <w:rPr>
+                <w:i w:val="0"/>
+                <w:color w:val="000000" w:themeColor="text1"/>
+              </w:rPr>
+              <w:t>Toan</w:t>
+            </w:r>
+            <w:proofErr w:type="spellEnd"/>
+            <w:r>
+              <w:rPr>
+                <w:i w:val="0"/>
+                <w:color w:val="000000" w:themeColor="text1"/>
+              </w:rPr>
+              <w:t>, Implementer</w:t>
             </w:r>
             <w:r>
-              <w:t>Team leader</w:t>
+              <w:rPr>
+                <w:i w:val="0"/>
+                <w:color w:val="000000" w:themeColor="text1"/>
+              </w:rPr>
+              <w:t>, Business Analyst</w:t>
+            </w:r>
+          </w:p>
+          <w:p>
+            <w:pPr>
+              <w:pStyle w:val="infoblue0"/>
+              <w:ind w:left="125"/>
+              <w:rPr>
+                <w:i w:val="0"/>
+                <w:color w:val="000000" w:themeColor="text1"/>
+              </w:rPr>
+            </w:pPr>
+            <w:proofErr w:type="spellStart"/>
+            <w:r>
+              <w:rPr>
+                <w:i w:val="0"/>
+                <w:color w:val="000000" w:themeColor="text1"/>
+              </w:rPr>
+              <w:t>Lieng</w:t>
+            </w:r>
+            <w:proofErr w:type="spellEnd"/>
+            <w:r>
+              <w:rPr>
+                <w:i w:val="0"/>
+                <w:color w:val="000000" w:themeColor="text1"/>
+              </w:rPr>
+              <w:t xml:space="preserve"> The </w:t>
+            </w:r>
+            <w:proofErr w:type="spellStart"/>
+            <w:r>
+              <w:rPr>
+                <w:i w:val="0"/>
+                <w:color w:val="000000" w:themeColor="text1"/>
+              </w:rPr>
+              <w:t>Phy</w:t>
+            </w:r>
+            <w:proofErr w:type="spellEnd"/>
+            <w:r>
+              <w:rPr>
+                <w:i w:val="0"/>
+                <w:color w:val="000000" w:themeColor="text1"/>
+              </w:rPr>
+              <w:t>, Tester, Business Analyst</w:t>
             </w:r>
           </w:p>
         </w:tc>
         <w:tc>
           <w:tcPr>
-            <w:tcW w:w="2735" w:type="pct"/>
+            <w:tcW w:w="2905" w:type="pct"/>
             <w:vAlign w:val="center"/>
           </w:tcPr>
           <w:p>
             <w:pPr>
               <w:pStyle w:val="infoblue0"/>
               <w:ind w:left="125"/>
+              <w:rPr>
+                <w:i w:val="0"/>
+                <w:color w:val="000000" w:themeColor="text1"/>
+              </w:rPr>
             </w:pPr>
+            <w:r>
+              <w:rPr>
+                <w:i w:val="0"/>
+                <w:color w:val="000000" w:themeColor="text1"/>
+              </w:rPr>
+              <w:t>Class diagram designer and Unity code developing</w:t>
+            </w:r>
+          </w:p>
+          <w:p>
+            <w:pPr>
+              <w:pStyle w:val="infoblue0"/>
+              <w:ind w:left="125"/>
+              <w:rPr>
+                <w:i w:val="0"/>
+                <w:color w:val="000000" w:themeColor="text1"/>
+              </w:rPr>
+            </w:pPr>
+            <w:r>
+              <w:rPr>
+                <w:i w:val="0"/>
+                <w:color w:val="000000" w:themeColor="text1"/>
+              </w:rPr>
+              <w:t>UI designer and Unity code developing</w:t>
+            </w:r>
+          </w:p>
+          <w:p>
+            <w:pPr>
+              <w:pStyle w:val="infoblue0"/>
+              <w:ind w:left="125"/>
+              <w:rPr>
+                <w:i w:val="0"/>
+                <w:color w:val="000000" w:themeColor="text1"/>
+              </w:rPr>
+            </w:pPr>
+            <w:r>
+              <w:rPr>
+                <w:i w:val="0"/>
+                <w:color w:val="000000" w:themeColor="text1"/>
+              </w:rPr>
+              <w:t>Android and its integration with Unity developing and testing</w:t>
+            </w:r>
+          </w:p>
+          <w:p>
+            <w:pPr>
+              <w:pStyle w:val="infoblue0"/>
+              <w:ind w:left="125"/>
+              <w:rPr>
+                <w:i w:val="0"/>
+                <w:color w:val="000000" w:themeColor="text1"/>
+              </w:rPr>
+            </w:pPr>
+            <w:r>
+              <w:rPr>
+                <w:i w:val="0"/>
+                <w:color w:val="000000" w:themeColor="text1"/>
+              </w:rPr>
+              <w:t xml:space="preserve">Android code developing, </w:t>
+            </w:r>
+            <w:r>
+              <w:rPr>
+                <w:i w:val="0"/>
+                <w:color w:val="000000" w:themeColor="text1"/>
+              </w:rPr>
+              <w:t xml:space="preserve">helping in </w:t>
+            </w:r>
+            <w:r>
+              <w:rPr>
+                <w:i w:val="0"/>
+                <w:color w:val="000000" w:themeColor="text1"/>
+              </w:rPr>
+              <w:t>content and features creating</w:t>
+            </w:r>
+          </w:p>
+          <w:p>
+            <w:pPr>
+              <w:pStyle w:val="infoblue0"/>
+              <w:ind w:left="125"/>
+              <w:rPr>
+                <w:i w:val="0"/>
+                <w:color w:val="000000" w:themeColor="text1"/>
+              </w:rPr>
+            </w:pPr>
+            <w:r>
+              <w:rPr>
+                <w:i w:val="0"/>
+                <w:color w:val="000000" w:themeColor="text1"/>
+              </w:rPr>
+              <w:t>Testing Unity code function, content and features creating</w:t>
+            </w:r>
           </w:p>
         </w:tc>
       </w:tr>
@@ -3373,6 +3572,7 @@
       <w:bookmarkStart w:id="29" w:name="_Toc307271022"/>
       <w:bookmarkStart w:id="30" w:name="_Toc413446313"/>
       <w:r>
+        <w:lastRenderedPageBreak/>
         <w:t>Management Process</w:t>
       </w:r>
       <w:bookmarkEnd w:id="28"/>
@@ -4458,7 +4658,6 @@
       <w:bookmarkStart w:id="44" w:name="_Toc307271028"/>
       <w:bookmarkStart w:id="45" w:name="_Toc413446318"/>
       <w:r>
-        <w:lastRenderedPageBreak/>
         <w:t>Project Schedule</w:t>
       </w:r>
       <w:bookmarkEnd w:id="43"/>
@@ -4579,6 +4778,7 @@
         </w:numPr>
       </w:pPr>
       <w:r>
+        <w:lastRenderedPageBreak/>
         <w:t>Weekly meeting</w:t>
       </w:r>
     </w:p>
@@ -5168,27 +5368,17 @@
           <w:r>
             <w:sym w:font="Symbol" w:char="F0D3"/>
           </w:r>
-          <w:r>
-            <w:fldChar w:fldCharType="begin"/>
-          </w:r>
-          <w:r>
-            <w:instrText xml:space="preserve"> DOCPROPERTY "Company"  \* MERGEFORMAT </w:instrText>
-          </w:r>
-          <w:r>
-            <w:fldChar w:fldCharType="separate"/>
-          </w:r>
-          <w:r>
-            <w:t>&lt;</w:t>
-          </w:r>
-          <w:r>
-            <w:t>Team</w:t>
-          </w:r>
-          <w:r>
-            <w:t xml:space="preserve"> Name&gt;</w:t>
-          </w:r>
-          <w:r>
-            <w:fldChar w:fldCharType="end"/>
-          </w:r>
+          <w:fldSimple w:instr=" DOCPROPERTY &quot;Company&quot;  \* MERGEFORMAT ">
+            <w:r>
+              <w:t>&lt;</w:t>
+            </w:r>
+            <w:r>
+              <w:t>Team</w:t>
+            </w:r>
+            <w:r>
+              <w:t xml:space="preserve"> Name&gt;</w:t>
+            </w:r>
+          </w:fldSimple>
           <w:r>
             <w:t xml:space="preserve">, </w:t>
           </w:r>
@@ -5252,7 +5442,7 @@
               <w:rStyle w:val="PageNumber"/>
               <w:noProof/>
             </w:rPr>
-            <w:t>6</w:t>
+            <w:t>5</w:t>
           </w:r>
           <w:r>
             <w:rPr>
@@ -5514,21 +5704,11 @@
           <w:tcW w:w="6379" w:type="dxa"/>
         </w:tcPr>
         <w:p>
-          <w:r>
-            <w:fldChar w:fldCharType="begin"/>
-          </w:r>
-          <w:r>
-            <w:instrText xml:space="preserve"> TITLE  \* MERGEFORMAT </w:instrText>
-          </w:r>
-          <w:r>
-            <w:fldChar w:fldCharType="separate"/>
-          </w:r>
-          <w:r>
-            <w:t>Software Development Plan (Small Project)</w:t>
-          </w:r>
-          <w:r>
-            <w:fldChar w:fldCharType="end"/>
-          </w:r>
+          <w:fldSimple w:instr=" TITLE  \* MERGEFORMAT ">
+            <w:r>
+              <w:t>Software Development Plan (Small Project)</w:t>
+            </w:r>
+          </w:fldSimple>
         </w:p>
       </w:tc>
       <w:tc>
@@ -9129,7 +9309,7 @@
         </a:p>
       </dgm:t>
     </dgm:pt>
-    <dgm:pt modelId="{89F0BBB9-E9AC-4021-89A7-AE9EA1B8BC29}">
+    <dgm:pt modelId="{ECA23857-47F9-4AC9-BB7C-98A4A3285B68}">
       <dgm:prSet phldrT="[Text]"/>
       <dgm:spPr/>
       <dgm:t>
@@ -9138,12 +9318,12 @@
         <a:p>
           <a:r>
             <a:rPr lang="en-US"/>
-            <a:t>Ho Sy Nguyen</a:t>
+            <a:t>Bui Nguyen Duc Toan</a:t>
           </a:r>
         </a:p>
       </dgm:t>
     </dgm:pt>
-    <dgm:pt modelId="{A96D8813-F71C-48ED-AF6D-177590B5AC06}" type="parTrans" cxnId="{9DA9948C-3B0F-48AE-B32A-59E873187372}">
+    <dgm:pt modelId="{8CEE545A-F493-456F-BBE5-B5736CC3C68A}" type="parTrans" cxnId="{642201E7-EAE6-4D6D-83C9-EE1C35A5D8E0}">
       <dgm:prSet/>
       <dgm:spPr/>
       <dgm:t>
@@ -9154,7 +9334,7 @@
         </a:p>
       </dgm:t>
     </dgm:pt>
-    <dgm:pt modelId="{3AAD8BDC-1689-4F3F-ADEC-A37C98C2AC26}" type="sibTrans" cxnId="{9DA9948C-3B0F-48AE-B32A-59E873187372}">
+    <dgm:pt modelId="{7FD80044-3675-47EE-B396-0B26667CECF5}" type="sibTrans" cxnId="{642201E7-EAE6-4D6D-83C9-EE1C35A5D8E0}">
       <dgm:prSet/>
       <dgm:spPr/>
       <dgm:t>
@@ -9670,40 +9850,40 @@
       <dgm:prSet presAssocID="{1D0FB7AE-0DDC-42BE-A2CB-9B96F786FA98}" presName="hierChild5" presStyleCnt="0"/>
       <dgm:spPr/>
     </dgm:pt>
-    <dgm:pt modelId="{332E83F3-50E6-4CEE-A295-A559221D7BC6}" type="pres">
-      <dgm:prSet presAssocID="{A96D8813-F71C-48ED-AF6D-177590B5AC06}" presName="Name37" presStyleLbl="parChTrans1D3" presStyleIdx="9" presStyleCnt="10"/>
-      <dgm:spPr/>
-    </dgm:pt>
-    <dgm:pt modelId="{18B58A5E-A5E8-4716-9910-7EFA98B7F5AB}" type="pres">
-      <dgm:prSet presAssocID="{89F0BBB9-E9AC-4021-89A7-AE9EA1B8BC29}" presName="hierRoot2" presStyleCnt="0">
+    <dgm:pt modelId="{69B955FC-EBDA-455A-AC99-7D02E1DE8411}" type="pres">
+      <dgm:prSet presAssocID="{8CEE545A-F493-456F-BBE5-B5736CC3C68A}" presName="Name37" presStyleLbl="parChTrans1D3" presStyleIdx="9" presStyleCnt="10"/>
+      <dgm:spPr/>
+    </dgm:pt>
+    <dgm:pt modelId="{AECCA890-5E34-41B6-B69C-DDA481B50BD6}" type="pres">
+      <dgm:prSet presAssocID="{ECA23857-47F9-4AC9-BB7C-98A4A3285B68}" presName="hierRoot2" presStyleCnt="0">
         <dgm:presLayoutVars>
           <dgm:hierBranch val="init"/>
         </dgm:presLayoutVars>
       </dgm:prSet>
       <dgm:spPr/>
     </dgm:pt>
-    <dgm:pt modelId="{F0548EFB-E011-41BA-8193-41BF5C5796D4}" type="pres">
-      <dgm:prSet presAssocID="{89F0BBB9-E9AC-4021-89A7-AE9EA1B8BC29}" presName="rootComposite" presStyleCnt="0"/>
-      <dgm:spPr/>
-    </dgm:pt>
-    <dgm:pt modelId="{3B49B0C3-C079-4B06-BB04-FD2D61C4CDD4}" type="pres">
-      <dgm:prSet presAssocID="{89F0BBB9-E9AC-4021-89A7-AE9EA1B8BC29}" presName="rootText" presStyleLbl="node3" presStyleIdx="9" presStyleCnt="10">
+    <dgm:pt modelId="{DDDD6161-4F05-4ED6-AE53-91440B22BEAB}" type="pres">
+      <dgm:prSet presAssocID="{ECA23857-47F9-4AC9-BB7C-98A4A3285B68}" presName="rootComposite" presStyleCnt="0"/>
+      <dgm:spPr/>
+    </dgm:pt>
+    <dgm:pt modelId="{667351DE-56CB-43A5-BE50-A69359231E05}" type="pres">
+      <dgm:prSet presAssocID="{ECA23857-47F9-4AC9-BB7C-98A4A3285B68}" presName="rootText" presStyleLbl="node3" presStyleIdx="9" presStyleCnt="10">
         <dgm:presLayoutVars>
           <dgm:chPref val="3"/>
         </dgm:presLayoutVars>
       </dgm:prSet>
       <dgm:spPr/>
     </dgm:pt>
-    <dgm:pt modelId="{B7A6AD1C-3C50-49DD-8FBF-4595A715D552}" type="pres">
-      <dgm:prSet presAssocID="{89F0BBB9-E9AC-4021-89A7-AE9EA1B8BC29}" presName="rootConnector" presStyleLbl="node3" presStyleIdx="9" presStyleCnt="10"/>
-      <dgm:spPr/>
-    </dgm:pt>
-    <dgm:pt modelId="{3E8809F9-C982-4B2A-BCA5-D63B255F1A8D}" type="pres">
-      <dgm:prSet presAssocID="{89F0BBB9-E9AC-4021-89A7-AE9EA1B8BC29}" presName="hierChild4" presStyleCnt="0"/>
-      <dgm:spPr/>
-    </dgm:pt>
-    <dgm:pt modelId="{EBD31F5E-EF8F-4426-86B5-079F434CE6B8}" type="pres">
-      <dgm:prSet presAssocID="{89F0BBB9-E9AC-4021-89A7-AE9EA1B8BC29}" presName="hierChild5" presStyleCnt="0"/>
+    <dgm:pt modelId="{216733CF-178B-432C-9C4B-6A17C59354BA}" type="pres">
+      <dgm:prSet presAssocID="{ECA23857-47F9-4AC9-BB7C-98A4A3285B68}" presName="rootConnector" presStyleLbl="node3" presStyleIdx="9" presStyleCnt="10"/>
+      <dgm:spPr/>
+    </dgm:pt>
+    <dgm:pt modelId="{4EF318E1-16CC-46AF-9AD0-8931BDFD56AC}" type="pres">
+      <dgm:prSet presAssocID="{ECA23857-47F9-4AC9-BB7C-98A4A3285B68}" presName="hierChild4" presStyleCnt="0"/>
+      <dgm:spPr/>
+    </dgm:pt>
+    <dgm:pt modelId="{E6AF64BF-6282-4183-9079-6761AA17291F}" type="pres">
+      <dgm:prSet presAssocID="{ECA23857-47F9-4AC9-BB7C-98A4A3285B68}" presName="hierChild5" presStyleCnt="0"/>
       <dgm:spPr/>
     </dgm:pt>
     <dgm:pt modelId="{9503D43C-4FDE-4CF7-9DB3-EDBD55D67FC8}" type="pres">
@@ -9721,8 +9901,8 @@
     <dgm:cxn modelId="{4EB14209-BCBB-4F76-A017-FC1D9AC99541}" srcId="{64DCBCBB-FA6F-4C99-B3A3-7333786CB586}" destId="{A76B9F7B-3EF0-4394-80DD-2DF8A38760A2}" srcOrd="0" destOrd="0" parTransId="{92D5B7FD-AD05-4221-ADA2-09BD0435A830}" sibTransId="{B754269B-05FE-4B46-A08E-9FC24682CCC7}"/>
     <dgm:cxn modelId="{2BE5290A-3812-4367-9E6B-771C94AD1FCA}" type="presOf" srcId="{04581CB2-3544-4951-853D-6C84884BCD46}" destId="{47892DB6-B9D0-4040-BBCA-23AE33A5A149}" srcOrd="0" destOrd="0" presId="urn:microsoft.com/office/officeart/2005/8/layout/orgChart1"/>
     <dgm:cxn modelId="{57B89A0D-10F2-42E2-BE15-22939B1EA2CD}" srcId="{260A139F-3765-493F-B852-677C1CFF49B6}" destId="{35B0E52B-23E7-4636-9B1B-9874B66000F7}" srcOrd="1" destOrd="0" parTransId="{591A93D1-C560-4545-A028-DE97D4107FAF}" sibTransId="{0843486D-5AAF-4018-B863-00190B961C6C}"/>
+    <dgm:cxn modelId="{6A6B7E0E-F410-4E39-96D0-3F12680E1F3D}" type="presOf" srcId="{ECA23857-47F9-4AC9-BB7C-98A4A3285B68}" destId="{216733CF-178B-432C-9C4B-6A17C59354BA}" srcOrd="1" destOrd="0" presId="urn:microsoft.com/office/officeart/2005/8/layout/orgChart1"/>
     <dgm:cxn modelId="{63083712-BDEE-46A6-9BD7-30F8E8C7E568}" type="presOf" srcId="{BC640126-E0AC-4170-B48E-3E2A0CC23588}" destId="{AFA3CD04-2A82-4F11-8250-EA12308B7027}" srcOrd="0" destOrd="0" presId="urn:microsoft.com/office/officeart/2005/8/layout/orgChart1"/>
-    <dgm:cxn modelId="{4D6B3C1C-66DA-4989-B1F3-29C43384F435}" type="presOf" srcId="{A96D8813-F71C-48ED-AF6D-177590B5AC06}" destId="{332E83F3-50E6-4CEE-A295-A559221D7BC6}" srcOrd="0" destOrd="0" presId="urn:microsoft.com/office/officeart/2005/8/layout/orgChart1"/>
     <dgm:cxn modelId="{2893841D-9DDC-47B2-9D62-4C7F2E11E540}" type="presOf" srcId="{DD5694D3-A18E-4659-A262-AC6656B84055}" destId="{F5A68273-0F17-4541-B2E9-B47879B8F030}" srcOrd="1" destOrd="0" presId="urn:microsoft.com/office/officeart/2005/8/layout/orgChart1"/>
     <dgm:cxn modelId="{12660A21-EE7A-4144-9EAE-93F5729FA501}" type="presOf" srcId="{881E1089-965A-4E18-933D-FB790D870C17}" destId="{A79F07E8-5EE0-4105-839B-4C745D66C09D}" srcOrd="0" destOrd="0" presId="urn:microsoft.com/office/officeart/2005/8/layout/orgChart1"/>
     <dgm:cxn modelId="{25E7F921-56F7-4AAC-821F-9EC38CA16520}" type="presOf" srcId="{752EA7BD-3845-4C82-9DAE-AEC5AEF5E723}" destId="{26B3F052-6B99-45DB-8E7B-75437EEEAFE1}" srcOrd="0" destOrd="0" presId="urn:microsoft.com/office/officeart/2005/8/layout/orgChart1"/>
@@ -9731,7 +9911,6 @@
     <dgm:cxn modelId="{2B6D8326-E308-48ED-91D7-5C932218CD03}" srcId="{C52B9B70-8AAC-46EE-AD21-D59D4A38D341}" destId="{1D0FB7AE-0DDC-42BE-A2CB-9B96F786FA98}" srcOrd="0" destOrd="0" parTransId="{B904486E-FA6C-413C-8F22-42F87137B28D}" sibTransId="{145CADC8-D324-4D32-87CB-CF69A9BC353E}"/>
     <dgm:cxn modelId="{9FC62427-44E0-4B40-B5D2-555A5D33AC72}" type="presOf" srcId="{B904486E-FA6C-413C-8F22-42F87137B28D}" destId="{3477CA64-6DA4-4F4E-BB13-ECD29C87F405}" srcOrd="0" destOrd="0" presId="urn:microsoft.com/office/officeart/2005/8/layout/orgChart1"/>
     <dgm:cxn modelId="{BDEFF629-BE97-4D1F-B868-354D39564D69}" srcId="{7C465E1A-07AC-412C-81D1-9382A8D2D01E}" destId="{79C4CB78-A72B-4C09-9DD4-479320D66078}" srcOrd="1" destOrd="0" parTransId="{C1D0CB4F-EA81-4AA5-8F67-D3E15D85DFB4}" sibTransId="{012B04D7-3303-4D7B-B779-3E207EE8A49F}"/>
-    <dgm:cxn modelId="{15E5302B-35DC-48A9-A8F6-9EF8A7C665BA}" type="presOf" srcId="{89F0BBB9-E9AC-4021-89A7-AE9EA1B8BC29}" destId="{B7A6AD1C-3C50-49DD-8FBF-4595A715D552}" srcOrd="1" destOrd="0" presId="urn:microsoft.com/office/officeart/2005/8/layout/orgChart1"/>
     <dgm:cxn modelId="{F8E6C22C-59D6-43D8-A699-94277AF5B9E1}" type="presOf" srcId="{DD5694D3-A18E-4659-A262-AC6656B84055}" destId="{112E11BB-8C73-4924-95CF-1D378AB92E63}" srcOrd="0" destOrd="0" presId="urn:microsoft.com/office/officeart/2005/8/layout/orgChart1"/>
     <dgm:cxn modelId="{96F4CB2F-D2E9-4764-90D9-34604D57F2A4}" type="presOf" srcId="{1DEC07F1-9814-4B56-91AA-6513051B1220}" destId="{824F5DC4-3B99-4C4A-A2BE-125A25003870}" srcOrd="1" destOrd="0" presId="urn:microsoft.com/office/officeart/2005/8/layout/orgChart1"/>
     <dgm:cxn modelId="{A566DF30-89BF-4386-BC6F-F4664990A7B8}" type="presOf" srcId="{A76B9F7B-3EF0-4394-80DD-2DF8A38760A2}" destId="{E3298E35-543D-4B3A-AC44-C96B51A8209C}" srcOrd="1" destOrd="0" presId="urn:microsoft.com/office/officeart/2005/8/layout/orgChart1"/>
@@ -9740,10 +9919,10 @@
     <dgm:cxn modelId="{F65B4138-F526-450C-A0D7-9C947421B7AF}" type="presOf" srcId="{64DCBCBB-FA6F-4C99-B3A3-7333786CB586}" destId="{C79A19FC-1487-4D52-9563-B608FFBB454E}" srcOrd="0" destOrd="0" presId="urn:microsoft.com/office/officeart/2005/8/layout/orgChart1"/>
     <dgm:cxn modelId="{B472BC39-BB74-4B54-80A9-08E150A53EC0}" srcId="{34311B8C-C38D-427C-A6C7-2313713F5A71}" destId="{81A95F43-C1C9-4346-AFA4-B643AA15D823}" srcOrd="0" destOrd="0" parTransId="{2D33746E-21E4-45DA-B871-0F0A23B8A035}" sibTransId="{D858D48A-6547-4BFC-A2D8-0E9CDD204CBA}"/>
     <dgm:cxn modelId="{D2DAAB3E-E5C4-4B01-8CFB-7D1016989A05}" srcId="{81A95F43-C1C9-4346-AFA4-B643AA15D823}" destId="{C52B9B70-8AAC-46EE-AD21-D59D4A38D341}" srcOrd="3" destOrd="0" parTransId="{DB4FFA50-E2CB-4115-94D2-20EF497C5366}" sibTransId="{299CB036-A60C-4BF8-A141-F6200C064F26}"/>
+    <dgm:cxn modelId="{3F9DE140-5C79-49CE-8FF7-BD88AB6E836F}" type="presOf" srcId="{8CEE545A-F493-456F-BBE5-B5736CC3C68A}" destId="{69B955FC-EBDA-455A-AC99-7D02E1DE8411}" srcOrd="0" destOrd="0" presId="urn:microsoft.com/office/officeart/2005/8/layout/orgChart1"/>
     <dgm:cxn modelId="{C67ED45D-38E3-4109-AD78-38FBF89E3A96}" type="presOf" srcId="{4CD38775-638A-4D99-B9FE-FCD4181A1A0E}" destId="{A710B2FA-3AFD-412F-87AA-6760B1BBEC9D}" srcOrd="0" destOrd="0" presId="urn:microsoft.com/office/officeart/2005/8/layout/orgChart1"/>
     <dgm:cxn modelId="{916E945E-F307-4E3E-9924-40E96E0EC7EA}" type="presOf" srcId="{35B0E52B-23E7-4636-9B1B-9874B66000F7}" destId="{D2ED1C65-4A95-4A23-9C49-83C561A6C2C8}" srcOrd="1" destOrd="0" presId="urn:microsoft.com/office/officeart/2005/8/layout/orgChart1"/>
     <dgm:cxn modelId="{1837C35F-72CC-467D-B62A-8325D0F4A6A0}" type="presOf" srcId="{7C465E1A-07AC-412C-81D1-9382A8D2D01E}" destId="{1854EBF5-76D6-4889-9AC1-F3546350E51A}" srcOrd="0" destOrd="0" presId="urn:microsoft.com/office/officeart/2005/8/layout/orgChart1"/>
-    <dgm:cxn modelId="{02AE9846-1BE2-4765-9AA3-805D7C6D2372}" type="presOf" srcId="{89F0BBB9-E9AC-4021-89A7-AE9EA1B8BC29}" destId="{3B49B0C3-C079-4B06-BB04-FD2D61C4CDD4}" srcOrd="0" destOrd="0" presId="urn:microsoft.com/office/officeart/2005/8/layout/orgChart1"/>
     <dgm:cxn modelId="{19794249-EC10-4CFC-8A54-D9CED972B0D9}" srcId="{260A139F-3765-493F-B852-677C1CFF49B6}" destId="{1DEC07F1-9814-4B56-91AA-6513051B1220}" srcOrd="0" destOrd="0" parTransId="{4CD38775-638A-4D99-B9FE-FCD4181A1A0E}" sibTransId="{B8D4FBAD-9A1E-4565-B0E2-DCC91D6DF161}"/>
     <dgm:cxn modelId="{BE70C26B-7A23-4AF5-BE60-AFF52830AE7E}" type="presOf" srcId="{C52B9B70-8AAC-46EE-AD21-D59D4A38D341}" destId="{3856E60E-B393-48B0-84FB-85DEE63001F0}" srcOrd="0" destOrd="0" presId="urn:microsoft.com/office/officeart/2005/8/layout/orgChart1"/>
     <dgm:cxn modelId="{DD700D4D-E501-4B20-9BF8-3483739C6D4D}" srcId="{7C465E1A-07AC-412C-81D1-9382A8D2D01E}" destId="{DD5694D3-A18E-4659-A262-AC6656B84055}" srcOrd="0" destOrd="0" parTransId="{B69567B0-58F9-4B69-AF94-B16728E3F02F}" sibTransId="{9EBDE14E-94AF-4D3F-84A5-405995582F86}"/>
@@ -9753,7 +9932,6 @@
     <dgm:cxn modelId="{0A4B9D79-EF6A-476F-94DA-EBE533143241}" type="presOf" srcId="{DB4FFA50-E2CB-4115-94D2-20EF497C5366}" destId="{17F90934-0444-428B-B1F4-7B5B00B9822B}" srcOrd="0" destOrd="0" presId="urn:microsoft.com/office/officeart/2005/8/layout/orgChart1"/>
     <dgm:cxn modelId="{7BFC7480-5987-4A79-BCA2-53D5E76A0F5C}" type="presOf" srcId="{A26B3077-4618-412E-A00E-889B86F7D61A}" destId="{4FB425DA-BA40-45AB-A265-A1F655E87404}" srcOrd="0" destOrd="0" presId="urn:microsoft.com/office/officeart/2005/8/layout/orgChart1"/>
     <dgm:cxn modelId="{DC309D8A-4F6F-4BFC-BD6F-5393443A36EF}" type="presOf" srcId="{260A139F-3765-493F-B852-677C1CFF49B6}" destId="{506B4387-15FA-45C3-A6C7-9779433DA2CE}" srcOrd="0" destOrd="0" presId="urn:microsoft.com/office/officeart/2005/8/layout/orgChart1"/>
-    <dgm:cxn modelId="{9DA9948C-3B0F-48AE-B32A-59E873187372}" srcId="{C52B9B70-8AAC-46EE-AD21-D59D4A38D341}" destId="{89F0BBB9-E9AC-4021-89A7-AE9EA1B8BC29}" srcOrd="1" destOrd="0" parTransId="{A96D8813-F71C-48ED-AF6D-177590B5AC06}" sibTransId="{3AAD8BDC-1689-4F3F-ADEC-A37C98C2AC26}"/>
     <dgm:cxn modelId="{C84C898E-83C0-464C-86FF-6ECF69E9D51A}" srcId="{81A95F43-C1C9-4346-AFA4-B643AA15D823}" destId="{7C465E1A-07AC-412C-81D1-9382A8D2D01E}" srcOrd="0" destOrd="0" parTransId="{BC640126-E0AC-4170-B48E-3E2A0CC23588}" sibTransId="{A77EF1DD-6151-45C6-A316-711F5E4481CD}"/>
     <dgm:cxn modelId="{42FF4A97-0D71-449E-B3C9-528632B394AE}" srcId="{64DCBCBB-FA6F-4C99-B3A3-7333786CB586}" destId="{04581CB2-3544-4951-853D-6C84884BCD46}" srcOrd="3" destOrd="0" parTransId="{C039EDBC-A14C-46A4-B991-0F470BFB08BF}" sibTransId="{0D23C59D-EE89-411D-929F-061790C75939}"/>
     <dgm:cxn modelId="{A2CDF19C-EF0B-488C-B10C-C196C9C670EA}" type="presOf" srcId="{C1D0CB4F-EA81-4AA5-8F67-D3E15D85DFB4}" destId="{1F37F514-1841-4B2B-9532-3EA56864842E}" srcOrd="0" destOrd="0" presId="urn:microsoft.com/office/officeart/2005/8/layout/orgChart1"/>
@@ -9770,8 +9948,10 @@
     <dgm:cxn modelId="{973199D0-1305-4AC0-91A7-1A245F11D612}" type="presOf" srcId="{1DEC07F1-9814-4B56-91AA-6513051B1220}" destId="{1A373D23-C3EC-48B0-A4F7-1FA6DC1F05C9}" srcOrd="0" destOrd="0" presId="urn:microsoft.com/office/officeart/2005/8/layout/orgChart1"/>
     <dgm:cxn modelId="{B9D8F6D4-BF01-47C8-93D4-9BFC839242F1}" type="presOf" srcId="{B69567B0-58F9-4B69-AF94-B16728E3F02F}" destId="{682C6642-21FC-48A5-B4C6-B17E381DF5C4}" srcOrd="0" destOrd="0" presId="urn:microsoft.com/office/officeart/2005/8/layout/orgChart1"/>
     <dgm:cxn modelId="{20AA7FD6-9E69-423B-B946-65C0A0352142}" type="presOf" srcId="{34311B8C-C38D-427C-A6C7-2313713F5A71}" destId="{CEBB22C0-9B93-4D7E-BF37-1CC91A9B215F}" srcOrd="0" destOrd="0" presId="urn:microsoft.com/office/officeart/2005/8/layout/orgChart1"/>
+    <dgm:cxn modelId="{72D7CAD9-0D96-4984-9283-0F82A881FB27}" type="presOf" srcId="{ECA23857-47F9-4AC9-BB7C-98A4A3285B68}" destId="{667351DE-56CB-43A5-BE50-A69359231E05}" srcOrd="0" destOrd="0" presId="urn:microsoft.com/office/officeart/2005/8/layout/orgChart1"/>
     <dgm:cxn modelId="{C48C42DF-D5A4-4476-A54A-8EC9AB8FA2CC}" type="presOf" srcId="{81A95F43-C1C9-4346-AFA4-B643AA15D823}" destId="{D712B4DE-A5E7-48F2-BFED-CE4B02F76B1D}" srcOrd="1" destOrd="0" presId="urn:microsoft.com/office/officeart/2005/8/layout/orgChart1"/>
     <dgm:cxn modelId="{E66BB0E4-C3FC-471B-96B3-A257E4ED23F7}" type="presOf" srcId="{260A139F-3765-493F-B852-677C1CFF49B6}" destId="{C9BF4233-9C6F-42D4-8D72-BB3F6CB34F2C}" srcOrd="1" destOrd="0" presId="urn:microsoft.com/office/officeart/2005/8/layout/orgChart1"/>
+    <dgm:cxn modelId="{642201E7-EAE6-4D6D-83C9-EE1C35A5D8E0}" srcId="{C52B9B70-8AAC-46EE-AD21-D59D4A38D341}" destId="{ECA23857-47F9-4AC9-BB7C-98A4A3285B68}" srcOrd="1" destOrd="0" parTransId="{8CEE545A-F493-456F-BBE5-B5736CC3C68A}" sibTransId="{7FD80044-3675-47EE-B396-0B26667CECF5}"/>
     <dgm:cxn modelId="{EBDDF8E7-9E0F-4A40-9E0F-353D628966B7}" type="presOf" srcId="{1D0FB7AE-0DDC-42BE-A2CB-9B96F786FA98}" destId="{15C2AC2C-198F-43AE-B307-949D13B66014}" srcOrd="0" destOrd="0" presId="urn:microsoft.com/office/officeart/2005/8/layout/orgChart1"/>
     <dgm:cxn modelId="{8B6C04F0-2624-418F-A6C2-9546DC9453AE}" type="presOf" srcId="{A3D29541-CCBA-4EC8-9BB7-57C85A16A297}" destId="{3059A331-017C-4AD9-861B-F124B8EE3469}" srcOrd="1" destOrd="0" presId="urn:microsoft.com/office/officeart/2005/8/layout/orgChart1"/>
     <dgm:cxn modelId="{66285BF1-B3E0-4721-A6C5-381313BAC6D3}" srcId="{64DCBCBB-FA6F-4C99-B3A3-7333786CB586}" destId="{A3D29541-CCBA-4EC8-9BB7-57C85A16A297}" srcOrd="1" destOrd="0" parTransId="{A26B3077-4618-412E-A00E-889B86F7D61A}" sibTransId="{41F6AEF0-7E4B-4615-80B2-F257F3726946}"/>
@@ -9871,13 +10051,13 @@
     <dgm:cxn modelId="{9FCFA950-2021-46F6-B739-0E917E0E7A52}" type="presParOf" srcId="{39C07B5E-0AAF-4DFE-90BF-4E409B8901DC}" destId="{04B6D038-6E76-4426-B28A-F57407555DE6}" srcOrd="1" destOrd="0" presId="urn:microsoft.com/office/officeart/2005/8/layout/orgChart1"/>
     <dgm:cxn modelId="{BAF7691B-93E8-4367-9DFC-69D45E6C3645}" type="presParOf" srcId="{EEC81BD9-0A55-450F-B238-8FE7D0D820C5}" destId="{276115C4-54D5-4DB3-9518-C210F355B354}" srcOrd="1" destOrd="0" presId="urn:microsoft.com/office/officeart/2005/8/layout/orgChart1"/>
     <dgm:cxn modelId="{AB6CF401-9441-43A6-9921-2C7F69C28C5A}" type="presParOf" srcId="{EEC81BD9-0A55-450F-B238-8FE7D0D820C5}" destId="{5EBC925B-CD83-4646-A3ED-C925D75000F6}" srcOrd="2" destOrd="0" presId="urn:microsoft.com/office/officeart/2005/8/layout/orgChart1"/>
-    <dgm:cxn modelId="{F47A733A-748D-416E-B9CB-7C6F06896070}" type="presParOf" srcId="{C5C030F0-FA03-4FF8-87FF-FC3750782EFE}" destId="{332E83F3-50E6-4CEE-A295-A559221D7BC6}" srcOrd="2" destOrd="0" presId="urn:microsoft.com/office/officeart/2005/8/layout/orgChart1"/>
-    <dgm:cxn modelId="{9D189E1D-0B33-41BE-ABE2-B13969873D49}" type="presParOf" srcId="{C5C030F0-FA03-4FF8-87FF-FC3750782EFE}" destId="{18B58A5E-A5E8-4716-9910-7EFA98B7F5AB}" srcOrd="3" destOrd="0" presId="urn:microsoft.com/office/officeart/2005/8/layout/orgChart1"/>
-    <dgm:cxn modelId="{C4F6FB3C-2A02-4C88-9B5B-B051E7AFD3D3}" type="presParOf" srcId="{18B58A5E-A5E8-4716-9910-7EFA98B7F5AB}" destId="{F0548EFB-E011-41BA-8193-41BF5C5796D4}" srcOrd="0" destOrd="0" presId="urn:microsoft.com/office/officeart/2005/8/layout/orgChart1"/>
-    <dgm:cxn modelId="{DA10CFC5-CD4A-479E-B52B-70E99B2B1A31}" type="presParOf" srcId="{F0548EFB-E011-41BA-8193-41BF5C5796D4}" destId="{3B49B0C3-C079-4B06-BB04-FD2D61C4CDD4}" srcOrd="0" destOrd="0" presId="urn:microsoft.com/office/officeart/2005/8/layout/orgChart1"/>
-    <dgm:cxn modelId="{46839B5C-7F91-45B7-88B5-7A83DF668039}" type="presParOf" srcId="{F0548EFB-E011-41BA-8193-41BF5C5796D4}" destId="{B7A6AD1C-3C50-49DD-8FBF-4595A715D552}" srcOrd="1" destOrd="0" presId="urn:microsoft.com/office/officeart/2005/8/layout/orgChart1"/>
-    <dgm:cxn modelId="{026D568A-6693-4479-B7BE-9EB15CC35B93}" type="presParOf" srcId="{18B58A5E-A5E8-4716-9910-7EFA98B7F5AB}" destId="{3E8809F9-C982-4B2A-BCA5-D63B255F1A8D}" srcOrd="1" destOrd="0" presId="urn:microsoft.com/office/officeart/2005/8/layout/orgChart1"/>
-    <dgm:cxn modelId="{647F12F3-7096-4BF7-823A-068AB5C64C04}" type="presParOf" srcId="{18B58A5E-A5E8-4716-9910-7EFA98B7F5AB}" destId="{EBD31F5E-EF8F-4426-86B5-079F434CE6B8}" srcOrd="2" destOrd="0" presId="urn:microsoft.com/office/officeart/2005/8/layout/orgChart1"/>
+    <dgm:cxn modelId="{52CA706D-85F5-4668-83E5-9634C99998FD}" type="presParOf" srcId="{C5C030F0-FA03-4FF8-87FF-FC3750782EFE}" destId="{69B955FC-EBDA-455A-AC99-7D02E1DE8411}" srcOrd="2" destOrd="0" presId="urn:microsoft.com/office/officeart/2005/8/layout/orgChart1"/>
+    <dgm:cxn modelId="{07579B96-AD9E-46CF-B88B-5EDE4EE968CE}" type="presParOf" srcId="{C5C030F0-FA03-4FF8-87FF-FC3750782EFE}" destId="{AECCA890-5E34-41B6-B69C-DDA481B50BD6}" srcOrd="3" destOrd="0" presId="urn:microsoft.com/office/officeart/2005/8/layout/orgChart1"/>
+    <dgm:cxn modelId="{E4391A82-0865-4B99-9DB8-3B4C97D9707B}" type="presParOf" srcId="{AECCA890-5E34-41B6-B69C-DDA481B50BD6}" destId="{DDDD6161-4F05-4ED6-AE53-91440B22BEAB}" srcOrd="0" destOrd="0" presId="urn:microsoft.com/office/officeart/2005/8/layout/orgChart1"/>
+    <dgm:cxn modelId="{976DAEB7-7EB2-4570-9C23-54C9B0670753}" type="presParOf" srcId="{DDDD6161-4F05-4ED6-AE53-91440B22BEAB}" destId="{667351DE-56CB-43A5-BE50-A69359231E05}" srcOrd="0" destOrd="0" presId="urn:microsoft.com/office/officeart/2005/8/layout/orgChart1"/>
+    <dgm:cxn modelId="{8E725677-5636-48D3-B3A0-3400BEB055DB}" type="presParOf" srcId="{DDDD6161-4F05-4ED6-AE53-91440B22BEAB}" destId="{216733CF-178B-432C-9C4B-6A17C59354BA}" srcOrd="1" destOrd="0" presId="urn:microsoft.com/office/officeart/2005/8/layout/orgChart1"/>
+    <dgm:cxn modelId="{FFF4C46F-95C1-4F3F-BE5E-E7696B5BE97D}" type="presParOf" srcId="{AECCA890-5E34-41B6-B69C-DDA481B50BD6}" destId="{4EF318E1-16CC-46AF-9AD0-8931BDFD56AC}" srcOrd="1" destOrd="0" presId="urn:microsoft.com/office/officeart/2005/8/layout/orgChart1"/>
+    <dgm:cxn modelId="{5224A97E-A0CD-4A86-841B-8F10B315690E}" type="presParOf" srcId="{AECCA890-5E34-41B6-B69C-DDA481B50BD6}" destId="{E6AF64BF-6282-4183-9079-6761AA17291F}" srcOrd="2" destOrd="0" presId="urn:microsoft.com/office/officeart/2005/8/layout/orgChart1"/>
     <dgm:cxn modelId="{9C9317B5-0747-428B-9E8F-D9FDAF8CF483}" type="presParOf" srcId="{FA3C0AEE-CEB7-4F95-B18A-428CB9094C0D}" destId="{9503D43C-4FDE-4CF7-9DB3-EDBD55D67FC8}" srcOrd="2" destOrd="0" presId="urn:microsoft.com/office/officeart/2005/8/layout/orgChart1"/>
     <dgm:cxn modelId="{C140571B-7A7A-45D8-9B2B-9A30A4DE10DE}" type="presParOf" srcId="{A10CEA52-EB84-4843-9F19-734C08BFF21D}" destId="{9B6CC128-305E-41E6-A2B8-6A6D62AA6AAD}" srcOrd="2" destOrd="0" presId="urn:microsoft.com/office/officeart/2005/8/layout/orgChart1"/>
   </dgm:cxnLst>
@@ -9899,7 +10079,7 @@
       <dsp:cNvGrpSpPr/>
     </dsp:nvGrpSpPr>
     <dsp:grpSpPr/>
-    <dsp:sp modelId="{332E83F3-50E6-4CEE-A295-A559221D7BC6}">
+    <dsp:sp modelId="{69B955FC-EBDA-455A-AC99-7D02E1DE8411}">
       <dsp:nvSpPr>
         <dsp:cNvPr id="0" name=""/>
         <dsp:cNvSpPr/>
@@ -11801,7 +11981,7 @@
         <a:ext cx="719188" cy="359594"/>
       </dsp:txXfrm>
     </dsp:sp>
-    <dsp:sp modelId="{3B49B0C3-C079-4B06-BB04-FD2D61C4CDD4}">
+    <dsp:sp modelId="{667351DE-56CB-43A5-BE50-A69359231E05}">
       <dsp:nvSpPr>
         <dsp:cNvPr id="0" name=""/>
         <dsp:cNvSpPr/>
@@ -11869,7 +12049,7 @@
           </a:pPr>
           <a:r>
             <a:rPr lang="en-US" sz="1000" kern="1200"/>
-            <a:t>Ho Sy Nguyen</a:t>
+            <a:t>Bui Nguyen Duc Toan</a:t>
           </a:r>
         </a:p>
       </dsp:txBody>
@@ -14352,7 +14532,7 @@
 </file>
 
 <file path=customXml/itemProps1.xml><?xml version="1.0" encoding="utf-8"?>
-<ds:datastoreItem xmlns:ds="http://schemas.openxmlformats.org/officeDocument/2006/customXml" ds:itemID="{DE96EB7F-807C-4073-BA13-3C409B4B290F}">
+<ds:datastoreItem xmlns:ds="http://schemas.openxmlformats.org/officeDocument/2006/customXml" ds:itemID="{DC511E3D-243E-4E4D-A9A9-8C5C7DF093DB}">
   <ds:schemaRefs>
     <ds:schemaRef ds:uri="http://schemas.openxmlformats.org/officeDocument/2006/bibliography"/>
   </ds:schemaRefs>

</xml_diff>

<commit_message>
Update 4.1 và 4.2.1 + 4.2.2
</commit_message>
<xml_diff>
--- a/doc/PA1_GroupNguyenChansQuas.docx
+++ b/doc/PA1_GroupNguyenChansQuas.docx
@@ -1,6 +1,6 @@
 
 <file path=word/document.xml><?xml version="1.0" encoding="utf-8"?>
-<w:document xmlns:wpc="http://schemas.microsoft.com/office/word/2010/wordprocessingCanvas" xmlns:cx="http://schemas.microsoft.com/office/drawing/2014/chartex" xmlns:cx1="http://schemas.microsoft.com/office/drawing/2015/9/8/chartex" xmlns:cx2="http://schemas.microsoft.com/office/drawing/2015/10/21/chartex" xmlns:cx3="http://schemas.microsoft.com/office/drawing/2016/5/9/chartex" xmlns:cx4="http://schemas.microsoft.com/office/drawing/2016/5/10/chartex" xmlns:cx5="http://schemas.microsoft.com/office/drawing/2016/5/11/chartex" xmlns:cx6="http://schemas.microsoft.com/office/drawing/2016/5/12/chartex" xmlns:cx7="http://schemas.microsoft.com/office/drawing/2016/5/13/chartex" xmlns:cx8="http://schemas.microsoft.com/office/drawing/2016/5/14/chartex" xmlns:mc="http://schemas.openxmlformats.org/markup-compatibility/2006" xmlns:aink="http://schemas.microsoft.com/office/drawing/2016/ink" xmlns:am3d="http://schemas.microsoft.com/office/drawing/2017/model3d" xmlns:o="urn:schemas-microsoft-com:office:office" xmlns:r="http://schemas.openxmlformats.org/officeDocument/2006/relationships" xmlns:m="http://schemas.openxmlformats.org/officeDocument/2006/math" xmlns:v="urn:schemas-microsoft-com:vml" xmlns:wp14="http://schemas.microsoft.com/office/word/2010/wordprocessingDrawing" xmlns:wp="http://schemas.openxmlformats.org/drawingml/2006/wordprocessingDrawing" xmlns:w10="urn:schemas-microsoft-com:office:word" xmlns:w="http://schemas.openxmlformats.org/wordprocessingml/2006/main" xmlns:w14="http://schemas.microsoft.com/office/word/2010/wordml" xmlns:w15="http://schemas.microsoft.com/office/word/2012/wordml" xmlns:w16se="http://schemas.microsoft.com/office/word/2015/wordml/symex" xmlns:wpg="http://schemas.microsoft.com/office/word/2010/wordprocessingGroup" xmlns:wpi="http://schemas.microsoft.com/office/word/2010/wordprocessingInk" xmlns:wne="http://schemas.microsoft.com/office/word/2006/wordml" xmlns:wps="http://schemas.microsoft.com/office/word/2010/wordprocessingShape" mc:Ignorable="w14 w15 w16se wp14">
+<w:document xmlns:wpc="http://schemas.microsoft.com/office/word/2010/wordprocessingCanvas" xmlns:mc="http://schemas.openxmlformats.org/markup-compatibility/2006" xmlns:o="urn:schemas-microsoft-com:office:office" xmlns:r="http://schemas.openxmlformats.org/officeDocument/2006/relationships" xmlns:m="http://schemas.openxmlformats.org/officeDocument/2006/math" xmlns:v="urn:schemas-microsoft-com:vml" xmlns:wp14="http://schemas.microsoft.com/office/word/2010/wordprocessingDrawing" xmlns:wp="http://schemas.openxmlformats.org/drawingml/2006/wordprocessingDrawing" xmlns:w10="urn:schemas-microsoft-com:office:word" xmlns:w="http://schemas.openxmlformats.org/wordprocessingml/2006/main" xmlns:w14="http://schemas.microsoft.com/office/word/2010/wordml" xmlns:w15="http://schemas.microsoft.com/office/word/2012/wordml" xmlns:wpg="http://schemas.microsoft.com/office/word/2010/wordprocessingGroup" xmlns:wpi="http://schemas.microsoft.com/office/word/2010/wordprocessingInk" xmlns:wne="http://schemas.microsoft.com/office/word/2006/wordml" xmlns:wps="http://schemas.microsoft.com/office/word/2010/wordprocessingShape" mc:Ignorable="w14 w15 wp14">
   <w:body>
     <w:p>
       <w:pPr>
@@ -30,11 +30,21 @@
         <w:pStyle w:val="Title"/>
         <w:jc w:val="right"/>
       </w:pPr>
-      <w:fldSimple w:instr=" TITLE  \* MERGEFORMAT ">
-        <w:r>
-          <w:t>Software Development Plan</w:t>
-        </w:r>
-      </w:fldSimple>
+      <w:r>
+        <w:fldChar w:fldCharType="begin"/>
+      </w:r>
+      <w:r>
+        <w:instrText xml:space="preserve"> TITLE  \* MERGEFORMAT </w:instrText>
+      </w:r>
+      <w:r>
+        <w:fldChar w:fldCharType="separate"/>
+      </w:r>
+      <w:r>
+        <w:t>Software Development Plan</w:t>
+      </w:r>
+      <w:r>
+        <w:fldChar w:fldCharType="end"/>
+      </w:r>
     </w:p>
     <w:p>
       <w:pPr>
@@ -2163,11 +2173,22 @@
       <w:r>
         <w:br w:type="page"/>
       </w:r>
-      <w:fldSimple w:instr=" TITLE  \* MERGEFORMAT ">
-        <w:r>
-          <w:t xml:space="preserve">Software Development Plan </w:t>
-        </w:r>
-      </w:fldSimple>
+      <w:r>
+        <w:lastRenderedPageBreak/>
+        <w:fldChar w:fldCharType="begin"/>
+      </w:r>
+      <w:r>
+        <w:instrText xml:space="preserve"> TITLE  \* MERGEFORMAT </w:instrText>
+      </w:r>
+      <w:r>
+        <w:fldChar w:fldCharType="separate"/>
+      </w:r>
+      <w:r>
+        <w:t xml:space="preserve">Software Development Plan </w:t>
+      </w:r>
+      <w:r>
+        <w:fldChar w:fldCharType="end"/>
+      </w:r>
     </w:p>
     <w:p>
       <w:pPr>
@@ -3112,8 +3133,6 @@
       <w:pPr>
         <w:pStyle w:val="BodyText"/>
       </w:pPr>
-      <w:bookmarkStart w:id="24" w:name="_GoBack"/>
-      <w:bookmarkEnd w:id="24"/>
       <w:r>
         <w:rPr>
           <w:noProof/>
@@ -3137,15 +3156,15 @@
       <w:pPr>
         <w:pStyle w:val="Heading2"/>
       </w:pPr>
-      <w:bookmarkStart w:id="25" w:name="_Toc524312840"/>
-      <w:bookmarkStart w:id="26" w:name="_Toc307271021"/>
-      <w:bookmarkStart w:id="27" w:name="_Toc413446312"/>
+      <w:bookmarkStart w:id="24" w:name="_Toc524312840"/>
+      <w:bookmarkStart w:id="25" w:name="_Toc307271021"/>
+      <w:bookmarkStart w:id="26" w:name="_Toc413446312"/>
       <w:r>
         <w:t>Roles and Responsibilities</w:t>
       </w:r>
+      <w:bookmarkEnd w:id="24"/>
       <w:bookmarkEnd w:id="25"/>
       <w:bookmarkEnd w:id="26"/>
-      <w:bookmarkEnd w:id="27"/>
     </w:p>
     <w:p>
       <w:pPr>
@@ -3383,7 +3402,23 @@
                 <w:i w:val="0"/>
                 <w:color w:val="000000" w:themeColor="text1"/>
               </w:rPr>
-              <w:t xml:space="preserve">Bui Nguyen Duc </w:t>
+              <w:t xml:space="preserve">Bui Nguyen </w:t>
+            </w:r>
+            <w:proofErr w:type="spellStart"/>
+            <w:r>
+              <w:rPr>
+                <w:i w:val="0"/>
+                <w:color w:val="000000" w:themeColor="text1"/>
+              </w:rPr>
+              <w:t>Duc</w:t>
+            </w:r>
+            <w:proofErr w:type="spellEnd"/>
+            <w:r>
+              <w:rPr>
+                <w:i w:val="0"/>
+                <w:color w:val="000000" w:themeColor="text1"/>
+              </w:rPr>
+              <w:t xml:space="preserve"> </w:t>
             </w:r>
             <w:proofErr w:type="spellStart"/>
             <w:r>
@@ -3568,30 +3603,30 @@
       <w:pPr>
         <w:pStyle w:val="Heading1"/>
       </w:pPr>
-      <w:bookmarkStart w:id="28" w:name="_Toc524312841"/>
-      <w:bookmarkStart w:id="29" w:name="_Toc307271022"/>
-      <w:bookmarkStart w:id="30" w:name="_Toc413446313"/>
+      <w:bookmarkStart w:id="27" w:name="_Toc524312841"/>
+      <w:bookmarkStart w:id="28" w:name="_Toc307271022"/>
+      <w:bookmarkStart w:id="29" w:name="_Toc413446313"/>
       <w:r>
         <w:lastRenderedPageBreak/>
         <w:t>Management Process</w:t>
       </w:r>
+      <w:bookmarkEnd w:id="27"/>
       <w:bookmarkEnd w:id="28"/>
       <w:bookmarkEnd w:id="29"/>
-      <w:bookmarkEnd w:id="30"/>
     </w:p>
     <w:p>
       <w:pPr>
         <w:pStyle w:val="Heading2"/>
       </w:pPr>
-      <w:bookmarkStart w:id="31" w:name="_Toc524312842"/>
-      <w:bookmarkStart w:id="32" w:name="_Toc307271023"/>
-      <w:bookmarkStart w:id="33" w:name="_Toc413446314"/>
+      <w:bookmarkStart w:id="30" w:name="_Toc524312842"/>
+      <w:bookmarkStart w:id="31" w:name="_Toc307271023"/>
+      <w:bookmarkStart w:id="32" w:name="_Toc413446314"/>
       <w:r>
         <w:t>Project Estimates</w:t>
       </w:r>
+      <w:bookmarkEnd w:id="30"/>
       <w:bookmarkEnd w:id="31"/>
       <w:bookmarkEnd w:id="32"/>
-      <w:bookmarkEnd w:id="33"/>
     </w:p>
     <w:p>
       <w:pPr>
@@ -3605,15 +3640,15 @@
       <w:pPr>
         <w:pStyle w:val="Heading2"/>
       </w:pPr>
-      <w:bookmarkStart w:id="34" w:name="_Toc524312843"/>
-      <w:bookmarkStart w:id="35" w:name="_Toc307271024"/>
-      <w:bookmarkStart w:id="36" w:name="_Toc413446315"/>
+      <w:bookmarkStart w:id="33" w:name="_Toc524312843"/>
+      <w:bookmarkStart w:id="34" w:name="_Toc307271024"/>
+      <w:bookmarkStart w:id="35" w:name="_Toc413446315"/>
       <w:r>
         <w:t>Project Plan</w:t>
       </w:r>
+      <w:bookmarkEnd w:id="33"/>
       <w:bookmarkEnd w:id="34"/>
       <w:bookmarkEnd w:id="35"/>
-      <w:bookmarkEnd w:id="36"/>
       <w:r>
         <w:t xml:space="preserve"> </w:t>
       </w:r>
@@ -3622,9 +3657,9 @@
       <w:pPr>
         <w:pStyle w:val="Heading3"/>
       </w:pPr>
-      <w:bookmarkStart w:id="37" w:name="_Toc524312844"/>
-      <w:bookmarkStart w:id="38" w:name="_Toc307271025"/>
-      <w:bookmarkStart w:id="39" w:name="_Toc413446316"/>
+      <w:bookmarkStart w:id="36" w:name="_Toc524312844"/>
+      <w:bookmarkStart w:id="37" w:name="_Toc307271025"/>
+      <w:bookmarkStart w:id="38" w:name="_Toc413446316"/>
       <w:r>
         <w:t xml:space="preserve">Phase </w:t>
       </w:r>
@@ -3634,9 +3669,9 @@
       <w:r>
         <w:t>Plan</w:t>
       </w:r>
+      <w:bookmarkEnd w:id="36"/>
       <w:bookmarkEnd w:id="37"/>
       <w:bookmarkEnd w:id="38"/>
-      <w:bookmarkEnd w:id="39"/>
     </w:p>
     <w:p>
       <w:pPr>
@@ -4192,70 +4227,46 @@
         <w:tblLook w:val="04A0" w:firstRow="1" w:lastRow="0" w:firstColumn="1" w:lastColumn="0" w:noHBand="0" w:noVBand="1"/>
       </w:tblPr>
       <w:tblGrid>
-        <w:gridCol w:w="2216"/>
-        <w:gridCol w:w="3406"/>
-        <w:gridCol w:w="1280"/>
+        <w:gridCol w:w="1795"/>
+        <w:gridCol w:w="2430"/>
+        <w:gridCol w:w="3223"/>
       </w:tblGrid>
       <w:tr>
         <w:tc>
           <w:tcPr>
-            <w:tcW w:w="2216" w:type="dxa"/>
+            <w:tcW w:w="1795" w:type="dxa"/>
           </w:tcPr>
           <w:p>
             <w:pPr>
               <w:ind w:right="-16"/>
-              <w:rPr>
-                <w:sz w:val="24"/>
-                <w:szCs w:val="24"/>
-              </w:rPr>
             </w:pPr>
             <w:r>
-              <w:rPr>
-                <w:sz w:val="24"/>
-                <w:szCs w:val="24"/>
-              </w:rPr>
               <w:t>Phase</w:t>
             </w:r>
           </w:p>
         </w:tc>
         <w:tc>
           <w:tcPr>
-            <w:tcW w:w="3406" w:type="dxa"/>
+            <w:tcW w:w="2430" w:type="dxa"/>
           </w:tcPr>
           <w:p>
             <w:pPr>
               <w:ind w:right="-16"/>
-              <w:rPr>
-                <w:sz w:val="24"/>
-                <w:szCs w:val="24"/>
-              </w:rPr>
             </w:pPr>
             <w:r>
-              <w:rPr>
-                <w:sz w:val="24"/>
-                <w:szCs w:val="24"/>
-              </w:rPr>
               <w:t>Description</w:t>
             </w:r>
           </w:p>
         </w:tc>
         <w:tc>
           <w:tcPr>
-            <w:tcW w:w="1280" w:type="dxa"/>
+            <w:tcW w:w="3223" w:type="dxa"/>
           </w:tcPr>
           <w:p>
             <w:pPr>
               <w:ind w:right="-16"/>
-              <w:rPr>
-                <w:sz w:val="24"/>
-                <w:szCs w:val="24"/>
-              </w:rPr>
             </w:pPr>
             <w:r>
-              <w:rPr>
-                <w:sz w:val="24"/>
-                <w:szCs w:val="24"/>
-              </w:rPr>
               <w:t>Milestone</w:t>
             </w:r>
           </w:p>
@@ -4264,221 +4275,291 @@
       <w:tr>
         <w:tc>
           <w:tcPr>
-            <w:tcW w:w="2216" w:type="dxa"/>
+            <w:tcW w:w="1795" w:type="dxa"/>
           </w:tcPr>
           <w:p>
             <w:pPr>
               <w:ind w:right="-16"/>
-              <w:rPr>
-                <w:sz w:val="24"/>
-                <w:szCs w:val="24"/>
-              </w:rPr>
             </w:pPr>
             <w:r>
-              <w:rPr>
-                <w:sz w:val="24"/>
-                <w:szCs w:val="24"/>
-              </w:rPr>
               <w:t>Inception Phase</w:t>
             </w:r>
           </w:p>
         </w:tc>
         <w:tc>
           <w:tcPr>
-            <w:tcW w:w="3406" w:type="dxa"/>
+            <w:tcW w:w="2430" w:type="dxa"/>
           </w:tcPr>
           <w:p>
             <w:pPr>
               <w:pStyle w:val="ListParagraph"/>
               <w:ind w:left="0" w:right="-16"/>
-              <w:rPr>
-                <w:sz w:val="24"/>
-                <w:szCs w:val="24"/>
-              </w:rPr>
             </w:pPr>
             <w:r>
-              <w:rPr>
-                <w:sz w:val="24"/>
-                <w:szCs w:val="24"/>
-              </w:rPr>
-              <w:t xml:space="preserve">Decide the Goal of this Project. </w:t>
+              <w:t>Decide the Goal of this Project. Evaluate resources and risks. Researches on free technologies.</w:t>
             </w:r>
           </w:p>
         </w:tc>
         <w:tc>
           <w:tcPr>
-            <w:tcW w:w="1280" w:type="dxa"/>
+            <w:tcW w:w="3223" w:type="dxa"/>
           </w:tcPr>
           <w:p>
             <w:pPr>
               <w:ind w:right="-16"/>
-              <w:rPr>
-                <w:sz w:val="24"/>
-                <w:szCs w:val="24"/>
-              </w:rPr>
             </w:pPr>
+            <w:r>
+              <w:t>-Decide to keep the goal or not. The Go/No Go Decision for this project.</w:t>
+            </w:r>
           </w:p>
         </w:tc>
       </w:tr>
       <w:tr>
         <w:tc>
           <w:tcPr>
-            <w:tcW w:w="2216" w:type="dxa"/>
+            <w:tcW w:w="1795" w:type="dxa"/>
           </w:tcPr>
           <w:p>
             <w:pPr>
               <w:ind w:right="-16"/>
-              <w:rPr>
-                <w:sz w:val="24"/>
-                <w:szCs w:val="24"/>
-              </w:rPr>
             </w:pPr>
-            <w:proofErr w:type="spellStart"/>
             <w:r>
-              <w:rPr>
-                <w:sz w:val="24"/>
-                <w:szCs w:val="24"/>
-              </w:rPr>
-              <w:t>Eleboration</w:t>
-            </w:r>
-            <w:proofErr w:type="spellEnd"/>
-            <w:r>
-              <w:rPr>
-                <w:sz w:val="24"/>
-                <w:szCs w:val="24"/>
-              </w:rPr>
-              <w:t xml:space="preserve"> Phase</w:t>
+              <w:t>Elaboration Phase</w:t>
             </w:r>
           </w:p>
         </w:tc>
         <w:tc>
           <w:tcPr>
-            <w:tcW w:w="3406" w:type="dxa"/>
+            <w:tcW w:w="2430" w:type="dxa"/>
           </w:tcPr>
           <w:p>
             <w:pPr>
               <w:ind w:right="-16"/>
-              <w:rPr>
-                <w:sz w:val="24"/>
-                <w:szCs w:val="24"/>
-              </w:rPr>
             </w:pPr>
+            <w:r>
+              <w:t>Build the architecture of the project.</w:t>
+            </w:r>
+          </w:p>
+          <w:p>
+            <w:pPr>
+              <w:ind w:right="-16"/>
+            </w:pPr>
+            <w:r>
+              <w:t>Research and build test on some feature</w:t>
+            </w:r>
+          </w:p>
+          <w:p>
+            <w:pPr>
+              <w:ind w:right="-16"/>
+            </w:pPr>
+            <w:r>
+              <w:t>Design the UI and learn how to build it.</w:t>
+            </w:r>
+          </w:p>
+          <w:p>
+            <w:pPr>
+              <w:ind w:right="-16"/>
+            </w:pPr>
+            <w:r>
+              <w:t>Testing before deciding which tool to use.</w:t>
+            </w:r>
+          </w:p>
+          <w:p>
+            <w:pPr>
+              <w:ind w:right="-16"/>
+            </w:pPr>
+            <w:r>
+              <w:t>Risk and human resources management</w:t>
+            </w:r>
           </w:p>
         </w:tc>
         <w:tc>
           <w:tcPr>
-            <w:tcW w:w="1280" w:type="dxa"/>
+            <w:tcW w:w="3223" w:type="dxa"/>
           </w:tcPr>
           <w:p>
             <w:pPr>
               <w:ind w:right="-16"/>
-              <w:rPr>
-                <w:sz w:val="24"/>
-                <w:szCs w:val="24"/>
-              </w:rPr>
             </w:pPr>
+            <w:r>
+              <w:t>-Have a clear vision how to do each task in the Construction Phase.</w:t>
+            </w:r>
+          </w:p>
+          <w:p>
+            <w:pPr>
+              <w:ind w:right="-16"/>
+            </w:pPr>
+            <w:r>
+              <w:t>- Decide a suitable tool to do different section.</w:t>
+            </w:r>
+          </w:p>
+          <w:p>
+            <w:pPr>
+              <w:ind w:right="-16"/>
+            </w:pPr>
+            <w:r>
+              <w:t>- Clear vision on how the final software works and looks like.</w:t>
+            </w:r>
           </w:p>
         </w:tc>
       </w:tr>
       <w:tr>
         <w:tc>
           <w:tcPr>
-            <w:tcW w:w="2216" w:type="dxa"/>
+            <w:tcW w:w="1795" w:type="dxa"/>
           </w:tcPr>
           <w:p>
             <w:pPr>
               <w:ind w:right="-16"/>
-              <w:rPr>
-                <w:sz w:val="24"/>
-                <w:szCs w:val="24"/>
-              </w:rPr>
             </w:pPr>
             <w:r>
-              <w:rPr>
-                <w:sz w:val="24"/>
-                <w:szCs w:val="24"/>
-              </w:rPr>
               <w:t>Construction Phase</w:t>
             </w:r>
           </w:p>
         </w:tc>
         <w:tc>
           <w:tcPr>
-            <w:tcW w:w="3406" w:type="dxa"/>
+            <w:tcW w:w="2430" w:type="dxa"/>
           </w:tcPr>
           <w:p>
             <w:pPr>
               <w:ind w:right="-16"/>
-              <w:rPr>
-                <w:sz w:val="24"/>
-                <w:szCs w:val="24"/>
-              </w:rPr>
             </w:pPr>
+            <w:r>
+              <w:t>Create Assets and UI</w:t>
+            </w:r>
+          </w:p>
+          <w:p>
+            <w:pPr>
+              <w:ind w:right="-16"/>
+            </w:pPr>
+            <w:r>
+              <w:t>Code features.</w:t>
+            </w:r>
+          </w:p>
+          <w:p>
+            <w:pPr>
+              <w:ind w:right="-16"/>
+            </w:pPr>
+            <w:r>
+              <w:t>Testing</w:t>
+            </w:r>
           </w:p>
         </w:tc>
         <w:tc>
           <w:tcPr>
-            <w:tcW w:w="1280" w:type="dxa"/>
+            <w:tcW w:w="3223" w:type="dxa"/>
           </w:tcPr>
           <w:p>
             <w:pPr>
-              <w:ind w:right="-16"/>
-              <w:rPr>
-                <w:sz w:val="24"/>
-                <w:szCs w:val="24"/>
-              </w:rPr>
+              <w:pStyle w:val="ListParagraph"/>
+              <w:ind w:left="0" w:right="-16"/>
             </w:pPr>
+            <w:r>
+              <w:t>-Full features achieved planned in previous phase</w:t>
+            </w:r>
+          </w:p>
+          <w:p>
+            <w:pPr>
+              <w:pStyle w:val="ListParagraph"/>
+              <w:ind w:left="0" w:right="-16"/>
+            </w:pPr>
+            <w:r>
+              <w:t>-No bug in the software</w:t>
+            </w:r>
+          </w:p>
+          <w:p>
+            <w:pPr>
+              <w:pStyle w:val="ListParagraph"/>
+              <w:ind w:left="0" w:right="-16"/>
+            </w:pPr>
+            <w:r>
+              <w:t>-Avoid risks.</w:t>
+            </w:r>
           </w:p>
         </w:tc>
       </w:tr>
       <w:tr>
         <w:tc>
           <w:tcPr>
-            <w:tcW w:w="2216" w:type="dxa"/>
+            <w:tcW w:w="1795" w:type="dxa"/>
           </w:tcPr>
           <w:p>
             <w:pPr>
               <w:ind w:right="-16"/>
-              <w:rPr>
-                <w:sz w:val="24"/>
-                <w:szCs w:val="24"/>
-              </w:rPr>
             </w:pPr>
             <w:r>
-              <w:rPr>
-                <w:sz w:val="24"/>
-                <w:szCs w:val="24"/>
-              </w:rPr>
               <w:t>Transition Phase</w:t>
             </w:r>
           </w:p>
         </w:tc>
         <w:tc>
           <w:tcPr>
-            <w:tcW w:w="3406" w:type="dxa"/>
+            <w:tcW w:w="2430" w:type="dxa"/>
           </w:tcPr>
           <w:p>
             <w:pPr>
               <w:ind w:right="-16"/>
-              <w:rPr>
-                <w:sz w:val="24"/>
-                <w:szCs w:val="24"/>
-              </w:rPr>
             </w:pPr>
+            <w:r>
+              <w:t>Widely Test</w:t>
+            </w:r>
+          </w:p>
+          <w:p>
+            <w:pPr>
+              <w:ind w:right="-16"/>
+            </w:pPr>
+            <w:r>
+              <w:t>Fixing Issues</w:t>
+            </w:r>
+          </w:p>
+          <w:p>
+            <w:pPr>
+              <w:ind w:right="-16"/>
+            </w:pPr>
+            <w:r>
+              <w:t>Finish all features</w:t>
+            </w:r>
+          </w:p>
+          <w:p>
+            <w:pPr>
+              <w:ind w:right="-16"/>
+            </w:pPr>
+            <w:r>
+              <w:t>Wrap up the project, reviewing the work and learning from mistakes</w:t>
+            </w:r>
           </w:p>
         </w:tc>
         <w:tc>
           <w:tcPr>
-            <w:tcW w:w="1280" w:type="dxa"/>
+            <w:tcW w:w="3223" w:type="dxa"/>
           </w:tcPr>
           <w:p>
             <w:pPr>
-              <w:ind w:right="-16"/>
-              <w:rPr>
-                <w:sz w:val="24"/>
-                <w:szCs w:val="24"/>
-              </w:rPr>
+              <w:pStyle w:val="ListParagraph"/>
+              <w:ind w:left="0" w:right="-16"/>
             </w:pPr>
+            <w:r>
+              <w:t>-Testing and have good feedbacks</w:t>
+            </w:r>
+          </w:p>
+          <w:p>
+            <w:pPr>
+              <w:pStyle w:val="ListParagraph"/>
+              <w:ind w:left="0" w:right="-16"/>
+            </w:pPr>
+            <w:r>
+              <w:t>-Response all feedbacks before deadline.</w:t>
+            </w:r>
+          </w:p>
+          <w:p>
+            <w:pPr>
+              <w:pStyle w:val="ListParagraph"/>
+              <w:ind w:left="0" w:right="-16"/>
+            </w:pPr>
+            <w:r>
+              <w:t>-Each review each other work, learn from their mistakes for future works.</w:t>
+            </w:r>
           </w:p>
         </w:tc>
       </w:tr>
@@ -4486,7 +4567,11 @@
     <w:p>
       <w:pPr>
         <w:ind w:left="720" w:right="1440"/>
-      </w:pPr>
+        <w:jc w:val="center"/>
+      </w:pPr>
+      <w:r>
+        <w:t>Table 4.2.1b Detailed description and goal for each phase</w:t>
+      </w:r>
     </w:p>
     <w:p>
       <w:r>
@@ -4495,193 +4580,52 @@
     </w:p>
     <w:p>
       <w:pPr>
-        <w:pStyle w:val="infoblue0"/>
-      </w:pPr>
+        <w:pStyle w:val="Heading3"/>
+      </w:pPr>
+      <w:bookmarkStart w:id="39" w:name="_Toc524312846"/>
+      <w:bookmarkStart w:id="40" w:name="_Toc307271027"/>
+      <w:bookmarkStart w:id="41" w:name="_Toc413446317"/>
       <w:r>
-        <w:t>[</w:t>
+        <w:t>Releases</w:t>
       </w:r>
+      <w:bookmarkEnd w:id="39"/>
+      <w:bookmarkEnd w:id="40"/>
+      <w:bookmarkEnd w:id="41"/>
+    </w:p>
+    <w:p>
+      <w:pPr>
+        <w:jc w:val="both"/>
+      </w:pPr>
       <w:r>
-        <w:t>Specify how many phases of the project. Each phase should include starting date, ending date, phase name, and overall objectives.</w:t>
+        <w:tab/>
+        <w:t>A demo is going to be released at the end of week 9. This demo is released for testing, and the testers are the students of class CS300.</w:t>
       </w:r>
     </w:p>
     <w:p>
       <w:pPr>
-        <w:pStyle w:val="infoblue0"/>
+        <w:jc w:val="both"/>
       </w:pPr>
       <w:r>
-        <w:t xml:space="preserve">Refer to the lecture note “Week 2 – Project Assignments”, slides #9 and #10 for the </w:t>
-      </w:r>
-      <w:proofErr w:type="spellStart"/>
-      <w:r>
-        <w:t>intial</w:t>
-      </w:r>
-      <w:proofErr w:type="spellEnd"/>
-      <w:r>
-        <w:t xml:space="preserve"> plan. </w:t>
+        <w:tab/>
+        <w:t>The final version is going to be released at the end of week 10. It will be the final submission of this project.</w:t>
       </w:r>
     </w:p>
     <w:p>
       <w:pPr>
-        <w:pStyle w:val="infoblue0"/>
-      </w:pPr>
+        <w:pStyle w:val="Heading3"/>
+      </w:pPr>
+      <w:bookmarkStart w:id="42" w:name="_Toc524312847"/>
+      <w:bookmarkStart w:id="43" w:name="_Toc307271028"/>
+      <w:bookmarkStart w:id="44" w:name="_Toc413446318"/>
       <w:r>
-        <w:t xml:space="preserve">List </w:t>
-      </w:r>
-      <w:r>
-        <w:t xml:space="preserve">iterations and </w:t>
-      </w:r>
-      <w:r>
-        <w:t>the objectives to be accomplished for each of the iterations.]</w:t>
-      </w:r>
-    </w:p>
-    <w:p>
-      <w:pPr>
-        <w:pStyle w:val="infoblue0"/>
-      </w:pPr>
-      <w:r>
-        <w:t>It is OK to include:</w:t>
-      </w:r>
-    </w:p>
-    <w:p>
-      <w:pPr>
-        <w:pStyle w:val="infoblue0"/>
-        <w:ind w:left="1080" w:hanging="360"/>
-      </w:pPr>
-      <w:r>
-        <w:rPr>
-          <w:rFonts w:ascii="Symbol" w:hAnsi="Symbol"/>
-          <w:i w:val="0"/>
-          <w:iCs w:val="0"/>
-        </w:rPr>
-        <w:t></w:t>
-      </w:r>
-      <w:r>
-        <w:rPr>
-          <w:i w:val="0"/>
-          <w:iCs w:val="0"/>
-          <w:sz w:val="14"/>
-          <w:szCs w:val="14"/>
-        </w:rPr>
-        <w:t xml:space="preserve">     </w:t>
-      </w:r>
-      <w:r>
-        <w:t xml:space="preserve">Work Breakdown Structure (WBS) </w:t>
-      </w:r>
-    </w:p>
-    <w:p>
-      <w:pPr>
-        <w:pStyle w:val="infoblue0"/>
-        <w:ind w:left="1080" w:hanging="360"/>
-      </w:pPr>
-      <w:r>
-        <w:rPr>
-          <w:rFonts w:ascii="Symbol" w:hAnsi="Symbol"/>
-          <w:i w:val="0"/>
-          <w:iCs w:val="0"/>
-        </w:rPr>
-        <w:t></w:t>
-      </w:r>
-      <w:r>
-        <w:rPr>
-          <w:i w:val="0"/>
-          <w:iCs w:val="0"/>
-          <w:sz w:val="14"/>
-          <w:szCs w:val="14"/>
-        </w:rPr>
-        <w:t xml:space="preserve">     </w:t>
-      </w:r>
-      <w:r>
-        <w:t>a timeline or Gantt chart showing the allocation of time to the project phases and iterations</w:t>
-      </w:r>
-    </w:p>
-    <w:p>
-      <w:pPr>
-        <w:pStyle w:val="infoblue0"/>
-        <w:ind w:left="1080" w:hanging="360"/>
-      </w:pPr>
-      <w:r>
-        <w:rPr>
-          <w:rFonts w:ascii="Symbol" w:hAnsi="Symbol"/>
-          <w:i w:val="0"/>
-          <w:iCs w:val="0"/>
-        </w:rPr>
-        <w:t></w:t>
-      </w:r>
-      <w:r>
-        <w:rPr>
-          <w:i w:val="0"/>
-          <w:iCs w:val="0"/>
-          <w:sz w:val="14"/>
-          <w:szCs w:val="14"/>
-        </w:rPr>
-        <w:t xml:space="preserve">     </w:t>
-      </w:r>
-      <w:r>
-        <w:t>identify major milestones with their achievement criteria</w:t>
-      </w:r>
-    </w:p>
-    <w:p>
-      <w:pPr>
-        <w:pStyle w:val="infoblue0"/>
-      </w:pPr>
-      <w:r>
-        <w:t>Define any important release points and demos.</w:t>
-      </w:r>
-    </w:p>
-    <w:p>
-      <w:pPr>
-        <w:pStyle w:val="Heading3"/>
-      </w:pPr>
-      <w:bookmarkStart w:id="40" w:name="_Toc524312846"/>
-      <w:bookmarkStart w:id="41" w:name="_Toc307271027"/>
-      <w:bookmarkStart w:id="42" w:name="_Toc413446317"/>
-      <w:r>
-        <w:t>Releases</w:t>
-      </w:r>
-      <w:bookmarkEnd w:id="40"/>
-      <w:bookmarkEnd w:id="41"/>
-      <w:bookmarkEnd w:id="42"/>
-    </w:p>
-    <w:p>
-      <w:pPr>
-        <w:pStyle w:val="infoblue0"/>
-      </w:pPr>
-      <w:r>
-        <w:t>[A brief description of each software release and whether it’s demo, beta, and so on.]</w:t>
-      </w:r>
-    </w:p>
-    <w:p>
-      <w:pPr>
-        <w:pStyle w:val="Heading3"/>
-      </w:pPr>
-      <w:bookmarkStart w:id="43" w:name="_Toc524312847"/>
-      <w:bookmarkStart w:id="44" w:name="_Toc307271028"/>
-      <w:bookmarkStart w:id="45" w:name="_Toc413446318"/>
-      <w:r>
+        <w:lastRenderedPageBreak/>
         <w:t>Project Schedule</w:t>
       </w:r>
+      <w:bookmarkStart w:id="45" w:name="_GoBack"/>
+      <w:bookmarkEnd w:id="42"/>
       <w:bookmarkEnd w:id="43"/>
       <w:bookmarkEnd w:id="44"/>
       <w:bookmarkEnd w:id="45"/>
-    </w:p>
-    <w:p>
-      <w:pPr>
-        <w:pStyle w:val="infoblue0"/>
-      </w:pPr>
-      <w:r>
-        <w:t>[Diagrams or tables showing target dates for completion of iterations and phases, release points, demos, and other milestones.</w:t>
-      </w:r>
-    </w:p>
-    <w:p>
-      <w:pPr>
-        <w:pStyle w:val="infoblue0"/>
-      </w:pPr>
-      <w:r>
-        <w:t>MS project schedule can be copied here</w:t>
-      </w:r>
-      <w:r>
-        <w:t>]</w:t>
-      </w:r>
     </w:p>
     <w:p>
       <w:pPr>
@@ -4778,7 +4722,6 @@
         </w:numPr>
       </w:pPr>
       <w:r>
-        <w:lastRenderedPageBreak/>
         <w:t>Weekly meeting</w:t>
       </w:r>
     </w:p>
@@ -5257,7 +5200,7 @@
 </file>
 
 <file path=word/endnotes.xml><?xml version="1.0" encoding="utf-8"?>
-<w:endnotes xmlns:wpc="http://schemas.microsoft.com/office/word/2010/wordprocessingCanvas" xmlns:cx="http://schemas.microsoft.com/office/drawing/2014/chartex" xmlns:cx1="http://schemas.microsoft.com/office/drawing/2015/9/8/chartex" xmlns:cx2="http://schemas.microsoft.com/office/drawing/2015/10/21/chartex" xmlns:cx3="http://schemas.microsoft.com/office/drawing/2016/5/9/chartex" xmlns:cx4="http://schemas.microsoft.com/office/drawing/2016/5/10/chartex" xmlns:cx5="http://schemas.microsoft.com/office/drawing/2016/5/11/chartex" xmlns:cx6="http://schemas.microsoft.com/office/drawing/2016/5/12/chartex" xmlns:cx7="http://schemas.microsoft.com/office/drawing/2016/5/13/chartex" xmlns:cx8="http://schemas.microsoft.com/office/drawing/2016/5/14/chartex" xmlns:mc="http://schemas.openxmlformats.org/markup-compatibility/2006" xmlns:aink="http://schemas.microsoft.com/office/drawing/2016/ink" xmlns:am3d="http://schemas.microsoft.com/office/drawing/2017/model3d" xmlns:o="urn:schemas-microsoft-com:office:office" xmlns:r="http://schemas.openxmlformats.org/officeDocument/2006/relationships" xmlns:m="http://schemas.openxmlformats.org/officeDocument/2006/math" xmlns:v="urn:schemas-microsoft-com:vml" xmlns:wp14="http://schemas.microsoft.com/office/word/2010/wordprocessingDrawing" xmlns:wp="http://schemas.openxmlformats.org/drawingml/2006/wordprocessingDrawing" xmlns:w10="urn:schemas-microsoft-com:office:word" xmlns:w="http://schemas.openxmlformats.org/wordprocessingml/2006/main" xmlns:w14="http://schemas.microsoft.com/office/word/2010/wordml" xmlns:w15="http://schemas.microsoft.com/office/word/2012/wordml" xmlns:w16se="http://schemas.microsoft.com/office/word/2015/wordml/symex" xmlns:wpg="http://schemas.microsoft.com/office/word/2010/wordprocessingGroup" xmlns:wpi="http://schemas.microsoft.com/office/word/2010/wordprocessingInk" xmlns:wne="http://schemas.microsoft.com/office/word/2006/wordml" xmlns:wps="http://schemas.microsoft.com/office/word/2010/wordprocessingShape" mc:Ignorable="w14 w15 w16se wp14">
+<w:endnotes xmlns:wpc="http://schemas.microsoft.com/office/word/2010/wordprocessingCanvas" xmlns:mc="http://schemas.openxmlformats.org/markup-compatibility/2006" xmlns:o="urn:schemas-microsoft-com:office:office" xmlns:r="http://schemas.openxmlformats.org/officeDocument/2006/relationships" xmlns:m="http://schemas.openxmlformats.org/officeDocument/2006/math" xmlns:v="urn:schemas-microsoft-com:vml" xmlns:wp14="http://schemas.microsoft.com/office/word/2010/wordprocessingDrawing" xmlns:wp="http://schemas.openxmlformats.org/drawingml/2006/wordprocessingDrawing" xmlns:w10="urn:schemas-microsoft-com:office:word" xmlns:w="http://schemas.openxmlformats.org/wordprocessingml/2006/main" xmlns:w14="http://schemas.microsoft.com/office/word/2010/wordml" xmlns:w15="http://schemas.microsoft.com/office/word/2012/wordml" xmlns:wpg="http://schemas.microsoft.com/office/word/2010/wordprocessingGroup" xmlns:wpi="http://schemas.microsoft.com/office/word/2010/wordprocessingInk" xmlns:wne="http://schemas.microsoft.com/office/word/2006/wordml" xmlns:wps="http://schemas.microsoft.com/office/word/2010/wordprocessingShape" mc:Ignorable="w14 w15 wp14">
   <w:endnote w:type="separator" w:id="-1">
     <w:p>
       <w:r>
@@ -5276,7 +5219,7 @@
 </file>
 
 <file path=word/footer1.xml><?xml version="1.0" encoding="utf-8"?>
-<w:ftr xmlns:wpc="http://schemas.microsoft.com/office/word/2010/wordprocessingCanvas" xmlns:cx="http://schemas.microsoft.com/office/drawing/2014/chartex" xmlns:cx1="http://schemas.microsoft.com/office/drawing/2015/9/8/chartex" xmlns:cx2="http://schemas.microsoft.com/office/drawing/2015/10/21/chartex" xmlns:cx3="http://schemas.microsoft.com/office/drawing/2016/5/9/chartex" xmlns:cx4="http://schemas.microsoft.com/office/drawing/2016/5/10/chartex" xmlns:cx5="http://schemas.microsoft.com/office/drawing/2016/5/11/chartex" xmlns:cx6="http://schemas.microsoft.com/office/drawing/2016/5/12/chartex" xmlns:cx7="http://schemas.microsoft.com/office/drawing/2016/5/13/chartex" xmlns:cx8="http://schemas.microsoft.com/office/drawing/2016/5/14/chartex" xmlns:mc="http://schemas.openxmlformats.org/markup-compatibility/2006" xmlns:aink="http://schemas.microsoft.com/office/drawing/2016/ink" xmlns:am3d="http://schemas.microsoft.com/office/drawing/2017/model3d" xmlns:o="urn:schemas-microsoft-com:office:office" xmlns:r="http://schemas.openxmlformats.org/officeDocument/2006/relationships" xmlns:m="http://schemas.openxmlformats.org/officeDocument/2006/math" xmlns:v="urn:schemas-microsoft-com:vml" xmlns:wp14="http://schemas.microsoft.com/office/word/2010/wordprocessingDrawing" xmlns:wp="http://schemas.openxmlformats.org/drawingml/2006/wordprocessingDrawing" xmlns:w10="urn:schemas-microsoft-com:office:word" xmlns:w="http://schemas.openxmlformats.org/wordprocessingml/2006/main" xmlns:w14="http://schemas.microsoft.com/office/word/2010/wordml" xmlns:w15="http://schemas.microsoft.com/office/word/2012/wordml" xmlns:w16se="http://schemas.microsoft.com/office/word/2015/wordml/symex" xmlns:wpg="http://schemas.microsoft.com/office/word/2010/wordprocessingGroup" xmlns:wpi="http://schemas.microsoft.com/office/word/2010/wordprocessingInk" xmlns:wne="http://schemas.microsoft.com/office/word/2006/wordml" xmlns:wps="http://schemas.microsoft.com/office/word/2010/wordprocessingShape" mc:Ignorable="w14 w15 w16se wp14">
+<w:ftr xmlns:wpc="http://schemas.microsoft.com/office/word/2010/wordprocessingCanvas" xmlns:mc="http://schemas.openxmlformats.org/markup-compatibility/2006" xmlns:o="urn:schemas-microsoft-com:office:office" xmlns:r="http://schemas.openxmlformats.org/officeDocument/2006/relationships" xmlns:m="http://schemas.openxmlformats.org/officeDocument/2006/math" xmlns:v="urn:schemas-microsoft-com:vml" xmlns:wp14="http://schemas.microsoft.com/office/word/2010/wordprocessingDrawing" xmlns:wp="http://schemas.openxmlformats.org/drawingml/2006/wordprocessingDrawing" xmlns:w10="urn:schemas-microsoft-com:office:word" xmlns:w="http://schemas.openxmlformats.org/wordprocessingml/2006/main" xmlns:w14="http://schemas.microsoft.com/office/word/2010/wordml" xmlns:w15="http://schemas.microsoft.com/office/word/2012/wordml" xmlns:wpg="http://schemas.microsoft.com/office/word/2010/wordprocessingGroup" xmlns:wpi="http://schemas.microsoft.com/office/word/2010/wordprocessingInk" xmlns:wne="http://schemas.microsoft.com/office/word/2006/wordml" xmlns:wps="http://schemas.microsoft.com/office/word/2010/wordprocessingShape" mc:Ignorable="w14 w15 wp14">
   <w:p>
     <w:pPr>
       <w:pStyle w:val="Footer"/>
@@ -5314,7 +5257,7 @@
 </file>
 
 <file path=word/footer2.xml><?xml version="1.0" encoding="utf-8"?>
-<w:ftr xmlns:wpc="http://schemas.microsoft.com/office/word/2010/wordprocessingCanvas" xmlns:cx="http://schemas.microsoft.com/office/drawing/2014/chartex" xmlns:cx1="http://schemas.microsoft.com/office/drawing/2015/9/8/chartex" xmlns:cx2="http://schemas.microsoft.com/office/drawing/2015/10/21/chartex" xmlns:cx3="http://schemas.microsoft.com/office/drawing/2016/5/9/chartex" xmlns:cx4="http://schemas.microsoft.com/office/drawing/2016/5/10/chartex" xmlns:cx5="http://schemas.microsoft.com/office/drawing/2016/5/11/chartex" xmlns:cx6="http://schemas.microsoft.com/office/drawing/2016/5/12/chartex" xmlns:cx7="http://schemas.microsoft.com/office/drawing/2016/5/13/chartex" xmlns:cx8="http://schemas.microsoft.com/office/drawing/2016/5/14/chartex" xmlns:mc="http://schemas.openxmlformats.org/markup-compatibility/2006" xmlns:aink="http://schemas.microsoft.com/office/drawing/2016/ink" xmlns:am3d="http://schemas.microsoft.com/office/drawing/2017/model3d" xmlns:o="urn:schemas-microsoft-com:office:office" xmlns:r="http://schemas.openxmlformats.org/officeDocument/2006/relationships" xmlns:m="http://schemas.openxmlformats.org/officeDocument/2006/math" xmlns:v="urn:schemas-microsoft-com:vml" xmlns:wp14="http://schemas.microsoft.com/office/word/2010/wordprocessingDrawing" xmlns:wp="http://schemas.openxmlformats.org/drawingml/2006/wordprocessingDrawing" xmlns:w10="urn:schemas-microsoft-com:office:word" xmlns:w="http://schemas.openxmlformats.org/wordprocessingml/2006/main" xmlns:w14="http://schemas.microsoft.com/office/word/2010/wordml" xmlns:w15="http://schemas.microsoft.com/office/word/2012/wordml" xmlns:w16se="http://schemas.microsoft.com/office/word/2015/wordml/symex" xmlns:wpg="http://schemas.microsoft.com/office/word/2010/wordprocessingGroup" xmlns:wpi="http://schemas.microsoft.com/office/word/2010/wordprocessingInk" xmlns:wne="http://schemas.microsoft.com/office/word/2006/wordml" xmlns:wps="http://schemas.microsoft.com/office/word/2010/wordprocessingShape" mc:Ignorable="w14 w15 w16se wp14">
+<w:ftr xmlns:wpc="http://schemas.microsoft.com/office/word/2010/wordprocessingCanvas" xmlns:mc="http://schemas.openxmlformats.org/markup-compatibility/2006" xmlns:o="urn:schemas-microsoft-com:office:office" xmlns:r="http://schemas.openxmlformats.org/officeDocument/2006/relationships" xmlns:m="http://schemas.openxmlformats.org/officeDocument/2006/math" xmlns:v="urn:schemas-microsoft-com:vml" xmlns:wp14="http://schemas.microsoft.com/office/word/2010/wordprocessingDrawing" xmlns:wp="http://schemas.openxmlformats.org/drawingml/2006/wordprocessingDrawing" xmlns:w10="urn:schemas-microsoft-com:office:word" xmlns:w="http://schemas.openxmlformats.org/wordprocessingml/2006/main" xmlns:w14="http://schemas.microsoft.com/office/word/2010/wordml" xmlns:w15="http://schemas.microsoft.com/office/word/2012/wordml" xmlns:wpg="http://schemas.microsoft.com/office/word/2010/wordprocessingGroup" xmlns:wpi="http://schemas.microsoft.com/office/word/2010/wordprocessingInk" xmlns:wne="http://schemas.microsoft.com/office/word/2006/wordml" xmlns:wps="http://schemas.microsoft.com/office/word/2010/wordprocessingShape" mc:Ignorable="w14 w15 wp14">
   <w:tbl>
     <w:tblPr>
       <w:tblW w:w="0" w:type="auto"/>
@@ -5368,17 +5311,27 @@
           <w:r>
             <w:sym w:font="Symbol" w:char="F0D3"/>
           </w:r>
-          <w:fldSimple w:instr=" DOCPROPERTY &quot;Company&quot;  \* MERGEFORMAT ">
-            <w:r>
-              <w:t>&lt;</w:t>
-            </w:r>
-            <w:r>
-              <w:t>Team</w:t>
-            </w:r>
-            <w:r>
-              <w:t xml:space="preserve"> Name&gt;</w:t>
-            </w:r>
-          </w:fldSimple>
+          <w:r>
+            <w:fldChar w:fldCharType="begin"/>
+          </w:r>
+          <w:r>
+            <w:instrText xml:space="preserve"> DOCPROPERTY "Company"  \* MERGEFORMAT </w:instrText>
+          </w:r>
+          <w:r>
+            <w:fldChar w:fldCharType="separate"/>
+          </w:r>
+          <w:r>
+            <w:t>&lt;</w:t>
+          </w:r>
+          <w:r>
+            <w:t>Team</w:t>
+          </w:r>
+          <w:r>
+            <w:t xml:space="preserve"> Name&gt;</w:t>
+          </w:r>
+          <w:r>
+            <w:fldChar w:fldCharType="end"/>
+          </w:r>
           <w:r>
             <w:t xml:space="preserve">, </w:t>
           </w:r>
@@ -5442,7 +5395,7 @@
               <w:rStyle w:val="PageNumber"/>
               <w:noProof/>
             </w:rPr>
-            <w:t>5</w:t>
+            <w:t>7</w:t>
           </w:r>
           <w:r>
             <w:rPr>
@@ -5500,7 +5453,7 @@
 </file>
 
 <file path=word/footer3.xml><?xml version="1.0" encoding="utf-8"?>
-<w:ftr xmlns:wpc="http://schemas.microsoft.com/office/word/2010/wordprocessingCanvas" xmlns:cx="http://schemas.microsoft.com/office/drawing/2014/chartex" xmlns:cx1="http://schemas.microsoft.com/office/drawing/2015/9/8/chartex" xmlns:cx2="http://schemas.microsoft.com/office/drawing/2015/10/21/chartex" xmlns:cx3="http://schemas.microsoft.com/office/drawing/2016/5/9/chartex" xmlns:cx4="http://schemas.microsoft.com/office/drawing/2016/5/10/chartex" xmlns:cx5="http://schemas.microsoft.com/office/drawing/2016/5/11/chartex" xmlns:cx6="http://schemas.microsoft.com/office/drawing/2016/5/12/chartex" xmlns:cx7="http://schemas.microsoft.com/office/drawing/2016/5/13/chartex" xmlns:cx8="http://schemas.microsoft.com/office/drawing/2016/5/14/chartex" xmlns:mc="http://schemas.openxmlformats.org/markup-compatibility/2006" xmlns:aink="http://schemas.microsoft.com/office/drawing/2016/ink" xmlns:am3d="http://schemas.microsoft.com/office/drawing/2017/model3d" xmlns:o="urn:schemas-microsoft-com:office:office" xmlns:r="http://schemas.openxmlformats.org/officeDocument/2006/relationships" xmlns:m="http://schemas.openxmlformats.org/officeDocument/2006/math" xmlns:v="urn:schemas-microsoft-com:vml" xmlns:wp14="http://schemas.microsoft.com/office/word/2010/wordprocessingDrawing" xmlns:wp="http://schemas.openxmlformats.org/drawingml/2006/wordprocessingDrawing" xmlns:w10="urn:schemas-microsoft-com:office:word" xmlns:w="http://schemas.openxmlformats.org/wordprocessingml/2006/main" xmlns:w14="http://schemas.microsoft.com/office/word/2010/wordml" xmlns:w15="http://schemas.microsoft.com/office/word/2012/wordml" xmlns:w16se="http://schemas.microsoft.com/office/word/2015/wordml/symex" xmlns:wpg="http://schemas.microsoft.com/office/word/2010/wordprocessingGroup" xmlns:wpi="http://schemas.microsoft.com/office/word/2010/wordprocessingInk" xmlns:wne="http://schemas.microsoft.com/office/word/2006/wordml" xmlns:wps="http://schemas.microsoft.com/office/word/2010/wordprocessingShape" mc:Ignorable="w14 w15 w16se wp14">
+<w:ftr xmlns:wpc="http://schemas.microsoft.com/office/word/2010/wordprocessingCanvas" xmlns:mc="http://schemas.openxmlformats.org/markup-compatibility/2006" xmlns:o="urn:schemas-microsoft-com:office:office" xmlns:r="http://schemas.openxmlformats.org/officeDocument/2006/relationships" xmlns:m="http://schemas.openxmlformats.org/officeDocument/2006/math" xmlns:v="urn:schemas-microsoft-com:vml" xmlns:wp14="http://schemas.microsoft.com/office/word/2010/wordprocessingDrawing" xmlns:wp="http://schemas.openxmlformats.org/drawingml/2006/wordprocessingDrawing" xmlns:w10="urn:schemas-microsoft-com:office:word" xmlns:w="http://schemas.openxmlformats.org/wordprocessingml/2006/main" xmlns:w14="http://schemas.microsoft.com/office/word/2010/wordml" xmlns:w15="http://schemas.microsoft.com/office/word/2012/wordml" xmlns:wpg="http://schemas.microsoft.com/office/word/2010/wordprocessingGroup" xmlns:wpi="http://schemas.microsoft.com/office/word/2010/wordprocessingInk" xmlns:wne="http://schemas.microsoft.com/office/word/2006/wordml" xmlns:wps="http://schemas.microsoft.com/office/word/2010/wordprocessingShape" mc:Ignorable="w14 w15 wp14">
   <w:p>
     <w:pPr>
       <w:pStyle w:val="Footer"/>
@@ -5510,7 +5463,7 @@
 </file>
 
 <file path=word/footnotes.xml><?xml version="1.0" encoding="utf-8"?>
-<w:footnotes xmlns:wpc="http://schemas.microsoft.com/office/word/2010/wordprocessingCanvas" xmlns:cx="http://schemas.microsoft.com/office/drawing/2014/chartex" xmlns:cx1="http://schemas.microsoft.com/office/drawing/2015/9/8/chartex" xmlns:cx2="http://schemas.microsoft.com/office/drawing/2015/10/21/chartex" xmlns:cx3="http://schemas.microsoft.com/office/drawing/2016/5/9/chartex" xmlns:cx4="http://schemas.microsoft.com/office/drawing/2016/5/10/chartex" xmlns:cx5="http://schemas.microsoft.com/office/drawing/2016/5/11/chartex" xmlns:cx6="http://schemas.microsoft.com/office/drawing/2016/5/12/chartex" xmlns:cx7="http://schemas.microsoft.com/office/drawing/2016/5/13/chartex" xmlns:cx8="http://schemas.microsoft.com/office/drawing/2016/5/14/chartex" xmlns:mc="http://schemas.openxmlformats.org/markup-compatibility/2006" xmlns:aink="http://schemas.microsoft.com/office/drawing/2016/ink" xmlns:am3d="http://schemas.microsoft.com/office/drawing/2017/model3d" xmlns:o="urn:schemas-microsoft-com:office:office" xmlns:r="http://schemas.openxmlformats.org/officeDocument/2006/relationships" xmlns:m="http://schemas.openxmlformats.org/officeDocument/2006/math" xmlns:v="urn:schemas-microsoft-com:vml" xmlns:wp14="http://schemas.microsoft.com/office/word/2010/wordprocessingDrawing" xmlns:wp="http://schemas.openxmlformats.org/drawingml/2006/wordprocessingDrawing" xmlns:w10="urn:schemas-microsoft-com:office:word" xmlns:w="http://schemas.openxmlformats.org/wordprocessingml/2006/main" xmlns:w14="http://schemas.microsoft.com/office/word/2010/wordml" xmlns:w15="http://schemas.microsoft.com/office/word/2012/wordml" xmlns:w16se="http://schemas.microsoft.com/office/word/2015/wordml/symex" xmlns:wpg="http://schemas.microsoft.com/office/word/2010/wordprocessingGroup" xmlns:wpi="http://schemas.microsoft.com/office/word/2010/wordprocessingInk" xmlns:wne="http://schemas.microsoft.com/office/word/2006/wordml" xmlns:wps="http://schemas.microsoft.com/office/word/2010/wordprocessingShape" mc:Ignorable="w14 w15 w16se wp14">
+<w:footnotes xmlns:wpc="http://schemas.microsoft.com/office/word/2010/wordprocessingCanvas" xmlns:mc="http://schemas.openxmlformats.org/markup-compatibility/2006" xmlns:o="urn:schemas-microsoft-com:office:office" xmlns:r="http://schemas.openxmlformats.org/officeDocument/2006/relationships" xmlns:m="http://schemas.openxmlformats.org/officeDocument/2006/math" xmlns:v="urn:schemas-microsoft-com:vml" xmlns:wp14="http://schemas.microsoft.com/office/word/2010/wordprocessingDrawing" xmlns:wp="http://schemas.openxmlformats.org/drawingml/2006/wordprocessingDrawing" xmlns:w10="urn:schemas-microsoft-com:office:word" xmlns:w="http://schemas.openxmlformats.org/wordprocessingml/2006/main" xmlns:w14="http://schemas.microsoft.com/office/word/2010/wordml" xmlns:w15="http://schemas.microsoft.com/office/word/2012/wordml" xmlns:wpg="http://schemas.microsoft.com/office/word/2010/wordprocessingGroup" xmlns:wpi="http://schemas.microsoft.com/office/word/2010/wordprocessingInk" xmlns:wne="http://schemas.microsoft.com/office/word/2006/wordml" xmlns:wps="http://schemas.microsoft.com/office/word/2010/wordprocessingShape" mc:Ignorable="w14 w15 wp14">
   <w:footnote w:type="separator" w:id="-1">
     <w:p>
       <w:r>
@@ -5529,7 +5482,7 @@
 </file>
 
 <file path=word/header1.xml><?xml version="1.0" encoding="utf-8"?>
-<w:hdr xmlns:wpc="http://schemas.microsoft.com/office/word/2010/wordprocessingCanvas" xmlns:cx="http://schemas.microsoft.com/office/drawing/2014/chartex" xmlns:cx1="http://schemas.microsoft.com/office/drawing/2015/9/8/chartex" xmlns:cx2="http://schemas.microsoft.com/office/drawing/2015/10/21/chartex" xmlns:cx3="http://schemas.microsoft.com/office/drawing/2016/5/9/chartex" xmlns:cx4="http://schemas.microsoft.com/office/drawing/2016/5/10/chartex" xmlns:cx5="http://schemas.microsoft.com/office/drawing/2016/5/11/chartex" xmlns:cx6="http://schemas.microsoft.com/office/drawing/2016/5/12/chartex" xmlns:cx7="http://schemas.microsoft.com/office/drawing/2016/5/13/chartex" xmlns:cx8="http://schemas.microsoft.com/office/drawing/2016/5/14/chartex" xmlns:mc="http://schemas.openxmlformats.org/markup-compatibility/2006" xmlns:aink="http://schemas.microsoft.com/office/drawing/2016/ink" xmlns:am3d="http://schemas.microsoft.com/office/drawing/2017/model3d" xmlns:o="urn:schemas-microsoft-com:office:office" xmlns:r="http://schemas.openxmlformats.org/officeDocument/2006/relationships" xmlns:m="http://schemas.openxmlformats.org/officeDocument/2006/math" xmlns:v="urn:schemas-microsoft-com:vml" xmlns:wp14="http://schemas.microsoft.com/office/word/2010/wordprocessingDrawing" xmlns:wp="http://schemas.openxmlformats.org/drawingml/2006/wordprocessingDrawing" xmlns:w10="urn:schemas-microsoft-com:office:word" xmlns:w="http://schemas.openxmlformats.org/wordprocessingml/2006/main" xmlns:w14="http://schemas.microsoft.com/office/word/2010/wordml" xmlns:w15="http://schemas.microsoft.com/office/word/2012/wordml" xmlns:w16se="http://schemas.microsoft.com/office/word/2015/wordml/symex" xmlns:wpg="http://schemas.microsoft.com/office/word/2010/wordprocessingGroup" xmlns:wpi="http://schemas.microsoft.com/office/word/2010/wordprocessingInk" xmlns:wne="http://schemas.microsoft.com/office/word/2006/wordml" xmlns:wps="http://schemas.microsoft.com/office/word/2010/wordprocessingShape" mc:Ignorable="w14 w15 w16se wp14">
+<w:hdr xmlns:wpc="http://schemas.microsoft.com/office/word/2010/wordprocessingCanvas" xmlns:mc="http://schemas.openxmlformats.org/markup-compatibility/2006" xmlns:o="urn:schemas-microsoft-com:office:office" xmlns:r="http://schemas.openxmlformats.org/officeDocument/2006/relationships" xmlns:m="http://schemas.openxmlformats.org/officeDocument/2006/math" xmlns:v="urn:schemas-microsoft-com:vml" xmlns:wp14="http://schemas.microsoft.com/office/word/2010/wordprocessingDrawing" xmlns:wp="http://schemas.openxmlformats.org/drawingml/2006/wordprocessingDrawing" xmlns:w10="urn:schemas-microsoft-com:office:word" xmlns:w="http://schemas.openxmlformats.org/wordprocessingml/2006/main" xmlns:w14="http://schemas.microsoft.com/office/word/2010/wordml" xmlns:w15="http://schemas.microsoft.com/office/word/2012/wordml" xmlns:wpg="http://schemas.microsoft.com/office/word/2010/wordprocessingGroup" xmlns:wpi="http://schemas.microsoft.com/office/word/2010/wordprocessingInk" xmlns:wne="http://schemas.microsoft.com/office/word/2006/wordml" xmlns:wps="http://schemas.microsoft.com/office/word/2010/wordprocessingShape" mc:Ignorable="w14 w15 wp14">
   <w:p>
     <w:pPr>
       <w:rPr>
@@ -5636,7 +5589,7 @@
 </file>
 
 <file path=word/header2.xml><?xml version="1.0" encoding="utf-8"?>
-<w:hdr xmlns:wpc="http://schemas.microsoft.com/office/word/2010/wordprocessingCanvas" xmlns:cx="http://schemas.microsoft.com/office/drawing/2014/chartex" xmlns:cx1="http://schemas.microsoft.com/office/drawing/2015/9/8/chartex" xmlns:cx2="http://schemas.microsoft.com/office/drawing/2015/10/21/chartex" xmlns:cx3="http://schemas.microsoft.com/office/drawing/2016/5/9/chartex" xmlns:cx4="http://schemas.microsoft.com/office/drawing/2016/5/10/chartex" xmlns:cx5="http://schemas.microsoft.com/office/drawing/2016/5/11/chartex" xmlns:cx6="http://schemas.microsoft.com/office/drawing/2016/5/12/chartex" xmlns:cx7="http://schemas.microsoft.com/office/drawing/2016/5/13/chartex" xmlns:cx8="http://schemas.microsoft.com/office/drawing/2016/5/14/chartex" xmlns:mc="http://schemas.openxmlformats.org/markup-compatibility/2006" xmlns:aink="http://schemas.microsoft.com/office/drawing/2016/ink" xmlns:am3d="http://schemas.microsoft.com/office/drawing/2017/model3d" xmlns:o="urn:schemas-microsoft-com:office:office" xmlns:r="http://schemas.openxmlformats.org/officeDocument/2006/relationships" xmlns:m="http://schemas.openxmlformats.org/officeDocument/2006/math" xmlns:v="urn:schemas-microsoft-com:vml" xmlns:wp14="http://schemas.microsoft.com/office/word/2010/wordprocessingDrawing" xmlns:wp="http://schemas.openxmlformats.org/drawingml/2006/wordprocessingDrawing" xmlns:w10="urn:schemas-microsoft-com:office:word" xmlns:w="http://schemas.openxmlformats.org/wordprocessingml/2006/main" xmlns:w14="http://schemas.microsoft.com/office/word/2010/wordml" xmlns:w15="http://schemas.microsoft.com/office/word/2012/wordml" xmlns:w16se="http://schemas.microsoft.com/office/word/2015/wordml/symex" xmlns:wpg="http://schemas.microsoft.com/office/word/2010/wordprocessingGroup" xmlns:wpi="http://schemas.microsoft.com/office/word/2010/wordprocessingInk" xmlns:wne="http://schemas.microsoft.com/office/word/2006/wordml" xmlns:wps="http://schemas.microsoft.com/office/word/2010/wordprocessingShape" mc:Ignorable="w14 w15 w16se wp14">
+<w:hdr xmlns:wpc="http://schemas.microsoft.com/office/word/2010/wordprocessingCanvas" xmlns:mc="http://schemas.openxmlformats.org/markup-compatibility/2006" xmlns:o="urn:schemas-microsoft-com:office:office" xmlns:r="http://schemas.openxmlformats.org/officeDocument/2006/relationships" xmlns:m="http://schemas.openxmlformats.org/officeDocument/2006/math" xmlns:v="urn:schemas-microsoft-com:vml" xmlns:wp14="http://schemas.microsoft.com/office/word/2010/wordprocessingDrawing" xmlns:wp="http://schemas.openxmlformats.org/drawingml/2006/wordprocessingDrawing" xmlns:w10="urn:schemas-microsoft-com:office:word" xmlns:w="http://schemas.openxmlformats.org/wordprocessingml/2006/main" xmlns:w14="http://schemas.microsoft.com/office/word/2010/wordml" xmlns:w15="http://schemas.microsoft.com/office/word/2012/wordml" xmlns:wpg="http://schemas.microsoft.com/office/word/2010/wordprocessingGroup" xmlns:wpi="http://schemas.microsoft.com/office/word/2010/wordprocessingInk" xmlns:wne="http://schemas.microsoft.com/office/word/2006/wordml" xmlns:wps="http://schemas.microsoft.com/office/word/2010/wordprocessingShape" mc:Ignorable="w14 w15 wp14">
   <w:tbl>
     <w:tblPr>
       <w:tblW w:w="0" w:type="auto"/>
@@ -5704,11 +5657,21 @@
           <w:tcW w:w="6379" w:type="dxa"/>
         </w:tcPr>
         <w:p>
-          <w:fldSimple w:instr=" TITLE  \* MERGEFORMAT ">
-            <w:r>
-              <w:t>Software Development Plan (Small Project)</w:t>
-            </w:r>
-          </w:fldSimple>
+          <w:r>
+            <w:fldChar w:fldCharType="begin"/>
+          </w:r>
+          <w:r>
+            <w:instrText xml:space="preserve"> TITLE  \* MERGEFORMAT </w:instrText>
+          </w:r>
+          <w:r>
+            <w:fldChar w:fldCharType="separate"/>
+          </w:r>
+          <w:r>
+            <w:t>Software Development Plan (Small Project)</w:t>
+          </w:r>
+          <w:r>
+            <w:fldChar w:fldCharType="end"/>
+          </w:r>
         </w:p>
       </w:tc>
       <w:tc>
@@ -5748,7 +5711,7 @@
 </file>
 
 <file path=word/header3.xml><?xml version="1.0" encoding="utf-8"?>
-<w:hdr xmlns:wpc="http://schemas.microsoft.com/office/word/2010/wordprocessingCanvas" xmlns:cx="http://schemas.microsoft.com/office/drawing/2014/chartex" xmlns:cx1="http://schemas.microsoft.com/office/drawing/2015/9/8/chartex" xmlns:cx2="http://schemas.microsoft.com/office/drawing/2015/10/21/chartex" xmlns:cx3="http://schemas.microsoft.com/office/drawing/2016/5/9/chartex" xmlns:cx4="http://schemas.microsoft.com/office/drawing/2016/5/10/chartex" xmlns:cx5="http://schemas.microsoft.com/office/drawing/2016/5/11/chartex" xmlns:cx6="http://schemas.microsoft.com/office/drawing/2016/5/12/chartex" xmlns:cx7="http://schemas.microsoft.com/office/drawing/2016/5/13/chartex" xmlns:cx8="http://schemas.microsoft.com/office/drawing/2016/5/14/chartex" xmlns:mc="http://schemas.openxmlformats.org/markup-compatibility/2006" xmlns:aink="http://schemas.microsoft.com/office/drawing/2016/ink" xmlns:am3d="http://schemas.microsoft.com/office/drawing/2017/model3d" xmlns:o="urn:schemas-microsoft-com:office:office" xmlns:r="http://schemas.openxmlformats.org/officeDocument/2006/relationships" xmlns:m="http://schemas.openxmlformats.org/officeDocument/2006/math" xmlns:v="urn:schemas-microsoft-com:vml" xmlns:wp14="http://schemas.microsoft.com/office/word/2010/wordprocessingDrawing" xmlns:wp="http://schemas.openxmlformats.org/drawingml/2006/wordprocessingDrawing" xmlns:w10="urn:schemas-microsoft-com:office:word" xmlns:w="http://schemas.openxmlformats.org/wordprocessingml/2006/main" xmlns:w14="http://schemas.microsoft.com/office/word/2010/wordml" xmlns:w15="http://schemas.microsoft.com/office/word/2012/wordml" xmlns:w16se="http://schemas.microsoft.com/office/word/2015/wordml/symex" xmlns:wpg="http://schemas.microsoft.com/office/word/2010/wordprocessingGroup" xmlns:wpi="http://schemas.microsoft.com/office/word/2010/wordprocessingInk" xmlns:wne="http://schemas.microsoft.com/office/word/2006/wordml" xmlns:wps="http://schemas.microsoft.com/office/word/2010/wordprocessingShape" mc:Ignorable="w14 w15 w16se wp14">
+<w:hdr xmlns:wpc="http://schemas.microsoft.com/office/word/2010/wordprocessingCanvas" xmlns:mc="http://schemas.openxmlformats.org/markup-compatibility/2006" xmlns:o="urn:schemas-microsoft-com:office:office" xmlns:r="http://schemas.openxmlformats.org/officeDocument/2006/relationships" xmlns:m="http://schemas.openxmlformats.org/officeDocument/2006/math" xmlns:v="urn:schemas-microsoft-com:vml" xmlns:wp14="http://schemas.microsoft.com/office/word/2010/wordprocessingDrawing" xmlns:wp="http://schemas.openxmlformats.org/drawingml/2006/wordprocessingDrawing" xmlns:w10="urn:schemas-microsoft-com:office:word" xmlns:w="http://schemas.openxmlformats.org/wordprocessingml/2006/main" xmlns:w14="http://schemas.microsoft.com/office/word/2010/wordml" xmlns:w15="http://schemas.microsoft.com/office/word/2012/wordml" xmlns:wpg="http://schemas.microsoft.com/office/word/2010/wordprocessingGroup" xmlns:wpi="http://schemas.microsoft.com/office/word/2010/wordprocessingInk" xmlns:wne="http://schemas.microsoft.com/office/word/2006/wordml" xmlns:wps="http://schemas.microsoft.com/office/word/2010/wordprocessingShape" mc:Ignorable="w14 w15 wp14">
   <w:p>
     <w:pPr>
       <w:pStyle w:val="Header"/>
@@ -5758,7 +5721,7 @@
 </file>
 
 <file path=word/numbering.xml><?xml version="1.0" encoding="utf-8"?>
-<w:numbering xmlns:wpc="http://schemas.microsoft.com/office/word/2010/wordprocessingCanvas" xmlns:cx="http://schemas.microsoft.com/office/drawing/2014/chartex" xmlns:cx1="http://schemas.microsoft.com/office/drawing/2015/9/8/chartex" xmlns:cx2="http://schemas.microsoft.com/office/drawing/2015/10/21/chartex" xmlns:cx3="http://schemas.microsoft.com/office/drawing/2016/5/9/chartex" xmlns:cx4="http://schemas.microsoft.com/office/drawing/2016/5/10/chartex" xmlns:cx5="http://schemas.microsoft.com/office/drawing/2016/5/11/chartex" xmlns:cx6="http://schemas.microsoft.com/office/drawing/2016/5/12/chartex" xmlns:cx7="http://schemas.microsoft.com/office/drawing/2016/5/13/chartex" xmlns:cx8="http://schemas.microsoft.com/office/drawing/2016/5/14/chartex" xmlns:mc="http://schemas.openxmlformats.org/markup-compatibility/2006" xmlns:aink="http://schemas.microsoft.com/office/drawing/2016/ink" xmlns:am3d="http://schemas.microsoft.com/office/drawing/2017/model3d" xmlns:o="urn:schemas-microsoft-com:office:office" xmlns:r="http://schemas.openxmlformats.org/officeDocument/2006/relationships" xmlns:m="http://schemas.openxmlformats.org/officeDocument/2006/math" xmlns:v="urn:schemas-microsoft-com:vml" xmlns:wp14="http://schemas.microsoft.com/office/word/2010/wordprocessingDrawing" xmlns:wp="http://schemas.openxmlformats.org/drawingml/2006/wordprocessingDrawing" xmlns:w10="urn:schemas-microsoft-com:office:word" xmlns:w="http://schemas.openxmlformats.org/wordprocessingml/2006/main" xmlns:w14="http://schemas.microsoft.com/office/word/2010/wordml" xmlns:w15="http://schemas.microsoft.com/office/word/2012/wordml" xmlns:w16se="http://schemas.microsoft.com/office/word/2015/wordml/symex" xmlns:wpg="http://schemas.microsoft.com/office/word/2010/wordprocessingGroup" xmlns:wpi="http://schemas.microsoft.com/office/word/2010/wordprocessingInk" xmlns:wne="http://schemas.microsoft.com/office/word/2006/wordml" xmlns:wps="http://schemas.microsoft.com/office/word/2010/wordprocessingShape" mc:Ignorable="w14 w15 w16se wp14">
+<w:numbering xmlns:wpc="http://schemas.microsoft.com/office/word/2010/wordprocessingCanvas" xmlns:mc="http://schemas.openxmlformats.org/markup-compatibility/2006" xmlns:o="urn:schemas-microsoft-com:office:office" xmlns:r="http://schemas.openxmlformats.org/officeDocument/2006/relationships" xmlns:m="http://schemas.openxmlformats.org/officeDocument/2006/math" xmlns:v="urn:schemas-microsoft-com:vml" xmlns:wp14="http://schemas.microsoft.com/office/word/2010/wordprocessingDrawing" xmlns:wp="http://schemas.openxmlformats.org/drawingml/2006/wordprocessingDrawing" xmlns:w10="urn:schemas-microsoft-com:office:word" xmlns:w="http://schemas.openxmlformats.org/wordprocessingml/2006/main" xmlns:w14="http://schemas.microsoft.com/office/word/2010/wordml" xmlns:w15="http://schemas.microsoft.com/office/word/2012/wordml" xmlns:wpg="http://schemas.microsoft.com/office/word/2010/wordprocessingGroup" xmlns:wpi="http://schemas.microsoft.com/office/word/2010/wordprocessingInk" xmlns:wne="http://schemas.microsoft.com/office/word/2006/wordml" xmlns:wps="http://schemas.microsoft.com/office/word/2010/wordprocessingShape" mc:Ignorable="w14 w15 wp14">
   <w:abstractNum w:abstractNumId="0" w15:restartNumberingAfterBreak="0">
     <w:nsid w:val="FFFFFFFB"/>
     <w:multiLevelType w:val="multilevel"/>
@@ -6938,7 +6901,7 @@
 </file>
 
 <file path=word/styles.xml><?xml version="1.0" encoding="utf-8"?>
-<w:styles xmlns:mc="http://schemas.openxmlformats.org/markup-compatibility/2006" xmlns:r="http://schemas.openxmlformats.org/officeDocument/2006/relationships" xmlns:w="http://schemas.openxmlformats.org/wordprocessingml/2006/main" xmlns:w14="http://schemas.microsoft.com/office/word/2010/wordml" xmlns:w15="http://schemas.microsoft.com/office/word/2012/wordml" xmlns:w16se="http://schemas.microsoft.com/office/word/2015/wordml/symex" mc:Ignorable="w14 w15 w16se">
+<w:styles xmlns:mc="http://schemas.openxmlformats.org/markup-compatibility/2006" xmlns:r="http://schemas.openxmlformats.org/officeDocument/2006/relationships" xmlns:w="http://schemas.openxmlformats.org/wordprocessingml/2006/main" xmlns:w14="http://schemas.microsoft.com/office/word/2010/wordml" xmlns:w15="http://schemas.microsoft.com/office/word/2012/wordml" mc:Ignorable="w14 w15">
   <w:docDefaults>
     <w:rPrDefault>
       <w:rPr>
@@ -6948,7 +6911,7 @@
     </w:rPrDefault>
     <w:pPrDefault/>
   </w:docDefaults>
-  <w:latentStyles w:defLockedState="0" w:defUIPriority="0" w:defSemiHidden="0" w:defUnhideWhenUsed="0" w:defQFormat="0" w:count="375">
+  <w:latentStyles w:defLockedState="0" w:defUIPriority="0" w:defSemiHidden="0" w:defUnhideWhenUsed="0" w:defQFormat="0" w:count="371">
     <w:lsdException w:name="Normal" w:qFormat="1"/>
     <w:lsdException w:name="heading 1" w:qFormat="1"/>
     <w:lsdException w:name="heading 2" w:qFormat="1"/>
@@ -7313,10 +7276,6 @@
     <w:lsdException w:name="List Table 5 Dark Accent 6" w:uiPriority="50"/>
     <w:lsdException w:name="List Table 6 Colorful Accent 6" w:uiPriority="51"/>
     <w:lsdException w:name="List Table 7 Colorful Accent 6" w:uiPriority="52"/>
-    <w:lsdException w:name="Mention" w:semiHidden="1" w:uiPriority="99" w:unhideWhenUsed="1"/>
-    <w:lsdException w:name="Smart Hyperlink" w:semiHidden="1" w:uiPriority="99" w:unhideWhenUsed="1"/>
-    <w:lsdException w:name="Hashtag" w:semiHidden="1" w:uiPriority="99" w:unhideWhenUsed="1"/>
-    <w:lsdException w:name="Unresolved Mention" w:semiHidden="1" w:uiPriority="99" w:unhideWhenUsed="1"/>
   </w:latentStyles>
   <w:style w:type="paragraph" w:default="1" w:styleId="Normal">
     <w:name w:val="Normal"/>
@@ -9357,6 +9316,13 @@
         </dgm:presLayoutVars>
       </dgm:prSet>
       <dgm:spPr/>
+      <dgm:t>
+        <a:bodyPr/>
+        <a:lstStyle/>
+        <a:p>
+          <a:endParaRPr lang="en-US"/>
+        </a:p>
+      </dgm:t>
     </dgm:pt>
     <dgm:pt modelId="{A10CEA52-EB84-4843-9F19-734C08BFF21D}" type="pres">
       <dgm:prSet presAssocID="{81A95F43-C1C9-4346-AFA4-B643AA15D823}" presName="hierRoot1" presStyleCnt="0">
@@ -9377,10 +9343,24 @@
         </dgm:presLayoutVars>
       </dgm:prSet>
       <dgm:spPr/>
+      <dgm:t>
+        <a:bodyPr/>
+        <a:lstStyle/>
+        <a:p>
+          <a:endParaRPr lang="en-US"/>
+        </a:p>
+      </dgm:t>
     </dgm:pt>
     <dgm:pt modelId="{D712B4DE-A5E7-48F2-BFED-CE4B02F76B1D}" type="pres">
       <dgm:prSet presAssocID="{81A95F43-C1C9-4346-AFA4-B643AA15D823}" presName="rootConnector1" presStyleLbl="node1" presStyleIdx="0" presStyleCnt="0"/>
       <dgm:spPr/>
+      <dgm:t>
+        <a:bodyPr/>
+        <a:lstStyle/>
+        <a:p>
+          <a:endParaRPr lang="en-US"/>
+        </a:p>
+      </dgm:t>
     </dgm:pt>
     <dgm:pt modelId="{3A5FE137-4743-4D37-8992-FACB22443411}" type="pres">
       <dgm:prSet presAssocID="{81A95F43-C1C9-4346-AFA4-B643AA15D823}" presName="hierChild2" presStyleCnt="0"/>
@@ -9389,6 +9369,13 @@
     <dgm:pt modelId="{AFA3CD04-2A82-4F11-8250-EA12308B7027}" type="pres">
       <dgm:prSet presAssocID="{BC640126-E0AC-4170-B48E-3E2A0CC23588}" presName="Name37" presStyleLbl="parChTrans1D2" presStyleIdx="0" presStyleCnt="4"/>
       <dgm:spPr/>
+      <dgm:t>
+        <a:bodyPr/>
+        <a:lstStyle/>
+        <a:p>
+          <a:endParaRPr lang="en-US"/>
+        </a:p>
+      </dgm:t>
     </dgm:pt>
     <dgm:pt modelId="{77C57D4F-8B72-4E40-A855-84CC9078C029}" type="pres">
       <dgm:prSet presAssocID="{7C465E1A-07AC-412C-81D1-9382A8D2D01E}" presName="hierRoot2" presStyleCnt="0">
@@ -9409,10 +9396,24 @@
         </dgm:presLayoutVars>
       </dgm:prSet>
       <dgm:spPr/>
+      <dgm:t>
+        <a:bodyPr/>
+        <a:lstStyle/>
+        <a:p>
+          <a:endParaRPr lang="en-US"/>
+        </a:p>
+      </dgm:t>
     </dgm:pt>
     <dgm:pt modelId="{75A9208A-E25C-4775-B55F-627CF2CF558F}" type="pres">
       <dgm:prSet presAssocID="{7C465E1A-07AC-412C-81D1-9382A8D2D01E}" presName="rootConnector" presStyleLbl="node2" presStyleIdx="0" presStyleCnt="4"/>
       <dgm:spPr/>
+      <dgm:t>
+        <a:bodyPr/>
+        <a:lstStyle/>
+        <a:p>
+          <a:endParaRPr lang="en-US"/>
+        </a:p>
+      </dgm:t>
     </dgm:pt>
     <dgm:pt modelId="{FE2AB4B1-F01B-4C46-AA4F-C88E868014AC}" type="pres">
       <dgm:prSet presAssocID="{7C465E1A-07AC-412C-81D1-9382A8D2D01E}" presName="hierChild4" presStyleCnt="0"/>
@@ -9421,6 +9422,13 @@
     <dgm:pt modelId="{682C6642-21FC-48A5-B4C6-B17E381DF5C4}" type="pres">
       <dgm:prSet presAssocID="{B69567B0-58F9-4B69-AF94-B16728E3F02F}" presName="Name37" presStyleLbl="parChTrans1D3" presStyleIdx="0" presStyleCnt="10"/>
       <dgm:spPr/>
+      <dgm:t>
+        <a:bodyPr/>
+        <a:lstStyle/>
+        <a:p>
+          <a:endParaRPr lang="en-US"/>
+        </a:p>
+      </dgm:t>
     </dgm:pt>
     <dgm:pt modelId="{561F720A-988D-4CCA-A6C4-EA3BED0CCC14}" type="pres">
       <dgm:prSet presAssocID="{DD5694D3-A18E-4659-A262-AC6656B84055}" presName="hierRoot2" presStyleCnt="0">
@@ -9441,10 +9449,24 @@
         </dgm:presLayoutVars>
       </dgm:prSet>
       <dgm:spPr/>
+      <dgm:t>
+        <a:bodyPr/>
+        <a:lstStyle/>
+        <a:p>
+          <a:endParaRPr lang="en-US"/>
+        </a:p>
+      </dgm:t>
     </dgm:pt>
     <dgm:pt modelId="{F5A68273-0F17-4541-B2E9-B47879B8F030}" type="pres">
       <dgm:prSet presAssocID="{DD5694D3-A18E-4659-A262-AC6656B84055}" presName="rootConnector" presStyleLbl="node3" presStyleIdx="0" presStyleCnt="10"/>
       <dgm:spPr/>
+      <dgm:t>
+        <a:bodyPr/>
+        <a:lstStyle/>
+        <a:p>
+          <a:endParaRPr lang="en-US"/>
+        </a:p>
+      </dgm:t>
     </dgm:pt>
     <dgm:pt modelId="{D5AD0A3E-E215-4F7C-B2C3-226A1819F71A}" type="pres">
       <dgm:prSet presAssocID="{DD5694D3-A18E-4659-A262-AC6656B84055}" presName="hierChild4" presStyleCnt="0"/>
@@ -9457,6 +9479,13 @@
     <dgm:pt modelId="{1F37F514-1841-4B2B-9532-3EA56864842E}" type="pres">
       <dgm:prSet presAssocID="{C1D0CB4F-EA81-4AA5-8F67-D3E15D85DFB4}" presName="Name37" presStyleLbl="parChTrans1D3" presStyleIdx="1" presStyleCnt="10"/>
       <dgm:spPr/>
+      <dgm:t>
+        <a:bodyPr/>
+        <a:lstStyle/>
+        <a:p>
+          <a:endParaRPr lang="en-US"/>
+        </a:p>
+      </dgm:t>
     </dgm:pt>
     <dgm:pt modelId="{184621FF-98D4-41FC-A4D9-EAFD07F106EE}" type="pres">
       <dgm:prSet presAssocID="{79C4CB78-A72B-4C09-9DD4-479320D66078}" presName="hierRoot2" presStyleCnt="0">
@@ -9477,10 +9506,24 @@
         </dgm:presLayoutVars>
       </dgm:prSet>
       <dgm:spPr/>
+      <dgm:t>
+        <a:bodyPr/>
+        <a:lstStyle/>
+        <a:p>
+          <a:endParaRPr lang="en-US"/>
+        </a:p>
+      </dgm:t>
     </dgm:pt>
     <dgm:pt modelId="{81F65E1F-EE73-4523-AEFC-CBB10992108A}" type="pres">
       <dgm:prSet presAssocID="{79C4CB78-A72B-4C09-9DD4-479320D66078}" presName="rootConnector" presStyleLbl="node3" presStyleIdx="1" presStyleCnt="10"/>
       <dgm:spPr/>
+      <dgm:t>
+        <a:bodyPr/>
+        <a:lstStyle/>
+        <a:p>
+          <a:endParaRPr lang="en-US"/>
+        </a:p>
+      </dgm:t>
     </dgm:pt>
     <dgm:pt modelId="{86FC6FFF-7804-4701-B6F2-6C550FD64058}" type="pres">
       <dgm:prSet presAssocID="{79C4CB78-A72B-4C09-9DD4-479320D66078}" presName="hierChild4" presStyleCnt="0"/>
@@ -9497,6 +9540,13 @@
     <dgm:pt modelId="{A79F07E8-5EE0-4105-839B-4C745D66C09D}" type="pres">
       <dgm:prSet presAssocID="{881E1089-965A-4E18-933D-FB790D870C17}" presName="Name37" presStyleLbl="parChTrans1D2" presStyleIdx="1" presStyleCnt="4"/>
       <dgm:spPr/>
+      <dgm:t>
+        <a:bodyPr/>
+        <a:lstStyle/>
+        <a:p>
+          <a:endParaRPr lang="en-US"/>
+        </a:p>
+      </dgm:t>
     </dgm:pt>
     <dgm:pt modelId="{3CA9D21E-5425-4A4B-B19E-6689DDD5FA5B}" type="pres">
       <dgm:prSet presAssocID="{64DCBCBB-FA6F-4C99-B3A3-7333786CB586}" presName="hierRoot2" presStyleCnt="0">
@@ -9517,10 +9567,24 @@
         </dgm:presLayoutVars>
       </dgm:prSet>
       <dgm:spPr/>
+      <dgm:t>
+        <a:bodyPr/>
+        <a:lstStyle/>
+        <a:p>
+          <a:endParaRPr lang="en-US"/>
+        </a:p>
+      </dgm:t>
     </dgm:pt>
     <dgm:pt modelId="{85D84ADC-50F3-423D-8AD7-3AE56DC636E4}" type="pres">
       <dgm:prSet presAssocID="{64DCBCBB-FA6F-4C99-B3A3-7333786CB586}" presName="rootConnector" presStyleLbl="node2" presStyleIdx="1" presStyleCnt="4"/>
       <dgm:spPr/>
+      <dgm:t>
+        <a:bodyPr/>
+        <a:lstStyle/>
+        <a:p>
+          <a:endParaRPr lang="en-US"/>
+        </a:p>
+      </dgm:t>
     </dgm:pt>
     <dgm:pt modelId="{8352AAA6-4DB7-4EED-B215-F7B5AD8B3EEE}" type="pres">
       <dgm:prSet presAssocID="{64DCBCBB-FA6F-4C99-B3A3-7333786CB586}" presName="hierChild4" presStyleCnt="0"/>
@@ -9529,6 +9593,13 @@
     <dgm:pt modelId="{90A98670-21F3-40D4-9FAC-00AD3A1E3BB0}" type="pres">
       <dgm:prSet presAssocID="{92D5B7FD-AD05-4221-ADA2-09BD0435A830}" presName="Name37" presStyleLbl="parChTrans1D3" presStyleIdx="2" presStyleCnt="10"/>
       <dgm:spPr/>
+      <dgm:t>
+        <a:bodyPr/>
+        <a:lstStyle/>
+        <a:p>
+          <a:endParaRPr lang="en-US"/>
+        </a:p>
+      </dgm:t>
     </dgm:pt>
     <dgm:pt modelId="{07FA16A0-D20B-4672-A256-9220B916A849}" type="pres">
       <dgm:prSet presAssocID="{A76B9F7B-3EF0-4394-80DD-2DF8A38760A2}" presName="hierRoot2" presStyleCnt="0">
@@ -9549,10 +9620,24 @@
         </dgm:presLayoutVars>
       </dgm:prSet>
       <dgm:spPr/>
+      <dgm:t>
+        <a:bodyPr/>
+        <a:lstStyle/>
+        <a:p>
+          <a:endParaRPr lang="en-US"/>
+        </a:p>
+      </dgm:t>
     </dgm:pt>
     <dgm:pt modelId="{E3298E35-543D-4B3A-AC44-C96B51A8209C}" type="pres">
       <dgm:prSet presAssocID="{A76B9F7B-3EF0-4394-80DD-2DF8A38760A2}" presName="rootConnector" presStyleLbl="node3" presStyleIdx="2" presStyleCnt="10"/>
       <dgm:spPr/>
+      <dgm:t>
+        <a:bodyPr/>
+        <a:lstStyle/>
+        <a:p>
+          <a:endParaRPr lang="en-US"/>
+        </a:p>
+      </dgm:t>
     </dgm:pt>
     <dgm:pt modelId="{FB1F0231-9F7A-421C-ABF5-A46482B84EC5}" type="pres">
       <dgm:prSet presAssocID="{A76B9F7B-3EF0-4394-80DD-2DF8A38760A2}" presName="hierChild4" presStyleCnt="0"/>
@@ -9565,6 +9650,13 @@
     <dgm:pt modelId="{4FB425DA-BA40-45AB-A265-A1F655E87404}" type="pres">
       <dgm:prSet presAssocID="{A26B3077-4618-412E-A00E-889B86F7D61A}" presName="Name37" presStyleLbl="parChTrans1D3" presStyleIdx="3" presStyleCnt="10"/>
       <dgm:spPr/>
+      <dgm:t>
+        <a:bodyPr/>
+        <a:lstStyle/>
+        <a:p>
+          <a:endParaRPr lang="en-US"/>
+        </a:p>
+      </dgm:t>
     </dgm:pt>
     <dgm:pt modelId="{FFAC82B1-E6BA-463D-8525-BC986FED4A75}" type="pres">
       <dgm:prSet presAssocID="{A3D29541-CCBA-4EC8-9BB7-57C85A16A297}" presName="hierRoot2" presStyleCnt="0">
@@ -9585,10 +9677,24 @@
         </dgm:presLayoutVars>
       </dgm:prSet>
       <dgm:spPr/>
+      <dgm:t>
+        <a:bodyPr/>
+        <a:lstStyle/>
+        <a:p>
+          <a:endParaRPr lang="en-US"/>
+        </a:p>
+      </dgm:t>
     </dgm:pt>
     <dgm:pt modelId="{3059A331-017C-4AD9-861B-F124B8EE3469}" type="pres">
       <dgm:prSet presAssocID="{A3D29541-CCBA-4EC8-9BB7-57C85A16A297}" presName="rootConnector" presStyleLbl="node3" presStyleIdx="3" presStyleCnt="10"/>
       <dgm:spPr/>
+      <dgm:t>
+        <a:bodyPr/>
+        <a:lstStyle/>
+        <a:p>
+          <a:endParaRPr lang="en-US"/>
+        </a:p>
+      </dgm:t>
     </dgm:pt>
     <dgm:pt modelId="{19A5597B-D5A5-4CF7-A9BD-0983D29CD56A}" type="pres">
       <dgm:prSet presAssocID="{A3D29541-CCBA-4EC8-9BB7-57C85A16A297}" presName="hierChild4" presStyleCnt="0"/>
@@ -9601,6 +9707,13 @@
     <dgm:pt modelId="{DC425FEF-C172-4BBD-BB95-95C0C9818731}" type="pres">
       <dgm:prSet presAssocID="{7B07037C-33E1-43D1-9937-E3452E661D67}" presName="Name37" presStyleLbl="parChTrans1D3" presStyleIdx="4" presStyleCnt="10"/>
       <dgm:spPr/>
+      <dgm:t>
+        <a:bodyPr/>
+        <a:lstStyle/>
+        <a:p>
+          <a:endParaRPr lang="en-US"/>
+        </a:p>
+      </dgm:t>
     </dgm:pt>
     <dgm:pt modelId="{E1FD4F40-2805-4B42-9D73-D9BF1D77F9EB}" type="pres">
       <dgm:prSet presAssocID="{752EA7BD-3845-4C82-9DAE-AEC5AEF5E723}" presName="hierRoot2" presStyleCnt="0">
@@ -9621,10 +9734,24 @@
         </dgm:presLayoutVars>
       </dgm:prSet>
       <dgm:spPr/>
+      <dgm:t>
+        <a:bodyPr/>
+        <a:lstStyle/>
+        <a:p>
+          <a:endParaRPr lang="en-US"/>
+        </a:p>
+      </dgm:t>
     </dgm:pt>
     <dgm:pt modelId="{85B98F56-37F1-4746-9E57-62C95089C959}" type="pres">
       <dgm:prSet presAssocID="{752EA7BD-3845-4C82-9DAE-AEC5AEF5E723}" presName="rootConnector" presStyleLbl="node3" presStyleIdx="4" presStyleCnt="10"/>
       <dgm:spPr/>
+      <dgm:t>
+        <a:bodyPr/>
+        <a:lstStyle/>
+        <a:p>
+          <a:endParaRPr lang="en-US"/>
+        </a:p>
+      </dgm:t>
     </dgm:pt>
     <dgm:pt modelId="{458986B3-930A-49CB-9B51-5B76DED1672E}" type="pres">
       <dgm:prSet presAssocID="{752EA7BD-3845-4C82-9DAE-AEC5AEF5E723}" presName="hierChild4" presStyleCnt="0"/>
@@ -9637,6 +9764,13 @@
     <dgm:pt modelId="{A19D5FE1-31A3-4908-9380-5EEBA7E64EBD}" type="pres">
       <dgm:prSet presAssocID="{C039EDBC-A14C-46A4-B991-0F470BFB08BF}" presName="Name37" presStyleLbl="parChTrans1D3" presStyleIdx="5" presStyleCnt="10"/>
       <dgm:spPr/>
+      <dgm:t>
+        <a:bodyPr/>
+        <a:lstStyle/>
+        <a:p>
+          <a:endParaRPr lang="en-US"/>
+        </a:p>
+      </dgm:t>
     </dgm:pt>
     <dgm:pt modelId="{75018BB3-9CBB-44E5-BC15-E2BB17D38550}" type="pres">
       <dgm:prSet presAssocID="{04581CB2-3544-4951-853D-6C84884BCD46}" presName="hierRoot2" presStyleCnt="0">
@@ -9657,10 +9791,24 @@
         </dgm:presLayoutVars>
       </dgm:prSet>
       <dgm:spPr/>
+      <dgm:t>
+        <a:bodyPr/>
+        <a:lstStyle/>
+        <a:p>
+          <a:endParaRPr lang="en-US"/>
+        </a:p>
+      </dgm:t>
     </dgm:pt>
     <dgm:pt modelId="{E47D9AA4-907F-4924-8A07-BA04A272CAA2}" type="pres">
       <dgm:prSet presAssocID="{04581CB2-3544-4951-853D-6C84884BCD46}" presName="rootConnector" presStyleLbl="node3" presStyleIdx="5" presStyleCnt="10"/>
       <dgm:spPr/>
+      <dgm:t>
+        <a:bodyPr/>
+        <a:lstStyle/>
+        <a:p>
+          <a:endParaRPr lang="en-US"/>
+        </a:p>
+      </dgm:t>
     </dgm:pt>
     <dgm:pt modelId="{08D76088-5A78-444A-BF06-FEE72B66C027}" type="pres">
       <dgm:prSet presAssocID="{04581CB2-3544-4951-853D-6C84884BCD46}" presName="hierChild4" presStyleCnt="0"/>
@@ -9677,6 +9825,13 @@
     <dgm:pt modelId="{D042735B-C720-418A-8274-F94C48032453}" type="pres">
       <dgm:prSet presAssocID="{41DD9A38-D701-48D2-8B84-3F979F087F12}" presName="Name37" presStyleLbl="parChTrans1D2" presStyleIdx="2" presStyleCnt="4"/>
       <dgm:spPr/>
+      <dgm:t>
+        <a:bodyPr/>
+        <a:lstStyle/>
+        <a:p>
+          <a:endParaRPr lang="en-US"/>
+        </a:p>
+      </dgm:t>
     </dgm:pt>
     <dgm:pt modelId="{6AC33701-BA0B-443C-BF4A-2D636ADFC68A}" type="pres">
       <dgm:prSet presAssocID="{260A139F-3765-493F-B852-677C1CFF49B6}" presName="hierRoot2" presStyleCnt="0">
@@ -9697,10 +9852,24 @@
         </dgm:presLayoutVars>
       </dgm:prSet>
       <dgm:spPr/>
+      <dgm:t>
+        <a:bodyPr/>
+        <a:lstStyle/>
+        <a:p>
+          <a:endParaRPr lang="en-US"/>
+        </a:p>
+      </dgm:t>
     </dgm:pt>
     <dgm:pt modelId="{C9BF4233-9C6F-42D4-8D72-BB3F6CB34F2C}" type="pres">
       <dgm:prSet presAssocID="{260A139F-3765-493F-B852-677C1CFF49B6}" presName="rootConnector" presStyleLbl="node2" presStyleIdx="2" presStyleCnt="4"/>
       <dgm:spPr/>
+      <dgm:t>
+        <a:bodyPr/>
+        <a:lstStyle/>
+        <a:p>
+          <a:endParaRPr lang="en-US"/>
+        </a:p>
+      </dgm:t>
     </dgm:pt>
     <dgm:pt modelId="{D880911C-2E72-4785-9763-8D85E5179385}" type="pres">
       <dgm:prSet presAssocID="{260A139F-3765-493F-B852-677C1CFF49B6}" presName="hierChild4" presStyleCnt="0"/>
@@ -9709,6 +9878,13 @@
     <dgm:pt modelId="{A710B2FA-3AFD-412F-87AA-6760B1BBEC9D}" type="pres">
       <dgm:prSet presAssocID="{4CD38775-638A-4D99-B9FE-FCD4181A1A0E}" presName="Name37" presStyleLbl="parChTrans1D3" presStyleIdx="6" presStyleCnt="10"/>
       <dgm:spPr/>
+      <dgm:t>
+        <a:bodyPr/>
+        <a:lstStyle/>
+        <a:p>
+          <a:endParaRPr lang="en-US"/>
+        </a:p>
+      </dgm:t>
     </dgm:pt>
     <dgm:pt modelId="{57132071-5BA7-464A-A98D-F76587E8A36A}" type="pres">
       <dgm:prSet presAssocID="{1DEC07F1-9814-4B56-91AA-6513051B1220}" presName="hierRoot2" presStyleCnt="0">
@@ -9729,10 +9905,24 @@
         </dgm:presLayoutVars>
       </dgm:prSet>
       <dgm:spPr/>
+      <dgm:t>
+        <a:bodyPr/>
+        <a:lstStyle/>
+        <a:p>
+          <a:endParaRPr lang="en-US"/>
+        </a:p>
+      </dgm:t>
     </dgm:pt>
     <dgm:pt modelId="{824F5DC4-3B99-4C4A-A2BE-125A25003870}" type="pres">
       <dgm:prSet presAssocID="{1DEC07F1-9814-4B56-91AA-6513051B1220}" presName="rootConnector" presStyleLbl="node3" presStyleIdx="6" presStyleCnt="10"/>
       <dgm:spPr/>
+      <dgm:t>
+        <a:bodyPr/>
+        <a:lstStyle/>
+        <a:p>
+          <a:endParaRPr lang="en-US"/>
+        </a:p>
+      </dgm:t>
     </dgm:pt>
     <dgm:pt modelId="{BD0BA4F9-72ED-4A8C-8B4A-39354083E52E}" type="pres">
       <dgm:prSet presAssocID="{1DEC07F1-9814-4B56-91AA-6513051B1220}" presName="hierChild4" presStyleCnt="0"/>
@@ -9745,6 +9935,13 @@
     <dgm:pt modelId="{930EF2A5-079A-41CB-9965-75D9388C4342}" type="pres">
       <dgm:prSet presAssocID="{591A93D1-C560-4545-A028-DE97D4107FAF}" presName="Name37" presStyleLbl="parChTrans1D3" presStyleIdx="7" presStyleCnt="10"/>
       <dgm:spPr/>
+      <dgm:t>
+        <a:bodyPr/>
+        <a:lstStyle/>
+        <a:p>
+          <a:endParaRPr lang="en-US"/>
+        </a:p>
+      </dgm:t>
     </dgm:pt>
     <dgm:pt modelId="{0541842B-3CD9-49E5-9234-21794748FFD8}" type="pres">
       <dgm:prSet presAssocID="{35B0E52B-23E7-4636-9B1B-9874B66000F7}" presName="hierRoot2" presStyleCnt="0">
@@ -9765,10 +9962,24 @@
         </dgm:presLayoutVars>
       </dgm:prSet>
       <dgm:spPr/>
+      <dgm:t>
+        <a:bodyPr/>
+        <a:lstStyle/>
+        <a:p>
+          <a:endParaRPr lang="en-US"/>
+        </a:p>
+      </dgm:t>
     </dgm:pt>
     <dgm:pt modelId="{D2ED1C65-4A95-4A23-9C49-83C561A6C2C8}" type="pres">
       <dgm:prSet presAssocID="{35B0E52B-23E7-4636-9B1B-9874B66000F7}" presName="rootConnector" presStyleLbl="node3" presStyleIdx="7" presStyleCnt="10"/>
       <dgm:spPr/>
+      <dgm:t>
+        <a:bodyPr/>
+        <a:lstStyle/>
+        <a:p>
+          <a:endParaRPr lang="en-US"/>
+        </a:p>
+      </dgm:t>
     </dgm:pt>
     <dgm:pt modelId="{8DEEF916-91EA-4260-A542-ACFD5A60AFC2}" type="pres">
       <dgm:prSet presAssocID="{35B0E52B-23E7-4636-9B1B-9874B66000F7}" presName="hierChild4" presStyleCnt="0"/>
@@ -9785,6 +9996,13 @@
     <dgm:pt modelId="{17F90934-0444-428B-B1F4-7B5B00B9822B}" type="pres">
       <dgm:prSet presAssocID="{DB4FFA50-E2CB-4115-94D2-20EF497C5366}" presName="Name37" presStyleLbl="parChTrans1D2" presStyleIdx="3" presStyleCnt="4"/>
       <dgm:spPr/>
+      <dgm:t>
+        <a:bodyPr/>
+        <a:lstStyle/>
+        <a:p>
+          <a:endParaRPr lang="en-US"/>
+        </a:p>
+      </dgm:t>
     </dgm:pt>
     <dgm:pt modelId="{FA3C0AEE-CEB7-4F95-B18A-428CB9094C0D}" type="pres">
       <dgm:prSet presAssocID="{C52B9B70-8AAC-46EE-AD21-D59D4A38D341}" presName="hierRoot2" presStyleCnt="0">
@@ -9805,10 +10023,24 @@
         </dgm:presLayoutVars>
       </dgm:prSet>
       <dgm:spPr/>
+      <dgm:t>
+        <a:bodyPr/>
+        <a:lstStyle/>
+        <a:p>
+          <a:endParaRPr lang="en-US"/>
+        </a:p>
+      </dgm:t>
     </dgm:pt>
     <dgm:pt modelId="{A3397584-EB77-467B-829B-687448EBB956}" type="pres">
       <dgm:prSet presAssocID="{C52B9B70-8AAC-46EE-AD21-D59D4A38D341}" presName="rootConnector" presStyleLbl="node2" presStyleIdx="3" presStyleCnt="4"/>
       <dgm:spPr/>
+      <dgm:t>
+        <a:bodyPr/>
+        <a:lstStyle/>
+        <a:p>
+          <a:endParaRPr lang="en-US"/>
+        </a:p>
+      </dgm:t>
     </dgm:pt>
     <dgm:pt modelId="{C5C030F0-FA03-4FF8-87FF-FC3750782EFE}" type="pres">
       <dgm:prSet presAssocID="{C52B9B70-8AAC-46EE-AD21-D59D4A38D341}" presName="hierChild4" presStyleCnt="0"/>
@@ -9817,6 +10049,13 @@
     <dgm:pt modelId="{3477CA64-6DA4-4F4E-BB13-ECD29C87F405}" type="pres">
       <dgm:prSet presAssocID="{B904486E-FA6C-413C-8F22-42F87137B28D}" presName="Name37" presStyleLbl="parChTrans1D3" presStyleIdx="8" presStyleCnt="10"/>
       <dgm:spPr/>
+      <dgm:t>
+        <a:bodyPr/>
+        <a:lstStyle/>
+        <a:p>
+          <a:endParaRPr lang="en-US"/>
+        </a:p>
+      </dgm:t>
     </dgm:pt>
     <dgm:pt modelId="{EEC81BD9-0A55-450F-B238-8FE7D0D820C5}" type="pres">
       <dgm:prSet presAssocID="{1D0FB7AE-0DDC-42BE-A2CB-9B96F786FA98}" presName="hierRoot2" presStyleCnt="0">
@@ -9837,10 +10076,24 @@
         </dgm:presLayoutVars>
       </dgm:prSet>
       <dgm:spPr/>
+      <dgm:t>
+        <a:bodyPr/>
+        <a:lstStyle/>
+        <a:p>
+          <a:endParaRPr lang="en-US"/>
+        </a:p>
+      </dgm:t>
     </dgm:pt>
     <dgm:pt modelId="{04B6D038-6E76-4426-B28A-F57407555DE6}" type="pres">
       <dgm:prSet presAssocID="{1D0FB7AE-0DDC-42BE-A2CB-9B96F786FA98}" presName="rootConnector" presStyleLbl="node3" presStyleIdx="8" presStyleCnt="10"/>
       <dgm:spPr/>
+      <dgm:t>
+        <a:bodyPr/>
+        <a:lstStyle/>
+        <a:p>
+          <a:endParaRPr lang="en-US"/>
+        </a:p>
+      </dgm:t>
     </dgm:pt>
     <dgm:pt modelId="{276115C4-54D5-4DB3-9518-C210F355B354}" type="pres">
       <dgm:prSet presAssocID="{1D0FB7AE-0DDC-42BE-A2CB-9B96F786FA98}" presName="hierChild4" presStyleCnt="0"/>
@@ -9853,6 +10106,13 @@
     <dgm:pt modelId="{69B955FC-EBDA-455A-AC99-7D02E1DE8411}" type="pres">
       <dgm:prSet presAssocID="{8CEE545A-F493-456F-BBE5-B5736CC3C68A}" presName="Name37" presStyleLbl="parChTrans1D3" presStyleIdx="9" presStyleCnt="10"/>
       <dgm:spPr/>
+      <dgm:t>
+        <a:bodyPr/>
+        <a:lstStyle/>
+        <a:p>
+          <a:endParaRPr lang="en-US"/>
+        </a:p>
+      </dgm:t>
     </dgm:pt>
     <dgm:pt modelId="{AECCA890-5E34-41B6-B69C-DDA481B50BD6}" type="pres">
       <dgm:prSet presAssocID="{ECA23857-47F9-4AC9-BB7C-98A4A3285B68}" presName="hierRoot2" presStyleCnt="0">
@@ -9873,10 +10133,24 @@
         </dgm:presLayoutVars>
       </dgm:prSet>
       <dgm:spPr/>
+      <dgm:t>
+        <a:bodyPr/>
+        <a:lstStyle/>
+        <a:p>
+          <a:endParaRPr lang="en-US"/>
+        </a:p>
+      </dgm:t>
     </dgm:pt>
     <dgm:pt modelId="{216733CF-178B-432C-9C4B-6A17C59354BA}" type="pres">
       <dgm:prSet presAssocID="{ECA23857-47F9-4AC9-BB7C-98A4A3285B68}" presName="rootConnector" presStyleLbl="node3" presStyleIdx="9" presStyleCnt="10"/>
       <dgm:spPr/>
+      <dgm:t>
+        <a:bodyPr/>
+        <a:lstStyle/>
+        <a:p>
+          <a:endParaRPr lang="en-US"/>
+        </a:p>
+      </dgm:t>
     </dgm:pt>
     <dgm:pt modelId="{4EF318E1-16CC-46AF-9AD0-8931BDFD56AC}" type="pres">
       <dgm:prSet presAssocID="{ECA23857-47F9-4AC9-BB7C-98A4A3285B68}" presName="hierChild4" presStyleCnt="0"/>
@@ -9896,170 +10170,170 @@
     </dgm:pt>
   </dgm:ptLst>
   <dgm:cxnLst>
-    <dgm:cxn modelId="{CCF53B00-2C02-4F50-883A-EC9BE0468AE9}" type="presOf" srcId="{92D5B7FD-AD05-4221-ADA2-09BD0435A830}" destId="{90A98670-21F3-40D4-9FAC-00AD3A1E3BB0}" srcOrd="0" destOrd="0" presId="urn:microsoft.com/office/officeart/2005/8/layout/orgChart1"/>
-    <dgm:cxn modelId="{93454804-74A5-4214-9125-C98081B4F7CA}" type="presOf" srcId="{35B0E52B-23E7-4636-9B1B-9874B66000F7}" destId="{8A99303A-270E-4286-B5A1-5102D5DF561B}" srcOrd="0" destOrd="0" presId="urn:microsoft.com/office/officeart/2005/8/layout/orgChart1"/>
+    <dgm:cxn modelId="{B5E6FF6F-FA73-41D8-A6D5-0CDA266F55D6}" type="presOf" srcId="{4CD38775-638A-4D99-B9FE-FCD4181A1A0E}" destId="{A710B2FA-3AFD-412F-87AA-6760B1BBEC9D}" srcOrd="0" destOrd="0" presId="urn:microsoft.com/office/officeart/2005/8/layout/orgChart1"/>
+    <dgm:cxn modelId="{9D292FCC-E573-4E93-931E-22196D4C3BAE}" type="presOf" srcId="{64DCBCBB-FA6F-4C99-B3A3-7333786CB586}" destId="{85D84ADC-50F3-423D-8AD7-3AE56DC636E4}" srcOrd="1" destOrd="0" presId="urn:microsoft.com/office/officeart/2005/8/layout/orgChart1"/>
+    <dgm:cxn modelId="{1A49CE15-1D2B-42E7-9508-9F8CBA59133C}" type="presOf" srcId="{260A139F-3765-493F-B852-677C1CFF49B6}" destId="{506B4387-15FA-45C3-A6C7-9779433DA2CE}" srcOrd="0" destOrd="0" presId="urn:microsoft.com/office/officeart/2005/8/layout/orgChart1"/>
     <dgm:cxn modelId="{4EB14209-BCBB-4F76-A017-FC1D9AC99541}" srcId="{64DCBCBB-FA6F-4C99-B3A3-7333786CB586}" destId="{A76B9F7B-3EF0-4394-80DD-2DF8A38760A2}" srcOrd="0" destOrd="0" parTransId="{92D5B7FD-AD05-4221-ADA2-09BD0435A830}" sibTransId="{B754269B-05FE-4B46-A08E-9FC24682CCC7}"/>
-    <dgm:cxn modelId="{2BE5290A-3812-4367-9E6B-771C94AD1FCA}" type="presOf" srcId="{04581CB2-3544-4951-853D-6C84884BCD46}" destId="{47892DB6-B9D0-4040-BBCA-23AE33A5A149}" srcOrd="0" destOrd="0" presId="urn:microsoft.com/office/officeart/2005/8/layout/orgChart1"/>
+    <dgm:cxn modelId="{32A0F5BC-0DAD-4A26-AC50-8D8ECFA17C2D}" type="presOf" srcId="{79C4CB78-A72B-4C09-9DD4-479320D66078}" destId="{0A31FCDE-974D-4A73-9162-50BB052D6A35}" srcOrd="0" destOrd="0" presId="urn:microsoft.com/office/officeart/2005/8/layout/orgChart1"/>
+    <dgm:cxn modelId="{4C2047AE-477D-4D43-B702-E8895E9885F2}" type="presOf" srcId="{DD5694D3-A18E-4659-A262-AC6656B84055}" destId="{112E11BB-8C73-4924-95CF-1D378AB92E63}" srcOrd="0" destOrd="0" presId="urn:microsoft.com/office/officeart/2005/8/layout/orgChart1"/>
+    <dgm:cxn modelId="{9FBE1E8C-EF88-415C-B724-098B045336C7}" type="presOf" srcId="{1D0FB7AE-0DDC-42BE-A2CB-9B96F786FA98}" destId="{04B6D038-6E76-4426-B28A-F57407555DE6}" srcOrd="1" destOrd="0" presId="urn:microsoft.com/office/officeart/2005/8/layout/orgChart1"/>
+    <dgm:cxn modelId="{68EC0CE8-B800-4CF9-BD41-31AFAF6D4C08}" type="presOf" srcId="{752EA7BD-3845-4C82-9DAE-AEC5AEF5E723}" destId="{26B3F052-6B99-45DB-8E7B-75437EEEAFE1}" srcOrd="0" destOrd="0" presId="urn:microsoft.com/office/officeart/2005/8/layout/orgChart1"/>
+    <dgm:cxn modelId="{1A197156-5701-4A92-9176-A9AF2B0A8509}" type="presOf" srcId="{C1D0CB4F-EA81-4AA5-8F67-D3E15D85DFB4}" destId="{1F37F514-1841-4B2B-9532-3EA56864842E}" srcOrd="0" destOrd="0" presId="urn:microsoft.com/office/officeart/2005/8/layout/orgChart1"/>
+    <dgm:cxn modelId="{D2DAAB3E-E5C4-4B01-8CFB-7D1016989A05}" srcId="{81A95F43-C1C9-4346-AFA4-B643AA15D823}" destId="{C52B9B70-8AAC-46EE-AD21-D59D4A38D341}" srcOrd="3" destOrd="0" parTransId="{DB4FFA50-E2CB-4115-94D2-20EF497C5366}" sibTransId="{299CB036-A60C-4BF8-A141-F6200C064F26}"/>
+    <dgm:cxn modelId="{34F0857D-A470-49F9-BCFE-B05FD803A8EB}" type="presOf" srcId="{B904486E-FA6C-413C-8F22-42F87137B28D}" destId="{3477CA64-6DA4-4F4E-BB13-ECD29C87F405}" srcOrd="0" destOrd="0" presId="urn:microsoft.com/office/officeart/2005/8/layout/orgChart1"/>
+    <dgm:cxn modelId="{051EA9D0-89A3-4332-8498-D468DED988BF}" type="presOf" srcId="{A76B9F7B-3EF0-4394-80DD-2DF8A38760A2}" destId="{E3298E35-543D-4B3A-AC44-C96B51A8209C}" srcOrd="1" destOrd="0" presId="urn:microsoft.com/office/officeart/2005/8/layout/orgChart1"/>
+    <dgm:cxn modelId="{1506EBD0-B6EF-4A65-9E39-AB1273F0DFDD}" type="presOf" srcId="{7C465E1A-07AC-412C-81D1-9382A8D2D01E}" destId="{75A9208A-E25C-4775-B55F-627CF2CF558F}" srcOrd="1" destOrd="0" presId="urn:microsoft.com/office/officeart/2005/8/layout/orgChart1"/>
+    <dgm:cxn modelId="{EDB9B324-C245-46AD-A925-FFB0A85BB95C}" type="presOf" srcId="{C52B9B70-8AAC-46EE-AD21-D59D4A38D341}" destId="{A3397584-EB77-467B-829B-687448EBB956}" srcOrd="1" destOrd="0" presId="urn:microsoft.com/office/officeart/2005/8/layout/orgChart1"/>
+    <dgm:cxn modelId="{F9C3E0BD-2ADD-4603-A852-9D6C8D09E687}" srcId="{64DCBCBB-FA6F-4C99-B3A3-7333786CB586}" destId="{752EA7BD-3845-4C82-9DAE-AEC5AEF5E723}" srcOrd="2" destOrd="0" parTransId="{7B07037C-33E1-43D1-9937-E3452E661D67}" sibTransId="{22F00647-74B3-4F86-973C-AB3189EE24D6}"/>
+    <dgm:cxn modelId="{B472BC39-BB74-4B54-80A9-08E150A53EC0}" srcId="{34311B8C-C38D-427C-A6C7-2313713F5A71}" destId="{81A95F43-C1C9-4346-AFA4-B643AA15D823}" srcOrd="0" destOrd="0" parTransId="{2D33746E-21E4-45DA-B871-0F0A23B8A035}" sibTransId="{D858D48A-6547-4BFC-A2D8-0E9CDD204CBA}"/>
+    <dgm:cxn modelId="{61915BCD-DDB4-4833-AB9A-065E7AF85146}" type="presOf" srcId="{DB4FFA50-E2CB-4115-94D2-20EF497C5366}" destId="{17F90934-0444-428B-B1F4-7B5B00B9822B}" srcOrd="0" destOrd="0" presId="urn:microsoft.com/office/officeart/2005/8/layout/orgChart1"/>
+    <dgm:cxn modelId="{027B0903-A332-4E5D-B430-2CE5285D13EE}" type="presOf" srcId="{64DCBCBB-FA6F-4C99-B3A3-7333786CB586}" destId="{C79A19FC-1487-4D52-9563-B608FFBB454E}" srcOrd="0" destOrd="0" presId="urn:microsoft.com/office/officeart/2005/8/layout/orgChart1"/>
+    <dgm:cxn modelId="{0D69219B-6782-49C5-8BB2-3D67ED2AAEA0}" type="presOf" srcId="{ECA23857-47F9-4AC9-BB7C-98A4A3285B68}" destId="{216733CF-178B-432C-9C4B-6A17C59354BA}" srcOrd="1" destOrd="0" presId="urn:microsoft.com/office/officeart/2005/8/layout/orgChart1"/>
+    <dgm:cxn modelId="{68B79A06-1CBD-41A6-9D24-8684730EAE02}" type="presOf" srcId="{92D5B7FD-AD05-4221-ADA2-09BD0435A830}" destId="{90A98670-21F3-40D4-9FAC-00AD3A1E3BB0}" srcOrd="0" destOrd="0" presId="urn:microsoft.com/office/officeart/2005/8/layout/orgChart1"/>
+    <dgm:cxn modelId="{AD0F0B17-E250-46A2-ABFC-1E1AAD61CCD8}" type="presOf" srcId="{C52B9B70-8AAC-46EE-AD21-D59D4A38D341}" destId="{3856E60E-B393-48B0-84FB-85DEE63001F0}" srcOrd="0" destOrd="0" presId="urn:microsoft.com/office/officeart/2005/8/layout/orgChart1"/>
+    <dgm:cxn modelId="{2B6D8326-E308-48ED-91D7-5C932218CD03}" srcId="{C52B9B70-8AAC-46EE-AD21-D59D4A38D341}" destId="{1D0FB7AE-0DDC-42BE-A2CB-9B96F786FA98}" srcOrd="0" destOrd="0" parTransId="{B904486E-FA6C-413C-8F22-42F87137B28D}" sibTransId="{145CADC8-D324-4D32-87CB-CF69A9BC353E}"/>
+    <dgm:cxn modelId="{D5CBFEE6-9CDF-461E-863A-5F77B74BFEE3}" type="presOf" srcId="{591A93D1-C560-4545-A028-DE97D4107FAF}" destId="{930EF2A5-079A-41CB-9965-75D9388C4342}" srcOrd="0" destOrd="0" presId="urn:microsoft.com/office/officeart/2005/8/layout/orgChart1"/>
+    <dgm:cxn modelId="{BD415E3E-12B6-4B3C-82FA-974ABB7ECF7D}" type="presOf" srcId="{ECA23857-47F9-4AC9-BB7C-98A4A3285B68}" destId="{667351DE-56CB-43A5-BE50-A69359231E05}" srcOrd="0" destOrd="0" presId="urn:microsoft.com/office/officeart/2005/8/layout/orgChart1"/>
+    <dgm:cxn modelId="{E1A0E409-40D1-4925-987B-27B8F4F0FAEC}" type="presOf" srcId="{1DEC07F1-9814-4B56-91AA-6513051B1220}" destId="{1A373D23-C3EC-48B0-A4F7-1FA6DC1F05C9}" srcOrd="0" destOrd="0" presId="urn:microsoft.com/office/officeart/2005/8/layout/orgChart1"/>
+    <dgm:cxn modelId="{5227CD1F-6B0E-4D0A-959A-024BB6FC38E2}" type="presOf" srcId="{8CEE545A-F493-456F-BBE5-B5736CC3C68A}" destId="{69B955FC-EBDA-455A-AC99-7D02E1DE8411}" srcOrd="0" destOrd="0" presId="urn:microsoft.com/office/officeart/2005/8/layout/orgChart1"/>
+    <dgm:cxn modelId="{66285BF1-B3E0-4721-A6C5-381313BAC6D3}" srcId="{64DCBCBB-FA6F-4C99-B3A3-7333786CB586}" destId="{A3D29541-CCBA-4EC8-9BB7-57C85A16A297}" srcOrd="1" destOrd="0" parTransId="{A26B3077-4618-412E-A00E-889B86F7D61A}" sibTransId="{41F6AEF0-7E4B-4615-80B2-F257F3726946}"/>
+    <dgm:cxn modelId="{BD5D7C1A-555E-4E0B-B8EC-7928E90C2CD5}" type="presOf" srcId="{04581CB2-3544-4951-853D-6C84884BCD46}" destId="{47892DB6-B9D0-4040-BBCA-23AE33A5A149}" srcOrd="0" destOrd="0" presId="urn:microsoft.com/office/officeart/2005/8/layout/orgChart1"/>
+    <dgm:cxn modelId="{31B487DA-451B-4FC9-BEE4-381B29C23889}" type="presOf" srcId="{BC640126-E0AC-4170-B48E-3E2A0CC23588}" destId="{AFA3CD04-2A82-4F11-8250-EA12308B7027}" srcOrd="0" destOrd="0" presId="urn:microsoft.com/office/officeart/2005/8/layout/orgChart1"/>
+    <dgm:cxn modelId="{D8C9A497-1742-43A4-B09B-5CA78BCB7F83}" type="presOf" srcId="{79C4CB78-A72B-4C09-9DD4-479320D66078}" destId="{81F65E1F-EE73-4523-AEFC-CBB10992108A}" srcOrd="1" destOrd="0" presId="urn:microsoft.com/office/officeart/2005/8/layout/orgChart1"/>
+    <dgm:cxn modelId="{642201E7-EAE6-4D6D-83C9-EE1C35A5D8E0}" srcId="{C52B9B70-8AAC-46EE-AD21-D59D4A38D341}" destId="{ECA23857-47F9-4AC9-BB7C-98A4A3285B68}" srcOrd="1" destOrd="0" parTransId="{8CEE545A-F493-456F-BBE5-B5736CC3C68A}" sibTransId="{7FD80044-3675-47EE-B396-0B26667CECF5}"/>
+    <dgm:cxn modelId="{B813605F-117B-497F-B955-F82575645A90}" type="presOf" srcId="{752EA7BD-3845-4C82-9DAE-AEC5AEF5E723}" destId="{85B98F56-37F1-4746-9E57-62C95089C959}" srcOrd="1" destOrd="0" presId="urn:microsoft.com/office/officeart/2005/8/layout/orgChart1"/>
+    <dgm:cxn modelId="{AC79655C-EB19-47DB-A0F7-3936E3CDF5FB}" type="presOf" srcId="{B69567B0-58F9-4B69-AF94-B16728E3F02F}" destId="{682C6642-21FC-48A5-B4C6-B17E381DF5C4}" srcOrd="0" destOrd="0" presId="urn:microsoft.com/office/officeart/2005/8/layout/orgChart1"/>
+    <dgm:cxn modelId="{C565056D-FBF8-418F-A2C2-001F58C89D73}" type="presOf" srcId="{A76B9F7B-3EF0-4394-80DD-2DF8A38760A2}" destId="{76D22866-6456-4978-863E-4A25AC611A8E}" srcOrd="0" destOrd="0" presId="urn:microsoft.com/office/officeart/2005/8/layout/orgChart1"/>
+    <dgm:cxn modelId="{C3DED7B9-A7C8-4CD0-B47D-FFFCB7A50E55}" type="presOf" srcId="{DD5694D3-A18E-4659-A262-AC6656B84055}" destId="{F5A68273-0F17-4541-B2E9-B47879B8F030}" srcOrd="1" destOrd="0" presId="urn:microsoft.com/office/officeart/2005/8/layout/orgChart1"/>
+    <dgm:cxn modelId="{CBF0A19E-9FF5-4DC7-B645-6920E3736463}" type="presOf" srcId="{A26B3077-4618-412E-A00E-889B86F7D61A}" destId="{4FB425DA-BA40-45AB-A265-A1F655E87404}" srcOrd="0" destOrd="0" presId="urn:microsoft.com/office/officeart/2005/8/layout/orgChart1"/>
+    <dgm:cxn modelId="{BDEFF629-BE97-4D1F-B868-354D39564D69}" srcId="{7C465E1A-07AC-412C-81D1-9382A8D2D01E}" destId="{79C4CB78-A72B-4C09-9DD4-479320D66078}" srcOrd="1" destOrd="0" parTransId="{C1D0CB4F-EA81-4AA5-8F67-D3E15D85DFB4}" sibTransId="{012B04D7-3303-4D7B-B779-3E207EE8A49F}"/>
+    <dgm:cxn modelId="{C84C898E-83C0-464C-86FF-6ECF69E9D51A}" srcId="{81A95F43-C1C9-4346-AFA4-B643AA15D823}" destId="{7C465E1A-07AC-412C-81D1-9382A8D2D01E}" srcOrd="0" destOrd="0" parTransId="{BC640126-E0AC-4170-B48E-3E2A0CC23588}" sibTransId="{A77EF1DD-6151-45C6-A316-711F5E4481CD}"/>
+    <dgm:cxn modelId="{63C4FF83-764F-41A8-8DD1-BCB51331E2C2}" type="presOf" srcId="{35B0E52B-23E7-4636-9B1B-9874B66000F7}" destId="{D2ED1C65-4A95-4A23-9C49-83C561A6C2C8}" srcOrd="1" destOrd="0" presId="urn:microsoft.com/office/officeart/2005/8/layout/orgChart1"/>
+    <dgm:cxn modelId="{7EF43CE1-D8ED-42C6-9B08-C97E3B43B759}" type="presOf" srcId="{34311B8C-C38D-427C-A6C7-2313713F5A71}" destId="{CEBB22C0-9B93-4D7E-BF37-1CC91A9B215F}" srcOrd="0" destOrd="0" presId="urn:microsoft.com/office/officeart/2005/8/layout/orgChart1"/>
     <dgm:cxn modelId="{57B89A0D-10F2-42E2-BE15-22939B1EA2CD}" srcId="{260A139F-3765-493F-B852-677C1CFF49B6}" destId="{35B0E52B-23E7-4636-9B1B-9874B66000F7}" srcOrd="1" destOrd="0" parTransId="{591A93D1-C560-4545-A028-DE97D4107FAF}" sibTransId="{0843486D-5AAF-4018-B863-00190B961C6C}"/>
-    <dgm:cxn modelId="{6A6B7E0E-F410-4E39-96D0-3F12680E1F3D}" type="presOf" srcId="{ECA23857-47F9-4AC9-BB7C-98A4A3285B68}" destId="{216733CF-178B-432C-9C4B-6A17C59354BA}" srcOrd="1" destOrd="0" presId="urn:microsoft.com/office/officeart/2005/8/layout/orgChart1"/>
-    <dgm:cxn modelId="{63083712-BDEE-46A6-9BD7-30F8E8C7E568}" type="presOf" srcId="{BC640126-E0AC-4170-B48E-3E2A0CC23588}" destId="{AFA3CD04-2A82-4F11-8250-EA12308B7027}" srcOrd="0" destOrd="0" presId="urn:microsoft.com/office/officeart/2005/8/layout/orgChart1"/>
-    <dgm:cxn modelId="{2893841D-9DDC-47B2-9D62-4C7F2E11E540}" type="presOf" srcId="{DD5694D3-A18E-4659-A262-AC6656B84055}" destId="{F5A68273-0F17-4541-B2E9-B47879B8F030}" srcOrd="1" destOrd="0" presId="urn:microsoft.com/office/officeart/2005/8/layout/orgChart1"/>
-    <dgm:cxn modelId="{12660A21-EE7A-4144-9EAE-93F5729FA501}" type="presOf" srcId="{881E1089-965A-4E18-933D-FB790D870C17}" destId="{A79F07E8-5EE0-4105-839B-4C745D66C09D}" srcOrd="0" destOrd="0" presId="urn:microsoft.com/office/officeart/2005/8/layout/orgChart1"/>
-    <dgm:cxn modelId="{25E7F921-56F7-4AAC-821F-9EC38CA16520}" type="presOf" srcId="{752EA7BD-3845-4C82-9DAE-AEC5AEF5E723}" destId="{26B3F052-6B99-45DB-8E7B-75437EEEAFE1}" srcOrd="0" destOrd="0" presId="urn:microsoft.com/office/officeart/2005/8/layout/orgChart1"/>
-    <dgm:cxn modelId="{9D7AFA22-70B6-41BA-9C64-3EDB06B17AB2}" type="presOf" srcId="{64DCBCBB-FA6F-4C99-B3A3-7333786CB586}" destId="{85D84ADC-50F3-423D-8AD7-3AE56DC636E4}" srcOrd="1" destOrd="0" presId="urn:microsoft.com/office/officeart/2005/8/layout/orgChart1"/>
-    <dgm:cxn modelId="{92FE8D23-F980-4659-A230-A9E48ADC87AF}" type="presOf" srcId="{752EA7BD-3845-4C82-9DAE-AEC5AEF5E723}" destId="{85B98F56-37F1-4746-9E57-62C95089C959}" srcOrd="1" destOrd="0" presId="urn:microsoft.com/office/officeart/2005/8/layout/orgChart1"/>
-    <dgm:cxn modelId="{2B6D8326-E308-48ED-91D7-5C932218CD03}" srcId="{C52B9B70-8AAC-46EE-AD21-D59D4A38D341}" destId="{1D0FB7AE-0DDC-42BE-A2CB-9B96F786FA98}" srcOrd="0" destOrd="0" parTransId="{B904486E-FA6C-413C-8F22-42F87137B28D}" sibTransId="{145CADC8-D324-4D32-87CB-CF69A9BC353E}"/>
-    <dgm:cxn modelId="{9FC62427-44E0-4B40-B5D2-555A5D33AC72}" type="presOf" srcId="{B904486E-FA6C-413C-8F22-42F87137B28D}" destId="{3477CA64-6DA4-4F4E-BB13-ECD29C87F405}" srcOrd="0" destOrd="0" presId="urn:microsoft.com/office/officeart/2005/8/layout/orgChart1"/>
-    <dgm:cxn modelId="{BDEFF629-BE97-4D1F-B868-354D39564D69}" srcId="{7C465E1A-07AC-412C-81D1-9382A8D2D01E}" destId="{79C4CB78-A72B-4C09-9DD4-479320D66078}" srcOrd="1" destOrd="0" parTransId="{C1D0CB4F-EA81-4AA5-8F67-D3E15D85DFB4}" sibTransId="{012B04D7-3303-4D7B-B779-3E207EE8A49F}"/>
-    <dgm:cxn modelId="{F8E6C22C-59D6-43D8-A699-94277AF5B9E1}" type="presOf" srcId="{DD5694D3-A18E-4659-A262-AC6656B84055}" destId="{112E11BB-8C73-4924-95CF-1D378AB92E63}" srcOrd="0" destOrd="0" presId="urn:microsoft.com/office/officeart/2005/8/layout/orgChart1"/>
-    <dgm:cxn modelId="{96F4CB2F-D2E9-4764-90D9-34604D57F2A4}" type="presOf" srcId="{1DEC07F1-9814-4B56-91AA-6513051B1220}" destId="{824F5DC4-3B99-4C4A-A2BE-125A25003870}" srcOrd="1" destOrd="0" presId="urn:microsoft.com/office/officeart/2005/8/layout/orgChart1"/>
-    <dgm:cxn modelId="{A566DF30-89BF-4386-BC6F-F4664990A7B8}" type="presOf" srcId="{A76B9F7B-3EF0-4394-80DD-2DF8A38760A2}" destId="{E3298E35-543D-4B3A-AC44-C96B51A8209C}" srcOrd="1" destOrd="0" presId="urn:microsoft.com/office/officeart/2005/8/layout/orgChart1"/>
+    <dgm:cxn modelId="{7D6BDD56-32B3-496C-B25F-0C851B950F01}" type="presOf" srcId="{81A95F43-C1C9-4346-AFA4-B643AA15D823}" destId="{D712B4DE-A5E7-48F2-BFED-CE4B02F76B1D}" srcOrd="1" destOrd="0" presId="urn:microsoft.com/office/officeart/2005/8/layout/orgChart1"/>
+    <dgm:cxn modelId="{B4B850C1-8A4A-4F21-83B9-E073FA2160AE}" type="presOf" srcId="{04581CB2-3544-4951-853D-6C84884BCD46}" destId="{E47D9AA4-907F-4924-8A07-BA04A272CAA2}" srcOrd="1" destOrd="0" presId="urn:microsoft.com/office/officeart/2005/8/layout/orgChart1"/>
     <dgm:cxn modelId="{4848E533-F847-45BE-8E5B-D4A33250CF55}" srcId="{81A95F43-C1C9-4346-AFA4-B643AA15D823}" destId="{64DCBCBB-FA6F-4C99-B3A3-7333786CB586}" srcOrd="1" destOrd="0" parTransId="{881E1089-965A-4E18-933D-FB790D870C17}" sibTransId="{4D4B1A6D-835B-4A62-AB2A-95D1C8F9845D}"/>
-    <dgm:cxn modelId="{23748936-4526-4C65-9491-D7CF638DC869}" type="presOf" srcId="{C52B9B70-8AAC-46EE-AD21-D59D4A38D341}" destId="{A3397584-EB77-467B-829B-687448EBB956}" srcOrd="1" destOrd="0" presId="urn:microsoft.com/office/officeart/2005/8/layout/orgChart1"/>
-    <dgm:cxn modelId="{F65B4138-F526-450C-A0D7-9C947421B7AF}" type="presOf" srcId="{64DCBCBB-FA6F-4C99-B3A3-7333786CB586}" destId="{C79A19FC-1487-4D52-9563-B608FFBB454E}" srcOrd="0" destOrd="0" presId="urn:microsoft.com/office/officeart/2005/8/layout/orgChart1"/>
-    <dgm:cxn modelId="{B472BC39-BB74-4B54-80A9-08E150A53EC0}" srcId="{34311B8C-C38D-427C-A6C7-2313713F5A71}" destId="{81A95F43-C1C9-4346-AFA4-B643AA15D823}" srcOrd="0" destOrd="0" parTransId="{2D33746E-21E4-45DA-B871-0F0A23B8A035}" sibTransId="{D858D48A-6547-4BFC-A2D8-0E9CDD204CBA}"/>
-    <dgm:cxn modelId="{D2DAAB3E-E5C4-4B01-8CFB-7D1016989A05}" srcId="{81A95F43-C1C9-4346-AFA4-B643AA15D823}" destId="{C52B9B70-8AAC-46EE-AD21-D59D4A38D341}" srcOrd="3" destOrd="0" parTransId="{DB4FFA50-E2CB-4115-94D2-20EF497C5366}" sibTransId="{299CB036-A60C-4BF8-A141-F6200C064F26}"/>
-    <dgm:cxn modelId="{3F9DE140-5C79-49CE-8FF7-BD88AB6E836F}" type="presOf" srcId="{8CEE545A-F493-456F-BBE5-B5736CC3C68A}" destId="{69B955FC-EBDA-455A-AC99-7D02E1DE8411}" srcOrd="0" destOrd="0" presId="urn:microsoft.com/office/officeart/2005/8/layout/orgChart1"/>
-    <dgm:cxn modelId="{C67ED45D-38E3-4109-AD78-38FBF89E3A96}" type="presOf" srcId="{4CD38775-638A-4D99-B9FE-FCD4181A1A0E}" destId="{A710B2FA-3AFD-412F-87AA-6760B1BBEC9D}" srcOrd="0" destOrd="0" presId="urn:microsoft.com/office/officeart/2005/8/layout/orgChart1"/>
-    <dgm:cxn modelId="{916E945E-F307-4E3E-9924-40E96E0EC7EA}" type="presOf" srcId="{35B0E52B-23E7-4636-9B1B-9874B66000F7}" destId="{D2ED1C65-4A95-4A23-9C49-83C561A6C2C8}" srcOrd="1" destOrd="0" presId="urn:microsoft.com/office/officeart/2005/8/layout/orgChart1"/>
-    <dgm:cxn modelId="{1837C35F-72CC-467D-B62A-8325D0F4A6A0}" type="presOf" srcId="{7C465E1A-07AC-412C-81D1-9382A8D2D01E}" destId="{1854EBF5-76D6-4889-9AC1-F3546350E51A}" srcOrd="0" destOrd="0" presId="urn:microsoft.com/office/officeart/2005/8/layout/orgChart1"/>
+    <dgm:cxn modelId="{BBD818C1-D628-4983-A59B-3E6B2DB3E1C8}" type="presOf" srcId="{81A95F43-C1C9-4346-AFA4-B643AA15D823}" destId="{E896B508-5282-431E-846F-A03B09493BC2}" srcOrd="0" destOrd="0" presId="urn:microsoft.com/office/officeart/2005/8/layout/orgChart1"/>
+    <dgm:cxn modelId="{85A4A0CB-A362-4E39-9B34-1BCBF849F70C}" type="presOf" srcId="{7B07037C-33E1-43D1-9937-E3452E661D67}" destId="{DC425FEF-C172-4BBD-BB95-95C0C9818731}" srcOrd="0" destOrd="0" presId="urn:microsoft.com/office/officeart/2005/8/layout/orgChart1"/>
+    <dgm:cxn modelId="{3D40C14F-02AD-4BBC-99D8-120A8EA90074}" type="presOf" srcId="{A3D29541-CCBA-4EC8-9BB7-57C85A16A297}" destId="{D12B4352-5EBA-496F-BAF6-EF84E4938D85}" srcOrd="0" destOrd="0" presId="urn:microsoft.com/office/officeart/2005/8/layout/orgChart1"/>
+    <dgm:cxn modelId="{350DC6C8-240E-4119-8F0D-072A69774827}" srcId="{81A95F43-C1C9-4346-AFA4-B643AA15D823}" destId="{260A139F-3765-493F-B852-677C1CFF49B6}" srcOrd="2" destOrd="0" parTransId="{41DD9A38-D701-48D2-8B84-3F979F087F12}" sibTransId="{838E94B0-FA04-4C90-81E4-786CBAD6CCB1}"/>
     <dgm:cxn modelId="{19794249-EC10-4CFC-8A54-D9CED972B0D9}" srcId="{260A139F-3765-493F-B852-677C1CFF49B6}" destId="{1DEC07F1-9814-4B56-91AA-6513051B1220}" srcOrd="0" destOrd="0" parTransId="{4CD38775-638A-4D99-B9FE-FCD4181A1A0E}" sibTransId="{B8D4FBAD-9A1E-4565-B0E2-DCC91D6DF161}"/>
-    <dgm:cxn modelId="{BE70C26B-7A23-4AF5-BE60-AFF52830AE7E}" type="presOf" srcId="{C52B9B70-8AAC-46EE-AD21-D59D4A38D341}" destId="{3856E60E-B393-48B0-84FB-85DEE63001F0}" srcOrd="0" destOrd="0" presId="urn:microsoft.com/office/officeart/2005/8/layout/orgChart1"/>
+    <dgm:cxn modelId="{02C2D20C-E0EA-4FE2-A972-818F8F061796}" type="presOf" srcId="{260A139F-3765-493F-B852-677C1CFF49B6}" destId="{C9BF4233-9C6F-42D4-8D72-BB3F6CB34F2C}" srcOrd="1" destOrd="0" presId="urn:microsoft.com/office/officeart/2005/8/layout/orgChart1"/>
+    <dgm:cxn modelId="{37042E1B-4A26-427D-9BC7-248B6534712A}" type="presOf" srcId="{A3D29541-CCBA-4EC8-9BB7-57C85A16A297}" destId="{3059A331-017C-4AD9-861B-F124B8EE3469}" srcOrd="1" destOrd="0" presId="urn:microsoft.com/office/officeart/2005/8/layout/orgChart1"/>
+    <dgm:cxn modelId="{D5F68A90-C312-4BF4-9D31-4D5BF5E64978}" type="presOf" srcId="{881E1089-965A-4E18-933D-FB790D870C17}" destId="{A79F07E8-5EE0-4105-839B-4C745D66C09D}" srcOrd="0" destOrd="0" presId="urn:microsoft.com/office/officeart/2005/8/layout/orgChart1"/>
+    <dgm:cxn modelId="{6A4DE76E-8899-429A-93CA-EAAD83CF38BF}" type="presOf" srcId="{35B0E52B-23E7-4636-9B1B-9874B66000F7}" destId="{8A99303A-270E-4286-B5A1-5102D5DF561B}" srcOrd="0" destOrd="0" presId="urn:microsoft.com/office/officeart/2005/8/layout/orgChart1"/>
+    <dgm:cxn modelId="{747F7F2B-54FE-4399-AB05-161610A4D0A0}" type="presOf" srcId="{41DD9A38-D701-48D2-8B84-3F979F087F12}" destId="{D042735B-C720-418A-8274-F94C48032453}" srcOrd="0" destOrd="0" presId="urn:microsoft.com/office/officeart/2005/8/layout/orgChart1"/>
+    <dgm:cxn modelId="{F3051548-9103-447F-8697-F22DC6845DE1}" type="presOf" srcId="{7C465E1A-07AC-412C-81D1-9382A8D2D01E}" destId="{1854EBF5-76D6-4889-9AC1-F3546350E51A}" srcOrd="0" destOrd="0" presId="urn:microsoft.com/office/officeart/2005/8/layout/orgChart1"/>
     <dgm:cxn modelId="{DD700D4D-E501-4B20-9BF8-3483739C6D4D}" srcId="{7C465E1A-07AC-412C-81D1-9382A8D2D01E}" destId="{DD5694D3-A18E-4659-A262-AC6656B84055}" srcOrd="0" destOrd="0" parTransId="{B69567B0-58F9-4B69-AF94-B16728E3F02F}" sibTransId="{9EBDE14E-94AF-4D3F-84A5-405995582F86}"/>
-    <dgm:cxn modelId="{8275844E-1A98-492F-9976-AA242CD452EF}" type="presOf" srcId="{A3D29541-CCBA-4EC8-9BB7-57C85A16A297}" destId="{D12B4352-5EBA-496F-BAF6-EF84E4938D85}" srcOrd="0" destOrd="0" presId="urn:microsoft.com/office/officeart/2005/8/layout/orgChart1"/>
-    <dgm:cxn modelId="{89BB9771-E351-4064-8FC3-497141998E56}" type="presOf" srcId="{81A95F43-C1C9-4346-AFA4-B643AA15D823}" destId="{E896B508-5282-431E-846F-A03B09493BC2}" srcOrd="0" destOrd="0" presId="urn:microsoft.com/office/officeart/2005/8/layout/orgChart1"/>
-    <dgm:cxn modelId="{23B33D56-E8D2-4D45-88B5-5415DBB33655}" type="presOf" srcId="{79C4CB78-A72B-4C09-9DD4-479320D66078}" destId="{0A31FCDE-974D-4A73-9162-50BB052D6A35}" srcOrd="0" destOrd="0" presId="urn:microsoft.com/office/officeart/2005/8/layout/orgChart1"/>
-    <dgm:cxn modelId="{0A4B9D79-EF6A-476F-94DA-EBE533143241}" type="presOf" srcId="{DB4FFA50-E2CB-4115-94D2-20EF497C5366}" destId="{17F90934-0444-428B-B1F4-7B5B00B9822B}" srcOrd="0" destOrd="0" presId="urn:microsoft.com/office/officeart/2005/8/layout/orgChart1"/>
-    <dgm:cxn modelId="{7BFC7480-5987-4A79-BCA2-53D5E76A0F5C}" type="presOf" srcId="{A26B3077-4618-412E-A00E-889B86F7D61A}" destId="{4FB425DA-BA40-45AB-A265-A1F655E87404}" srcOrd="0" destOrd="0" presId="urn:microsoft.com/office/officeart/2005/8/layout/orgChart1"/>
-    <dgm:cxn modelId="{DC309D8A-4F6F-4BFC-BD6F-5393443A36EF}" type="presOf" srcId="{260A139F-3765-493F-B852-677C1CFF49B6}" destId="{506B4387-15FA-45C3-A6C7-9779433DA2CE}" srcOrd="0" destOrd="0" presId="urn:microsoft.com/office/officeart/2005/8/layout/orgChart1"/>
-    <dgm:cxn modelId="{C84C898E-83C0-464C-86FF-6ECF69E9D51A}" srcId="{81A95F43-C1C9-4346-AFA4-B643AA15D823}" destId="{7C465E1A-07AC-412C-81D1-9382A8D2D01E}" srcOrd="0" destOrd="0" parTransId="{BC640126-E0AC-4170-B48E-3E2A0CC23588}" sibTransId="{A77EF1DD-6151-45C6-A316-711F5E4481CD}"/>
+    <dgm:cxn modelId="{5CF453F1-187B-4EF3-95FF-C48676BAC369}" type="presOf" srcId="{1D0FB7AE-0DDC-42BE-A2CB-9B96F786FA98}" destId="{15C2AC2C-198F-43AE-B307-949D13B66014}" srcOrd="0" destOrd="0" presId="urn:microsoft.com/office/officeart/2005/8/layout/orgChart1"/>
+    <dgm:cxn modelId="{80728B22-F0B2-45AF-A5CB-9168445F2C28}" type="presOf" srcId="{1DEC07F1-9814-4B56-91AA-6513051B1220}" destId="{824F5DC4-3B99-4C4A-A2BE-125A25003870}" srcOrd="1" destOrd="0" presId="urn:microsoft.com/office/officeart/2005/8/layout/orgChart1"/>
     <dgm:cxn modelId="{42FF4A97-0D71-449E-B3C9-528632B394AE}" srcId="{64DCBCBB-FA6F-4C99-B3A3-7333786CB586}" destId="{04581CB2-3544-4951-853D-6C84884BCD46}" srcOrd="3" destOrd="0" parTransId="{C039EDBC-A14C-46A4-B991-0F470BFB08BF}" sibTransId="{0D23C59D-EE89-411D-929F-061790C75939}"/>
-    <dgm:cxn modelId="{A2CDF19C-EF0B-488C-B10C-C196C9C670EA}" type="presOf" srcId="{C1D0CB4F-EA81-4AA5-8F67-D3E15D85DFB4}" destId="{1F37F514-1841-4B2B-9532-3EA56864842E}" srcOrd="0" destOrd="0" presId="urn:microsoft.com/office/officeart/2005/8/layout/orgChart1"/>
-    <dgm:cxn modelId="{574ADCA4-A0AA-4CC1-A131-A52B6E01E0F1}" type="presOf" srcId="{A76B9F7B-3EF0-4394-80DD-2DF8A38760A2}" destId="{76D22866-6456-4978-863E-4A25AC611A8E}" srcOrd="0" destOrd="0" presId="urn:microsoft.com/office/officeart/2005/8/layout/orgChart1"/>
-    <dgm:cxn modelId="{AF21B6A7-AFED-4121-BBD4-1FFAE539FE89}" type="presOf" srcId="{1D0FB7AE-0DDC-42BE-A2CB-9B96F786FA98}" destId="{04B6D038-6E76-4426-B28A-F57407555DE6}" srcOrd="1" destOrd="0" presId="urn:microsoft.com/office/officeart/2005/8/layout/orgChart1"/>
-    <dgm:cxn modelId="{5FB48DA8-0D5F-4796-942C-DA5A694D2865}" type="presOf" srcId="{04581CB2-3544-4951-853D-6C84884BCD46}" destId="{E47D9AA4-907F-4924-8A07-BA04A272CAA2}" srcOrd="1" destOrd="0" presId="urn:microsoft.com/office/officeart/2005/8/layout/orgChart1"/>
-    <dgm:cxn modelId="{B3484BB0-DE13-4319-94DC-E111CA1F64D6}" type="presOf" srcId="{591A93D1-C560-4545-A028-DE97D4107FAF}" destId="{930EF2A5-079A-41CB-9965-75D9388C4342}" srcOrd="0" destOrd="0" presId="urn:microsoft.com/office/officeart/2005/8/layout/orgChart1"/>
-    <dgm:cxn modelId="{DA8463B3-9CA7-4D7E-AE45-551E430003EE}" type="presOf" srcId="{C039EDBC-A14C-46A4-B991-0F470BFB08BF}" destId="{A19D5FE1-31A3-4908-9380-5EEBA7E64EBD}" srcOrd="0" destOrd="0" presId="urn:microsoft.com/office/officeart/2005/8/layout/orgChart1"/>
-    <dgm:cxn modelId="{F9C3E0BD-2ADD-4603-A852-9D6C8D09E687}" srcId="{64DCBCBB-FA6F-4C99-B3A3-7333786CB586}" destId="{752EA7BD-3845-4C82-9DAE-AEC5AEF5E723}" srcOrd="2" destOrd="0" parTransId="{7B07037C-33E1-43D1-9937-E3452E661D67}" sibTransId="{22F00647-74B3-4F86-973C-AB3189EE24D6}"/>
-    <dgm:cxn modelId="{0A1CA9C0-E032-43CF-926E-B8D7D4029694}" type="presOf" srcId="{7B07037C-33E1-43D1-9937-E3452E661D67}" destId="{DC425FEF-C172-4BBD-BB95-95C0C9818731}" srcOrd="0" destOrd="0" presId="urn:microsoft.com/office/officeart/2005/8/layout/orgChart1"/>
-    <dgm:cxn modelId="{9EE640C2-DA80-4BB1-AA2B-E414180B6AC1}" type="presOf" srcId="{79C4CB78-A72B-4C09-9DD4-479320D66078}" destId="{81F65E1F-EE73-4523-AEFC-CBB10992108A}" srcOrd="1" destOrd="0" presId="urn:microsoft.com/office/officeart/2005/8/layout/orgChart1"/>
-    <dgm:cxn modelId="{0655F1C5-20DA-4355-8182-B89CC3E889EE}" type="presOf" srcId="{7C465E1A-07AC-412C-81D1-9382A8D2D01E}" destId="{75A9208A-E25C-4775-B55F-627CF2CF558F}" srcOrd="1" destOrd="0" presId="urn:microsoft.com/office/officeart/2005/8/layout/orgChart1"/>
-    <dgm:cxn modelId="{350DC6C8-240E-4119-8F0D-072A69774827}" srcId="{81A95F43-C1C9-4346-AFA4-B643AA15D823}" destId="{260A139F-3765-493F-B852-677C1CFF49B6}" srcOrd="2" destOrd="0" parTransId="{41DD9A38-D701-48D2-8B84-3F979F087F12}" sibTransId="{838E94B0-FA04-4C90-81E4-786CBAD6CCB1}"/>
-    <dgm:cxn modelId="{973199D0-1305-4AC0-91A7-1A245F11D612}" type="presOf" srcId="{1DEC07F1-9814-4B56-91AA-6513051B1220}" destId="{1A373D23-C3EC-48B0-A4F7-1FA6DC1F05C9}" srcOrd="0" destOrd="0" presId="urn:microsoft.com/office/officeart/2005/8/layout/orgChart1"/>
-    <dgm:cxn modelId="{B9D8F6D4-BF01-47C8-93D4-9BFC839242F1}" type="presOf" srcId="{B69567B0-58F9-4B69-AF94-B16728E3F02F}" destId="{682C6642-21FC-48A5-B4C6-B17E381DF5C4}" srcOrd="0" destOrd="0" presId="urn:microsoft.com/office/officeart/2005/8/layout/orgChart1"/>
-    <dgm:cxn modelId="{20AA7FD6-9E69-423B-B946-65C0A0352142}" type="presOf" srcId="{34311B8C-C38D-427C-A6C7-2313713F5A71}" destId="{CEBB22C0-9B93-4D7E-BF37-1CC91A9B215F}" srcOrd="0" destOrd="0" presId="urn:microsoft.com/office/officeart/2005/8/layout/orgChart1"/>
-    <dgm:cxn modelId="{72D7CAD9-0D96-4984-9283-0F82A881FB27}" type="presOf" srcId="{ECA23857-47F9-4AC9-BB7C-98A4A3285B68}" destId="{667351DE-56CB-43A5-BE50-A69359231E05}" srcOrd="0" destOrd="0" presId="urn:microsoft.com/office/officeart/2005/8/layout/orgChart1"/>
-    <dgm:cxn modelId="{C48C42DF-D5A4-4476-A54A-8EC9AB8FA2CC}" type="presOf" srcId="{81A95F43-C1C9-4346-AFA4-B643AA15D823}" destId="{D712B4DE-A5E7-48F2-BFED-CE4B02F76B1D}" srcOrd="1" destOrd="0" presId="urn:microsoft.com/office/officeart/2005/8/layout/orgChart1"/>
-    <dgm:cxn modelId="{E66BB0E4-C3FC-471B-96B3-A257E4ED23F7}" type="presOf" srcId="{260A139F-3765-493F-B852-677C1CFF49B6}" destId="{C9BF4233-9C6F-42D4-8D72-BB3F6CB34F2C}" srcOrd="1" destOrd="0" presId="urn:microsoft.com/office/officeart/2005/8/layout/orgChart1"/>
-    <dgm:cxn modelId="{642201E7-EAE6-4D6D-83C9-EE1C35A5D8E0}" srcId="{C52B9B70-8AAC-46EE-AD21-D59D4A38D341}" destId="{ECA23857-47F9-4AC9-BB7C-98A4A3285B68}" srcOrd="1" destOrd="0" parTransId="{8CEE545A-F493-456F-BBE5-B5736CC3C68A}" sibTransId="{7FD80044-3675-47EE-B396-0B26667CECF5}"/>
-    <dgm:cxn modelId="{EBDDF8E7-9E0F-4A40-9E0F-353D628966B7}" type="presOf" srcId="{1D0FB7AE-0DDC-42BE-A2CB-9B96F786FA98}" destId="{15C2AC2C-198F-43AE-B307-949D13B66014}" srcOrd="0" destOrd="0" presId="urn:microsoft.com/office/officeart/2005/8/layout/orgChart1"/>
-    <dgm:cxn modelId="{8B6C04F0-2624-418F-A6C2-9546DC9453AE}" type="presOf" srcId="{A3D29541-CCBA-4EC8-9BB7-57C85A16A297}" destId="{3059A331-017C-4AD9-861B-F124B8EE3469}" srcOrd="1" destOrd="0" presId="urn:microsoft.com/office/officeart/2005/8/layout/orgChart1"/>
-    <dgm:cxn modelId="{66285BF1-B3E0-4721-A6C5-381313BAC6D3}" srcId="{64DCBCBB-FA6F-4C99-B3A3-7333786CB586}" destId="{A3D29541-CCBA-4EC8-9BB7-57C85A16A297}" srcOrd="1" destOrd="0" parTransId="{A26B3077-4618-412E-A00E-889B86F7D61A}" sibTransId="{41F6AEF0-7E4B-4615-80B2-F257F3726946}"/>
-    <dgm:cxn modelId="{45448DFD-EBD4-4AC7-96EE-A8BEB74FEAAD}" type="presOf" srcId="{41DD9A38-D701-48D2-8B84-3F979F087F12}" destId="{D042735B-C720-418A-8274-F94C48032453}" srcOrd="0" destOrd="0" presId="urn:microsoft.com/office/officeart/2005/8/layout/orgChart1"/>
-    <dgm:cxn modelId="{DC126AEF-0C8A-414C-9759-456EE70FF7AA}" type="presParOf" srcId="{CEBB22C0-9B93-4D7E-BF37-1CC91A9B215F}" destId="{A10CEA52-EB84-4843-9F19-734C08BFF21D}" srcOrd="0" destOrd="0" presId="urn:microsoft.com/office/officeart/2005/8/layout/orgChart1"/>
-    <dgm:cxn modelId="{68687D0C-2655-4B71-9E68-0CC20959A73F}" type="presParOf" srcId="{A10CEA52-EB84-4843-9F19-734C08BFF21D}" destId="{1762ED5B-E29C-4FB2-B183-D0FFB24C7BFB}" srcOrd="0" destOrd="0" presId="urn:microsoft.com/office/officeart/2005/8/layout/orgChart1"/>
-    <dgm:cxn modelId="{66736431-158D-40FA-A068-33DB171F72FE}" type="presParOf" srcId="{1762ED5B-E29C-4FB2-B183-D0FFB24C7BFB}" destId="{E896B508-5282-431E-846F-A03B09493BC2}" srcOrd="0" destOrd="0" presId="urn:microsoft.com/office/officeart/2005/8/layout/orgChart1"/>
-    <dgm:cxn modelId="{03428DE4-BA0C-4D7B-A629-B48FBA1A59AE}" type="presParOf" srcId="{1762ED5B-E29C-4FB2-B183-D0FFB24C7BFB}" destId="{D712B4DE-A5E7-48F2-BFED-CE4B02F76B1D}" srcOrd="1" destOrd="0" presId="urn:microsoft.com/office/officeart/2005/8/layout/orgChart1"/>
-    <dgm:cxn modelId="{9BE00909-B27A-4512-9D67-E64F58C02C47}" type="presParOf" srcId="{A10CEA52-EB84-4843-9F19-734C08BFF21D}" destId="{3A5FE137-4743-4D37-8992-FACB22443411}" srcOrd="1" destOrd="0" presId="urn:microsoft.com/office/officeart/2005/8/layout/orgChart1"/>
-    <dgm:cxn modelId="{676E95E0-1E71-42DA-9C0B-FC35D4A0C861}" type="presParOf" srcId="{3A5FE137-4743-4D37-8992-FACB22443411}" destId="{AFA3CD04-2A82-4F11-8250-EA12308B7027}" srcOrd="0" destOrd="0" presId="urn:microsoft.com/office/officeart/2005/8/layout/orgChart1"/>
-    <dgm:cxn modelId="{C862152F-4B28-49B1-99F7-681F0A27943E}" type="presParOf" srcId="{3A5FE137-4743-4D37-8992-FACB22443411}" destId="{77C57D4F-8B72-4E40-A855-84CC9078C029}" srcOrd="1" destOrd="0" presId="urn:microsoft.com/office/officeart/2005/8/layout/orgChart1"/>
-    <dgm:cxn modelId="{88CF8D90-EDDE-4ADD-9140-3C681FC9BA71}" type="presParOf" srcId="{77C57D4F-8B72-4E40-A855-84CC9078C029}" destId="{F3CB5271-212D-43B2-8FC1-70A412A3FAE2}" srcOrd="0" destOrd="0" presId="urn:microsoft.com/office/officeart/2005/8/layout/orgChart1"/>
-    <dgm:cxn modelId="{EE3A87EE-1101-48FB-A06D-070AAB5AA5D9}" type="presParOf" srcId="{F3CB5271-212D-43B2-8FC1-70A412A3FAE2}" destId="{1854EBF5-76D6-4889-9AC1-F3546350E51A}" srcOrd="0" destOrd="0" presId="urn:microsoft.com/office/officeart/2005/8/layout/orgChart1"/>
-    <dgm:cxn modelId="{E597CC25-FCE2-43CB-AE06-78BBA7DE2015}" type="presParOf" srcId="{F3CB5271-212D-43B2-8FC1-70A412A3FAE2}" destId="{75A9208A-E25C-4775-B55F-627CF2CF558F}" srcOrd="1" destOrd="0" presId="urn:microsoft.com/office/officeart/2005/8/layout/orgChart1"/>
-    <dgm:cxn modelId="{AB399F75-7215-4278-B2FD-102AAD0100F4}" type="presParOf" srcId="{77C57D4F-8B72-4E40-A855-84CC9078C029}" destId="{FE2AB4B1-F01B-4C46-AA4F-C88E868014AC}" srcOrd="1" destOrd="0" presId="urn:microsoft.com/office/officeart/2005/8/layout/orgChart1"/>
-    <dgm:cxn modelId="{449BFACC-B042-4FE1-BF92-571727F82E38}" type="presParOf" srcId="{FE2AB4B1-F01B-4C46-AA4F-C88E868014AC}" destId="{682C6642-21FC-48A5-B4C6-B17E381DF5C4}" srcOrd="0" destOrd="0" presId="urn:microsoft.com/office/officeart/2005/8/layout/orgChart1"/>
-    <dgm:cxn modelId="{1BD92E5C-B820-47C5-9392-C95F2E78CD22}" type="presParOf" srcId="{FE2AB4B1-F01B-4C46-AA4F-C88E868014AC}" destId="{561F720A-988D-4CCA-A6C4-EA3BED0CCC14}" srcOrd="1" destOrd="0" presId="urn:microsoft.com/office/officeart/2005/8/layout/orgChart1"/>
-    <dgm:cxn modelId="{1346AA71-3DAF-4459-8AD2-F04871E008B3}" type="presParOf" srcId="{561F720A-988D-4CCA-A6C4-EA3BED0CCC14}" destId="{570E890F-C024-447E-8424-CEE5B8D68AC3}" srcOrd="0" destOrd="0" presId="urn:microsoft.com/office/officeart/2005/8/layout/orgChart1"/>
-    <dgm:cxn modelId="{3915B46A-B507-4E2B-86F8-67CC28D483BE}" type="presParOf" srcId="{570E890F-C024-447E-8424-CEE5B8D68AC3}" destId="{112E11BB-8C73-4924-95CF-1D378AB92E63}" srcOrd="0" destOrd="0" presId="urn:microsoft.com/office/officeart/2005/8/layout/orgChart1"/>
-    <dgm:cxn modelId="{98F991B5-8B4A-415D-B55B-0DA8CC531EEC}" type="presParOf" srcId="{570E890F-C024-447E-8424-CEE5B8D68AC3}" destId="{F5A68273-0F17-4541-B2E9-B47879B8F030}" srcOrd="1" destOrd="0" presId="urn:microsoft.com/office/officeart/2005/8/layout/orgChart1"/>
-    <dgm:cxn modelId="{F513ACF9-563A-4E59-85C0-9086C53FE7EE}" type="presParOf" srcId="{561F720A-988D-4CCA-A6C4-EA3BED0CCC14}" destId="{D5AD0A3E-E215-4F7C-B2C3-226A1819F71A}" srcOrd="1" destOrd="0" presId="urn:microsoft.com/office/officeart/2005/8/layout/orgChart1"/>
-    <dgm:cxn modelId="{0A078EA8-54B8-4C9D-AC42-9353FEDF9248}" type="presParOf" srcId="{561F720A-988D-4CCA-A6C4-EA3BED0CCC14}" destId="{3050DE1F-72B8-4D7B-98CA-37C4A1D59412}" srcOrd="2" destOrd="0" presId="urn:microsoft.com/office/officeart/2005/8/layout/orgChart1"/>
-    <dgm:cxn modelId="{10938271-A703-4BF9-965D-4F01E9264E77}" type="presParOf" srcId="{FE2AB4B1-F01B-4C46-AA4F-C88E868014AC}" destId="{1F37F514-1841-4B2B-9532-3EA56864842E}" srcOrd="2" destOrd="0" presId="urn:microsoft.com/office/officeart/2005/8/layout/orgChart1"/>
-    <dgm:cxn modelId="{1DE9CA85-1350-40BD-9697-FC5F1C002D3E}" type="presParOf" srcId="{FE2AB4B1-F01B-4C46-AA4F-C88E868014AC}" destId="{184621FF-98D4-41FC-A4D9-EAFD07F106EE}" srcOrd="3" destOrd="0" presId="urn:microsoft.com/office/officeart/2005/8/layout/orgChart1"/>
-    <dgm:cxn modelId="{F90389FA-BE49-43A0-9FD6-800EA7DC22F0}" type="presParOf" srcId="{184621FF-98D4-41FC-A4D9-EAFD07F106EE}" destId="{BB3158D6-3ADE-4972-897C-6925D5FB14EC}" srcOrd="0" destOrd="0" presId="urn:microsoft.com/office/officeart/2005/8/layout/orgChart1"/>
-    <dgm:cxn modelId="{FE4748BC-AB4F-414F-BBA9-6167BCF47524}" type="presParOf" srcId="{BB3158D6-3ADE-4972-897C-6925D5FB14EC}" destId="{0A31FCDE-974D-4A73-9162-50BB052D6A35}" srcOrd="0" destOrd="0" presId="urn:microsoft.com/office/officeart/2005/8/layout/orgChart1"/>
-    <dgm:cxn modelId="{3EA6C89B-49E3-43A0-AE54-14140FD80518}" type="presParOf" srcId="{BB3158D6-3ADE-4972-897C-6925D5FB14EC}" destId="{81F65E1F-EE73-4523-AEFC-CBB10992108A}" srcOrd="1" destOrd="0" presId="urn:microsoft.com/office/officeart/2005/8/layout/orgChart1"/>
-    <dgm:cxn modelId="{C1FC065D-ACD4-4FD4-83B5-2D6A038255B8}" type="presParOf" srcId="{184621FF-98D4-41FC-A4D9-EAFD07F106EE}" destId="{86FC6FFF-7804-4701-B6F2-6C550FD64058}" srcOrd="1" destOrd="0" presId="urn:microsoft.com/office/officeart/2005/8/layout/orgChart1"/>
-    <dgm:cxn modelId="{676B979C-992A-4F24-81DC-8E4F27EE4FA6}" type="presParOf" srcId="{184621FF-98D4-41FC-A4D9-EAFD07F106EE}" destId="{F95599A4-DB40-4EAF-A61B-456C31A5F052}" srcOrd="2" destOrd="0" presId="urn:microsoft.com/office/officeart/2005/8/layout/orgChart1"/>
-    <dgm:cxn modelId="{CAE74306-F288-4DA3-A55E-AD47039126E1}" type="presParOf" srcId="{77C57D4F-8B72-4E40-A855-84CC9078C029}" destId="{D51823D4-9BF0-4D79-AFA5-F46A5F5EA37C}" srcOrd="2" destOrd="0" presId="urn:microsoft.com/office/officeart/2005/8/layout/orgChart1"/>
-    <dgm:cxn modelId="{3E8AC3C7-2124-43AC-A60C-431095F65DFB}" type="presParOf" srcId="{3A5FE137-4743-4D37-8992-FACB22443411}" destId="{A79F07E8-5EE0-4105-839B-4C745D66C09D}" srcOrd="2" destOrd="0" presId="urn:microsoft.com/office/officeart/2005/8/layout/orgChart1"/>
-    <dgm:cxn modelId="{B2F656F5-BC20-405C-9CEE-1C608391A1A9}" type="presParOf" srcId="{3A5FE137-4743-4D37-8992-FACB22443411}" destId="{3CA9D21E-5425-4A4B-B19E-6689DDD5FA5B}" srcOrd="3" destOrd="0" presId="urn:microsoft.com/office/officeart/2005/8/layout/orgChart1"/>
-    <dgm:cxn modelId="{89B80FFB-E6FD-44C6-ADD9-5DE03A5B108D}" type="presParOf" srcId="{3CA9D21E-5425-4A4B-B19E-6689DDD5FA5B}" destId="{71E98644-B1FE-4538-9AD0-0BB0B70B5F83}" srcOrd="0" destOrd="0" presId="urn:microsoft.com/office/officeart/2005/8/layout/orgChart1"/>
-    <dgm:cxn modelId="{E8F9DE0F-5E85-4FB3-A9BC-D3B697D2B71F}" type="presParOf" srcId="{71E98644-B1FE-4538-9AD0-0BB0B70B5F83}" destId="{C79A19FC-1487-4D52-9563-B608FFBB454E}" srcOrd="0" destOrd="0" presId="urn:microsoft.com/office/officeart/2005/8/layout/orgChart1"/>
-    <dgm:cxn modelId="{4CAD0DB7-06DF-44AA-8566-AF76DD034852}" type="presParOf" srcId="{71E98644-B1FE-4538-9AD0-0BB0B70B5F83}" destId="{85D84ADC-50F3-423D-8AD7-3AE56DC636E4}" srcOrd="1" destOrd="0" presId="urn:microsoft.com/office/officeart/2005/8/layout/orgChart1"/>
-    <dgm:cxn modelId="{EA464E95-11D5-475F-AE21-B47CCE66DF5C}" type="presParOf" srcId="{3CA9D21E-5425-4A4B-B19E-6689DDD5FA5B}" destId="{8352AAA6-4DB7-4EED-B215-F7B5AD8B3EEE}" srcOrd="1" destOrd="0" presId="urn:microsoft.com/office/officeart/2005/8/layout/orgChart1"/>
-    <dgm:cxn modelId="{DC1D6FE0-222C-4A69-8B95-90207D176B5C}" type="presParOf" srcId="{8352AAA6-4DB7-4EED-B215-F7B5AD8B3EEE}" destId="{90A98670-21F3-40D4-9FAC-00AD3A1E3BB0}" srcOrd="0" destOrd="0" presId="urn:microsoft.com/office/officeart/2005/8/layout/orgChart1"/>
-    <dgm:cxn modelId="{F3640F18-A7D0-47C6-82B5-5C52C5A4E89B}" type="presParOf" srcId="{8352AAA6-4DB7-4EED-B215-F7B5AD8B3EEE}" destId="{07FA16A0-D20B-4672-A256-9220B916A849}" srcOrd="1" destOrd="0" presId="urn:microsoft.com/office/officeart/2005/8/layout/orgChart1"/>
-    <dgm:cxn modelId="{A82D3C1C-98CE-4AB1-B0C7-171B1E6DC0F0}" type="presParOf" srcId="{07FA16A0-D20B-4672-A256-9220B916A849}" destId="{CDB2E114-2BE4-4752-8275-37DB8155C726}" srcOrd="0" destOrd="0" presId="urn:microsoft.com/office/officeart/2005/8/layout/orgChart1"/>
-    <dgm:cxn modelId="{AD69B932-A1AC-460B-A5DD-9AD2F2E05791}" type="presParOf" srcId="{CDB2E114-2BE4-4752-8275-37DB8155C726}" destId="{76D22866-6456-4978-863E-4A25AC611A8E}" srcOrd="0" destOrd="0" presId="urn:microsoft.com/office/officeart/2005/8/layout/orgChart1"/>
-    <dgm:cxn modelId="{12E9AC30-95C5-4872-807B-F3EBC1FE7478}" type="presParOf" srcId="{CDB2E114-2BE4-4752-8275-37DB8155C726}" destId="{E3298E35-543D-4B3A-AC44-C96B51A8209C}" srcOrd="1" destOrd="0" presId="urn:microsoft.com/office/officeart/2005/8/layout/orgChart1"/>
-    <dgm:cxn modelId="{DB770D18-62AB-4EDC-B96C-16688F3CAFF8}" type="presParOf" srcId="{07FA16A0-D20B-4672-A256-9220B916A849}" destId="{FB1F0231-9F7A-421C-ABF5-A46482B84EC5}" srcOrd="1" destOrd="0" presId="urn:microsoft.com/office/officeart/2005/8/layout/orgChart1"/>
-    <dgm:cxn modelId="{5413139B-9151-408E-8676-24DF5B2CBB24}" type="presParOf" srcId="{07FA16A0-D20B-4672-A256-9220B916A849}" destId="{76CA6532-3582-48E5-A7BA-537A230C828D}" srcOrd="2" destOrd="0" presId="urn:microsoft.com/office/officeart/2005/8/layout/orgChart1"/>
-    <dgm:cxn modelId="{60296E43-E636-4E6A-AF27-3D44E923DD6D}" type="presParOf" srcId="{8352AAA6-4DB7-4EED-B215-F7B5AD8B3EEE}" destId="{4FB425DA-BA40-45AB-A265-A1F655E87404}" srcOrd="2" destOrd="0" presId="urn:microsoft.com/office/officeart/2005/8/layout/orgChart1"/>
-    <dgm:cxn modelId="{67B25F5E-AB93-4762-A12C-4604F78D259D}" type="presParOf" srcId="{8352AAA6-4DB7-4EED-B215-F7B5AD8B3EEE}" destId="{FFAC82B1-E6BA-463D-8525-BC986FED4A75}" srcOrd="3" destOrd="0" presId="urn:microsoft.com/office/officeart/2005/8/layout/orgChart1"/>
-    <dgm:cxn modelId="{D932C2D0-8D15-424F-AD5F-CC5BD2943C68}" type="presParOf" srcId="{FFAC82B1-E6BA-463D-8525-BC986FED4A75}" destId="{5CF417BC-577D-4B5D-B186-D85FA11CD83A}" srcOrd="0" destOrd="0" presId="urn:microsoft.com/office/officeart/2005/8/layout/orgChart1"/>
-    <dgm:cxn modelId="{BAC663A2-77E5-43F8-AF1E-AD2549DAF4AC}" type="presParOf" srcId="{5CF417BC-577D-4B5D-B186-D85FA11CD83A}" destId="{D12B4352-5EBA-496F-BAF6-EF84E4938D85}" srcOrd="0" destOrd="0" presId="urn:microsoft.com/office/officeart/2005/8/layout/orgChart1"/>
-    <dgm:cxn modelId="{72B43FE2-B94D-41C8-BF58-F4AACE1CDFB0}" type="presParOf" srcId="{5CF417BC-577D-4B5D-B186-D85FA11CD83A}" destId="{3059A331-017C-4AD9-861B-F124B8EE3469}" srcOrd="1" destOrd="0" presId="urn:microsoft.com/office/officeart/2005/8/layout/orgChart1"/>
-    <dgm:cxn modelId="{6FBE128B-6BB2-44EE-8B56-076456129B5E}" type="presParOf" srcId="{FFAC82B1-E6BA-463D-8525-BC986FED4A75}" destId="{19A5597B-D5A5-4CF7-A9BD-0983D29CD56A}" srcOrd="1" destOrd="0" presId="urn:microsoft.com/office/officeart/2005/8/layout/orgChart1"/>
-    <dgm:cxn modelId="{5A7DBA7C-64CB-4948-9DFB-09E624A35373}" type="presParOf" srcId="{FFAC82B1-E6BA-463D-8525-BC986FED4A75}" destId="{0C8A7515-2D37-4DF3-A8AD-700519D4185E}" srcOrd="2" destOrd="0" presId="urn:microsoft.com/office/officeart/2005/8/layout/orgChart1"/>
-    <dgm:cxn modelId="{257B471F-58CD-42C3-997E-37718CCDAFEA}" type="presParOf" srcId="{8352AAA6-4DB7-4EED-B215-F7B5AD8B3EEE}" destId="{DC425FEF-C172-4BBD-BB95-95C0C9818731}" srcOrd="4" destOrd="0" presId="urn:microsoft.com/office/officeart/2005/8/layout/orgChart1"/>
-    <dgm:cxn modelId="{80C1638C-35DE-44A7-AEDF-7CB540BFA9F7}" type="presParOf" srcId="{8352AAA6-4DB7-4EED-B215-F7B5AD8B3EEE}" destId="{E1FD4F40-2805-4B42-9D73-D9BF1D77F9EB}" srcOrd="5" destOrd="0" presId="urn:microsoft.com/office/officeart/2005/8/layout/orgChart1"/>
-    <dgm:cxn modelId="{9892106A-862E-402F-8362-876FB1D7F6FE}" type="presParOf" srcId="{E1FD4F40-2805-4B42-9D73-D9BF1D77F9EB}" destId="{E6D335BD-CFCA-421B-83B6-21857AA52947}" srcOrd="0" destOrd="0" presId="urn:microsoft.com/office/officeart/2005/8/layout/orgChart1"/>
-    <dgm:cxn modelId="{14F49D54-21A6-43E2-B1F0-D4F702592477}" type="presParOf" srcId="{E6D335BD-CFCA-421B-83B6-21857AA52947}" destId="{26B3F052-6B99-45DB-8E7B-75437EEEAFE1}" srcOrd="0" destOrd="0" presId="urn:microsoft.com/office/officeart/2005/8/layout/orgChart1"/>
-    <dgm:cxn modelId="{3F267E51-20A2-4329-850B-214F15F954C3}" type="presParOf" srcId="{E6D335BD-CFCA-421B-83B6-21857AA52947}" destId="{85B98F56-37F1-4746-9E57-62C95089C959}" srcOrd="1" destOrd="0" presId="urn:microsoft.com/office/officeart/2005/8/layout/orgChart1"/>
-    <dgm:cxn modelId="{3128B8ED-6BAA-4E2E-86AD-7356A3C3755C}" type="presParOf" srcId="{E1FD4F40-2805-4B42-9D73-D9BF1D77F9EB}" destId="{458986B3-930A-49CB-9B51-5B76DED1672E}" srcOrd="1" destOrd="0" presId="urn:microsoft.com/office/officeart/2005/8/layout/orgChart1"/>
-    <dgm:cxn modelId="{C2FD399C-BAB9-4A9C-86E2-9F2C736C9AAD}" type="presParOf" srcId="{E1FD4F40-2805-4B42-9D73-D9BF1D77F9EB}" destId="{61C8C5A1-9AAB-49DE-BF04-DA4AEB3F9967}" srcOrd="2" destOrd="0" presId="urn:microsoft.com/office/officeart/2005/8/layout/orgChart1"/>
-    <dgm:cxn modelId="{298C26DB-46EF-4E04-A533-B6F7C64BF2E1}" type="presParOf" srcId="{8352AAA6-4DB7-4EED-B215-F7B5AD8B3EEE}" destId="{A19D5FE1-31A3-4908-9380-5EEBA7E64EBD}" srcOrd="6" destOrd="0" presId="urn:microsoft.com/office/officeart/2005/8/layout/orgChart1"/>
-    <dgm:cxn modelId="{13806929-4719-429E-A134-599476CC35DF}" type="presParOf" srcId="{8352AAA6-4DB7-4EED-B215-F7B5AD8B3EEE}" destId="{75018BB3-9CBB-44E5-BC15-E2BB17D38550}" srcOrd="7" destOrd="0" presId="urn:microsoft.com/office/officeart/2005/8/layout/orgChart1"/>
-    <dgm:cxn modelId="{3AC8CC05-5FBD-4450-9E56-DE6306DFA5BA}" type="presParOf" srcId="{75018BB3-9CBB-44E5-BC15-E2BB17D38550}" destId="{DEA4419A-1B1A-477F-9F25-1005130C72C1}" srcOrd="0" destOrd="0" presId="urn:microsoft.com/office/officeart/2005/8/layout/orgChart1"/>
-    <dgm:cxn modelId="{119590AF-78F5-4BD4-B102-BCE4F4F25BF4}" type="presParOf" srcId="{DEA4419A-1B1A-477F-9F25-1005130C72C1}" destId="{47892DB6-B9D0-4040-BBCA-23AE33A5A149}" srcOrd="0" destOrd="0" presId="urn:microsoft.com/office/officeart/2005/8/layout/orgChart1"/>
-    <dgm:cxn modelId="{AACEBC85-4D4F-48B5-A677-E0C6CD459A9D}" type="presParOf" srcId="{DEA4419A-1B1A-477F-9F25-1005130C72C1}" destId="{E47D9AA4-907F-4924-8A07-BA04A272CAA2}" srcOrd="1" destOrd="0" presId="urn:microsoft.com/office/officeart/2005/8/layout/orgChart1"/>
-    <dgm:cxn modelId="{BA47A727-12E7-4BFC-A170-636FC1362BE8}" type="presParOf" srcId="{75018BB3-9CBB-44E5-BC15-E2BB17D38550}" destId="{08D76088-5A78-444A-BF06-FEE72B66C027}" srcOrd="1" destOrd="0" presId="urn:microsoft.com/office/officeart/2005/8/layout/orgChart1"/>
-    <dgm:cxn modelId="{5581078C-E12F-4EB1-A41D-80DAF5C7749D}" type="presParOf" srcId="{75018BB3-9CBB-44E5-BC15-E2BB17D38550}" destId="{C4B2018D-29FA-4EF9-902E-24874C8C1B72}" srcOrd="2" destOrd="0" presId="urn:microsoft.com/office/officeart/2005/8/layout/orgChart1"/>
-    <dgm:cxn modelId="{D4701854-E6A2-4D4D-8066-5B6E3DDDFD01}" type="presParOf" srcId="{3CA9D21E-5425-4A4B-B19E-6689DDD5FA5B}" destId="{9DD7B507-2C3D-43ED-BDD5-54A306BA79B9}" srcOrd="2" destOrd="0" presId="urn:microsoft.com/office/officeart/2005/8/layout/orgChart1"/>
-    <dgm:cxn modelId="{46E9E80C-E1E2-4E22-8EF8-825E8606ED5A}" type="presParOf" srcId="{3A5FE137-4743-4D37-8992-FACB22443411}" destId="{D042735B-C720-418A-8274-F94C48032453}" srcOrd="4" destOrd="0" presId="urn:microsoft.com/office/officeart/2005/8/layout/orgChart1"/>
-    <dgm:cxn modelId="{8AB20AC8-0735-4BFC-BDDA-33FFB9F31B5F}" type="presParOf" srcId="{3A5FE137-4743-4D37-8992-FACB22443411}" destId="{6AC33701-BA0B-443C-BF4A-2D636ADFC68A}" srcOrd="5" destOrd="0" presId="urn:microsoft.com/office/officeart/2005/8/layout/orgChart1"/>
-    <dgm:cxn modelId="{C6787A9B-DABC-4771-A9CE-D79BFF3E1D97}" type="presParOf" srcId="{6AC33701-BA0B-443C-BF4A-2D636ADFC68A}" destId="{70016D88-6F1F-4DF0-8BF0-C06D881889E1}" srcOrd="0" destOrd="0" presId="urn:microsoft.com/office/officeart/2005/8/layout/orgChart1"/>
-    <dgm:cxn modelId="{1A84ED6B-C90D-48B7-8F13-69A871A8B5C4}" type="presParOf" srcId="{70016D88-6F1F-4DF0-8BF0-C06D881889E1}" destId="{506B4387-15FA-45C3-A6C7-9779433DA2CE}" srcOrd="0" destOrd="0" presId="urn:microsoft.com/office/officeart/2005/8/layout/orgChart1"/>
-    <dgm:cxn modelId="{DA119EBB-9D3B-40B6-9941-91538353E6F6}" type="presParOf" srcId="{70016D88-6F1F-4DF0-8BF0-C06D881889E1}" destId="{C9BF4233-9C6F-42D4-8D72-BB3F6CB34F2C}" srcOrd="1" destOrd="0" presId="urn:microsoft.com/office/officeart/2005/8/layout/orgChart1"/>
-    <dgm:cxn modelId="{D0068940-94B3-496E-8F83-54ED8FF54EF2}" type="presParOf" srcId="{6AC33701-BA0B-443C-BF4A-2D636ADFC68A}" destId="{D880911C-2E72-4785-9763-8D85E5179385}" srcOrd="1" destOrd="0" presId="urn:microsoft.com/office/officeart/2005/8/layout/orgChart1"/>
-    <dgm:cxn modelId="{98C16C60-C826-4CDC-9881-F4CDC88D738D}" type="presParOf" srcId="{D880911C-2E72-4785-9763-8D85E5179385}" destId="{A710B2FA-3AFD-412F-87AA-6760B1BBEC9D}" srcOrd="0" destOrd="0" presId="urn:microsoft.com/office/officeart/2005/8/layout/orgChart1"/>
-    <dgm:cxn modelId="{C9045A24-BB61-40AD-9E5C-9C915B163A91}" type="presParOf" srcId="{D880911C-2E72-4785-9763-8D85E5179385}" destId="{57132071-5BA7-464A-A98D-F76587E8A36A}" srcOrd="1" destOrd="0" presId="urn:microsoft.com/office/officeart/2005/8/layout/orgChart1"/>
-    <dgm:cxn modelId="{7E1025E8-D332-429B-894F-9B8C14D24844}" type="presParOf" srcId="{57132071-5BA7-464A-A98D-F76587E8A36A}" destId="{ADA61441-80BD-464A-A494-0AD5717E6494}" srcOrd="0" destOrd="0" presId="urn:microsoft.com/office/officeart/2005/8/layout/orgChart1"/>
-    <dgm:cxn modelId="{417EAAA4-6DE5-4747-898F-AB48D89ADB98}" type="presParOf" srcId="{ADA61441-80BD-464A-A494-0AD5717E6494}" destId="{1A373D23-C3EC-48B0-A4F7-1FA6DC1F05C9}" srcOrd="0" destOrd="0" presId="urn:microsoft.com/office/officeart/2005/8/layout/orgChart1"/>
-    <dgm:cxn modelId="{FF4FB6C2-752A-4DB5-884F-B41CEF364EB3}" type="presParOf" srcId="{ADA61441-80BD-464A-A494-0AD5717E6494}" destId="{824F5DC4-3B99-4C4A-A2BE-125A25003870}" srcOrd="1" destOrd="0" presId="urn:microsoft.com/office/officeart/2005/8/layout/orgChart1"/>
-    <dgm:cxn modelId="{EC9FFE94-E591-490C-88E6-56F2D10D3680}" type="presParOf" srcId="{57132071-5BA7-464A-A98D-F76587E8A36A}" destId="{BD0BA4F9-72ED-4A8C-8B4A-39354083E52E}" srcOrd="1" destOrd="0" presId="urn:microsoft.com/office/officeart/2005/8/layout/orgChart1"/>
-    <dgm:cxn modelId="{B4743B58-FDE7-41BB-BD7D-7ACC4FE55249}" type="presParOf" srcId="{57132071-5BA7-464A-A98D-F76587E8A36A}" destId="{A0F03C01-55A1-4255-9A97-A6DC97247879}" srcOrd="2" destOrd="0" presId="urn:microsoft.com/office/officeart/2005/8/layout/orgChart1"/>
-    <dgm:cxn modelId="{E3A7FB6A-253D-4364-9420-59951B7319EA}" type="presParOf" srcId="{D880911C-2E72-4785-9763-8D85E5179385}" destId="{930EF2A5-079A-41CB-9965-75D9388C4342}" srcOrd="2" destOrd="0" presId="urn:microsoft.com/office/officeart/2005/8/layout/orgChart1"/>
-    <dgm:cxn modelId="{540DB927-86AC-499E-B442-304208F7F4C1}" type="presParOf" srcId="{D880911C-2E72-4785-9763-8D85E5179385}" destId="{0541842B-3CD9-49E5-9234-21794748FFD8}" srcOrd="3" destOrd="0" presId="urn:microsoft.com/office/officeart/2005/8/layout/orgChart1"/>
-    <dgm:cxn modelId="{EB3ADD7B-28B4-46EC-A9EF-13D207AAD9F0}" type="presParOf" srcId="{0541842B-3CD9-49E5-9234-21794748FFD8}" destId="{CEEDF7C1-99CE-46C6-A894-A5255B3F8293}" srcOrd="0" destOrd="0" presId="urn:microsoft.com/office/officeart/2005/8/layout/orgChart1"/>
-    <dgm:cxn modelId="{BA1CC975-F147-4409-A469-0EE5A55D683C}" type="presParOf" srcId="{CEEDF7C1-99CE-46C6-A894-A5255B3F8293}" destId="{8A99303A-270E-4286-B5A1-5102D5DF561B}" srcOrd="0" destOrd="0" presId="urn:microsoft.com/office/officeart/2005/8/layout/orgChart1"/>
-    <dgm:cxn modelId="{5059AC5A-618F-4652-88C2-BF93E9573BB7}" type="presParOf" srcId="{CEEDF7C1-99CE-46C6-A894-A5255B3F8293}" destId="{D2ED1C65-4A95-4A23-9C49-83C561A6C2C8}" srcOrd="1" destOrd="0" presId="urn:microsoft.com/office/officeart/2005/8/layout/orgChart1"/>
-    <dgm:cxn modelId="{548D743A-E865-4E59-ADF6-77E4D52C1779}" type="presParOf" srcId="{0541842B-3CD9-49E5-9234-21794748FFD8}" destId="{8DEEF916-91EA-4260-A542-ACFD5A60AFC2}" srcOrd="1" destOrd="0" presId="urn:microsoft.com/office/officeart/2005/8/layout/orgChart1"/>
-    <dgm:cxn modelId="{D7FD5EE0-2F48-4D57-A084-BE13572042A2}" type="presParOf" srcId="{0541842B-3CD9-49E5-9234-21794748FFD8}" destId="{E10E1FAA-AC15-454E-B656-7091C55F4561}" srcOrd="2" destOrd="0" presId="urn:microsoft.com/office/officeart/2005/8/layout/orgChart1"/>
-    <dgm:cxn modelId="{6F44507C-E14D-4049-9E61-983EF1D7048C}" type="presParOf" srcId="{6AC33701-BA0B-443C-BF4A-2D636ADFC68A}" destId="{3603B7B3-75C1-4E3A-B901-747D619C2347}" srcOrd="2" destOrd="0" presId="urn:microsoft.com/office/officeart/2005/8/layout/orgChart1"/>
-    <dgm:cxn modelId="{C2155FE5-8019-4930-B3CC-6EF23CAD1D70}" type="presParOf" srcId="{3A5FE137-4743-4D37-8992-FACB22443411}" destId="{17F90934-0444-428B-B1F4-7B5B00B9822B}" srcOrd="6" destOrd="0" presId="urn:microsoft.com/office/officeart/2005/8/layout/orgChart1"/>
-    <dgm:cxn modelId="{F6B20E76-2233-4AA3-B77B-1BDCCBD1D624}" type="presParOf" srcId="{3A5FE137-4743-4D37-8992-FACB22443411}" destId="{FA3C0AEE-CEB7-4F95-B18A-428CB9094C0D}" srcOrd="7" destOrd="0" presId="urn:microsoft.com/office/officeart/2005/8/layout/orgChart1"/>
-    <dgm:cxn modelId="{6B2B007B-1FD4-4878-9BDA-B213C59D499E}" type="presParOf" srcId="{FA3C0AEE-CEB7-4F95-B18A-428CB9094C0D}" destId="{40BB08A3-29CC-47AF-9F20-DEB5B787D1E8}" srcOrd="0" destOrd="0" presId="urn:microsoft.com/office/officeart/2005/8/layout/orgChart1"/>
-    <dgm:cxn modelId="{90FEE7A1-D212-4455-87AA-33DF59FD9174}" type="presParOf" srcId="{40BB08A3-29CC-47AF-9F20-DEB5B787D1E8}" destId="{3856E60E-B393-48B0-84FB-85DEE63001F0}" srcOrd="0" destOrd="0" presId="urn:microsoft.com/office/officeart/2005/8/layout/orgChart1"/>
-    <dgm:cxn modelId="{A6EFFC6B-A64E-4F0F-A037-784A7935E588}" type="presParOf" srcId="{40BB08A3-29CC-47AF-9F20-DEB5B787D1E8}" destId="{A3397584-EB77-467B-829B-687448EBB956}" srcOrd="1" destOrd="0" presId="urn:microsoft.com/office/officeart/2005/8/layout/orgChart1"/>
-    <dgm:cxn modelId="{7D84E9A8-62DB-468F-9EE0-2F7DB42E8312}" type="presParOf" srcId="{FA3C0AEE-CEB7-4F95-B18A-428CB9094C0D}" destId="{C5C030F0-FA03-4FF8-87FF-FC3750782EFE}" srcOrd="1" destOrd="0" presId="urn:microsoft.com/office/officeart/2005/8/layout/orgChart1"/>
-    <dgm:cxn modelId="{43E110D9-0D60-42A3-98AE-F7A7FE21B588}" type="presParOf" srcId="{C5C030F0-FA03-4FF8-87FF-FC3750782EFE}" destId="{3477CA64-6DA4-4F4E-BB13-ECD29C87F405}" srcOrd="0" destOrd="0" presId="urn:microsoft.com/office/officeart/2005/8/layout/orgChart1"/>
-    <dgm:cxn modelId="{5E396D10-D779-4361-B303-D54B9D656AD3}" type="presParOf" srcId="{C5C030F0-FA03-4FF8-87FF-FC3750782EFE}" destId="{EEC81BD9-0A55-450F-B238-8FE7D0D820C5}" srcOrd="1" destOrd="0" presId="urn:microsoft.com/office/officeart/2005/8/layout/orgChart1"/>
-    <dgm:cxn modelId="{4956080C-5E03-4EF8-9C52-9B61CFB1709E}" type="presParOf" srcId="{EEC81BD9-0A55-450F-B238-8FE7D0D820C5}" destId="{39C07B5E-0AAF-4DFE-90BF-4E409B8901DC}" srcOrd="0" destOrd="0" presId="urn:microsoft.com/office/officeart/2005/8/layout/orgChart1"/>
-    <dgm:cxn modelId="{BEB0D945-0729-476F-82CC-1D0376C332AF}" type="presParOf" srcId="{39C07B5E-0AAF-4DFE-90BF-4E409B8901DC}" destId="{15C2AC2C-198F-43AE-B307-949D13B66014}" srcOrd="0" destOrd="0" presId="urn:microsoft.com/office/officeart/2005/8/layout/orgChart1"/>
-    <dgm:cxn modelId="{9FCFA950-2021-46F6-B739-0E917E0E7A52}" type="presParOf" srcId="{39C07B5E-0AAF-4DFE-90BF-4E409B8901DC}" destId="{04B6D038-6E76-4426-B28A-F57407555DE6}" srcOrd="1" destOrd="0" presId="urn:microsoft.com/office/officeart/2005/8/layout/orgChart1"/>
-    <dgm:cxn modelId="{BAF7691B-93E8-4367-9DFC-69D45E6C3645}" type="presParOf" srcId="{EEC81BD9-0A55-450F-B238-8FE7D0D820C5}" destId="{276115C4-54D5-4DB3-9518-C210F355B354}" srcOrd="1" destOrd="0" presId="urn:microsoft.com/office/officeart/2005/8/layout/orgChart1"/>
-    <dgm:cxn modelId="{AB6CF401-9441-43A6-9921-2C7F69C28C5A}" type="presParOf" srcId="{EEC81BD9-0A55-450F-B238-8FE7D0D820C5}" destId="{5EBC925B-CD83-4646-A3ED-C925D75000F6}" srcOrd="2" destOrd="0" presId="urn:microsoft.com/office/officeart/2005/8/layout/orgChart1"/>
-    <dgm:cxn modelId="{52CA706D-85F5-4668-83E5-9634C99998FD}" type="presParOf" srcId="{C5C030F0-FA03-4FF8-87FF-FC3750782EFE}" destId="{69B955FC-EBDA-455A-AC99-7D02E1DE8411}" srcOrd="2" destOrd="0" presId="urn:microsoft.com/office/officeart/2005/8/layout/orgChart1"/>
-    <dgm:cxn modelId="{07579B96-AD9E-46CF-B88B-5EDE4EE968CE}" type="presParOf" srcId="{C5C030F0-FA03-4FF8-87FF-FC3750782EFE}" destId="{AECCA890-5E34-41B6-B69C-DDA481B50BD6}" srcOrd="3" destOrd="0" presId="urn:microsoft.com/office/officeart/2005/8/layout/orgChart1"/>
-    <dgm:cxn modelId="{E4391A82-0865-4B99-9DB8-3B4C97D9707B}" type="presParOf" srcId="{AECCA890-5E34-41B6-B69C-DDA481B50BD6}" destId="{DDDD6161-4F05-4ED6-AE53-91440B22BEAB}" srcOrd="0" destOrd="0" presId="urn:microsoft.com/office/officeart/2005/8/layout/orgChart1"/>
-    <dgm:cxn modelId="{976DAEB7-7EB2-4570-9C23-54C9B0670753}" type="presParOf" srcId="{DDDD6161-4F05-4ED6-AE53-91440B22BEAB}" destId="{667351DE-56CB-43A5-BE50-A69359231E05}" srcOrd="0" destOrd="0" presId="urn:microsoft.com/office/officeart/2005/8/layout/orgChart1"/>
-    <dgm:cxn modelId="{8E725677-5636-48D3-B3A0-3400BEB055DB}" type="presParOf" srcId="{DDDD6161-4F05-4ED6-AE53-91440B22BEAB}" destId="{216733CF-178B-432C-9C4B-6A17C59354BA}" srcOrd="1" destOrd="0" presId="urn:microsoft.com/office/officeart/2005/8/layout/orgChart1"/>
-    <dgm:cxn modelId="{FFF4C46F-95C1-4F3F-BE5E-E7696B5BE97D}" type="presParOf" srcId="{AECCA890-5E34-41B6-B69C-DDA481B50BD6}" destId="{4EF318E1-16CC-46AF-9AD0-8931BDFD56AC}" srcOrd="1" destOrd="0" presId="urn:microsoft.com/office/officeart/2005/8/layout/orgChart1"/>
-    <dgm:cxn modelId="{5224A97E-A0CD-4A86-841B-8F10B315690E}" type="presParOf" srcId="{AECCA890-5E34-41B6-B69C-DDA481B50BD6}" destId="{E6AF64BF-6282-4183-9079-6761AA17291F}" srcOrd="2" destOrd="0" presId="urn:microsoft.com/office/officeart/2005/8/layout/orgChart1"/>
-    <dgm:cxn modelId="{9C9317B5-0747-428B-9E8F-D9FDAF8CF483}" type="presParOf" srcId="{FA3C0AEE-CEB7-4F95-B18A-428CB9094C0D}" destId="{9503D43C-4FDE-4CF7-9DB3-EDBD55D67FC8}" srcOrd="2" destOrd="0" presId="urn:microsoft.com/office/officeart/2005/8/layout/orgChart1"/>
-    <dgm:cxn modelId="{C140571B-7A7A-45D8-9B2B-9A30A4DE10DE}" type="presParOf" srcId="{A10CEA52-EB84-4843-9F19-734C08BFF21D}" destId="{9B6CC128-305E-41E6-A2B8-6A6D62AA6AAD}" srcOrd="2" destOrd="0" presId="urn:microsoft.com/office/officeart/2005/8/layout/orgChart1"/>
+    <dgm:cxn modelId="{9B109F99-586F-437B-A9E7-DC15BF93AAEC}" type="presOf" srcId="{C039EDBC-A14C-46A4-B991-0F470BFB08BF}" destId="{A19D5FE1-31A3-4908-9380-5EEBA7E64EBD}" srcOrd="0" destOrd="0" presId="urn:microsoft.com/office/officeart/2005/8/layout/orgChart1"/>
+    <dgm:cxn modelId="{46A02DE5-8AD2-47BE-8C2C-92ADA3AE7BCD}" type="presParOf" srcId="{CEBB22C0-9B93-4D7E-BF37-1CC91A9B215F}" destId="{A10CEA52-EB84-4843-9F19-734C08BFF21D}" srcOrd="0" destOrd="0" presId="urn:microsoft.com/office/officeart/2005/8/layout/orgChart1"/>
+    <dgm:cxn modelId="{0E3AC006-2695-429A-8BAB-0B2D5D8B0611}" type="presParOf" srcId="{A10CEA52-EB84-4843-9F19-734C08BFF21D}" destId="{1762ED5B-E29C-4FB2-B183-D0FFB24C7BFB}" srcOrd="0" destOrd="0" presId="urn:microsoft.com/office/officeart/2005/8/layout/orgChart1"/>
+    <dgm:cxn modelId="{78496E98-3EC1-41E0-92CD-E0A81F6BF506}" type="presParOf" srcId="{1762ED5B-E29C-4FB2-B183-D0FFB24C7BFB}" destId="{E896B508-5282-431E-846F-A03B09493BC2}" srcOrd="0" destOrd="0" presId="urn:microsoft.com/office/officeart/2005/8/layout/orgChart1"/>
+    <dgm:cxn modelId="{7726B6D0-8136-4739-8F38-2DE45FC4345B}" type="presParOf" srcId="{1762ED5B-E29C-4FB2-B183-D0FFB24C7BFB}" destId="{D712B4DE-A5E7-48F2-BFED-CE4B02F76B1D}" srcOrd="1" destOrd="0" presId="urn:microsoft.com/office/officeart/2005/8/layout/orgChart1"/>
+    <dgm:cxn modelId="{8CB12453-A509-4489-8C3C-9B9CAAF82F98}" type="presParOf" srcId="{A10CEA52-EB84-4843-9F19-734C08BFF21D}" destId="{3A5FE137-4743-4D37-8992-FACB22443411}" srcOrd="1" destOrd="0" presId="urn:microsoft.com/office/officeart/2005/8/layout/orgChart1"/>
+    <dgm:cxn modelId="{4EB792D8-AC8E-439B-8D86-2EC012F92AAA}" type="presParOf" srcId="{3A5FE137-4743-4D37-8992-FACB22443411}" destId="{AFA3CD04-2A82-4F11-8250-EA12308B7027}" srcOrd="0" destOrd="0" presId="urn:microsoft.com/office/officeart/2005/8/layout/orgChart1"/>
+    <dgm:cxn modelId="{C1FA077B-3980-4190-87DE-61147EAB1BF0}" type="presParOf" srcId="{3A5FE137-4743-4D37-8992-FACB22443411}" destId="{77C57D4F-8B72-4E40-A855-84CC9078C029}" srcOrd="1" destOrd="0" presId="urn:microsoft.com/office/officeart/2005/8/layout/orgChart1"/>
+    <dgm:cxn modelId="{52C70E87-0748-4754-BFD8-62411B6519C4}" type="presParOf" srcId="{77C57D4F-8B72-4E40-A855-84CC9078C029}" destId="{F3CB5271-212D-43B2-8FC1-70A412A3FAE2}" srcOrd="0" destOrd="0" presId="urn:microsoft.com/office/officeart/2005/8/layout/orgChart1"/>
+    <dgm:cxn modelId="{1A43AEE8-48B0-4F3A-AFB7-848160F2F3A0}" type="presParOf" srcId="{F3CB5271-212D-43B2-8FC1-70A412A3FAE2}" destId="{1854EBF5-76D6-4889-9AC1-F3546350E51A}" srcOrd="0" destOrd="0" presId="urn:microsoft.com/office/officeart/2005/8/layout/orgChart1"/>
+    <dgm:cxn modelId="{7F9EAA81-73A6-48A9-B9BA-7187973D59D9}" type="presParOf" srcId="{F3CB5271-212D-43B2-8FC1-70A412A3FAE2}" destId="{75A9208A-E25C-4775-B55F-627CF2CF558F}" srcOrd="1" destOrd="0" presId="urn:microsoft.com/office/officeart/2005/8/layout/orgChart1"/>
+    <dgm:cxn modelId="{DDD0DE92-9A87-4CB6-BE6C-8636433B6736}" type="presParOf" srcId="{77C57D4F-8B72-4E40-A855-84CC9078C029}" destId="{FE2AB4B1-F01B-4C46-AA4F-C88E868014AC}" srcOrd="1" destOrd="0" presId="urn:microsoft.com/office/officeart/2005/8/layout/orgChart1"/>
+    <dgm:cxn modelId="{CC6EA718-F78A-4973-95F8-31904662F0D5}" type="presParOf" srcId="{FE2AB4B1-F01B-4C46-AA4F-C88E868014AC}" destId="{682C6642-21FC-48A5-B4C6-B17E381DF5C4}" srcOrd="0" destOrd="0" presId="urn:microsoft.com/office/officeart/2005/8/layout/orgChart1"/>
+    <dgm:cxn modelId="{C3D619CE-EDB8-41FE-82FA-92AA81741A12}" type="presParOf" srcId="{FE2AB4B1-F01B-4C46-AA4F-C88E868014AC}" destId="{561F720A-988D-4CCA-A6C4-EA3BED0CCC14}" srcOrd="1" destOrd="0" presId="urn:microsoft.com/office/officeart/2005/8/layout/orgChart1"/>
+    <dgm:cxn modelId="{8AB65CB0-59C8-42A5-837C-1F256D7ADB37}" type="presParOf" srcId="{561F720A-988D-4CCA-A6C4-EA3BED0CCC14}" destId="{570E890F-C024-447E-8424-CEE5B8D68AC3}" srcOrd="0" destOrd="0" presId="urn:microsoft.com/office/officeart/2005/8/layout/orgChart1"/>
+    <dgm:cxn modelId="{F49B0588-DDB2-42A6-B0C2-95E1D1453E93}" type="presParOf" srcId="{570E890F-C024-447E-8424-CEE5B8D68AC3}" destId="{112E11BB-8C73-4924-95CF-1D378AB92E63}" srcOrd="0" destOrd="0" presId="urn:microsoft.com/office/officeart/2005/8/layout/orgChart1"/>
+    <dgm:cxn modelId="{EBF7761F-AACB-4A63-8DE3-752F6DA989A0}" type="presParOf" srcId="{570E890F-C024-447E-8424-CEE5B8D68AC3}" destId="{F5A68273-0F17-4541-B2E9-B47879B8F030}" srcOrd="1" destOrd="0" presId="urn:microsoft.com/office/officeart/2005/8/layout/orgChart1"/>
+    <dgm:cxn modelId="{D83097A6-0D30-40DA-8A61-00D07DABD71D}" type="presParOf" srcId="{561F720A-988D-4CCA-A6C4-EA3BED0CCC14}" destId="{D5AD0A3E-E215-4F7C-B2C3-226A1819F71A}" srcOrd="1" destOrd="0" presId="urn:microsoft.com/office/officeart/2005/8/layout/orgChart1"/>
+    <dgm:cxn modelId="{E5204953-76B6-4737-A69E-8D3018692A80}" type="presParOf" srcId="{561F720A-988D-4CCA-A6C4-EA3BED0CCC14}" destId="{3050DE1F-72B8-4D7B-98CA-37C4A1D59412}" srcOrd="2" destOrd="0" presId="urn:microsoft.com/office/officeart/2005/8/layout/orgChart1"/>
+    <dgm:cxn modelId="{0207A5F2-8CEF-4BC0-9195-04D9D49B3FE2}" type="presParOf" srcId="{FE2AB4B1-F01B-4C46-AA4F-C88E868014AC}" destId="{1F37F514-1841-4B2B-9532-3EA56864842E}" srcOrd="2" destOrd="0" presId="urn:microsoft.com/office/officeart/2005/8/layout/orgChart1"/>
+    <dgm:cxn modelId="{1427549C-F319-4855-9C15-266A1110AFB5}" type="presParOf" srcId="{FE2AB4B1-F01B-4C46-AA4F-C88E868014AC}" destId="{184621FF-98D4-41FC-A4D9-EAFD07F106EE}" srcOrd="3" destOrd="0" presId="urn:microsoft.com/office/officeart/2005/8/layout/orgChart1"/>
+    <dgm:cxn modelId="{C20EA9B1-8B8C-4300-9748-8F5F2ADBDA01}" type="presParOf" srcId="{184621FF-98D4-41FC-A4D9-EAFD07F106EE}" destId="{BB3158D6-3ADE-4972-897C-6925D5FB14EC}" srcOrd="0" destOrd="0" presId="urn:microsoft.com/office/officeart/2005/8/layout/orgChart1"/>
+    <dgm:cxn modelId="{64F1C101-AD93-4E1B-ACAA-3E0C1E4AAC63}" type="presParOf" srcId="{BB3158D6-3ADE-4972-897C-6925D5FB14EC}" destId="{0A31FCDE-974D-4A73-9162-50BB052D6A35}" srcOrd="0" destOrd="0" presId="urn:microsoft.com/office/officeart/2005/8/layout/orgChart1"/>
+    <dgm:cxn modelId="{4B465B0C-04A8-4E9E-855D-0A7AA3D328E6}" type="presParOf" srcId="{BB3158D6-3ADE-4972-897C-6925D5FB14EC}" destId="{81F65E1F-EE73-4523-AEFC-CBB10992108A}" srcOrd="1" destOrd="0" presId="urn:microsoft.com/office/officeart/2005/8/layout/orgChart1"/>
+    <dgm:cxn modelId="{65CCAE0C-EAD9-4929-9075-AE0EE991458B}" type="presParOf" srcId="{184621FF-98D4-41FC-A4D9-EAFD07F106EE}" destId="{86FC6FFF-7804-4701-B6F2-6C550FD64058}" srcOrd="1" destOrd="0" presId="urn:microsoft.com/office/officeart/2005/8/layout/orgChart1"/>
+    <dgm:cxn modelId="{D33F2A91-C7ED-4A67-8EA5-33FB2ACB7431}" type="presParOf" srcId="{184621FF-98D4-41FC-A4D9-EAFD07F106EE}" destId="{F95599A4-DB40-4EAF-A61B-456C31A5F052}" srcOrd="2" destOrd="0" presId="urn:microsoft.com/office/officeart/2005/8/layout/orgChart1"/>
+    <dgm:cxn modelId="{164E5B7B-9DFB-47EB-88F1-75D1B57429F2}" type="presParOf" srcId="{77C57D4F-8B72-4E40-A855-84CC9078C029}" destId="{D51823D4-9BF0-4D79-AFA5-F46A5F5EA37C}" srcOrd="2" destOrd="0" presId="urn:microsoft.com/office/officeart/2005/8/layout/orgChart1"/>
+    <dgm:cxn modelId="{024E7FDF-B111-4DB6-AAC3-FCB3BAEC9E56}" type="presParOf" srcId="{3A5FE137-4743-4D37-8992-FACB22443411}" destId="{A79F07E8-5EE0-4105-839B-4C745D66C09D}" srcOrd="2" destOrd="0" presId="urn:microsoft.com/office/officeart/2005/8/layout/orgChart1"/>
+    <dgm:cxn modelId="{B2BBD77F-9EA1-4385-AA07-0DAD0DCDAD65}" type="presParOf" srcId="{3A5FE137-4743-4D37-8992-FACB22443411}" destId="{3CA9D21E-5425-4A4B-B19E-6689DDD5FA5B}" srcOrd="3" destOrd="0" presId="urn:microsoft.com/office/officeart/2005/8/layout/orgChart1"/>
+    <dgm:cxn modelId="{AFAA0A45-6BE6-44C4-A95D-E71B2D4EEBE4}" type="presParOf" srcId="{3CA9D21E-5425-4A4B-B19E-6689DDD5FA5B}" destId="{71E98644-B1FE-4538-9AD0-0BB0B70B5F83}" srcOrd="0" destOrd="0" presId="urn:microsoft.com/office/officeart/2005/8/layout/orgChart1"/>
+    <dgm:cxn modelId="{8398E35A-3BBD-4964-AE51-A5EB8971D3AA}" type="presParOf" srcId="{71E98644-B1FE-4538-9AD0-0BB0B70B5F83}" destId="{C79A19FC-1487-4D52-9563-B608FFBB454E}" srcOrd="0" destOrd="0" presId="urn:microsoft.com/office/officeart/2005/8/layout/orgChart1"/>
+    <dgm:cxn modelId="{35B081DB-423F-4EB9-9FBF-F0B0CF5D412F}" type="presParOf" srcId="{71E98644-B1FE-4538-9AD0-0BB0B70B5F83}" destId="{85D84ADC-50F3-423D-8AD7-3AE56DC636E4}" srcOrd="1" destOrd="0" presId="urn:microsoft.com/office/officeart/2005/8/layout/orgChart1"/>
+    <dgm:cxn modelId="{D9F39A9F-A823-456A-8872-E7250D38D487}" type="presParOf" srcId="{3CA9D21E-5425-4A4B-B19E-6689DDD5FA5B}" destId="{8352AAA6-4DB7-4EED-B215-F7B5AD8B3EEE}" srcOrd="1" destOrd="0" presId="urn:microsoft.com/office/officeart/2005/8/layout/orgChart1"/>
+    <dgm:cxn modelId="{BDDC20BA-4516-4E8C-A136-67646D79CFC5}" type="presParOf" srcId="{8352AAA6-4DB7-4EED-B215-F7B5AD8B3EEE}" destId="{90A98670-21F3-40D4-9FAC-00AD3A1E3BB0}" srcOrd="0" destOrd="0" presId="urn:microsoft.com/office/officeart/2005/8/layout/orgChart1"/>
+    <dgm:cxn modelId="{BF89755D-C1B0-4E48-A5C2-C20DD7CFD105}" type="presParOf" srcId="{8352AAA6-4DB7-4EED-B215-F7B5AD8B3EEE}" destId="{07FA16A0-D20B-4672-A256-9220B916A849}" srcOrd="1" destOrd="0" presId="urn:microsoft.com/office/officeart/2005/8/layout/orgChart1"/>
+    <dgm:cxn modelId="{CC9C928D-60E1-49D9-B42B-86ABEDF5B26E}" type="presParOf" srcId="{07FA16A0-D20B-4672-A256-9220B916A849}" destId="{CDB2E114-2BE4-4752-8275-37DB8155C726}" srcOrd="0" destOrd="0" presId="urn:microsoft.com/office/officeart/2005/8/layout/orgChart1"/>
+    <dgm:cxn modelId="{D2B2EC21-F6D4-4621-B937-4FCDD41C7D84}" type="presParOf" srcId="{CDB2E114-2BE4-4752-8275-37DB8155C726}" destId="{76D22866-6456-4978-863E-4A25AC611A8E}" srcOrd="0" destOrd="0" presId="urn:microsoft.com/office/officeart/2005/8/layout/orgChart1"/>
+    <dgm:cxn modelId="{48737A42-70B2-46A5-B48E-0E97E4168F9F}" type="presParOf" srcId="{CDB2E114-2BE4-4752-8275-37DB8155C726}" destId="{E3298E35-543D-4B3A-AC44-C96B51A8209C}" srcOrd="1" destOrd="0" presId="urn:microsoft.com/office/officeart/2005/8/layout/orgChart1"/>
+    <dgm:cxn modelId="{DA66D2BD-7440-4639-8872-220385EA91A8}" type="presParOf" srcId="{07FA16A0-D20B-4672-A256-9220B916A849}" destId="{FB1F0231-9F7A-421C-ABF5-A46482B84EC5}" srcOrd="1" destOrd="0" presId="urn:microsoft.com/office/officeart/2005/8/layout/orgChart1"/>
+    <dgm:cxn modelId="{1ED45E88-629B-41D0-8E0A-AD41576CC845}" type="presParOf" srcId="{07FA16A0-D20B-4672-A256-9220B916A849}" destId="{76CA6532-3582-48E5-A7BA-537A230C828D}" srcOrd="2" destOrd="0" presId="urn:microsoft.com/office/officeart/2005/8/layout/orgChart1"/>
+    <dgm:cxn modelId="{243FC326-9D09-4D79-9E6B-04E83FFBF5D5}" type="presParOf" srcId="{8352AAA6-4DB7-4EED-B215-F7B5AD8B3EEE}" destId="{4FB425DA-BA40-45AB-A265-A1F655E87404}" srcOrd="2" destOrd="0" presId="urn:microsoft.com/office/officeart/2005/8/layout/orgChart1"/>
+    <dgm:cxn modelId="{6DD96D72-A520-4E02-81BA-DFE93F793DC0}" type="presParOf" srcId="{8352AAA6-4DB7-4EED-B215-F7B5AD8B3EEE}" destId="{FFAC82B1-E6BA-463D-8525-BC986FED4A75}" srcOrd="3" destOrd="0" presId="urn:microsoft.com/office/officeart/2005/8/layout/orgChart1"/>
+    <dgm:cxn modelId="{22191323-F3A8-4062-98F2-A09109ADA597}" type="presParOf" srcId="{FFAC82B1-E6BA-463D-8525-BC986FED4A75}" destId="{5CF417BC-577D-4B5D-B186-D85FA11CD83A}" srcOrd="0" destOrd="0" presId="urn:microsoft.com/office/officeart/2005/8/layout/orgChart1"/>
+    <dgm:cxn modelId="{6F049CB2-93F3-4293-BE11-007F7429320C}" type="presParOf" srcId="{5CF417BC-577D-4B5D-B186-D85FA11CD83A}" destId="{D12B4352-5EBA-496F-BAF6-EF84E4938D85}" srcOrd="0" destOrd="0" presId="urn:microsoft.com/office/officeart/2005/8/layout/orgChart1"/>
+    <dgm:cxn modelId="{DE50B44D-26C6-4F1E-9A71-435FE4407EB1}" type="presParOf" srcId="{5CF417BC-577D-4B5D-B186-D85FA11CD83A}" destId="{3059A331-017C-4AD9-861B-F124B8EE3469}" srcOrd="1" destOrd="0" presId="urn:microsoft.com/office/officeart/2005/8/layout/orgChart1"/>
+    <dgm:cxn modelId="{6AFDB705-6F2A-46D5-9275-257C9398AD87}" type="presParOf" srcId="{FFAC82B1-E6BA-463D-8525-BC986FED4A75}" destId="{19A5597B-D5A5-4CF7-A9BD-0983D29CD56A}" srcOrd="1" destOrd="0" presId="urn:microsoft.com/office/officeart/2005/8/layout/orgChart1"/>
+    <dgm:cxn modelId="{1215A3B7-6929-4128-9500-736C4D9C1097}" type="presParOf" srcId="{FFAC82B1-E6BA-463D-8525-BC986FED4A75}" destId="{0C8A7515-2D37-4DF3-A8AD-700519D4185E}" srcOrd="2" destOrd="0" presId="urn:microsoft.com/office/officeart/2005/8/layout/orgChart1"/>
+    <dgm:cxn modelId="{927674C9-D1A8-4514-9B3A-13E2DBC165DC}" type="presParOf" srcId="{8352AAA6-4DB7-4EED-B215-F7B5AD8B3EEE}" destId="{DC425FEF-C172-4BBD-BB95-95C0C9818731}" srcOrd="4" destOrd="0" presId="urn:microsoft.com/office/officeart/2005/8/layout/orgChart1"/>
+    <dgm:cxn modelId="{CCD4A152-D16B-4EE1-89A9-B132F194B620}" type="presParOf" srcId="{8352AAA6-4DB7-4EED-B215-F7B5AD8B3EEE}" destId="{E1FD4F40-2805-4B42-9D73-D9BF1D77F9EB}" srcOrd="5" destOrd="0" presId="urn:microsoft.com/office/officeart/2005/8/layout/orgChart1"/>
+    <dgm:cxn modelId="{31A14EA6-4777-4159-9193-BBE657915061}" type="presParOf" srcId="{E1FD4F40-2805-4B42-9D73-D9BF1D77F9EB}" destId="{E6D335BD-CFCA-421B-83B6-21857AA52947}" srcOrd="0" destOrd="0" presId="urn:microsoft.com/office/officeart/2005/8/layout/orgChart1"/>
+    <dgm:cxn modelId="{2D3DA6D6-399B-41D5-89B9-F33B2F3DBF62}" type="presParOf" srcId="{E6D335BD-CFCA-421B-83B6-21857AA52947}" destId="{26B3F052-6B99-45DB-8E7B-75437EEEAFE1}" srcOrd="0" destOrd="0" presId="urn:microsoft.com/office/officeart/2005/8/layout/orgChart1"/>
+    <dgm:cxn modelId="{6A886FE7-A124-4BEF-91B1-53C0C8593C07}" type="presParOf" srcId="{E6D335BD-CFCA-421B-83B6-21857AA52947}" destId="{85B98F56-37F1-4746-9E57-62C95089C959}" srcOrd="1" destOrd="0" presId="urn:microsoft.com/office/officeart/2005/8/layout/orgChart1"/>
+    <dgm:cxn modelId="{6CD87DE2-966C-4B2A-8937-60A76C8BC60E}" type="presParOf" srcId="{E1FD4F40-2805-4B42-9D73-D9BF1D77F9EB}" destId="{458986B3-930A-49CB-9B51-5B76DED1672E}" srcOrd="1" destOrd="0" presId="urn:microsoft.com/office/officeart/2005/8/layout/orgChart1"/>
+    <dgm:cxn modelId="{36E4E51C-37E6-483B-9083-3C3016A9C915}" type="presParOf" srcId="{E1FD4F40-2805-4B42-9D73-D9BF1D77F9EB}" destId="{61C8C5A1-9AAB-49DE-BF04-DA4AEB3F9967}" srcOrd="2" destOrd="0" presId="urn:microsoft.com/office/officeart/2005/8/layout/orgChart1"/>
+    <dgm:cxn modelId="{D98CCBD4-966E-4A79-A321-84E7DE92D2A1}" type="presParOf" srcId="{8352AAA6-4DB7-4EED-B215-F7B5AD8B3EEE}" destId="{A19D5FE1-31A3-4908-9380-5EEBA7E64EBD}" srcOrd="6" destOrd="0" presId="urn:microsoft.com/office/officeart/2005/8/layout/orgChart1"/>
+    <dgm:cxn modelId="{B8E96AA4-881B-4B17-AAA5-4F97F46F1509}" type="presParOf" srcId="{8352AAA6-4DB7-4EED-B215-F7B5AD8B3EEE}" destId="{75018BB3-9CBB-44E5-BC15-E2BB17D38550}" srcOrd="7" destOrd="0" presId="urn:microsoft.com/office/officeart/2005/8/layout/orgChart1"/>
+    <dgm:cxn modelId="{22778E0F-40A0-4CDE-884B-D7E451E67296}" type="presParOf" srcId="{75018BB3-9CBB-44E5-BC15-E2BB17D38550}" destId="{DEA4419A-1B1A-477F-9F25-1005130C72C1}" srcOrd="0" destOrd="0" presId="urn:microsoft.com/office/officeart/2005/8/layout/orgChart1"/>
+    <dgm:cxn modelId="{4484344E-C9E5-418B-8329-B99D70EDAED2}" type="presParOf" srcId="{DEA4419A-1B1A-477F-9F25-1005130C72C1}" destId="{47892DB6-B9D0-4040-BBCA-23AE33A5A149}" srcOrd="0" destOrd="0" presId="urn:microsoft.com/office/officeart/2005/8/layout/orgChart1"/>
+    <dgm:cxn modelId="{EBA010E7-7418-4488-9DB7-CD3E602A4D01}" type="presParOf" srcId="{DEA4419A-1B1A-477F-9F25-1005130C72C1}" destId="{E47D9AA4-907F-4924-8A07-BA04A272CAA2}" srcOrd="1" destOrd="0" presId="urn:microsoft.com/office/officeart/2005/8/layout/orgChart1"/>
+    <dgm:cxn modelId="{B4314D03-FDD5-477A-AF2C-FC2F97010D69}" type="presParOf" srcId="{75018BB3-9CBB-44E5-BC15-E2BB17D38550}" destId="{08D76088-5A78-444A-BF06-FEE72B66C027}" srcOrd="1" destOrd="0" presId="urn:microsoft.com/office/officeart/2005/8/layout/orgChart1"/>
+    <dgm:cxn modelId="{C5E4FC0E-FA9E-41AE-A675-FF518A723B5B}" type="presParOf" srcId="{75018BB3-9CBB-44E5-BC15-E2BB17D38550}" destId="{C4B2018D-29FA-4EF9-902E-24874C8C1B72}" srcOrd="2" destOrd="0" presId="urn:microsoft.com/office/officeart/2005/8/layout/orgChart1"/>
+    <dgm:cxn modelId="{B4BA2B29-0B32-46AB-9699-6E34399DEE06}" type="presParOf" srcId="{3CA9D21E-5425-4A4B-B19E-6689DDD5FA5B}" destId="{9DD7B507-2C3D-43ED-BDD5-54A306BA79B9}" srcOrd="2" destOrd="0" presId="urn:microsoft.com/office/officeart/2005/8/layout/orgChart1"/>
+    <dgm:cxn modelId="{3095DC01-7530-42C7-A5AA-75A2E77852F3}" type="presParOf" srcId="{3A5FE137-4743-4D37-8992-FACB22443411}" destId="{D042735B-C720-418A-8274-F94C48032453}" srcOrd="4" destOrd="0" presId="urn:microsoft.com/office/officeart/2005/8/layout/orgChart1"/>
+    <dgm:cxn modelId="{6D258B30-178D-491C-8A99-142E7F96E5E2}" type="presParOf" srcId="{3A5FE137-4743-4D37-8992-FACB22443411}" destId="{6AC33701-BA0B-443C-BF4A-2D636ADFC68A}" srcOrd="5" destOrd="0" presId="urn:microsoft.com/office/officeart/2005/8/layout/orgChart1"/>
+    <dgm:cxn modelId="{39A37C6A-502E-476E-87FB-DD5A20C42FA6}" type="presParOf" srcId="{6AC33701-BA0B-443C-BF4A-2D636ADFC68A}" destId="{70016D88-6F1F-4DF0-8BF0-C06D881889E1}" srcOrd="0" destOrd="0" presId="urn:microsoft.com/office/officeart/2005/8/layout/orgChart1"/>
+    <dgm:cxn modelId="{14C17D66-0DC7-4357-AFED-6229C90164E3}" type="presParOf" srcId="{70016D88-6F1F-4DF0-8BF0-C06D881889E1}" destId="{506B4387-15FA-45C3-A6C7-9779433DA2CE}" srcOrd="0" destOrd="0" presId="urn:microsoft.com/office/officeart/2005/8/layout/orgChart1"/>
+    <dgm:cxn modelId="{113A19DB-DEE7-43A7-AA3D-A2F1B1F915F5}" type="presParOf" srcId="{70016D88-6F1F-4DF0-8BF0-C06D881889E1}" destId="{C9BF4233-9C6F-42D4-8D72-BB3F6CB34F2C}" srcOrd="1" destOrd="0" presId="urn:microsoft.com/office/officeart/2005/8/layout/orgChart1"/>
+    <dgm:cxn modelId="{EBAC7EF0-8DB8-42EB-8631-E6FBC55FEE09}" type="presParOf" srcId="{6AC33701-BA0B-443C-BF4A-2D636ADFC68A}" destId="{D880911C-2E72-4785-9763-8D85E5179385}" srcOrd="1" destOrd="0" presId="urn:microsoft.com/office/officeart/2005/8/layout/orgChart1"/>
+    <dgm:cxn modelId="{F74183BA-C423-4735-B789-629FCEF9885F}" type="presParOf" srcId="{D880911C-2E72-4785-9763-8D85E5179385}" destId="{A710B2FA-3AFD-412F-87AA-6760B1BBEC9D}" srcOrd="0" destOrd="0" presId="urn:microsoft.com/office/officeart/2005/8/layout/orgChart1"/>
+    <dgm:cxn modelId="{7D3646E4-232E-4405-B2FE-E522D8A23547}" type="presParOf" srcId="{D880911C-2E72-4785-9763-8D85E5179385}" destId="{57132071-5BA7-464A-A98D-F76587E8A36A}" srcOrd="1" destOrd="0" presId="urn:microsoft.com/office/officeart/2005/8/layout/orgChart1"/>
+    <dgm:cxn modelId="{F292D935-C706-44F0-A82E-562C17893F89}" type="presParOf" srcId="{57132071-5BA7-464A-A98D-F76587E8A36A}" destId="{ADA61441-80BD-464A-A494-0AD5717E6494}" srcOrd="0" destOrd="0" presId="urn:microsoft.com/office/officeart/2005/8/layout/orgChart1"/>
+    <dgm:cxn modelId="{D719BADD-938D-4F89-9394-B87E7CF9B426}" type="presParOf" srcId="{ADA61441-80BD-464A-A494-0AD5717E6494}" destId="{1A373D23-C3EC-48B0-A4F7-1FA6DC1F05C9}" srcOrd="0" destOrd="0" presId="urn:microsoft.com/office/officeart/2005/8/layout/orgChart1"/>
+    <dgm:cxn modelId="{0CF4EBE1-EB10-446E-890C-9DAE7791EA71}" type="presParOf" srcId="{ADA61441-80BD-464A-A494-0AD5717E6494}" destId="{824F5DC4-3B99-4C4A-A2BE-125A25003870}" srcOrd="1" destOrd="0" presId="urn:microsoft.com/office/officeart/2005/8/layout/orgChart1"/>
+    <dgm:cxn modelId="{2CC276A0-5E88-4B31-B994-22BC671D64B8}" type="presParOf" srcId="{57132071-5BA7-464A-A98D-F76587E8A36A}" destId="{BD0BA4F9-72ED-4A8C-8B4A-39354083E52E}" srcOrd="1" destOrd="0" presId="urn:microsoft.com/office/officeart/2005/8/layout/orgChart1"/>
+    <dgm:cxn modelId="{AA6707D2-A890-41F3-A644-E6B70E2DD912}" type="presParOf" srcId="{57132071-5BA7-464A-A98D-F76587E8A36A}" destId="{A0F03C01-55A1-4255-9A97-A6DC97247879}" srcOrd="2" destOrd="0" presId="urn:microsoft.com/office/officeart/2005/8/layout/orgChart1"/>
+    <dgm:cxn modelId="{616960E7-D0A3-42FC-B1F6-F7ADC4155C65}" type="presParOf" srcId="{D880911C-2E72-4785-9763-8D85E5179385}" destId="{930EF2A5-079A-41CB-9965-75D9388C4342}" srcOrd="2" destOrd="0" presId="urn:microsoft.com/office/officeart/2005/8/layout/orgChart1"/>
+    <dgm:cxn modelId="{2E93B95F-7BD7-499E-99CD-352E852C542D}" type="presParOf" srcId="{D880911C-2E72-4785-9763-8D85E5179385}" destId="{0541842B-3CD9-49E5-9234-21794748FFD8}" srcOrd="3" destOrd="0" presId="urn:microsoft.com/office/officeart/2005/8/layout/orgChart1"/>
+    <dgm:cxn modelId="{BC4D1D39-88C7-41DA-92A2-809DEEB69839}" type="presParOf" srcId="{0541842B-3CD9-49E5-9234-21794748FFD8}" destId="{CEEDF7C1-99CE-46C6-A894-A5255B3F8293}" srcOrd="0" destOrd="0" presId="urn:microsoft.com/office/officeart/2005/8/layout/orgChart1"/>
+    <dgm:cxn modelId="{2B25DA85-46DB-49D5-8A01-E83EFAC363A7}" type="presParOf" srcId="{CEEDF7C1-99CE-46C6-A894-A5255B3F8293}" destId="{8A99303A-270E-4286-B5A1-5102D5DF561B}" srcOrd="0" destOrd="0" presId="urn:microsoft.com/office/officeart/2005/8/layout/orgChart1"/>
+    <dgm:cxn modelId="{916846F4-F1D7-471B-9A9B-81373F4DBAD9}" type="presParOf" srcId="{CEEDF7C1-99CE-46C6-A894-A5255B3F8293}" destId="{D2ED1C65-4A95-4A23-9C49-83C561A6C2C8}" srcOrd="1" destOrd="0" presId="urn:microsoft.com/office/officeart/2005/8/layout/orgChart1"/>
+    <dgm:cxn modelId="{92109A15-E931-4CDD-BA0E-2DEC06E02520}" type="presParOf" srcId="{0541842B-3CD9-49E5-9234-21794748FFD8}" destId="{8DEEF916-91EA-4260-A542-ACFD5A60AFC2}" srcOrd="1" destOrd="0" presId="urn:microsoft.com/office/officeart/2005/8/layout/orgChart1"/>
+    <dgm:cxn modelId="{96112FBB-7207-4109-B904-A4E4DDD6CC08}" type="presParOf" srcId="{0541842B-3CD9-49E5-9234-21794748FFD8}" destId="{E10E1FAA-AC15-454E-B656-7091C55F4561}" srcOrd="2" destOrd="0" presId="urn:microsoft.com/office/officeart/2005/8/layout/orgChart1"/>
+    <dgm:cxn modelId="{33CF4445-5CFE-40F4-BEE3-E19DA6AE642C}" type="presParOf" srcId="{6AC33701-BA0B-443C-BF4A-2D636ADFC68A}" destId="{3603B7B3-75C1-4E3A-B901-747D619C2347}" srcOrd="2" destOrd="0" presId="urn:microsoft.com/office/officeart/2005/8/layout/orgChart1"/>
+    <dgm:cxn modelId="{F2059D5B-1CF0-4596-A36B-1CCCCD6404EF}" type="presParOf" srcId="{3A5FE137-4743-4D37-8992-FACB22443411}" destId="{17F90934-0444-428B-B1F4-7B5B00B9822B}" srcOrd="6" destOrd="0" presId="urn:microsoft.com/office/officeart/2005/8/layout/orgChart1"/>
+    <dgm:cxn modelId="{616EA9C2-E7D9-4022-A82E-B46F1D5ACBFF}" type="presParOf" srcId="{3A5FE137-4743-4D37-8992-FACB22443411}" destId="{FA3C0AEE-CEB7-4F95-B18A-428CB9094C0D}" srcOrd="7" destOrd="0" presId="urn:microsoft.com/office/officeart/2005/8/layout/orgChart1"/>
+    <dgm:cxn modelId="{5F4A103F-3D55-49F4-9D79-F58971E04F33}" type="presParOf" srcId="{FA3C0AEE-CEB7-4F95-B18A-428CB9094C0D}" destId="{40BB08A3-29CC-47AF-9F20-DEB5B787D1E8}" srcOrd="0" destOrd="0" presId="urn:microsoft.com/office/officeart/2005/8/layout/orgChart1"/>
+    <dgm:cxn modelId="{EB0354E8-5B9E-447F-92D1-A0CC9DC19B9C}" type="presParOf" srcId="{40BB08A3-29CC-47AF-9F20-DEB5B787D1E8}" destId="{3856E60E-B393-48B0-84FB-85DEE63001F0}" srcOrd="0" destOrd="0" presId="urn:microsoft.com/office/officeart/2005/8/layout/orgChart1"/>
+    <dgm:cxn modelId="{9B43077B-A815-4B0F-89B8-2C256F25DBD5}" type="presParOf" srcId="{40BB08A3-29CC-47AF-9F20-DEB5B787D1E8}" destId="{A3397584-EB77-467B-829B-687448EBB956}" srcOrd="1" destOrd="0" presId="urn:microsoft.com/office/officeart/2005/8/layout/orgChart1"/>
+    <dgm:cxn modelId="{EDB3CA0C-B1D7-47A7-9851-4542E6368213}" type="presParOf" srcId="{FA3C0AEE-CEB7-4F95-B18A-428CB9094C0D}" destId="{C5C030F0-FA03-4FF8-87FF-FC3750782EFE}" srcOrd="1" destOrd="0" presId="urn:microsoft.com/office/officeart/2005/8/layout/orgChart1"/>
+    <dgm:cxn modelId="{ADFA19F3-E8C0-4438-8BB8-88E9CA623BA6}" type="presParOf" srcId="{C5C030F0-FA03-4FF8-87FF-FC3750782EFE}" destId="{3477CA64-6DA4-4F4E-BB13-ECD29C87F405}" srcOrd="0" destOrd="0" presId="urn:microsoft.com/office/officeart/2005/8/layout/orgChart1"/>
+    <dgm:cxn modelId="{495C9E15-1FA6-4EE8-AF46-5EC40E0C7297}" type="presParOf" srcId="{C5C030F0-FA03-4FF8-87FF-FC3750782EFE}" destId="{EEC81BD9-0A55-450F-B238-8FE7D0D820C5}" srcOrd="1" destOrd="0" presId="urn:microsoft.com/office/officeart/2005/8/layout/orgChart1"/>
+    <dgm:cxn modelId="{497F99CE-BB57-4C4A-8991-581ABD6AB0DB}" type="presParOf" srcId="{EEC81BD9-0A55-450F-B238-8FE7D0D820C5}" destId="{39C07B5E-0AAF-4DFE-90BF-4E409B8901DC}" srcOrd="0" destOrd="0" presId="urn:microsoft.com/office/officeart/2005/8/layout/orgChart1"/>
+    <dgm:cxn modelId="{72E734BB-BE22-4462-B453-EA4809B4F97A}" type="presParOf" srcId="{39C07B5E-0AAF-4DFE-90BF-4E409B8901DC}" destId="{15C2AC2C-198F-43AE-B307-949D13B66014}" srcOrd="0" destOrd="0" presId="urn:microsoft.com/office/officeart/2005/8/layout/orgChart1"/>
+    <dgm:cxn modelId="{6DAE9C2B-B5BC-47BF-930B-FDC73379D801}" type="presParOf" srcId="{39C07B5E-0AAF-4DFE-90BF-4E409B8901DC}" destId="{04B6D038-6E76-4426-B28A-F57407555DE6}" srcOrd="1" destOrd="0" presId="urn:microsoft.com/office/officeart/2005/8/layout/orgChart1"/>
+    <dgm:cxn modelId="{7782385C-DFA6-469D-A139-73AE938850D3}" type="presParOf" srcId="{EEC81BD9-0A55-450F-B238-8FE7D0D820C5}" destId="{276115C4-54D5-4DB3-9518-C210F355B354}" srcOrd="1" destOrd="0" presId="urn:microsoft.com/office/officeart/2005/8/layout/orgChart1"/>
+    <dgm:cxn modelId="{4DABC115-D4C6-44EB-B7F3-FB67CBF096E2}" type="presParOf" srcId="{EEC81BD9-0A55-450F-B238-8FE7D0D820C5}" destId="{5EBC925B-CD83-4646-A3ED-C925D75000F6}" srcOrd="2" destOrd="0" presId="urn:microsoft.com/office/officeart/2005/8/layout/orgChart1"/>
+    <dgm:cxn modelId="{9E570A1A-9726-4821-8A0E-9C5C716CE0C2}" type="presParOf" srcId="{C5C030F0-FA03-4FF8-87FF-FC3750782EFE}" destId="{69B955FC-EBDA-455A-AC99-7D02E1DE8411}" srcOrd="2" destOrd="0" presId="urn:microsoft.com/office/officeart/2005/8/layout/orgChart1"/>
+    <dgm:cxn modelId="{D9FC6E04-6132-4FE3-AC20-90C2447F35CD}" type="presParOf" srcId="{C5C030F0-FA03-4FF8-87FF-FC3750782EFE}" destId="{AECCA890-5E34-41B6-B69C-DDA481B50BD6}" srcOrd="3" destOrd="0" presId="urn:microsoft.com/office/officeart/2005/8/layout/orgChart1"/>
+    <dgm:cxn modelId="{54ABDD3B-CD00-4B1C-96A8-BD83769A32DC}" type="presParOf" srcId="{AECCA890-5E34-41B6-B69C-DDA481B50BD6}" destId="{DDDD6161-4F05-4ED6-AE53-91440B22BEAB}" srcOrd="0" destOrd="0" presId="urn:microsoft.com/office/officeart/2005/8/layout/orgChart1"/>
+    <dgm:cxn modelId="{4565C8EB-5887-43D7-AB47-4A82F268A375}" type="presParOf" srcId="{DDDD6161-4F05-4ED6-AE53-91440B22BEAB}" destId="{667351DE-56CB-43A5-BE50-A69359231E05}" srcOrd="0" destOrd="0" presId="urn:microsoft.com/office/officeart/2005/8/layout/orgChart1"/>
+    <dgm:cxn modelId="{65DF5703-F0B8-4EE5-BEB5-C5CB6D2EA117}" type="presParOf" srcId="{DDDD6161-4F05-4ED6-AE53-91440B22BEAB}" destId="{216733CF-178B-432C-9C4B-6A17C59354BA}" srcOrd="1" destOrd="0" presId="urn:microsoft.com/office/officeart/2005/8/layout/orgChart1"/>
+    <dgm:cxn modelId="{4FB0CE6A-9D46-4797-AA58-437C90CADA5C}" type="presParOf" srcId="{AECCA890-5E34-41B6-B69C-DDA481B50BD6}" destId="{4EF318E1-16CC-46AF-9AD0-8931BDFD56AC}" srcOrd="1" destOrd="0" presId="urn:microsoft.com/office/officeart/2005/8/layout/orgChart1"/>
+    <dgm:cxn modelId="{8BC81C03-36F5-46F3-8AAA-374E19CE7EB4}" type="presParOf" srcId="{AECCA890-5E34-41B6-B69C-DDA481B50BD6}" destId="{E6AF64BF-6282-4183-9079-6761AA17291F}" srcOrd="2" destOrd="0" presId="urn:microsoft.com/office/officeart/2005/8/layout/orgChart1"/>
+    <dgm:cxn modelId="{4AC3085A-D3B4-4FA3-A383-855F515597EC}" type="presParOf" srcId="{FA3C0AEE-CEB7-4F95-B18A-428CB9094C0D}" destId="{9503D43C-4FDE-4CF7-9DB3-EDBD55D67FC8}" srcOrd="2" destOrd="0" presId="urn:microsoft.com/office/officeart/2005/8/layout/orgChart1"/>
+    <dgm:cxn modelId="{7C9271C3-7F32-4072-8443-B89A1819EBCB}" type="presParOf" srcId="{A10CEA52-EB84-4843-9F19-734C08BFF21D}" destId="{9B6CC128-305E-41E6-A2B8-6A6D62AA6AAD}" srcOrd="2" destOrd="0" presId="urn:microsoft.com/office/officeart/2005/8/layout/orgChart1"/>
   </dgm:cxnLst>
   <dgm:bg/>
   <dgm:whole/>
@@ -10957,7 +11231,7 @@
         </a:bodyPr>
         <a:lstStyle/>
         <a:p>
-          <a:pPr marL="0" lvl="0" indent="0" algn="ctr" defTabSz="444500">
+          <a:pPr lvl="0" algn="ctr" defTabSz="444500">
             <a:lnSpc>
               <a:spcPct val="90000"/>
             </a:lnSpc>
@@ -10967,7 +11241,6 @@
             <a:spcAft>
               <a:spcPct val="35000"/>
             </a:spcAft>
-            <a:buNone/>
           </a:pPr>
           <a:r>
             <a:rPr lang="en-US" sz="1000" kern="1200"/>
@@ -11034,7 +11307,7 @@
         </a:bodyPr>
         <a:lstStyle/>
         <a:p>
-          <a:pPr marL="0" lvl="0" indent="0" algn="ctr" defTabSz="444500">
+          <a:pPr lvl="0" algn="ctr" defTabSz="444500">
             <a:lnSpc>
               <a:spcPct val="90000"/>
             </a:lnSpc>
@@ -11044,7 +11317,6 @@
             <a:spcAft>
               <a:spcPct val="35000"/>
             </a:spcAft>
-            <a:buNone/>
           </a:pPr>
           <a:r>
             <a:rPr lang="en-US" sz="1000" kern="1200"/>
@@ -11111,7 +11383,7 @@
         </a:bodyPr>
         <a:lstStyle/>
         <a:p>
-          <a:pPr marL="0" lvl="0" indent="0" algn="ctr" defTabSz="444500">
+          <a:pPr lvl="0" algn="ctr" defTabSz="444500">
             <a:lnSpc>
               <a:spcPct val="90000"/>
             </a:lnSpc>
@@ -11121,7 +11393,6 @@
             <a:spcAft>
               <a:spcPct val="35000"/>
             </a:spcAft>
-            <a:buNone/>
           </a:pPr>
           <a:r>
             <a:rPr lang="en-US" sz="1000" kern="1200"/>
@@ -11188,7 +11459,7 @@
         </a:bodyPr>
         <a:lstStyle/>
         <a:p>
-          <a:pPr marL="0" lvl="0" indent="0" algn="ctr" defTabSz="444500">
+          <a:pPr lvl="0" algn="ctr" defTabSz="444500">
             <a:lnSpc>
               <a:spcPct val="90000"/>
             </a:lnSpc>
@@ -11198,7 +11469,6 @@
             <a:spcAft>
               <a:spcPct val="35000"/>
             </a:spcAft>
-            <a:buNone/>
           </a:pPr>
           <a:r>
             <a:rPr lang="en-US" sz="1000" kern="1200"/>
@@ -11265,7 +11535,7 @@
         </a:bodyPr>
         <a:lstStyle/>
         <a:p>
-          <a:pPr marL="0" lvl="0" indent="0" algn="ctr" defTabSz="444500">
+          <a:pPr lvl="0" algn="ctr" defTabSz="444500">
             <a:lnSpc>
               <a:spcPct val="90000"/>
             </a:lnSpc>
@@ -11275,7 +11545,6 @@
             <a:spcAft>
               <a:spcPct val="35000"/>
             </a:spcAft>
-            <a:buNone/>
           </a:pPr>
           <a:r>
             <a:rPr lang="en-US" sz="1000" kern="1200"/>
@@ -11342,7 +11611,7 @@
         </a:bodyPr>
         <a:lstStyle/>
         <a:p>
-          <a:pPr marL="0" lvl="0" indent="0" algn="ctr" defTabSz="444500">
+          <a:pPr lvl="0" algn="ctr" defTabSz="444500">
             <a:lnSpc>
               <a:spcPct val="90000"/>
             </a:lnSpc>
@@ -11352,7 +11621,6 @@
             <a:spcAft>
               <a:spcPct val="35000"/>
             </a:spcAft>
-            <a:buNone/>
           </a:pPr>
           <a:r>
             <a:rPr lang="en-US" sz="1000" kern="1200"/>
@@ -11419,7 +11687,7 @@
         </a:bodyPr>
         <a:lstStyle/>
         <a:p>
-          <a:pPr marL="0" lvl="0" indent="0" algn="ctr" defTabSz="444500">
+          <a:pPr lvl="0" algn="ctr" defTabSz="444500">
             <a:lnSpc>
               <a:spcPct val="90000"/>
             </a:lnSpc>
@@ -11429,7 +11697,6 @@
             <a:spcAft>
               <a:spcPct val="35000"/>
             </a:spcAft>
-            <a:buNone/>
           </a:pPr>
           <a:r>
             <a:rPr lang="en-US" sz="1000" kern="1200"/>
@@ -11496,7 +11763,7 @@
         </a:bodyPr>
         <a:lstStyle/>
         <a:p>
-          <a:pPr marL="0" lvl="0" indent="0" algn="ctr" defTabSz="444500">
+          <a:pPr lvl="0" algn="ctr" defTabSz="444500">
             <a:lnSpc>
               <a:spcPct val="90000"/>
             </a:lnSpc>
@@ -11506,7 +11773,6 @@
             <a:spcAft>
               <a:spcPct val="35000"/>
             </a:spcAft>
-            <a:buNone/>
           </a:pPr>
           <a:r>
             <a:rPr lang="en-US" sz="1000" kern="1200"/>
@@ -11573,7 +11839,7 @@
         </a:bodyPr>
         <a:lstStyle/>
         <a:p>
-          <a:pPr marL="0" lvl="0" indent="0" algn="ctr" defTabSz="444500">
+          <a:pPr lvl="0" algn="ctr" defTabSz="444500">
             <a:lnSpc>
               <a:spcPct val="90000"/>
             </a:lnSpc>
@@ -11583,7 +11849,6 @@
             <a:spcAft>
               <a:spcPct val="35000"/>
             </a:spcAft>
-            <a:buNone/>
           </a:pPr>
           <a:r>
             <a:rPr lang="en-US" sz="1000" kern="1200"/>
@@ -11650,7 +11915,7 @@
         </a:bodyPr>
         <a:lstStyle/>
         <a:p>
-          <a:pPr marL="0" lvl="0" indent="0" algn="ctr" defTabSz="444500">
+          <a:pPr lvl="0" algn="ctr" defTabSz="444500">
             <a:lnSpc>
               <a:spcPct val="90000"/>
             </a:lnSpc>
@@ -11660,7 +11925,6 @@
             <a:spcAft>
               <a:spcPct val="35000"/>
             </a:spcAft>
-            <a:buNone/>
           </a:pPr>
           <a:r>
             <a:rPr lang="en-US" sz="1000" kern="1200"/>
@@ -11727,7 +11991,7 @@
         </a:bodyPr>
         <a:lstStyle/>
         <a:p>
-          <a:pPr marL="0" lvl="0" indent="0" algn="ctr" defTabSz="444500">
+          <a:pPr lvl="0" algn="ctr" defTabSz="444500">
             <a:lnSpc>
               <a:spcPct val="90000"/>
             </a:lnSpc>
@@ -11737,7 +12001,6 @@
             <a:spcAft>
               <a:spcPct val="35000"/>
             </a:spcAft>
-            <a:buNone/>
           </a:pPr>
           <a:r>
             <a:rPr lang="en-US" sz="1000" kern="1200"/>
@@ -11804,7 +12067,7 @@
         </a:bodyPr>
         <a:lstStyle/>
         <a:p>
-          <a:pPr marL="0" lvl="0" indent="0" algn="ctr" defTabSz="444500">
+          <a:pPr lvl="0" algn="ctr" defTabSz="444500">
             <a:lnSpc>
               <a:spcPct val="90000"/>
             </a:lnSpc>
@@ -11814,7 +12077,6 @@
             <a:spcAft>
               <a:spcPct val="35000"/>
             </a:spcAft>
-            <a:buNone/>
           </a:pPr>
           <a:r>
             <a:rPr lang="en-US" sz="1000" kern="1200"/>
@@ -11881,7 +12143,7 @@
         </a:bodyPr>
         <a:lstStyle/>
         <a:p>
-          <a:pPr marL="0" lvl="0" indent="0" algn="ctr" defTabSz="444500">
+          <a:pPr lvl="0" algn="ctr" defTabSz="444500">
             <a:lnSpc>
               <a:spcPct val="90000"/>
             </a:lnSpc>
@@ -11891,7 +12153,6 @@
             <a:spcAft>
               <a:spcPct val="35000"/>
             </a:spcAft>
-            <a:buNone/>
           </a:pPr>
           <a:r>
             <a:rPr lang="en-US" sz="1000" kern="1200"/>
@@ -11958,7 +12219,7 @@
         </a:bodyPr>
         <a:lstStyle/>
         <a:p>
-          <a:pPr marL="0" lvl="0" indent="0" algn="ctr" defTabSz="444500">
+          <a:pPr lvl="0" algn="ctr" defTabSz="444500">
             <a:lnSpc>
               <a:spcPct val="90000"/>
             </a:lnSpc>
@@ -11968,7 +12229,6 @@
             <a:spcAft>
               <a:spcPct val="35000"/>
             </a:spcAft>
-            <a:buNone/>
           </a:pPr>
           <a:r>
             <a:rPr lang="en-US" sz="1000" kern="1200"/>
@@ -12035,7 +12295,7 @@
         </a:bodyPr>
         <a:lstStyle/>
         <a:p>
-          <a:pPr marL="0" lvl="0" indent="0" algn="ctr" defTabSz="444500">
+          <a:pPr lvl="0" algn="ctr" defTabSz="444500">
             <a:lnSpc>
               <a:spcPct val="90000"/>
             </a:lnSpc>
@@ -12045,7 +12305,6 @@
             <a:spcAft>
               <a:spcPct val="35000"/>
             </a:spcAft>
-            <a:buNone/>
           </a:pPr>
           <a:r>
             <a:rPr lang="en-US" sz="1000" kern="1200"/>
@@ -14532,7 +14791,7 @@
 </file>
 
 <file path=customXml/itemProps1.xml><?xml version="1.0" encoding="utf-8"?>
-<ds:datastoreItem xmlns:ds="http://schemas.openxmlformats.org/officeDocument/2006/customXml" ds:itemID="{DC511E3D-243E-4E4D-A9A9-8C5C7DF093DB}">
+<ds:datastoreItem xmlns:ds="http://schemas.openxmlformats.org/officeDocument/2006/customXml" ds:itemID="{C20F1FB5-D794-4A2C-9977-488CC6E60F19}">
   <ds:schemaRefs>
     <ds:schemaRef ds:uri="http://schemas.openxmlformats.org/officeDocument/2006/bibliography"/>
   </ds:schemaRefs>

</xml_diff>

<commit_message>
Edit Word Error "Elaboration"
</commit_message>
<xml_diff>
--- a/doc/PA1_GroupNguyenChansQuas.docx
+++ b/doc/PA1_GroupNguyenChansQuas.docx
@@ -1,50 +1,28 @@
 
 <file path=word/document.xml><?xml version="1.0" encoding="utf-8"?>
-<w:document xmlns:wpc="http://schemas.microsoft.com/office/word/2010/wordprocessingCanvas" xmlns:mc="http://schemas.openxmlformats.org/markup-compatibility/2006" xmlns:o="urn:schemas-microsoft-com:office:office" xmlns:r="http://schemas.openxmlformats.org/officeDocument/2006/relationships" xmlns:m="http://schemas.openxmlformats.org/officeDocument/2006/math" xmlns:v="urn:schemas-microsoft-com:vml" xmlns:wp14="http://schemas.microsoft.com/office/word/2010/wordprocessingDrawing" xmlns:wp="http://schemas.openxmlformats.org/drawingml/2006/wordprocessingDrawing" xmlns:w10="urn:schemas-microsoft-com:office:word" xmlns:w="http://schemas.openxmlformats.org/wordprocessingml/2006/main" xmlns:w14="http://schemas.microsoft.com/office/word/2010/wordml" xmlns:w15="http://schemas.microsoft.com/office/word/2012/wordml" xmlns:wpg="http://schemas.microsoft.com/office/word/2010/wordprocessingGroup" xmlns:wpi="http://schemas.microsoft.com/office/word/2010/wordprocessingInk" xmlns:wne="http://schemas.microsoft.com/office/word/2006/wordml" xmlns:wps="http://schemas.microsoft.com/office/word/2010/wordprocessingShape" mc:Ignorable="w14 w15 wp14">
+<w:document xmlns:wpc="http://schemas.microsoft.com/office/word/2010/wordprocessingCanvas" xmlns:cx="http://schemas.microsoft.com/office/drawing/2014/chartex" xmlns:cx1="http://schemas.microsoft.com/office/drawing/2015/9/8/chartex" xmlns:cx2="http://schemas.microsoft.com/office/drawing/2015/10/21/chartex" xmlns:cx3="http://schemas.microsoft.com/office/drawing/2016/5/9/chartex" xmlns:cx4="http://schemas.microsoft.com/office/drawing/2016/5/10/chartex" xmlns:cx5="http://schemas.microsoft.com/office/drawing/2016/5/11/chartex" xmlns:cx6="http://schemas.microsoft.com/office/drawing/2016/5/12/chartex" xmlns:cx7="http://schemas.microsoft.com/office/drawing/2016/5/13/chartex" xmlns:cx8="http://schemas.microsoft.com/office/drawing/2016/5/14/chartex" xmlns:mc="http://schemas.openxmlformats.org/markup-compatibility/2006" xmlns:aink="http://schemas.microsoft.com/office/drawing/2016/ink" xmlns:am3d="http://schemas.microsoft.com/office/drawing/2017/model3d" xmlns:o="urn:schemas-microsoft-com:office:office" xmlns:r="http://schemas.openxmlformats.org/officeDocument/2006/relationships" xmlns:m="http://schemas.openxmlformats.org/officeDocument/2006/math" xmlns:v="urn:schemas-microsoft-com:vml" xmlns:wp14="http://schemas.microsoft.com/office/word/2010/wordprocessingDrawing" xmlns:wp="http://schemas.openxmlformats.org/drawingml/2006/wordprocessingDrawing" xmlns:w10="urn:schemas-microsoft-com:office:word" xmlns:w="http://schemas.openxmlformats.org/wordprocessingml/2006/main" xmlns:w14="http://schemas.microsoft.com/office/word/2010/wordml" xmlns:w15="http://schemas.microsoft.com/office/word/2012/wordml" xmlns:w16se="http://schemas.microsoft.com/office/word/2015/wordml/symex" xmlns:wpg="http://schemas.microsoft.com/office/word/2010/wordprocessingGroup" xmlns:wpi="http://schemas.microsoft.com/office/word/2010/wordprocessingInk" xmlns:wne="http://schemas.microsoft.com/office/word/2006/wordml" xmlns:wps="http://schemas.microsoft.com/office/word/2010/wordprocessingShape" mc:Ignorable="w14 w15 w16se wp14">
   <w:body>
     <w:p>
       <w:pPr>
         <w:pStyle w:val="Title"/>
         <w:jc w:val="right"/>
       </w:pPr>
-      <w:r>
-        <w:fldChar w:fldCharType="begin"/>
-      </w:r>
-      <w:r>
-        <w:instrText xml:space="preserve"> SUBJECT  \* MERGEFORMAT </w:instrText>
-      </w:r>
-      <w:r>
-        <w:fldChar w:fldCharType="separate"/>
-      </w:r>
-      <w:proofErr w:type="spellStart"/>
-      <w:r>
-        <w:t>EverRun</w:t>
-      </w:r>
-      <w:proofErr w:type="spellEnd"/>
-      <w:r>
-        <w:fldChar w:fldCharType="end"/>
-      </w:r>
+      <w:fldSimple w:instr=" SUBJECT  \* MERGEFORMAT ">
+        <w:r>
+          <w:t>EverRun</w:t>
+        </w:r>
+      </w:fldSimple>
     </w:p>
     <w:p>
       <w:pPr>
         <w:pStyle w:val="Title"/>
         <w:jc w:val="right"/>
       </w:pPr>
-      <w:r>
-        <w:fldChar w:fldCharType="begin"/>
-      </w:r>
-      <w:r>
-        <w:instrText xml:space="preserve"> TITLE  \* MERGEFORMAT </w:instrText>
-      </w:r>
-      <w:r>
-        <w:fldChar w:fldCharType="separate"/>
-      </w:r>
-      <w:r>
-        <w:t>Software Development Plan</w:t>
-      </w:r>
-      <w:r>
-        <w:fldChar w:fldCharType="end"/>
-      </w:r>
+      <w:fldSimple w:instr=" TITLE  \* MERGEFORMAT ">
+        <w:r>
+          <w:t>Software Development Plan</w:t>
+        </w:r>
+      </w:fldSimple>
     </w:p>
     <w:p>
       <w:pPr>
@@ -207,23 +185,7 @@
               <w:pStyle w:val="Tabletext"/>
             </w:pPr>
             <w:r>
-              <w:t>&lt;</w:t>
-            </w:r>
-            <w:proofErr w:type="spellStart"/>
-            <w:r>
-              <w:t>dd</w:t>
-            </w:r>
-            <w:proofErr w:type="spellEnd"/>
-            <w:r>
-              <w:t>/mmm/</w:t>
-            </w:r>
-            <w:proofErr w:type="spellStart"/>
-            <w:r>
-              <w:t>yy</w:t>
-            </w:r>
-            <w:proofErr w:type="spellEnd"/>
-            <w:r>
-              <w:t>&gt;</w:t>
+              <w:t>&lt;dd/mmm/yy&gt;</w:t>
             </w:r>
           </w:p>
         </w:tc>
@@ -236,15 +198,7 @@
               <w:pStyle w:val="Tabletext"/>
             </w:pPr>
             <w:r>
-              <w:t>&lt;</w:t>
-            </w:r>
-            <w:proofErr w:type="spellStart"/>
-            <w:r>
-              <w:t>x.x</w:t>
-            </w:r>
-            <w:proofErr w:type="spellEnd"/>
-            <w:r>
-              <w:t>&gt;</w:t>
+              <w:t>&lt;x.x&gt;</w:t>
             </w:r>
           </w:p>
         </w:tc>
@@ -2173,22 +2127,11 @@
       <w:r>
         <w:br w:type="page"/>
       </w:r>
-      <w:r>
-        <w:lastRenderedPageBreak/>
-        <w:fldChar w:fldCharType="begin"/>
-      </w:r>
-      <w:r>
-        <w:instrText xml:space="preserve"> TITLE  \* MERGEFORMAT </w:instrText>
-      </w:r>
-      <w:r>
-        <w:fldChar w:fldCharType="separate"/>
-      </w:r>
-      <w:r>
-        <w:t xml:space="preserve">Software Development Plan </w:t>
-      </w:r>
-      <w:r>
-        <w:fldChar w:fldCharType="end"/>
-      </w:r>
+      <w:fldSimple w:instr=" TITLE  \* MERGEFORMAT ">
+        <w:r>
+          <w:t xml:space="preserve">Software Development Plan </w:t>
+        </w:r>
+      </w:fldSimple>
     </w:p>
     <w:p>
       <w:pPr>
@@ -2228,23 +2171,7 @@
           <w:sz w:val="24"/>
           <w:szCs w:val="24"/>
         </w:rPr>
-        <w:t xml:space="preserve">This software develop plan is used to illustrate a series of development activities of Team 4 in term of phases and iterations to implement an application called </w:t>
-      </w:r>
-      <w:proofErr w:type="spellStart"/>
-      <w:r>
-        <w:rPr>
-          <w:sz w:val="24"/>
-          <w:szCs w:val="24"/>
-        </w:rPr>
-        <w:t>EverRun</w:t>
-      </w:r>
-      <w:proofErr w:type="spellEnd"/>
-      <w:r>
-        <w:rPr>
-          <w:sz w:val="24"/>
-          <w:szCs w:val="24"/>
-        </w:rPr>
-        <w:t>.</w:t>
+        <w:t>This software develop plan is used to illustrate a series of development activities of Team 4 in term of phases and iterations to implement an application called EverRun.</w:t>
       </w:r>
     </w:p>
     <w:p>
@@ -2335,23 +2262,7 @@
           <w:sz w:val="24"/>
           <w:szCs w:val="24"/>
         </w:rPr>
-        <w:t xml:space="preserve">Users can have a cute pet to raise by earning rewards from walking and they can share their achievement records on </w:t>
-      </w:r>
-      <w:proofErr w:type="spellStart"/>
-      <w:r>
-        <w:rPr>
-          <w:sz w:val="24"/>
-          <w:szCs w:val="24"/>
-        </w:rPr>
-        <w:t>facebook</w:t>
-      </w:r>
-      <w:proofErr w:type="spellEnd"/>
-      <w:r>
-        <w:rPr>
-          <w:sz w:val="24"/>
-          <w:szCs w:val="24"/>
-        </w:rPr>
-        <w:t xml:space="preserve"> as well.</w:t>
+        <w:t>Users can have a cute pet to raise by earning rewards from walking and they can share their achievement records on facebook as well.</w:t>
       </w:r>
     </w:p>
     <w:p>
@@ -3282,23 +3193,7 @@
                 <w:i w:val="0"/>
                 <w:color w:val="000000" w:themeColor="text1"/>
               </w:rPr>
-              <w:t xml:space="preserve">Tran </w:t>
-            </w:r>
-            <w:proofErr w:type="spellStart"/>
-            <w:r>
-              <w:rPr>
-                <w:i w:val="0"/>
-                <w:color w:val="000000" w:themeColor="text1"/>
-              </w:rPr>
-              <w:t>Thoai</w:t>
-            </w:r>
-            <w:proofErr w:type="spellEnd"/>
-            <w:r>
-              <w:rPr>
-                <w:i w:val="0"/>
-                <w:color w:val="000000" w:themeColor="text1"/>
-              </w:rPr>
-              <w:t xml:space="preserve"> Thong</w:t>
+              <w:t>Tran Thoai Thong</w:t>
             </w:r>
             <w:r>
               <w:rPr>
@@ -3329,23 +3224,7 @@
                 <w:i w:val="0"/>
                 <w:color w:val="000000" w:themeColor="text1"/>
               </w:rPr>
-              <w:t xml:space="preserve">Ho </w:t>
-            </w:r>
-            <w:proofErr w:type="spellStart"/>
-            <w:r>
-              <w:rPr>
-                <w:i w:val="0"/>
-                <w:color w:val="000000" w:themeColor="text1"/>
-              </w:rPr>
-              <w:t>Sy</w:t>
-            </w:r>
-            <w:proofErr w:type="spellEnd"/>
-            <w:r>
-              <w:rPr>
-                <w:i w:val="0"/>
-                <w:color w:val="000000" w:themeColor="text1"/>
-              </w:rPr>
-              <w:t xml:space="preserve"> Nguyen, Designer, Implementer</w:t>
+              <w:t>Ho Sy Nguyen, Designer, Implementer</w:t>
             </w:r>
           </w:p>
           <w:p>
@@ -3362,23 +3241,7 @@
                 <w:i w:val="0"/>
                 <w:color w:val="000000" w:themeColor="text1"/>
               </w:rPr>
-              <w:t xml:space="preserve">Le </w:t>
-            </w:r>
-            <w:proofErr w:type="spellStart"/>
-            <w:r>
-              <w:rPr>
-                <w:i w:val="0"/>
-                <w:color w:val="000000" w:themeColor="text1"/>
-              </w:rPr>
-              <w:t>Duy</w:t>
-            </w:r>
-            <w:proofErr w:type="spellEnd"/>
-            <w:r>
-              <w:rPr>
-                <w:i w:val="0"/>
-                <w:color w:val="000000" w:themeColor="text1"/>
-              </w:rPr>
-              <w:t xml:space="preserve"> Bach, Implementer</w:t>
+              <w:t>Le Duy Bach, Implementer</w:t>
             </w:r>
             <w:r>
               <w:rPr>
@@ -3402,39 +3265,7 @@
                 <w:i w:val="0"/>
                 <w:color w:val="000000" w:themeColor="text1"/>
               </w:rPr>
-              <w:t xml:space="preserve">Bui Nguyen </w:t>
-            </w:r>
-            <w:proofErr w:type="spellStart"/>
-            <w:r>
-              <w:rPr>
-                <w:i w:val="0"/>
-                <w:color w:val="000000" w:themeColor="text1"/>
-              </w:rPr>
-              <w:t>Duc</w:t>
-            </w:r>
-            <w:proofErr w:type="spellEnd"/>
-            <w:r>
-              <w:rPr>
-                <w:i w:val="0"/>
-                <w:color w:val="000000" w:themeColor="text1"/>
-              </w:rPr>
-              <w:t xml:space="preserve"> </w:t>
-            </w:r>
-            <w:proofErr w:type="spellStart"/>
-            <w:r>
-              <w:rPr>
-                <w:i w:val="0"/>
-                <w:color w:val="000000" w:themeColor="text1"/>
-              </w:rPr>
-              <w:t>Toan</w:t>
-            </w:r>
-            <w:proofErr w:type="spellEnd"/>
-            <w:r>
-              <w:rPr>
-                <w:i w:val="0"/>
-                <w:color w:val="000000" w:themeColor="text1"/>
-              </w:rPr>
-              <w:t>, Implementer</w:t>
+              <w:t>Bui Nguyen Duc Toan, Implementer</w:t>
             </w:r>
             <w:r>
               <w:rPr>
@@ -3453,37 +3284,12 @@
                 <w:color w:val="000000" w:themeColor="text1"/>
               </w:rPr>
             </w:pPr>
-            <w:proofErr w:type="spellStart"/>
             <w:r>
               <w:rPr>
                 <w:i w:val="0"/>
                 <w:color w:val="000000" w:themeColor="text1"/>
               </w:rPr>
-              <w:t>Lieng</w:t>
-            </w:r>
-            <w:proofErr w:type="spellEnd"/>
-            <w:r>
-              <w:rPr>
-                <w:i w:val="0"/>
-                <w:color w:val="000000" w:themeColor="text1"/>
-              </w:rPr>
-              <w:t xml:space="preserve"> The </w:t>
-            </w:r>
-            <w:proofErr w:type="spellStart"/>
-            <w:r>
-              <w:rPr>
-                <w:i w:val="0"/>
-                <w:color w:val="000000" w:themeColor="text1"/>
-              </w:rPr>
-              <w:t>Phy</w:t>
-            </w:r>
-            <w:proofErr w:type="spellEnd"/>
-            <w:r>
-              <w:rPr>
-                <w:i w:val="0"/>
-                <w:color w:val="000000" w:themeColor="text1"/>
-              </w:rPr>
-              <w:t>, Tester, Business Analyst</w:t>
+              <w:t>Lieng The Phy, Tester, Business Analyst</w:t>
             </w:r>
           </w:p>
         </w:tc>
@@ -3688,23 +3494,7 @@
           <w:sz w:val="24"/>
           <w:szCs w:val="24"/>
         </w:rPr>
-        <w:t xml:space="preserve">This project is going to be conducted using the </w:t>
-      </w:r>
-      <w:proofErr w:type="spellStart"/>
-      <w:r>
-        <w:rPr>
-          <w:sz w:val="24"/>
-          <w:szCs w:val="24"/>
-        </w:rPr>
-        <w:t>The</w:t>
-      </w:r>
-      <w:proofErr w:type="spellEnd"/>
-      <w:r>
-        <w:rPr>
-          <w:sz w:val="24"/>
-          <w:szCs w:val="24"/>
-        </w:rPr>
-        <w:t xml:space="preserve"> Rational Unified Process Model.</w:t>
+        <w:t>This project is going to be conducted using the The Rational Unified Process Model.</w:t>
       </w:r>
       <w:r>
         <w:rPr>
@@ -3913,21 +3703,21 @@
                 <w:szCs w:val="24"/>
               </w:rPr>
             </w:pPr>
-            <w:proofErr w:type="spellStart"/>
             <w:r>
               <w:rPr>
                 <w:sz w:val="24"/>
                 <w:szCs w:val="24"/>
               </w:rPr>
-              <w:t>Eleboration</w:t>
+              <w:t>Ela</w:t>
             </w:r>
-            <w:proofErr w:type="spellEnd"/>
+            <w:bookmarkStart w:id="39" w:name="_GoBack"/>
+            <w:bookmarkEnd w:id="39"/>
             <w:r>
               <w:rPr>
                 <w:sz w:val="24"/>
                 <w:szCs w:val="24"/>
               </w:rPr>
-              <w:t xml:space="preserve"> Phase</w:t>
+              <w:t>boration Phase</w:t>
             </w:r>
           </w:p>
         </w:tc>
@@ -4582,15 +4372,15 @@
       <w:pPr>
         <w:pStyle w:val="Heading3"/>
       </w:pPr>
-      <w:bookmarkStart w:id="39" w:name="_Toc524312846"/>
-      <w:bookmarkStart w:id="40" w:name="_Toc307271027"/>
-      <w:bookmarkStart w:id="41" w:name="_Toc413446317"/>
+      <w:bookmarkStart w:id="40" w:name="_Toc524312846"/>
+      <w:bookmarkStart w:id="41" w:name="_Toc307271027"/>
+      <w:bookmarkStart w:id="42" w:name="_Toc413446317"/>
       <w:r>
         <w:t>Releases</w:t>
       </w:r>
-      <w:bookmarkEnd w:id="39"/>
       <w:bookmarkEnd w:id="40"/>
       <w:bookmarkEnd w:id="41"/>
+      <w:bookmarkEnd w:id="42"/>
     </w:p>
     <w:p>
       <w:pPr>
@@ -4614,15 +4404,13 @@
       <w:pPr>
         <w:pStyle w:val="Heading3"/>
       </w:pPr>
-      <w:bookmarkStart w:id="42" w:name="_Toc524312847"/>
-      <w:bookmarkStart w:id="43" w:name="_Toc307271028"/>
-      <w:bookmarkStart w:id="44" w:name="_Toc413446318"/>
+      <w:bookmarkStart w:id="43" w:name="_Toc524312847"/>
+      <w:bookmarkStart w:id="44" w:name="_Toc307271028"/>
+      <w:bookmarkStart w:id="45" w:name="_Toc413446318"/>
       <w:r>
         <w:lastRenderedPageBreak/>
         <w:t>Project Schedule</w:t>
       </w:r>
-      <w:bookmarkStart w:id="45" w:name="_GoBack"/>
-      <w:bookmarkEnd w:id="42"/>
       <w:bookmarkEnd w:id="43"/>
       <w:bookmarkEnd w:id="44"/>
       <w:bookmarkEnd w:id="45"/>
@@ -5200,7 +4988,7 @@
 </file>
 
 <file path=word/endnotes.xml><?xml version="1.0" encoding="utf-8"?>
-<w:endnotes xmlns:wpc="http://schemas.microsoft.com/office/word/2010/wordprocessingCanvas" xmlns:mc="http://schemas.openxmlformats.org/markup-compatibility/2006" xmlns:o="urn:schemas-microsoft-com:office:office" xmlns:r="http://schemas.openxmlformats.org/officeDocument/2006/relationships" xmlns:m="http://schemas.openxmlformats.org/officeDocument/2006/math" xmlns:v="urn:schemas-microsoft-com:vml" xmlns:wp14="http://schemas.microsoft.com/office/word/2010/wordprocessingDrawing" xmlns:wp="http://schemas.openxmlformats.org/drawingml/2006/wordprocessingDrawing" xmlns:w10="urn:schemas-microsoft-com:office:word" xmlns:w="http://schemas.openxmlformats.org/wordprocessingml/2006/main" xmlns:w14="http://schemas.microsoft.com/office/word/2010/wordml" xmlns:w15="http://schemas.microsoft.com/office/word/2012/wordml" xmlns:wpg="http://schemas.microsoft.com/office/word/2010/wordprocessingGroup" xmlns:wpi="http://schemas.microsoft.com/office/word/2010/wordprocessingInk" xmlns:wne="http://schemas.microsoft.com/office/word/2006/wordml" xmlns:wps="http://schemas.microsoft.com/office/word/2010/wordprocessingShape" mc:Ignorable="w14 w15 wp14">
+<w:endnotes xmlns:wpc="http://schemas.microsoft.com/office/word/2010/wordprocessingCanvas" xmlns:cx="http://schemas.microsoft.com/office/drawing/2014/chartex" xmlns:cx1="http://schemas.microsoft.com/office/drawing/2015/9/8/chartex" xmlns:cx2="http://schemas.microsoft.com/office/drawing/2015/10/21/chartex" xmlns:cx3="http://schemas.microsoft.com/office/drawing/2016/5/9/chartex" xmlns:cx4="http://schemas.microsoft.com/office/drawing/2016/5/10/chartex" xmlns:cx5="http://schemas.microsoft.com/office/drawing/2016/5/11/chartex" xmlns:cx6="http://schemas.microsoft.com/office/drawing/2016/5/12/chartex" xmlns:cx7="http://schemas.microsoft.com/office/drawing/2016/5/13/chartex" xmlns:cx8="http://schemas.microsoft.com/office/drawing/2016/5/14/chartex" xmlns:mc="http://schemas.openxmlformats.org/markup-compatibility/2006" xmlns:aink="http://schemas.microsoft.com/office/drawing/2016/ink" xmlns:am3d="http://schemas.microsoft.com/office/drawing/2017/model3d" xmlns:o="urn:schemas-microsoft-com:office:office" xmlns:r="http://schemas.openxmlformats.org/officeDocument/2006/relationships" xmlns:m="http://schemas.openxmlformats.org/officeDocument/2006/math" xmlns:v="urn:schemas-microsoft-com:vml" xmlns:wp14="http://schemas.microsoft.com/office/word/2010/wordprocessingDrawing" xmlns:wp="http://schemas.openxmlformats.org/drawingml/2006/wordprocessingDrawing" xmlns:w10="urn:schemas-microsoft-com:office:word" xmlns:w="http://schemas.openxmlformats.org/wordprocessingml/2006/main" xmlns:w14="http://schemas.microsoft.com/office/word/2010/wordml" xmlns:w15="http://schemas.microsoft.com/office/word/2012/wordml" xmlns:w16se="http://schemas.microsoft.com/office/word/2015/wordml/symex" xmlns:wpg="http://schemas.microsoft.com/office/word/2010/wordprocessingGroup" xmlns:wpi="http://schemas.microsoft.com/office/word/2010/wordprocessingInk" xmlns:wne="http://schemas.microsoft.com/office/word/2006/wordml" xmlns:wps="http://schemas.microsoft.com/office/word/2010/wordprocessingShape" mc:Ignorable="w14 w15 w16se wp14">
   <w:endnote w:type="separator" w:id="-1">
     <w:p>
       <w:r>
@@ -5219,7 +5007,7 @@
 </file>
 
 <file path=word/footer1.xml><?xml version="1.0" encoding="utf-8"?>
-<w:ftr xmlns:wpc="http://schemas.microsoft.com/office/word/2010/wordprocessingCanvas" xmlns:mc="http://schemas.openxmlformats.org/markup-compatibility/2006" xmlns:o="urn:schemas-microsoft-com:office:office" xmlns:r="http://schemas.openxmlformats.org/officeDocument/2006/relationships" xmlns:m="http://schemas.openxmlformats.org/officeDocument/2006/math" xmlns:v="urn:schemas-microsoft-com:vml" xmlns:wp14="http://schemas.microsoft.com/office/word/2010/wordprocessingDrawing" xmlns:wp="http://schemas.openxmlformats.org/drawingml/2006/wordprocessingDrawing" xmlns:w10="urn:schemas-microsoft-com:office:word" xmlns:w="http://schemas.openxmlformats.org/wordprocessingml/2006/main" xmlns:w14="http://schemas.microsoft.com/office/word/2010/wordml" xmlns:w15="http://schemas.microsoft.com/office/word/2012/wordml" xmlns:wpg="http://schemas.microsoft.com/office/word/2010/wordprocessingGroup" xmlns:wpi="http://schemas.microsoft.com/office/word/2010/wordprocessingInk" xmlns:wne="http://schemas.microsoft.com/office/word/2006/wordml" xmlns:wps="http://schemas.microsoft.com/office/word/2010/wordprocessingShape" mc:Ignorable="w14 w15 wp14">
+<w:ftr xmlns:wpc="http://schemas.microsoft.com/office/word/2010/wordprocessingCanvas" xmlns:cx="http://schemas.microsoft.com/office/drawing/2014/chartex" xmlns:cx1="http://schemas.microsoft.com/office/drawing/2015/9/8/chartex" xmlns:cx2="http://schemas.microsoft.com/office/drawing/2015/10/21/chartex" xmlns:cx3="http://schemas.microsoft.com/office/drawing/2016/5/9/chartex" xmlns:cx4="http://schemas.microsoft.com/office/drawing/2016/5/10/chartex" xmlns:cx5="http://schemas.microsoft.com/office/drawing/2016/5/11/chartex" xmlns:cx6="http://schemas.microsoft.com/office/drawing/2016/5/12/chartex" xmlns:cx7="http://schemas.microsoft.com/office/drawing/2016/5/13/chartex" xmlns:cx8="http://schemas.microsoft.com/office/drawing/2016/5/14/chartex" xmlns:mc="http://schemas.openxmlformats.org/markup-compatibility/2006" xmlns:aink="http://schemas.microsoft.com/office/drawing/2016/ink" xmlns:am3d="http://schemas.microsoft.com/office/drawing/2017/model3d" xmlns:o="urn:schemas-microsoft-com:office:office" xmlns:r="http://schemas.openxmlformats.org/officeDocument/2006/relationships" xmlns:m="http://schemas.openxmlformats.org/officeDocument/2006/math" xmlns:v="urn:schemas-microsoft-com:vml" xmlns:wp14="http://schemas.microsoft.com/office/word/2010/wordprocessingDrawing" xmlns:wp="http://schemas.openxmlformats.org/drawingml/2006/wordprocessingDrawing" xmlns:w10="urn:schemas-microsoft-com:office:word" xmlns:w="http://schemas.openxmlformats.org/wordprocessingml/2006/main" xmlns:w14="http://schemas.microsoft.com/office/word/2010/wordml" xmlns:w15="http://schemas.microsoft.com/office/word/2012/wordml" xmlns:w16se="http://schemas.microsoft.com/office/word/2015/wordml/symex" xmlns:wpg="http://schemas.microsoft.com/office/word/2010/wordprocessingGroup" xmlns:wpi="http://schemas.microsoft.com/office/word/2010/wordprocessingInk" xmlns:wne="http://schemas.microsoft.com/office/word/2006/wordml" xmlns:wps="http://schemas.microsoft.com/office/word/2010/wordprocessingShape" mc:Ignorable="w14 w15 w16se wp14">
   <w:p>
     <w:pPr>
       <w:pStyle w:val="Footer"/>
@@ -5257,7 +5045,7 @@
 </file>
 
 <file path=word/footer2.xml><?xml version="1.0" encoding="utf-8"?>
-<w:ftr xmlns:wpc="http://schemas.microsoft.com/office/word/2010/wordprocessingCanvas" xmlns:mc="http://schemas.openxmlformats.org/markup-compatibility/2006" xmlns:o="urn:schemas-microsoft-com:office:office" xmlns:r="http://schemas.openxmlformats.org/officeDocument/2006/relationships" xmlns:m="http://schemas.openxmlformats.org/officeDocument/2006/math" xmlns:v="urn:schemas-microsoft-com:vml" xmlns:wp14="http://schemas.microsoft.com/office/word/2010/wordprocessingDrawing" xmlns:wp="http://schemas.openxmlformats.org/drawingml/2006/wordprocessingDrawing" xmlns:w10="urn:schemas-microsoft-com:office:word" xmlns:w="http://schemas.openxmlformats.org/wordprocessingml/2006/main" xmlns:w14="http://schemas.microsoft.com/office/word/2010/wordml" xmlns:w15="http://schemas.microsoft.com/office/word/2012/wordml" xmlns:wpg="http://schemas.microsoft.com/office/word/2010/wordprocessingGroup" xmlns:wpi="http://schemas.microsoft.com/office/word/2010/wordprocessingInk" xmlns:wne="http://schemas.microsoft.com/office/word/2006/wordml" xmlns:wps="http://schemas.microsoft.com/office/word/2010/wordprocessingShape" mc:Ignorable="w14 w15 wp14">
+<w:ftr xmlns:wpc="http://schemas.microsoft.com/office/word/2010/wordprocessingCanvas" xmlns:cx="http://schemas.microsoft.com/office/drawing/2014/chartex" xmlns:cx1="http://schemas.microsoft.com/office/drawing/2015/9/8/chartex" xmlns:cx2="http://schemas.microsoft.com/office/drawing/2015/10/21/chartex" xmlns:cx3="http://schemas.microsoft.com/office/drawing/2016/5/9/chartex" xmlns:cx4="http://schemas.microsoft.com/office/drawing/2016/5/10/chartex" xmlns:cx5="http://schemas.microsoft.com/office/drawing/2016/5/11/chartex" xmlns:cx6="http://schemas.microsoft.com/office/drawing/2016/5/12/chartex" xmlns:cx7="http://schemas.microsoft.com/office/drawing/2016/5/13/chartex" xmlns:cx8="http://schemas.microsoft.com/office/drawing/2016/5/14/chartex" xmlns:mc="http://schemas.openxmlformats.org/markup-compatibility/2006" xmlns:aink="http://schemas.microsoft.com/office/drawing/2016/ink" xmlns:am3d="http://schemas.microsoft.com/office/drawing/2017/model3d" xmlns:o="urn:schemas-microsoft-com:office:office" xmlns:r="http://schemas.openxmlformats.org/officeDocument/2006/relationships" xmlns:m="http://schemas.openxmlformats.org/officeDocument/2006/math" xmlns:v="urn:schemas-microsoft-com:vml" xmlns:wp14="http://schemas.microsoft.com/office/word/2010/wordprocessingDrawing" xmlns:wp="http://schemas.openxmlformats.org/drawingml/2006/wordprocessingDrawing" xmlns:w10="urn:schemas-microsoft-com:office:word" xmlns:w="http://schemas.openxmlformats.org/wordprocessingml/2006/main" xmlns:w14="http://schemas.microsoft.com/office/word/2010/wordml" xmlns:w15="http://schemas.microsoft.com/office/word/2012/wordml" xmlns:w16se="http://schemas.microsoft.com/office/word/2015/wordml/symex" xmlns:wpg="http://schemas.microsoft.com/office/word/2010/wordprocessingGroup" xmlns:wpi="http://schemas.microsoft.com/office/word/2010/wordprocessingInk" xmlns:wne="http://schemas.microsoft.com/office/word/2006/wordml" xmlns:wps="http://schemas.microsoft.com/office/word/2010/wordprocessingShape" mc:Ignorable="w14 w15 w16se wp14">
   <w:tbl>
     <w:tblPr>
       <w:tblW w:w="0" w:type="auto"/>
@@ -5311,27 +5099,17 @@
           <w:r>
             <w:sym w:font="Symbol" w:char="F0D3"/>
           </w:r>
-          <w:r>
-            <w:fldChar w:fldCharType="begin"/>
-          </w:r>
-          <w:r>
-            <w:instrText xml:space="preserve"> DOCPROPERTY "Company"  \* MERGEFORMAT </w:instrText>
-          </w:r>
-          <w:r>
-            <w:fldChar w:fldCharType="separate"/>
-          </w:r>
-          <w:r>
-            <w:t>&lt;</w:t>
-          </w:r>
-          <w:r>
-            <w:t>Team</w:t>
-          </w:r>
-          <w:r>
-            <w:t xml:space="preserve"> Name&gt;</w:t>
-          </w:r>
-          <w:r>
-            <w:fldChar w:fldCharType="end"/>
-          </w:r>
+          <w:fldSimple w:instr=" DOCPROPERTY &quot;Company&quot;  \* MERGEFORMAT ">
+            <w:r>
+              <w:t>&lt;</w:t>
+            </w:r>
+            <w:r>
+              <w:t>Team</w:t>
+            </w:r>
+            <w:r>
+              <w:t xml:space="preserve"> Name&gt;</w:t>
+            </w:r>
+          </w:fldSimple>
           <w:r>
             <w:t xml:space="preserve">, </w:t>
           </w:r>
@@ -5395,7 +5173,7 @@
               <w:rStyle w:val="PageNumber"/>
               <w:noProof/>
             </w:rPr>
-            <w:t>7</w:t>
+            <w:t>6</w:t>
           </w:r>
           <w:r>
             <w:rPr>
@@ -5453,7 +5231,7 @@
 </file>
 
 <file path=word/footer3.xml><?xml version="1.0" encoding="utf-8"?>
-<w:ftr xmlns:wpc="http://schemas.microsoft.com/office/word/2010/wordprocessingCanvas" xmlns:mc="http://schemas.openxmlformats.org/markup-compatibility/2006" xmlns:o="urn:schemas-microsoft-com:office:office" xmlns:r="http://schemas.openxmlformats.org/officeDocument/2006/relationships" xmlns:m="http://schemas.openxmlformats.org/officeDocument/2006/math" xmlns:v="urn:schemas-microsoft-com:vml" xmlns:wp14="http://schemas.microsoft.com/office/word/2010/wordprocessingDrawing" xmlns:wp="http://schemas.openxmlformats.org/drawingml/2006/wordprocessingDrawing" xmlns:w10="urn:schemas-microsoft-com:office:word" xmlns:w="http://schemas.openxmlformats.org/wordprocessingml/2006/main" xmlns:w14="http://schemas.microsoft.com/office/word/2010/wordml" xmlns:w15="http://schemas.microsoft.com/office/word/2012/wordml" xmlns:wpg="http://schemas.microsoft.com/office/word/2010/wordprocessingGroup" xmlns:wpi="http://schemas.microsoft.com/office/word/2010/wordprocessingInk" xmlns:wne="http://schemas.microsoft.com/office/word/2006/wordml" xmlns:wps="http://schemas.microsoft.com/office/word/2010/wordprocessingShape" mc:Ignorable="w14 w15 wp14">
+<w:ftr xmlns:wpc="http://schemas.microsoft.com/office/word/2010/wordprocessingCanvas" xmlns:cx="http://schemas.microsoft.com/office/drawing/2014/chartex" xmlns:cx1="http://schemas.microsoft.com/office/drawing/2015/9/8/chartex" xmlns:cx2="http://schemas.microsoft.com/office/drawing/2015/10/21/chartex" xmlns:cx3="http://schemas.microsoft.com/office/drawing/2016/5/9/chartex" xmlns:cx4="http://schemas.microsoft.com/office/drawing/2016/5/10/chartex" xmlns:cx5="http://schemas.microsoft.com/office/drawing/2016/5/11/chartex" xmlns:cx6="http://schemas.microsoft.com/office/drawing/2016/5/12/chartex" xmlns:cx7="http://schemas.microsoft.com/office/drawing/2016/5/13/chartex" xmlns:cx8="http://schemas.microsoft.com/office/drawing/2016/5/14/chartex" xmlns:mc="http://schemas.openxmlformats.org/markup-compatibility/2006" xmlns:aink="http://schemas.microsoft.com/office/drawing/2016/ink" xmlns:am3d="http://schemas.microsoft.com/office/drawing/2017/model3d" xmlns:o="urn:schemas-microsoft-com:office:office" xmlns:r="http://schemas.openxmlformats.org/officeDocument/2006/relationships" xmlns:m="http://schemas.openxmlformats.org/officeDocument/2006/math" xmlns:v="urn:schemas-microsoft-com:vml" xmlns:wp14="http://schemas.microsoft.com/office/word/2010/wordprocessingDrawing" xmlns:wp="http://schemas.openxmlformats.org/drawingml/2006/wordprocessingDrawing" xmlns:w10="urn:schemas-microsoft-com:office:word" xmlns:w="http://schemas.openxmlformats.org/wordprocessingml/2006/main" xmlns:w14="http://schemas.microsoft.com/office/word/2010/wordml" xmlns:w15="http://schemas.microsoft.com/office/word/2012/wordml" xmlns:w16se="http://schemas.microsoft.com/office/word/2015/wordml/symex" xmlns:wpg="http://schemas.microsoft.com/office/word/2010/wordprocessingGroup" xmlns:wpi="http://schemas.microsoft.com/office/word/2010/wordprocessingInk" xmlns:wne="http://schemas.microsoft.com/office/word/2006/wordml" xmlns:wps="http://schemas.microsoft.com/office/word/2010/wordprocessingShape" mc:Ignorable="w14 w15 w16se wp14">
   <w:p>
     <w:pPr>
       <w:pStyle w:val="Footer"/>
@@ -5463,7 +5241,7 @@
 </file>
 
 <file path=word/footnotes.xml><?xml version="1.0" encoding="utf-8"?>
-<w:footnotes xmlns:wpc="http://schemas.microsoft.com/office/word/2010/wordprocessingCanvas" xmlns:mc="http://schemas.openxmlformats.org/markup-compatibility/2006" xmlns:o="urn:schemas-microsoft-com:office:office" xmlns:r="http://schemas.openxmlformats.org/officeDocument/2006/relationships" xmlns:m="http://schemas.openxmlformats.org/officeDocument/2006/math" xmlns:v="urn:schemas-microsoft-com:vml" xmlns:wp14="http://schemas.microsoft.com/office/word/2010/wordprocessingDrawing" xmlns:wp="http://schemas.openxmlformats.org/drawingml/2006/wordprocessingDrawing" xmlns:w10="urn:schemas-microsoft-com:office:word" xmlns:w="http://schemas.openxmlformats.org/wordprocessingml/2006/main" xmlns:w14="http://schemas.microsoft.com/office/word/2010/wordml" xmlns:w15="http://schemas.microsoft.com/office/word/2012/wordml" xmlns:wpg="http://schemas.microsoft.com/office/word/2010/wordprocessingGroup" xmlns:wpi="http://schemas.microsoft.com/office/word/2010/wordprocessingInk" xmlns:wne="http://schemas.microsoft.com/office/word/2006/wordml" xmlns:wps="http://schemas.microsoft.com/office/word/2010/wordprocessingShape" mc:Ignorable="w14 w15 wp14">
+<w:footnotes xmlns:wpc="http://schemas.microsoft.com/office/word/2010/wordprocessingCanvas" xmlns:cx="http://schemas.microsoft.com/office/drawing/2014/chartex" xmlns:cx1="http://schemas.microsoft.com/office/drawing/2015/9/8/chartex" xmlns:cx2="http://schemas.microsoft.com/office/drawing/2015/10/21/chartex" xmlns:cx3="http://schemas.microsoft.com/office/drawing/2016/5/9/chartex" xmlns:cx4="http://schemas.microsoft.com/office/drawing/2016/5/10/chartex" xmlns:cx5="http://schemas.microsoft.com/office/drawing/2016/5/11/chartex" xmlns:cx6="http://schemas.microsoft.com/office/drawing/2016/5/12/chartex" xmlns:cx7="http://schemas.microsoft.com/office/drawing/2016/5/13/chartex" xmlns:cx8="http://schemas.microsoft.com/office/drawing/2016/5/14/chartex" xmlns:mc="http://schemas.openxmlformats.org/markup-compatibility/2006" xmlns:aink="http://schemas.microsoft.com/office/drawing/2016/ink" xmlns:am3d="http://schemas.microsoft.com/office/drawing/2017/model3d" xmlns:o="urn:schemas-microsoft-com:office:office" xmlns:r="http://schemas.openxmlformats.org/officeDocument/2006/relationships" xmlns:m="http://schemas.openxmlformats.org/officeDocument/2006/math" xmlns:v="urn:schemas-microsoft-com:vml" xmlns:wp14="http://schemas.microsoft.com/office/word/2010/wordprocessingDrawing" xmlns:wp="http://schemas.openxmlformats.org/drawingml/2006/wordprocessingDrawing" xmlns:w10="urn:schemas-microsoft-com:office:word" xmlns:w="http://schemas.openxmlformats.org/wordprocessingml/2006/main" xmlns:w14="http://schemas.microsoft.com/office/word/2010/wordml" xmlns:w15="http://schemas.microsoft.com/office/word/2012/wordml" xmlns:w16se="http://schemas.microsoft.com/office/word/2015/wordml/symex" xmlns:wpg="http://schemas.microsoft.com/office/word/2010/wordprocessingGroup" xmlns:wpi="http://schemas.microsoft.com/office/word/2010/wordprocessingInk" xmlns:wne="http://schemas.microsoft.com/office/word/2006/wordml" xmlns:wps="http://schemas.microsoft.com/office/word/2010/wordprocessingShape" mc:Ignorable="w14 w15 w16se wp14">
   <w:footnote w:type="separator" w:id="-1">
     <w:p>
       <w:r>
@@ -5482,7 +5260,7 @@
 </file>
 
 <file path=word/header1.xml><?xml version="1.0" encoding="utf-8"?>
-<w:hdr xmlns:wpc="http://schemas.microsoft.com/office/word/2010/wordprocessingCanvas" xmlns:mc="http://schemas.openxmlformats.org/markup-compatibility/2006" xmlns:o="urn:schemas-microsoft-com:office:office" xmlns:r="http://schemas.openxmlformats.org/officeDocument/2006/relationships" xmlns:m="http://schemas.openxmlformats.org/officeDocument/2006/math" xmlns:v="urn:schemas-microsoft-com:vml" xmlns:wp14="http://schemas.microsoft.com/office/word/2010/wordprocessingDrawing" xmlns:wp="http://schemas.openxmlformats.org/drawingml/2006/wordprocessingDrawing" xmlns:w10="urn:schemas-microsoft-com:office:word" xmlns:w="http://schemas.openxmlformats.org/wordprocessingml/2006/main" xmlns:w14="http://schemas.microsoft.com/office/word/2010/wordml" xmlns:w15="http://schemas.microsoft.com/office/word/2012/wordml" xmlns:wpg="http://schemas.microsoft.com/office/word/2010/wordprocessingGroup" xmlns:wpi="http://schemas.microsoft.com/office/word/2010/wordprocessingInk" xmlns:wne="http://schemas.microsoft.com/office/word/2006/wordml" xmlns:wps="http://schemas.microsoft.com/office/word/2010/wordprocessingShape" mc:Ignorable="w14 w15 wp14">
+<w:hdr xmlns:wpc="http://schemas.microsoft.com/office/word/2010/wordprocessingCanvas" xmlns:cx="http://schemas.microsoft.com/office/drawing/2014/chartex" xmlns:cx1="http://schemas.microsoft.com/office/drawing/2015/9/8/chartex" xmlns:cx2="http://schemas.microsoft.com/office/drawing/2015/10/21/chartex" xmlns:cx3="http://schemas.microsoft.com/office/drawing/2016/5/9/chartex" xmlns:cx4="http://schemas.microsoft.com/office/drawing/2016/5/10/chartex" xmlns:cx5="http://schemas.microsoft.com/office/drawing/2016/5/11/chartex" xmlns:cx6="http://schemas.microsoft.com/office/drawing/2016/5/12/chartex" xmlns:cx7="http://schemas.microsoft.com/office/drawing/2016/5/13/chartex" xmlns:cx8="http://schemas.microsoft.com/office/drawing/2016/5/14/chartex" xmlns:mc="http://schemas.openxmlformats.org/markup-compatibility/2006" xmlns:aink="http://schemas.microsoft.com/office/drawing/2016/ink" xmlns:am3d="http://schemas.microsoft.com/office/drawing/2017/model3d" xmlns:o="urn:schemas-microsoft-com:office:office" xmlns:r="http://schemas.openxmlformats.org/officeDocument/2006/relationships" xmlns:m="http://schemas.openxmlformats.org/officeDocument/2006/math" xmlns:v="urn:schemas-microsoft-com:vml" xmlns:wp14="http://schemas.microsoft.com/office/word/2010/wordprocessingDrawing" xmlns:wp="http://schemas.openxmlformats.org/drawingml/2006/wordprocessingDrawing" xmlns:w10="urn:schemas-microsoft-com:office:word" xmlns:w="http://schemas.openxmlformats.org/wordprocessingml/2006/main" xmlns:w14="http://schemas.microsoft.com/office/word/2010/wordml" xmlns:w15="http://schemas.microsoft.com/office/word/2012/wordml" xmlns:w16se="http://schemas.microsoft.com/office/word/2015/wordml/symex" xmlns:wpg="http://schemas.microsoft.com/office/word/2010/wordprocessingGroup" xmlns:wpi="http://schemas.microsoft.com/office/word/2010/wordprocessingInk" xmlns:wne="http://schemas.microsoft.com/office/word/2006/wordml" xmlns:wps="http://schemas.microsoft.com/office/word/2010/wordprocessingShape" mc:Ignorable="w14 w15 w16se wp14">
   <w:p>
     <w:pPr>
       <w:rPr>
@@ -5589,7 +5367,7 @@
 </file>
 
 <file path=word/header2.xml><?xml version="1.0" encoding="utf-8"?>
-<w:hdr xmlns:wpc="http://schemas.microsoft.com/office/word/2010/wordprocessingCanvas" xmlns:mc="http://schemas.openxmlformats.org/markup-compatibility/2006" xmlns:o="urn:schemas-microsoft-com:office:office" xmlns:r="http://schemas.openxmlformats.org/officeDocument/2006/relationships" xmlns:m="http://schemas.openxmlformats.org/officeDocument/2006/math" xmlns:v="urn:schemas-microsoft-com:vml" xmlns:wp14="http://schemas.microsoft.com/office/word/2010/wordprocessingDrawing" xmlns:wp="http://schemas.openxmlformats.org/drawingml/2006/wordprocessingDrawing" xmlns:w10="urn:schemas-microsoft-com:office:word" xmlns:w="http://schemas.openxmlformats.org/wordprocessingml/2006/main" xmlns:w14="http://schemas.microsoft.com/office/word/2010/wordml" xmlns:w15="http://schemas.microsoft.com/office/word/2012/wordml" xmlns:wpg="http://schemas.microsoft.com/office/word/2010/wordprocessingGroup" xmlns:wpi="http://schemas.microsoft.com/office/word/2010/wordprocessingInk" xmlns:wne="http://schemas.microsoft.com/office/word/2006/wordml" xmlns:wps="http://schemas.microsoft.com/office/word/2010/wordprocessingShape" mc:Ignorable="w14 w15 wp14">
+<w:hdr xmlns:wpc="http://schemas.microsoft.com/office/word/2010/wordprocessingCanvas" xmlns:cx="http://schemas.microsoft.com/office/drawing/2014/chartex" xmlns:cx1="http://schemas.microsoft.com/office/drawing/2015/9/8/chartex" xmlns:cx2="http://schemas.microsoft.com/office/drawing/2015/10/21/chartex" xmlns:cx3="http://schemas.microsoft.com/office/drawing/2016/5/9/chartex" xmlns:cx4="http://schemas.microsoft.com/office/drawing/2016/5/10/chartex" xmlns:cx5="http://schemas.microsoft.com/office/drawing/2016/5/11/chartex" xmlns:cx6="http://schemas.microsoft.com/office/drawing/2016/5/12/chartex" xmlns:cx7="http://schemas.microsoft.com/office/drawing/2016/5/13/chartex" xmlns:cx8="http://schemas.microsoft.com/office/drawing/2016/5/14/chartex" xmlns:mc="http://schemas.openxmlformats.org/markup-compatibility/2006" xmlns:aink="http://schemas.microsoft.com/office/drawing/2016/ink" xmlns:am3d="http://schemas.microsoft.com/office/drawing/2017/model3d" xmlns:o="urn:schemas-microsoft-com:office:office" xmlns:r="http://schemas.openxmlformats.org/officeDocument/2006/relationships" xmlns:m="http://schemas.openxmlformats.org/officeDocument/2006/math" xmlns:v="urn:schemas-microsoft-com:vml" xmlns:wp14="http://schemas.microsoft.com/office/word/2010/wordprocessingDrawing" xmlns:wp="http://schemas.openxmlformats.org/drawingml/2006/wordprocessingDrawing" xmlns:w10="urn:schemas-microsoft-com:office:word" xmlns:w="http://schemas.openxmlformats.org/wordprocessingml/2006/main" xmlns:w14="http://schemas.microsoft.com/office/word/2010/wordml" xmlns:w15="http://schemas.microsoft.com/office/word/2012/wordml" xmlns:w16se="http://schemas.microsoft.com/office/word/2015/wordml/symex" xmlns:wpg="http://schemas.microsoft.com/office/word/2010/wordprocessingGroup" xmlns:wpi="http://schemas.microsoft.com/office/word/2010/wordprocessingInk" xmlns:wne="http://schemas.microsoft.com/office/word/2006/wordml" xmlns:wps="http://schemas.microsoft.com/office/word/2010/wordprocessingShape" mc:Ignorable="w14 w15 w16se wp14">
   <w:tbl>
     <w:tblPr>
       <w:tblW w:w="0" w:type="auto"/>
@@ -5614,23 +5392,11 @@
           <w:tcW w:w="6379" w:type="dxa"/>
         </w:tcPr>
         <w:p>
-          <w:r>
-            <w:fldChar w:fldCharType="begin"/>
-          </w:r>
-          <w:r>
-            <w:instrText xml:space="preserve"> SUBJECT  \* MERGEFORMAT </w:instrText>
-          </w:r>
-          <w:r>
-            <w:fldChar w:fldCharType="separate"/>
-          </w:r>
-          <w:proofErr w:type="spellStart"/>
-          <w:r>
-            <w:t>EverRun</w:t>
-          </w:r>
-          <w:proofErr w:type="spellEnd"/>
-          <w:r>
-            <w:fldChar w:fldCharType="end"/>
-          </w:r>
+          <w:fldSimple w:instr=" SUBJECT  \* MERGEFORMAT ">
+            <w:r>
+              <w:t>EverRun</w:t>
+            </w:r>
+          </w:fldSimple>
         </w:p>
       </w:tc>
       <w:tc>
@@ -5657,21 +5423,11 @@
           <w:tcW w:w="6379" w:type="dxa"/>
         </w:tcPr>
         <w:p>
-          <w:r>
-            <w:fldChar w:fldCharType="begin"/>
-          </w:r>
-          <w:r>
-            <w:instrText xml:space="preserve"> TITLE  \* MERGEFORMAT </w:instrText>
-          </w:r>
-          <w:r>
-            <w:fldChar w:fldCharType="separate"/>
-          </w:r>
-          <w:r>
-            <w:t>Software Development Plan (Small Project)</w:t>
-          </w:r>
-          <w:r>
-            <w:fldChar w:fldCharType="end"/>
-          </w:r>
+          <w:fldSimple w:instr=" TITLE  \* MERGEFORMAT ">
+            <w:r>
+              <w:t>Software Development Plan (Small Project)</w:t>
+            </w:r>
+          </w:fldSimple>
         </w:p>
       </w:tc>
       <w:tc>
@@ -5711,7 +5467,7 @@
 </file>
 
 <file path=word/header3.xml><?xml version="1.0" encoding="utf-8"?>
-<w:hdr xmlns:wpc="http://schemas.microsoft.com/office/word/2010/wordprocessingCanvas" xmlns:mc="http://schemas.openxmlformats.org/markup-compatibility/2006" xmlns:o="urn:schemas-microsoft-com:office:office" xmlns:r="http://schemas.openxmlformats.org/officeDocument/2006/relationships" xmlns:m="http://schemas.openxmlformats.org/officeDocument/2006/math" xmlns:v="urn:schemas-microsoft-com:vml" xmlns:wp14="http://schemas.microsoft.com/office/word/2010/wordprocessingDrawing" xmlns:wp="http://schemas.openxmlformats.org/drawingml/2006/wordprocessingDrawing" xmlns:w10="urn:schemas-microsoft-com:office:word" xmlns:w="http://schemas.openxmlformats.org/wordprocessingml/2006/main" xmlns:w14="http://schemas.microsoft.com/office/word/2010/wordml" xmlns:w15="http://schemas.microsoft.com/office/word/2012/wordml" xmlns:wpg="http://schemas.microsoft.com/office/word/2010/wordprocessingGroup" xmlns:wpi="http://schemas.microsoft.com/office/word/2010/wordprocessingInk" xmlns:wne="http://schemas.microsoft.com/office/word/2006/wordml" xmlns:wps="http://schemas.microsoft.com/office/word/2010/wordprocessingShape" mc:Ignorable="w14 w15 wp14">
+<w:hdr xmlns:wpc="http://schemas.microsoft.com/office/word/2010/wordprocessingCanvas" xmlns:cx="http://schemas.microsoft.com/office/drawing/2014/chartex" xmlns:cx1="http://schemas.microsoft.com/office/drawing/2015/9/8/chartex" xmlns:cx2="http://schemas.microsoft.com/office/drawing/2015/10/21/chartex" xmlns:cx3="http://schemas.microsoft.com/office/drawing/2016/5/9/chartex" xmlns:cx4="http://schemas.microsoft.com/office/drawing/2016/5/10/chartex" xmlns:cx5="http://schemas.microsoft.com/office/drawing/2016/5/11/chartex" xmlns:cx6="http://schemas.microsoft.com/office/drawing/2016/5/12/chartex" xmlns:cx7="http://schemas.microsoft.com/office/drawing/2016/5/13/chartex" xmlns:cx8="http://schemas.microsoft.com/office/drawing/2016/5/14/chartex" xmlns:mc="http://schemas.openxmlformats.org/markup-compatibility/2006" xmlns:aink="http://schemas.microsoft.com/office/drawing/2016/ink" xmlns:am3d="http://schemas.microsoft.com/office/drawing/2017/model3d" xmlns:o="urn:schemas-microsoft-com:office:office" xmlns:r="http://schemas.openxmlformats.org/officeDocument/2006/relationships" xmlns:m="http://schemas.openxmlformats.org/officeDocument/2006/math" xmlns:v="urn:schemas-microsoft-com:vml" xmlns:wp14="http://schemas.microsoft.com/office/word/2010/wordprocessingDrawing" xmlns:wp="http://schemas.openxmlformats.org/drawingml/2006/wordprocessingDrawing" xmlns:w10="urn:schemas-microsoft-com:office:word" xmlns:w="http://schemas.openxmlformats.org/wordprocessingml/2006/main" xmlns:w14="http://schemas.microsoft.com/office/word/2010/wordml" xmlns:w15="http://schemas.microsoft.com/office/word/2012/wordml" xmlns:w16se="http://schemas.microsoft.com/office/word/2015/wordml/symex" xmlns:wpg="http://schemas.microsoft.com/office/word/2010/wordprocessingGroup" xmlns:wpi="http://schemas.microsoft.com/office/word/2010/wordprocessingInk" xmlns:wne="http://schemas.microsoft.com/office/word/2006/wordml" xmlns:wps="http://schemas.microsoft.com/office/word/2010/wordprocessingShape" mc:Ignorable="w14 w15 w16se wp14">
   <w:p>
     <w:pPr>
       <w:pStyle w:val="Header"/>
@@ -5721,7 +5477,7 @@
 </file>
 
 <file path=word/numbering.xml><?xml version="1.0" encoding="utf-8"?>
-<w:numbering xmlns:wpc="http://schemas.microsoft.com/office/word/2010/wordprocessingCanvas" xmlns:mc="http://schemas.openxmlformats.org/markup-compatibility/2006" xmlns:o="urn:schemas-microsoft-com:office:office" xmlns:r="http://schemas.openxmlformats.org/officeDocument/2006/relationships" xmlns:m="http://schemas.openxmlformats.org/officeDocument/2006/math" xmlns:v="urn:schemas-microsoft-com:vml" xmlns:wp14="http://schemas.microsoft.com/office/word/2010/wordprocessingDrawing" xmlns:wp="http://schemas.openxmlformats.org/drawingml/2006/wordprocessingDrawing" xmlns:w10="urn:schemas-microsoft-com:office:word" xmlns:w="http://schemas.openxmlformats.org/wordprocessingml/2006/main" xmlns:w14="http://schemas.microsoft.com/office/word/2010/wordml" xmlns:w15="http://schemas.microsoft.com/office/word/2012/wordml" xmlns:wpg="http://schemas.microsoft.com/office/word/2010/wordprocessingGroup" xmlns:wpi="http://schemas.microsoft.com/office/word/2010/wordprocessingInk" xmlns:wne="http://schemas.microsoft.com/office/word/2006/wordml" xmlns:wps="http://schemas.microsoft.com/office/word/2010/wordprocessingShape" mc:Ignorable="w14 w15 wp14">
+<w:numbering xmlns:wpc="http://schemas.microsoft.com/office/word/2010/wordprocessingCanvas" xmlns:cx="http://schemas.microsoft.com/office/drawing/2014/chartex" xmlns:cx1="http://schemas.microsoft.com/office/drawing/2015/9/8/chartex" xmlns:cx2="http://schemas.microsoft.com/office/drawing/2015/10/21/chartex" xmlns:cx3="http://schemas.microsoft.com/office/drawing/2016/5/9/chartex" xmlns:cx4="http://schemas.microsoft.com/office/drawing/2016/5/10/chartex" xmlns:cx5="http://schemas.microsoft.com/office/drawing/2016/5/11/chartex" xmlns:cx6="http://schemas.microsoft.com/office/drawing/2016/5/12/chartex" xmlns:cx7="http://schemas.microsoft.com/office/drawing/2016/5/13/chartex" xmlns:cx8="http://schemas.microsoft.com/office/drawing/2016/5/14/chartex" xmlns:mc="http://schemas.openxmlformats.org/markup-compatibility/2006" xmlns:aink="http://schemas.microsoft.com/office/drawing/2016/ink" xmlns:am3d="http://schemas.microsoft.com/office/drawing/2017/model3d" xmlns:o="urn:schemas-microsoft-com:office:office" xmlns:r="http://schemas.openxmlformats.org/officeDocument/2006/relationships" xmlns:m="http://schemas.openxmlformats.org/officeDocument/2006/math" xmlns:v="urn:schemas-microsoft-com:vml" xmlns:wp14="http://schemas.microsoft.com/office/word/2010/wordprocessingDrawing" xmlns:wp="http://schemas.openxmlformats.org/drawingml/2006/wordprocessingDrawing" xmlns:w10="urn:schemas-microsoft-com:office:word" xmlns:w="http://schemas.openxmlformats.org/wordprocessingml/2006/main" xmlns:w14="http://schemas.microsoft.com/office/word/2010/wordml" xmlns:w15="http://schemas.microsoft.com/office/word/2012/wordml" xmlns:w16se="http://schemas.microsoft.com/office/word/2015/wordml/symex" xmlns:wpg="http://schemas.microsoft.com/office/word/2010/wordprocessingGroup" xmlns:wpi="http://schemas.microsoft.com/office/word/2010/wordprocessingInk" xmlns:wne="http://schemas.microsoft.com/office/word/2006/wordml" xmlns:wps="http://schemas.microsoft.com/office/word/2010/wordprocessingShape" mc:Ignorable="w14 w15 w16se wp14">
   <w:abstractNum w:abstractNumId="0" w15:restartNumberingAfterBreak="0">
     <w:nsid w:val="FFFFFFFB"/>
     <w:multiLevelType w:val="multilevel"/>
@@ -6901,7 +6657,7 @@
 </file>
 
 <file path=word/styles.xml><?xml version="1.0" encoding="utf-8"?>
-<w:styles xmlns:mc="http://schemas.openxmlformats.org/markup-compatibility/2006" xmlns:r="http://schemas.openxmlformats.org/officeDocument/2006/relationships" xmlns:w="http://schemas.openxmlformats.org/wordprocessingml/2006/main" xmlns:w14="http://schemas.microsoft.com/office/word/2010/wordml" xmlns:w15="http://schemas.microsoft.com/office/word/2012/wordml" mc:Ignorable="w14 w15">
+<w:styles xmlns:mc="http://schemas.openxmlformats.org/markup-compatibility/2006" xmlns:r="http://schemas.openxmlformats.org/officeDocument/2006/relationships" xmlns:w="http://schemas.openxmlformats.org/wordprocessingml/2006/main" xmlns:w14="http://schemas.microsoft.com/office/word/2010/wordml" xmlns:w15="http://schemas.microsoft.com/office/word/2012/wordml" xmlns:w16se="http://schemas.microsoft.com/office/word/2015/wordml/symex" mc:Ignorable="w14 w15 w16se">
   <w:docDefaults>
     <w:rPrDefault>
       <w:rPr>
@@ -6911,7 +6667,7 @@
     </w:rPrDefault>
     <w:pPrDefault/>
   </w:docDefaults>
-  <w:latentStyles w:defLockedState="0" w:defUIPriority="0" w:defSemiHidden="0" w:defUnhideWhenUsed="0" w:defQFormat="0" w:count="371">
+  <w:latentStyles w:defLockedState="0" w:defUIPriority="0" w:defSemiHidden="0" w:defUnhideWhenUsed="0" w:defQFormat="0" w:count="375">
     <w:lsdException w:name="Normal" w:qFormat="1"/>
     <w:lsdException w:name="heading 1" w:qFormat="1"/>
     <w:lsdException w:name="heading 2" w:qFormat="1"/>
@@ -7011,7 +6767,6 @@
     <w:lsdException w:name="HTML Sample" w:semiHidden="1" w:unhideWhenUsed="1"/>
     <w:lsdException w:name="HTML Typewriter" w:semiHidden="1" w:unhideWhenUsed="1"/>
     <w:lsdException w:name="HTML Variable" w:semiHidden="1" w:unhideWhenUsed="1"/>
-    <w:lsdException w:name="Normal Table" w:semiHidden="1" w:unhideWhenUsed="1"/>
     <w:lsdException w:name="annotation subject" w:semiHidden="1" w:unhideWhenUsed="1"/>
     <w:lsdException w:name="No List" w:semiHidden="1" w:unhideWhenUsed="1"/>
     <w:lsdException w:name="Outline List 1" w:semiHidden="1" w:unhideWhenUsed="1"/>
@@ -7055,10 +6810,8 @@
     <w:lsdException w:name="Table Elegant" w:semiHidden="1" w:unhideWhenUsed="1"/>
     <w:lsdException w:name="Table Professional" w:semiHidden="1" w:unhideWhenUsed="1"/>
     <w:lsdException w:name="Table Subtle 1" w:semiHidden="1" w:unhideWhenUsed="1"/>
-    <w:lsdException w:name="Table Subtle 2" w:semiHidden="1" w:unhideWhenUsed="1"/>
     <w:lsdException w:name="Table Web 1" w:semiHidden="1" w:unhideWhenUsed="1"/>
     <w:lsdException w:name="Table Web 2" w:semiHidden="1" w:unhideWhenUsed="1"/>
-    <w:lsdException w:name="Table Web 3" w:semiHidden="1" w:unhideWhenUsed="1"/>
     <w:lsdException w:name="Balloon Text" w:semiHidden="1" w:unhideWhenUsed="1"/>
     <w:lsdException w:name="Table Theme" w:semiHidden="1" w:unhideWhenUsed="1"/>
     <w:lsdException w:name="Placeholder Text" w:semiHidden="1" w:uiPriority="99"/>
@@ -7276,6 +7029,10 @@
     <w:lsdException w:name="List Table 5 Dark Accent 6" w:uiPriority="50"/>
     <w:lsdException w:name="List Table 6 Colorful Accent 6" w:uiPriority="51"/>
     <w:lsdException w:name="List Table 7 Colorful Accent 6" w:uiPriority="52"/>
+    <w:lsdException w:name="Mention" w:semiHidden="1" w:uiPriority="99" w:unhideWhenUsed="1"/>
+    <w:lsdException w:name="Smart Hyperlink" w:semiHidden="1" w:uiPriority="99" w:unhideWhenUsed="1"/>
+    <w:lsdException w:name="Hashtag" w:semiHidden="1" w:uiPriority="99" w:unhideWhenUsed="1"/>
+    <w:lsdException w:name="Unresolved Mention" w:semiHidden="1" w:uiPriority="99" w:unhideWhenUsed="1"/>
   </w:latentStyles>
   <w:style w:type="paragraph" w:default="1" w:styleId="Normal">
     <w:name w:val="Normal"/>
@@ -9316,13 +9073,6 @@
         </dgm:presLayoutVars>
       </dgm:prSet>
       <dgm:spPr/>
-      <dgm:t>
-        <a:bodyPr/>
-        <a:lstStyle/>
-        <a:p>
-          <a:endParaRPr lang="en-US"/>
-        </a:p>
-      </dgm:t>
     </dgm:pt>
     <dgm:pt modelId="{A10CEA52-EB84-4843-9F19-734C08BFF21D}" type="pres">
       <dgm:prSet presAssocID="{81A95F43-C1C9-4346-AFA4-B643AA15D823}" presName="hierRoot1" presStyleCnt="0">
@@ -9343,24 +9093,10 @@
         </dgm:presLayoutVars>
       </dgm:prSet>
       <dgm:spPr/>
-      <dgm:t>
-        <a:bodyPr/>
-        <a:lstStyle/>
-        <a:p>
-          <a:endParaRPr lang="en-US"/>
-        </a:p>
-      </dgm:t>
     </dgm:pt>
     <dgm:pt modelId="{D712B4DE-A5E7-48F2-BFED-CE4B02F76B1D}" type="pres">
       <dgm:prSet presAssocID="{81A95F43-C1C9-4346-AFA4-B643AA15D823}" presName="rootConnector1" presStyleLbl="node1" presStyleIdx="0" presStyleCnt="0"/>
       <dgm:spPr/>
-      <dgm:t>
-        <a:bodyPr/>
-        <a:lstStyle/>
-        <a:p>
-          <a:endParaRPr lang="en-US"/>
-        </a:p>
-      </dgm:t>
     </dgm:pt>
     <dgm:pt modelId="{3A5FE137-4743-4D37-8992-FACB22443411}" type="pres">
       <dgm:prSet presAssocID="{81A95F43-C1C9-4346-AFA4-B643AA15D823}" presName="hierChild2" presStyleCnt="0"/>
@@ -9369,13 +9105,6 @@
     <dgm:pt modelId="{AFA3CD04-2A82-4F11-8250-EA12308B7027}" type="pres">
       <dgm:prSet presAssocID="{BC640126-E0AC-4170-B48E-3E2A0CC23588}" presName="Name37" presStyleLbl="parChTrans1D2" presStyleIdx="0" presStyleCnt="4"/>
       <dgm:spPr/>
-      <dgm:t>
-        <a:bodyPr/>
-        <a:lstStyle/>
-        <a:p>
-          <a:endParaRPr lang="en-US"/>
-        </a:p>
-      </dgm:t>
     </dgm:pt>
     <dgm:pt modelId="{77C57D4F-8B72-4E40-A855-84CC9078C029}" type="pres">
       <dgm:prSet presAssocID="{7C465E1A-07AC-412C-81D1-9382A8D2D01E}" presName="hierRoot2" presStyleCnt="0">
@@ -9396,24 +9125,10 @@
         </dgm:presLayoutVars>
       </dgm:prSet>
       <dgm:spPr/>
-      <dgm:t>
-        <a:bodyPr/>
-        <a:lstStyle/>
-        <a:p>
-          <a:endParaRPr lang="en-US"/>
-        </a:p>
-      </dgm:t>
     </dgm:pt>
     <dgm:pt modelId="{75A9208A-E25C-4775-B55F-627CF2CF558F}" type="pres">
       <dgm:prSet presAssocID="{7C465E1A-07AC-412C-81D1-9382A8D2D01E}" presName="rootConnector" presStyleLbl="node2" presStyleIdx="0" presStyleCnt="4"/>
       <dgm:spPr/>
-      <dgm:t>
-        <a:bodyPr/>
-        <a:lstStyle/>
-        <a:p>
-          <a:endParaRPr lang="en-US"/>
-        </a:p>
-      </dgm:t>
     </dgm:pt>
     <dgm:pt modelId="{FE2AB4B1-F01B-4C46-AA4F-C88E868014AC}" type="pres">
       <dgm:prSet presAssocID="{7C465E1A-07AC-412C-81D1-9382A8D2D01E}" presName="hierChild4" presStyleCnt="0"/>
@@ -9422,13 +9137,6 @@
     <dgm:pt modelId="{682C6642-21FC-48A5-B4C6-B17E381DF5C4}" type="pres">
       <dgm:prSet presAssocID="{B69567B0-58F9-4B69-AF94-B16728E3F02F}" presName="Name37" presStyleLbl="parChTrans1D3" presStyleIdx="0" presStyleCnt="10"/>
       <dgm:spPr/>
-      <dgm:t>
-        <a:bodyPr/>
-        <a:lstStyle/>
-        <a:p>
-          <a:endParaRPr lang="en-US"/>
-        </a:p>
-      </dgm:t>
     </dgm:pt>
     <dgm:pt modelId="{561F720A-988D-4CCA-A6C4-EA3BED0CCC14}" type="pres">
       <dgm:prSet presAssocID="{DD5694D3-A18E-4659-A262-AC6656B84055}" presName="hierRoot2" presStyleCnt="0">
@@ -9449,24 +9157,10 @@
         </dgm:presLayoutVars>
       </dgm:prSet>
       <dgm:spPr/>
-      <dgm:t>
-        <a:bodyPr/>
-        <a:lstStyle/>
-        <a:p>
-          <a:endParaRPr lang="en-US"/>
-        </a:p>
-      </dgm:t>
     </dgm:pt>
     <dgm:pt modelId="{F5A68273-0F17-4541-B2E9-B47879B8F030}" type="pres">
       <dgm:prSet presAssocID="{DD5694D3-A18E-4659-A262-AC6656B84055}" presName="rootConnector" presStyleLbl="node3" presStyleIdx="0" presStyleCnt="10"/>
       <dgm:spPr/>
-      <dgm:t>
-        <a:bodyPr/>
-        <a:lstStyle/>
-        <a:p>
-          <a:endParaRPr lang="en-US"/>
-        </a:p>
-      </dgm:t>
     </dgm:pt>
     <dgm:pt modelId="{D5AD0A3E-E215-4F7C-B2C3-226A1819F71A}" type="pres">
       <dgm:prSet presAssocID="{DD5694D3-A18E-4659-A262-AC6656B84055}" presName="hierChild4" presStyleCnt="0"/>
@@ -9479,13 +9173,6 @@
     <dgm:pt modelId="{1F37F514-1841-4B2B-9532-3EA56864842E}" type="pres">
       <dgm:prSet presAssocID="{C1D0CB4F-EA81-4AA5-8F67-D3E15D85DFB4}" presName="Name37" presStyleLbl="parChTrans1D3" presStyleIdx="1" presStyleCnt="10"/>
       <dgm:spPr/>
-      <dgm:t>
-        <a:bodyPr/>
-        <a:lstStyle/>
-        <a:p>
-          <a:endParaRPr lang="en-US"/>
-        </a:p>
-      </dgm:t>
     </dgm:pt>
     <dgm:pt modelId="{184621FF-98D4-41FC-A4D9-EAFD07F106EE}" type="pres">
       <dgm:prSet presAssocID="{79C4CB78-A72B-4C09-9DD4-479320D66078}" presName="hierRoot2" presStyleCnt="0">
@@ -9506,24 +9193,10 @@
         </dgm:presLayoutVars>
       </dgm:prSet>
       <dgm:spPr/>
-      <dgm:t>
-        <a:bodyPr/>
-        <a:lstStyle/>
-        <a:p>
-          <a:endParaRPr lang="en-US"/>
-        </a:p>
-      </dgm:t>
     </dgm:pt>
     <dgm:pt modelId="{81F65E1F-EE73-4523-AEFC-CBB10992108A}" type="pres">
       <dgm:prSet presAssocID="{79C4CB78-A72B-4C09-9DD4-479320D66078}" presName="rootConnector" presStyleLbl="node3" presStyleIdx="1" presStyleCnt="10"/>
       <dgm:spPr/>
-      <dgm:t>
-        <a:bodyPr/>
-        <a:lstStyle/>
-        <a:p>
-          <a:endParaRPr lang="en-US"/>
-        </a:p>
-      </dgm:t>
     </dgm:pt>
     <dgm:pt modelId="{86FC6FFF-7804-4701-B6F2-6C550FD64058}" type="pres">
       <dgm:prSet presAssocID="{79C4CB78-A72B-4C09-9DD4-479320D66078}" presName="hierChild4" presStyleCnt="0"/>
@@ -9540,13 +9213,6 @@
     <dgm:pt modelId="{A79F07E8-5EE0-4105-839B-4C745D66C09D}" type="pres">
       <dgm:prSet presAssocID="{881E1089-965A-4E18-933D-FB790D870C17}" presName="Name37" presStyleLbl="parChTrans1D2" presStyleIdx="1" presStyleCnt="4"/>
       <dgm:spPr/>
-      <dgm:t>
-        <a:bodyPr/>
-        <a:lstStyle/>
-        <a:p>
-          <a:endParaRPr lang="en-US"/>
-        </a:p>
-      </dgm:t>
     </dgm:pt>
     <dgm:pt modelId="{3CA9D21E-5425-4A4B-B19E-6689DDD5FA5B}" type="pres">
       <dgm:prSet presAssocID="{64DCBCBB-FA6F-4C99-B3A3-7333786CB586}" presName="hierRoot2" presStyleCnt="0">
@@ -9567,24 +9233,10 @@
         </dgm:presLayoutVars>
       </dgm:prSet>
       <dgm:spPr/>
-      <dgm:t>
-        <a:bodyPr/>
-        <a:lstStyle/>
-        <a:p>
-          <a:endParaRPr lang="en-US"/>
-        </a:p>
-      </dgm:t>
     </dgm:pt>
     <dgm:pt modelId="{85D84ADC-50F3-423D-8AD7-3AE56DC636E4}" type="pres">
       <dgm:prSet presAssocID="{64DCBCBB-FA6F-4C99-B3A3-7333786CB586}" presName="rootConnector" presStyleLbl="node2" presStyleIdx="1" presStyleCnt="4"/>
       <dgm:spPr/>
-      <dgm:t>
-        <a:bodyPr/>
-        <a:lstStyle/>
-        <a:p>
-          <a:endParaRPr lang="en-US"/>
-        </a:p>
-      </dgm:t>
     </dgm:pt>
     <dgm:pt modelId="{8352AAA6-4DB7-4EED-B215-F7B5AD8B3EEE}" type="pres">
       <dgm:prSet presAssocID="{64DCBCBB-FA6F-4C99-B3A3-7333786CB586}" presName="hierChild4" presStyleCnt="0"/>
@@ -9593,13 +9245,6 @@
     <dgm:pt modelId="{90A98670-21F3-40D4-9FAC-00AD3A1E3BB0}" type="pres">
       <dgm:prSet presAssocID="{92D5B7FD-AD05-4221-ADA2-09BD0435A830}" presName="Name37" presStyleLbl="parChTrans1D3" presStyleIdx="2" presStyleCnt="10"/>
       <dgm:spPr/>
-      <dgm:t>
-        <a:bodyPr/>
-        <a:lstStyle/>
-        <a:p>
-          <a:endParaRPr lang="en-US"/>
-        </a:p>
-      </dgm:t>
     </dgm:pt>
     <dgm:pt modelId="{07FA16A0-D20B-4672-A256-9220B916A849}" type="pres">
       <dgm:prSet presAssocID="{A76B9F7B-3EF0-4394-80DD-2DF8A38760A2}" presName="hierRoot2" presStyleCnt="0">
@@ -9620,24 +9265,10 @@
         </dgm:presLayoutVars>
       </dgm:prSet>
       <dgm:spPr/>
-      <dgm:t>
-        <a:bodyPr/>
-        <a:lstStyle/>
-        <a:p>
-          <a:endParaRPr lang="en-US"/>
-        </a:p>
-      </dgm:t>
     </dgm:pt>
     <dgm:pt modelId="{E3298E35-543D-4B3A-AC44-C96B51A8209C}" type="pres">
       <dgm:prSet presAssocID="{A76B9F7B-3EF0-4394-80DD-2DF8A38760A2}" presName="rootConnector" presStyleLbl="node3" presStyleIdx="2" presStyleCnt="10"/>
       <dgm:spPr/>
-      <dgm:t>
-        <a:bodyPr/>
-        <a:lstStyle/>
-        <a:p>
-          <a:endParaRPr lang="en-US"/>
-        </a:p>
-      </dgm:t>
     </dgm:pt>
     <dgm:pt modelId="{FB1F0231-9F7A-421C-ABF5-A46482B84EC5}" type="pres">
       <dgm:prSet presAssocID="{A76B9F7B-3EF0-4394-80DD-2DF8A38760A2}" presName="hierChild4" presStyleCnt="0"/>
@@ -9650,13 +9281,6 @@
     <dgm:pt modelId="{4FB425DA-BA40-45AB-A265-A1F655E87404}" type="pres">
       <dgm:prSet presAssocID="{A26B3077-4618-412E-A00E-889B86F7D61A}" presName="Name37" presStyleLbl="parChTrans1D3" presStyleIdx="3" presStyleCnt="10"/>
       <dgm:spPr/>
-      <dgm:t>
-        <a:bodyPr/>
-        <a:lstStyle/>
-        <a:p>
-          <a:endParaRPr lang="en-US"/>
-        </a:p>
-      </dgm:t>
     </dgm:pt>
     <dgm:pt modelId="{FFAC82B1-E6BA-463D-8525-BC986FED4A75}" type="pres">
       <dgm:prSet presAssocID="{A3D29541-CCBA-4EC8-9BB7-57C85A16A297}" presName="hierRoot2" presStyleCnt="0">
@@ -9677,24 +9301,10 @@
         </dgm:presLayoutVars>
       </dgm:prSet>
       <dgm:spPr/>
-      <dgm:t>
-        <a:bodyPr/>
-        <a:lstStyle/>
-        <a:p>
-          <a:endParaRPr lang="en-US"/>
-        </a:p>
-      </dgm:t>
     </dgm:pt>
     <dgm:pt modelId="{3059A331-017C-4AD9-861B-F124B8EE3469}" type="pres">
       <dgm:prSet presAssocID="{A3D29541-CCBA-4EC8-9BB7-57C85A16A297}" presName="rootConnector" presStyleLbl="node3" presStyleIdx="3" presStyleCnt="10"/>
       <dgm:spPr/>
-      <dgm:t>
-        <a:bodyPr/>
-        <a:lstStyle/>
-        <a:p>
-          <a:endParaRPr lang="en-US"/>
-        </a:p>
-      </dgm:t>
     </dgm:pt>
     <dgm:pt modelId="{19A5597B-D5A5-4CF7-A9BD-0983D29CD56A}" type="pres">
       <dgm:prSet presAssocID="{A3D29541-CCBA-4EC8-9BB7-57C85A16A297}" presName="hierChild4" presStyleCnt="0"/>
@@ -9707,13 +9317,6 @@
     <dgm:pt modelId="{DC425FEF-C172-4BBD-BB95-95C0C9818731}" type="pres">
       <dgm:prSet presAssocID="{7B07037C-33E1-43D1-9937-E3452E661D67}" presName="Name37" presStyleLbl="parChTrans1D3" presStyleIdx="4" presStyleCnt="10"/>
       <dgm:spPr/>
-      <dgm:t>
-        <a:bodyPr/>
-        <a:lstStyle/>
-        <a:p>
-          <a:endParaRPr lang="en-US"/>
-        </a:p>
-      </dgm:t>
     </dgm:pt>
     <dgm:pt modelId="{E1FD4F40-2805-4B42-9D73-D9BF1D77F9EB}" type="pres">
       <dgm:prSet presAssocID="{752EA7BD-3845-4C82-9DAE-AEC5AEF5E723}" presName="hierRoot2" presStyleCnt="0">
@@ -9734,24 +9337,10 @@
         </dgm:presLayoutVars>
       </dgm:prSet>
       <dgm:spPr/>
-      <dgm:t>
-        <a:bodyPr/>
-        <a:lstStyle/>
-        <a:p>
-          <a:endParaRPr lang="en-US"/>
-        </a:p>
-      </dgm:t>
     </dgm:pt>
     <dgm:pt modelId="{85B98F56-37F1-4746-9E57-62C95089C959}" type="pres">
       <dgm:prSet presAssocID="{752EA7BD-3845-4C82-9DAE-AEC5AEF5E723}" presName="rootConnector" presStyleLbl="node3" presStyleIdx="4" presStyleCnt="10"/>
       <dgm:spPr/>
-      <dgm:t>
-        <a:bodyPr/>
-        <a:lstStyle/>
-        <a:p>
-          <a:endParaRPr lang="en-US"/>
-        </a:p>
-      </dgm:t>
     </dgm:pt>
     <dgm:pt modelId="{458986B3-930A-49CB-9B51-5B76DED1672E}" type="pres">
       <dgm:prSet presAssocID="{752EA7BD-3845-4C82-9DAE-AEC5AEF5E723}" presName="hierChild4" presStyleCnt="0"/>
@@ -9764,13 +9353,6 @@
     <dgm:pt modelId="{A19D5FE1-31A3-4908-9380-5EEBA7E64EBD}" type="pres">
       <dgm:prSet presAssocID="{C039EDBC-A14C-46A4-B991-0F470BFB08BF}" presName="Name37" presStyleLbl="parChTrans1D3" presStyleIdx="5" presStyleCnt="10"/>
       <dgm:spPr/>
-      <dgm:t>
-        <a:bodyPr/>
-        <a:lstStyle/>
-        <a:p>
-          <a:endParaRPr lang="en-US"/>
-        </a:p>
-      </dgm:t>
     </dgm:pt>
     <dgm:pt modelId="{75018BB3-9CBB-44E5-BC15-E2BB17D38550}" type="pres">
       <dgm:prSet presAssocID="{04581CB2-3544-4951-853D-6C84884BCD46}" presName="hierRoot2" presStyleCnt="0">
@@ -9791,24 +9373,10 @@
         </dgm:presLayoutVars>
       </dgm:prSet>
       <dgm:spPr/>
-      <dgm:t>
-        <a:bodyPr/>
-        <a:lstStyle/>
-        <a:p>
-          <a:endParaRPr lang="en-US"/>
-        </a:p>
-      </dgm:t>
     </dgm:pt>
     <dgm:pt modelId="{E47D9AA4-907F-4924-8A07-BA04A272CAA2}" type="pres">
       <dgm:prSet presAssocID="{04581CB2-3544-4951-853D-6C84884BCD46}" presName="rootConnector" presStyleLbl="node3" presStyleIdx="5" presStyleCnt="10"/>
       <dgm:spPr/>
-      <dgm:t>
-        <a:bodyPr/>
-        <a:lstStyle/>
-        <a:p>
-          <a:endParaRPr lang="en-US"/>
-        </a:p>
-      </dgm:t>
     </dgm:pt>
     <dgm:pt modelId="{08D76088-5A78-444A-BF06-FEE72B66C027}" type="pres">
       <dgm:prSet presAssocID="{04581CB2-3544-4951-853D-6C84884BCD46}" presName="hierChild4" presStyleCnt="0"/>
@@ -9825,13 +9393,6 @@
     <dgm:pt modelId="{D042735B-C720-418A-8274-F94C48032453}" type="pres">
       <dgm:prSet presAssocID="{41DD9A38-D701-48D2-8B84-3F979F087F12}" presName="Name37" presStyleLbl="parChTrans1D2" presStyleIdx="2" presStyleCnt="4"/>
       <dgm:spPr/>
-      <dgm:t>
-        <a:bodyPr/>
-        <a:lstStyle/>
-        <a:p>
-          <a:endParaRPr lang="en-US"/>
-        </a:p>
-      </dgm:t>
     </dgm:pt>
     <dgm:pt modelId="{6AC33701-BA0B-443C-BF4A-2D636ADFC68A}" type="pres">
       <dgm:prSet presAssocID="{260A139F-3765-493F-B852-677C1CFF49B6}" presName="hierRoot2" presStyleCnt="0">
@@ -9852,24 +9413,10 @@
         </dgm:presLayoutVars>
       </dgm:prSet>
       <dgm:spPr/>
-      <dgm:t>
-        <a:bodyPr/>
-        <a:lstStyle/>
-        <a:p>
-          <a:endParaRPr lang="en-US"/>
-        </a:p>
-      </dgm:t>
     </dgm:pt>
     <dgm:pt modelId="{C9BF4233-9C6F-42D4-8D72-BB3F6CB34F2C}" type="pres">
       <dgm:prSet presAssocID="{260A139F-3765-493F-B852-677C1CFF49B6}" presName="rootConnector" presStyleLbl="node2" presStyleIdx="2" presStyleCnt="4"/>
       <dgm:spPr/>
-      <dgm:t>
-        <a:bodyPr/>
-        <a:lstStyle/>
-        <a:p>
-          <a:endParaRPr lang="en-US"/>
-        </a:p>
-      </dgm:t>
     </dgm:pt>
     <dgm:pt modelId="{D880911C-2E72-4785-9763-8D85E5179385}" type="pres">
       <dgm:prSet presAssocID="{260A139F-3765-493F-B852-677C1CFF49B6}" presName="hierChild4" presStyleCnt="0"/>
@@ -9878,13 +9425,6 @@
     <dgm:pt modelId="{A710B2FA-3AFD-412F-87AA-6760B1BBEC9D}" type="pres">
       <dgm:prSet presAssocID="{4CD38775-638A-4D99-B9FE-FCD4181A1A0E}" presName="Name37" presStyleLbl="parChTrans1D3" presStyleIdx="6" presStyleCnt="10"/>
       <dgm:spPr/>
-      <dgm:t>
-        <a:bodyPr/>
-        <a:lstStyle/>
-        <a:p>
-          <a:endParaRPr lang="en-US"/>
-        </a:p>
-      </dgm:t>
     </dgm:pt>
     <dgm:pt modelId="{57132071-5BA7-464A-A98D-F76587E8A36A}" type="pres">
       <dgm:prSet presAssocID="{1DEC07F1-9814-4B56-91AA-6513051B1220}" presName="hierRoot2" presStyleCnt="0">
@@ -9905,24 +9445,10 @@
         </dgm:presLayoutVars>
       </dgm:prSet>
       <dgm:spPr/>
-      <dgm:t>
-        <a:bodyPr/>
-        <a:lstStyle/>
-        <a:p>
-          <a:endParaRPr lang="en-US"/>
-        </a:p>
-      </dgm:t>
     </dgm:pt>
     <dgm:pt modelId="{824F5DC4-3B99-4C4A-A2BE-125A25003870}" type="pres">
       <dgm:prSet presAssocID="{1DEC07F1-9814-4B56-91AA-6513051B1220}" presName="rootConnector" presStyleLbl="node3" presStyleIdx="6" presStyleCnt="10"/>
       <dgm:spPr/>
-      <dgm:t>
-        <a:bodyPr/>
-        <a:lstStyle/>
-        <a:p>
-          <a:endParaRPr lang="en-US"/>
-        </a:p>
-      </dgm:t>
     </dgm:pt>
     <dgm:pt modelId="{BD0BA4F9-72ED-4A8C-8B4A-39354083E52E}" type="pres">
       <dgm:prSet presAssocID="{1DEC07F1-9814-4B56-91AA-6513051B1220}" presName="hierChild4" presStyleCnt="0"/>
@@ -9935,13 +9461,6 @@
     <dgm:pt modelId="{930EF2A5-079A-41CB-9965-75D9388C4342}" type="pres">
       <dgm:prSet presAssocID="{591A93D1-C560-4545-A028-DE97D4107FAF}" presName="Name37" presStyleLbl="parChTrans1D3" presStyleIdx="7" presStyleCnt="10"/>
       <dgm:spPr/>
-      <dgm:t>
-        <a:bodyPr/>
-        <a:lstStyle/>
-        <a:p>
-          <a:endParaRPr lang="en-US"/>
-        </a:p>
-      </dgm:t>
     </dgm:pt>
     <dgm:pt modelId="{0541842B-3CD9-49E5-9234-21794748FFD8}" type="pres">
       <dgm:prSet presAssocID="{35B0E52B-23E7-4636-9B1B-9874B66000F7}" presName="hierRoot2" presStyleCnt="0">
@@ -9962,24 +9481,10 @@
         </dgm:presLayoutVars>
       </dgm:prSet>
       <dgm:spPr/>
-      <dgm:t>
-        <a:bodyPr/>
-        <a:lstStyle/>
-        <a:p>
-          <a:endParaRPr lang="en-US"/>
-        </a:p>
-      </dgm:t>
     </dgm:pt>
     <dgm:pt modelId="{D2ED1C65-4A95-4A23-9C49-83C561A6C2C8}" type="pres">
       <dgm:prSet presAssocID="{35B0E52B-23E7-4636-9B1B-9874B66000F7}" presName="rootConnector" presStyleLbl="node3" presStyleIdx="7" presStyleCnt="10"/>
       <dgm:spPr/>
-      <dgm:t>
-        <a:bodyPr/>
-        <a:lstStyle/>
-        <a:p>
-          <a:endParaRPr lang="en-US"/>
-        </a:p>
-      </dgm:t>
     </dgm:pt>
     <dgm:pt modelId="{8DEEF916-91EA-4260-A542-ACFD5A60AFC2}" type="pres">
       <dgm:prSet presAssocID="{35B0E52B-23E7-4636-9B1B-9874B66000F7}" presName="hierChild4" presStyleCnt="0"/>
@@ -9996,13 +9501,6 @@
     <dgm:pt modelId="{17F90934-0444-428B-B1F4-7B5B00B9822B}" type="pres">
       <dgm:prSet presAssocID="{DB4FFA50-E2CB-4115-94D2-20EF497C5366}" presName="Name37" presStyleLbl="parChTrans1D2" presStyleIdx="3" presStyleCnt="4"/>
       <dgm:spPr/>
-      <dgm:t>
-        <a:bodyPr/>
-        <a:lstStyle/>
-        <a:p>
-          <a:endParaRPr lang="en-US"/>
-        </a:p>
-      </dgm:t>
     </dgm:pt>
     <dgm:pt modelId="{FA3C0AEE-CEB7-4F95-B18A-428CB9094C0D}" type="pres">
       <dgm:prSet presAssocID="{C52B9B70-8AAC-46EE-AD21-D59D4A38D341}" presName="hierRoot2" presStyleCnt="0">
@@ -10023,24 +9521,10 @@
         </dgm:presLayoutVars>
       </dgm:prSet>
       <dgm:spPr/>
-      <dgm:t>
-        <a:bodyPr/>
-        <a:lstStyle/>
-        <a:p>
-          <a:endParaRPr lang="en-US"/>
-        </a:p>
-      </dgm:t>
     </dgm:pt>
     <dgm:pt modelId="{A3397584-EB77-467B-829B-687448EBB956}" type="pres">
       <dgm:prSet presAssocID="{C52B9B70-8AAC-46EE-AD21-D59D4A38D341}" presName="rootConnector" presStyleLbl="node2" presStyleIdx="3" presStyleCnt="4"/>
       <dgm:spPr/>
-      <dgm:t>
-        <a:bodyPr/>
-        <a:lstStyle/>
-        <a:p>
-          <a:endParaRPr lang="en-US"/>
-        </a:p>
-      </dgm:t>
     </dgm:pt>
     <dgm:pt modelId="{C5C030F0-FA03-4FF8-87FF-FC3750782EFE}" type="pres">
       <dgm:prSet presAssocID="{C52B9B70-8AAC-46EE-AD21-D59D4A38D341}" presName="hierChild4" presStyleCnt="0"/>
@@ -10049,13 +9533,6 @@
     <dgm:pt modelId="{3477CA64-6DA4-4F4E-BB13-ECD29C87F405}" type="pres">
       <dgm:prSet presAssocID="{B904486E-FA6C-413C-8F22-42F87137B28D}" presName="Name37" presStyleLbl="parChTrans1D3" presStyleIdx="8" presStyleCnt="10"/>
       <dgm:spPr/>
-      <dgm:t>
-        <a:bodyPr/>
-        <a:lstStyle/>
-        <a:p>
-          <a:endParaRPr lang="en-US"/>
-        </a:p>
-      </dgm:t>
     </dgm:pt>
     <dgm:pt modelId="{EEC81BD9-0A55-450F-B238-8FE7D0D820C5}" type="pres">
       <dgm:prSet presAssocID="{1D0FB7AE-0DDC-42BE-A2CB-9B96F786FA98}" presName="hierRoot2" presStyleCnt="0">
@@ -10076,24 +9553,10 @@
         </dgm:presLayoutVars>
       </dgm:prSet>
       <dgm:spPr/>
-      <dgm:t>
-        <a:bodyPr/>
-        <a:lstStyle/>
-        <a:p>
-          <a:endParaRPr lang="en-US"/>
-        </a:p>
-      </dgm:t>
     </dgm:pt>
     <dgm:pt modelId="{04B6D038-6E76-4426-B28A-F57407555DE6}" type="pres">
       <dgm:prSet presAssocID="{1D0FB7AE-0DDC-42BE-A2CB-9B96F786FA98}" presName="rootConnector" presStyleLbl="node3" presStyleIdx="8" presStyleCnt="10"/>
       <dgm:spPr/>
-      <dgm:t>
-        <a:bodyPr/>
-        <a:lstStyle/>
-        <a:p>
-          <a:endParaRPr lang="en-US"/>
-        </a:p>
-      </dgm:t>
     </dgm:pt>
     <dgm:pt modelId="{276115C4-54D5-4DB3-9518-C210F355B354}" type="pres">
       <dgm:prSet presAssocID="{1D0FB7AE-0DDC-42BE-A2CB-9B96F786FA98}" presName="hierChild4" presStyleCnt="0"/>
@@ -10106,13 +9569,6 @@
     <dgm:pt modelId="{69B955FC-EBDA-455A-AC99-7D02E1DE8411}" type="pres">
       <dgm:prSet presAssocID="{8CEE545A-F493-456F-BBE5-B5736CC3C68A}" presName="Name37" presStyleLbl="parChTrans1D3" presStyleIdx="9" presStyleCnt="10"/>
       <dgm:spPr/>
-      <dgm:t>
-        <a:bodyPr/>
-        <a:lstStyle/>
-        <a:p>
-          <a:endParaRPr lang="en-US"/>
-        </a:p>
-      </dgm:t>
     </dgm:pt>
     <dgm:pt modelId="{AECCA890-5E34-41B6-B69C-DDA481B50BD6}" type="pres">
       <dgm:prSet presAssocID="{ECA23857-47F9-4AC9-BB7C-98A4A3285B68}" presName="hierRoot2" presStyleCnt="0">
@@ -10133,24 +9589,10 @@
         </dgm:presLayoutVars>
       </dgm:prSet>
       <dgm:spPr/>
-      <dgm:t>
-        <a:bodyPr/>
-        <a:lstStyle/>
-        <a:p>
-          <a:endParaRPr lang="en-US"/>
-        </a:p>
-      </dgm:t>
     </dgm:pt>
     <dgm:pt modelId="{216733CF-178B-432C-9C4B-6A17C59354BA}" type="pres">
       <dgm:prSet presAssocID="{ECA23857-47F9-4AC9-BB7C-98A4A3285B68}" presName="rootConnector" presStyleLbl="node3" presStyleIdx="9" presStyleCnt="10"/>
       <dgm:spPr/>
-      <dgm:t>
-        <a:bodyPr/>
-        <a:lstStyle/>
-        <a:p>
-          <a:endParaRPr lang="en-US"/>
-        </a:p>
-      </dgm:t>
     </dgm:pt>
     <dgm:pt modelId="{4EF318E1-16CC-46AF-9AD0-8931BDFD56AC}" type="pres">
       <dgm:prSet presAssocID="{ECA23857-47F9-4AC9-BB7C-98A4A3285B68}" presName="hierChild4" presStyleCnt="0"/>
@@ -10170,66 +9612,66 @@
     </dgm:pt>
   </dgm:ptLst>
   <dgm:cxnLst>
+    <dgm:cxn modelId="{027B0903-A332-4E5D-B430-2CE5285D13EE}" type="presOf" srcId="{64DCBCBB-FA6F-4C99-B3A3-7333786CB586}" destId="{C79A19FC-1487-4D52-9563-B608FFBB454E}" srcOrd="0" destOrd="0" presId="urn:microsoft.com/office/officeart/2005/8/layout/orgChart1"/>
+    <dgm:cxn modelId="{68B79A06-1CBD-41A6-9D24-8684730EAE02}" type="presOf" srcId="{92D5B7FD-AD05-4221-ADA2-09BD0435A830}" destId="{90A98670-21F3-40D4-9FAC-00AD3A1E3BB0}" srcOrd="0" destOrd="0" presId="urn:microsoft.com/office/officeart/2005/8/layout/orgChart1"/>
+    <dgm:cxn modelId="{4EB14209-BCBB-4F76-A017-FC1D9AC99541}" srcId="{64DCBCBB-FA6F-4C99-B3A3-7333786CB586}" destId="{A76B9F7B-3EF0-4394-80DD-2DF8A38760A2}" srcOrd="0" destOrd="0" parTransId="{92D5B7FD-AD05-4221-ADA2-09BD0435A830}" sibTransId="{B754269B-05FE-4B46-A08E-9FC24682CCC7}"/>
+    <dgm:cxn modelId="{E1A0E409-40D1-4925-987B-27B8F4F0FAEC}" type="presOf" srcId="{1DEC07F1-9814-4B56-91AA-6513051B1220}" destId="{1A373D23-C3EC-48B0-A4F7-1FA6DC1F05C9}" srcOrd="0" destOrd="0" presId="urn:microsoft.com/office/officeart/2005/8/layout/orgChart1"/>
+    <dgm:cxn modelId="{02C2D20C-E0EA-4FE2-A972-818F8F061796}" type="presOf" srcId="{260A139F-3765-493F-B852-677C1CFF49B6}" destId="{C9BF4233-9C6F-42D4-8D72-BB3F6CB34F2C}" srcOrd="1" destOrd="0" presId="urn:microsoft.com/office/officeart/2005/8/layout/orgChart1"/>
+    <dgm:cxn modelId="{57B89A0D-10F2-42E2-BE15-22939B1EA2CD}" srcId="{260A139F-3765-493F-B852-677C1CFF49B6}" destId="{35B0E52B-23E7-4636-9B1B-9874B66000F7}" srcOrd="1" destOrd="0" parTransId="{591A93D1-C560-4545-A028-DE97D4107FAF}" sibTransId="{0843486D-5AAF-4018-B863-00190B961C6C}"/>
+    <dgm:cxn modelId="{1A49CE15-1D2B-42E7-9508-9F8CBA59133C}" type="presOf" srcId="{260A139F-3765-493F-B852-677C1CFF49B6}" destId="{506B4387-15FA-45C3-A6C7-9779433DA2CE}" srcOrd="0" destOrd="0" presId="urn:microsoft.com/office/officeart/2005/8/layout/orgChart1"/>
+    <dgm:cxn modelId="{AD0F0B17-E250-46A2-ABFC-1E1AAD61CCD8}" type="presOf" srcId="{C52B9B70-8AAC-46EE-AD21-D59D4A38D341}" destId="{3856E60E-B393-48B0-84FB-85DEE63001F0}" srcOrd="0" destOrd="0" presId="urn:microsoft.com/office/officeart/2005/8/layout/orgChart1"/>
+    <dgm:cxn modelId="{BD5D7C1A-555E-4E0B-B8EC-7928E90C2CD5}" type="presOf" srcId="{04581CB2-3544-4951-853D-6C84884BCD46}" destId="{47892DB6-B9D0-4040-BBCA-23AE33A5A149}" srcOrd="0" destOrd="0" presId="urn:microsoft.com/office/officeart/2005/8/layout/orgChart1"/>
+    <dgm:cxn modelId="{37042E1B-4A26-427D-9BC7-248B6534712A}" type="presOf" srcId="{A3D29541-CCBA-4EC8-9BB7-57C85A16A297}" destId="{3059A331-017C-4AD9-861B-F124B8EE3469}" srcOrd="1" destOrd="0" presId="urn:microsoft.com/office/officeart/2005/8/layout/orgChart1"/>
+    <dgm:cxn modelId="{5227CD1F-6B0E-4D0A-959A-024BB6FC38E2}" type="presOf" srcId="{8CEE545A-F493-456F-BBE5-B5736CC3C68A}" destId="{69B955FC-EBDA-455A-AC99-7D02E1DE8411}" srcOrd="0" destOrd="0" presId="urn:microsoft.com/office/officeart/2005/8/layout/orgChart1"/>
+    <dgm:cxn modelId="{80728B22-F0B2-45AF-A5CB-9168445F2C28}" type="presOf" srcId="{1DEC07F1-9814-4B56-91AA-6513051B1220}" destId="{824F5DC4-3B99-4C4A-A2BE-125A25003870}" srcOrd="1" destOrd="0" presId="urn:microsoft.com/office/officeart/2005/8/layout/orgChart1"/>
+    <dgm:cxn modelId="{EDB9B324-C245-46AD-A925-FFB0A85BB95C}" type="presOf" srcId="{C52B9B70-8AAC-46EE-AD21-D59D4A38D341}" destId="{A3397584-EB77-467B-829B-687448EBB956}" srcOrd="1" destOrd="0" presId="urn:microsoft.com/office/officeart/2005/8/layout/orgChart1"/>
+    <dgm:cxn modelId="{2B6D8326-E308-48ED-91D7-5C932218CD03}" srcId="{C52B9B70-8AAC-46EE-AD21-D59D4A38D341}" destId="{1D0FB7AE-0DDC-42BE-A2CB-9B96F786FA98}" srcOrd="0" destOrd="0" parTransId="{B904486E-FA6C-413C-8F22-42F87137B28D}" sibTransId="{145CADC8-D324-4D32-87CB-CF69A9BC353E}"/>
+    <dgm:cxn modelId="{BDEFF629-BE97-4D1F-B868-354D39564D69}" srcId="{7C465E1A-07AC-412C-81D1-9382A8D2D01E}" destId="{79C4CB78-A72B-4C09-9DD4-479320D66078}" srcOrd="1" destOrd="0" parTransId="{C1D0CB4F-EA81-4AA5-8F67-D3E15D85DFB4}" sibTransId="{012B04D7-3303-4D7B-B779-3E207EE8A49F}"/>
+    <dgm:cxn modelId="{747F7F2B-54FE-4399-AB05-161610A4D0A0}" type="presOf" srcId="{41DD9A38-D701-48D2-8B84-3F979F087F12}" destId="{D042735B-C720-418A-8274-F94C48032453}" srcOrd="0" destOrd="0" presId="urn:microsoft.com/office/officeart/2005/8/layout/orgChart1"/>
+    <dgm:cxn modelId="{4848E533-F847-45BE-8E5B-D4A33250CF55}" srcId="{81A95F43-C1C9-4346-AFA4-B643AA15D823}" destId="{64DCBCBB-FA6F-4C99-B3A3-7333786CB586}" srcOrd="1" destOrd="0" parTransId="{881E1089-965A-4E18-933D-FB790D870C17}" sibTransId="{4D4B1A6D-835B-4A62-AB2A-95D1C8F9845D}"/>
+    <dgm:cxn modelId="{B472BC39-BB74-4B54-80A9-08E150A53EC0}" srcId="{34311B8C-C38D-427C-A6C7-2313713F5A71}" destId="{81A95F43-C1C9-4346-AFA4-B643AA15D823}" srcOrd="0" destOrd="0" parTransId="{2D33746E-21E4-45DA-B871-0F0A23B8A035}" sibTransId="{D858D48A-6547-4BFC-A2D8-0E9CDD204CBA}"/>
+    <dgm:cxn modelId="{BD415E3E-12B6-4B3C-82FA-974ABB7ECF7D}" type="presOf" srcId="{ECA23857-47F9-4AC9-BB7C-98A4A3285B68}" destId="{667351DE-56CB-43A5-BE50-A69359231E05}" srcOrd="0" destOrd="0" presId="urn:microsoft.com/office/officeart/2005/8/layout/orgChart1"/>
+    <dgm:cxn modelId="{D2DAAB3E-E5C4-4B01-8CFB-7D1016989A05}" srcId="{81A95F43-C1C9-4346-AFA4-B643AA15D823}" destId="{C52B9B70-8AAC-46EE-AD21-D59D4A38D341}" srcOrd="3" destOrd="0" parTransId="{DB4FFA50-E2CB-4115-94D2-20EF497C5366}" sibTransId="{299CB036-A60C-4BF8-A141-F6200C064F26}"/>
+    <dgm:cxn modelId="{AC79655C-EB19-47DB-A0F7-3936E3CDF5FB}" type="presOf" srcId="{B69567B0-58F9-4B69-AF94-B16728E3F02F}" destId="{682C6642-21FC-48A5-B4C6-B17E381DF5C4}" srcOrd="0" destOrd="0" presId="urn:microsoft.com/office/officeart/2005/8/layout/orgChart1"/>
+    <dgm:cxn modelId="{B813605F-117B-497F-B955-F82575645A90}" type="presOf" srcId="{752EA7BD-3845-4C82-9DAE-AEC5AEF5E723}" destId="{85B98F56-37F1-4746-9E57-62C95089C959}" srcOrd="1" destOrd="0" presId="urn:microsoft.com/office/officeart/2005/8/layout/orgChart1"/>
+    <dgm:cxn modelId="{F3051548-9103-447F-8697-F22DC6845DE1}" type="presOf" srcId="{7C465E1A-07AC-412C-81D1-9382A8D2D01E}" destId="{1854EBF5-76D6-4889-9AC1-F3546350E51A}" srcOrd="0" destOrd="0" presId="urn:microsoft.com/office/officeart/2005/8/layout/orgChart1"/>
+    <dgm:cxn modelId="{19794249-EC10-4CFC-8A54-D9CED972B0D9}" srcId="{260A139F-3765-493F-B852-677C1CFF49B6}" destId="{1DEC07F1-9814-4B56-91AA-6513051B1220}" srcOrd="0" destOrd="0" parTransId="{4CD38775-638A-4D99-B9FE-FCD4181A1A0E}" sibTransId="{B8D4FBAD-9A1E-4565-B0E2-DCC91D6DF161}"/>
+    <dgm:cxn modelId="{C565056D-FBF8-418F-A2C2-001F58C89D73}" type="presOf" srcId="{A76B9F7B-3EF0-4394-80DD-2DF8A38760A2}" destId="{76D22866-6456-4978-863E-4A25AC611A8E}" srcOrd="0" destOrd="0" presId="urn:microsoft.com/office/officeart/2005/8/layout/orgChart1"/>
+    <dgm:cxn modelId="{DD700D4D-E501-4B20-9BF8-3483739C6D4D}" srcId="{7C465E1A-07AC-412C-81D1-9382A8D2D01E}" destId="{DD5694D3-A18E-4659-A262-AC6656B84055}" srcOrd="0" destOrd="0" parTransId="{B69567B0-58F9-4B69-AF94-B16728E3F02F}" sibTransId="{9EBDE14E-94AF-4D3F-84A5-405995582F86}"/>
+    <dgm:cxn modelId="{6A4DE76E-8899-429A-93CA-EAAD83CF38BF}" type="presOf" srcId="{35B0E52B-23E7-4636-9B1B-9874B66000F7}" destId="{8A99303A-270E-4286-B5A1-5102D5DF561B}" srcOrd="0" destOrd="0" presId="urn:microsoft.com/office/officeart/2005/8/layout/orgChart1"/>
+    <dgm:cxn modelId="{3D40C14F-02AD-4BBC-99D8-120A8EA90074}" type="presOf" srcId="{A3D29541-CCBA-4EC8-9BB7-57C85A16A297}" destId="{D12B4352-5EBA-496F-BAF6-EF84E4938D85}" srcOrd="0" destOrd="0" presId="urn:microsoft.com/office/officeart/2005/8/layout/orgChart1"/>
     <dgm:cxn modelId="{B5E6FF6F-FA73-41D8-A6D5-0CDA266F55D6}" type="presOf" srcId="{4CD38775-638A-4D99-B9FE-FCD4181A1A0E}" destId="{A710B2FA-3AFD-412F-87AA-6760B1BBEC9D}" srcOrd="0" destOrd="0" presId="urn:microsoft.com/office/officeart/2005/8/layout/orgChart1"/>
+    <dgm:cxn modelId="{1A197156-5701-4A92-9176-A9AF2B0A8509}" type="presOf" srcId="{C1D0CB4F-EA81-4AA5-8F67-D3E15D85DFB4}" destId="{1F37F514-1841-4B2B-9532-3EA56864842E}" srcOrd="0" destOrd="0" presId="urn:microsoft.com/office/officeart/2005/8/layout/orgChart1"/>
+    <dgm:cxn modelId="{7D6BDD56-32B3-496C-B25F-0C851B950F01}" type="presOf" srcId="{81A95F43-C1C9-4346-AFA4-B643AA15D823}" destId="{D712B4DE-A5E7-48F2-BFED-CE4B02F76B1D}" srcOrd="1" destOrd="0" presId="urn:microsoft.com/office/officeart/2005/8/layout/orgChart1"/>
+    <dgm:cxn modelId="{34F0857D-A470-49F9-BCFE-B05FD803A8EB}" type="presOf" srcId="{B904486E-FA6C-413C-8F22-42F87137B28D}" destId="{3477CA64-6DA4-4F4E-BB13-ECD29C87F405}" srcOrd="0" destOrd="0" presId="urn:microsoft.com/office/officeart/2005/8/layout/orgChart1"/>
+    <dgm:cxn modelId="{63C4FF83-764F-41A8-8DD1-BCB51331E2C2}" type="presOf" srcId="{35B0E52B-23E7-4636-9B1B-9874B66000F7}" destId="{D2ED1C65-4A95-4A23-9C49-83C561A6C2C8}" srcOrd="1" destOrd="0" presId="urn:microsoft.com/office/officeart/2005/8/layout/orgChart1"/>
+    <dgm:cxn modelId="{9FBE1E8C-EF88-415C-B724-098B045336C7}" type="presOf" srcId="{1D0FB7AE-0DDC-42BE-A2CB-9B96F786FA98}" destId="{04B6D038-6E76-4426-B28A-F57407555DE6}" srcOrd="1" destOrd="0" presId="urn:microsoft.com/office/officeart/2005/8/layout/orgChart1"/>
+    <dgm:cxn modelId="{C84C898E-83C0-464C-86FF-6ECF69E9D51A}" srcId="{81A95F43-C1C9-4346-AFA4-B643AA15D823}" destId="{7C465E1A-07AC-412C-81D1-9382A8D2D01E}" srcOrd="0" destOrd="0" parTransId="{BC640126-E0AC-4170-B48E-3E2A0CC23588}" sibTransId="{A77EF1DD-6151-45C6-A316-711F5E4481CD}"/>
+    <dgm:cxn modelId="{D5F68A90-C312-4BF4-9D31-4D5BF5E64978}" type="presOf" srcId="{881E1089-965A-4E18-933D-FB790D870C17}" destId="{A79F07E8-5EE0-4105-839B-4C745D66C09D}" srcOrd="0" destOrd="0" presId="urn:microsoft.com/office/officeart/2005/8/layout/orgChart1"/>
+    <dgm:cxn modelId="{42FF4A97-0D71-449E-B3C9-528632B394AE}" srcId="{64DCBCBB-FA6F-4C99-B3A3-7333786CB586}" destId="{04581CB2-3544-4951-853D-6C84884BCD46}" srcOrd="3" destOrd="0" parTransId="{C039EDBC-A14C-46A4-B991-0F470BFB08BF}" sibTransId="{0D23C59D-EE89-411D-929F-061790C75939}"/>
+    <dgm:cxn modelId="{D8C9A497-1742-43A4-B09B-5CA78BCB7F83}" type="presOf" srcId="{79C4CB78-A72B-4C09-9DD4-479320D66078}" destId="{81F65E1F-EE73-4523-AEFC-CBB10992108A}" srcOrd="1" destOrd="0" presId="urn:microsoft.com/office/officeart/2005/8/layout/orgChart1"/>
+    <dgm:cxn modelId="{9B109F99-586F-437B-A9E7-DC15BF93AAEC}" type="presOf" srcId="{C039EDBC-A14C-46A4-B991-0F470BFB08BF}" destId="{A19D5FE1-31A3-4908-9380-5EEBA7E64EBD}" srcOrd="0" destOrd="0" presId="urn:microsoft.com/office/officeart/2005/8/layout/orgChart1"/>
+    <dgm:cxn modelId="{0D69219B-6782-49C5-8BB2-3D67ED2AAEA0}" type="presOf" srcId="{ECA23857-47F9-4AC9-BB7C-98A4A3285B68}" destId="{216733CF-178B-432C-9C4B-6A17C59354BA}" srcOrd="1" destOrd="0" presId="urn:microsoft.com/office/officeart/2005/8/layout/orgChart1"/>
+    <dgm:cxn modelId="{CBF0A19E-9FF5-4DC7-B645-6920E3736463}" type="presOf" srcId="{A26B3077-4618-412E-A00E-889B86F7D61A}" destId="{4FB425DA-BA40-45AB-A265-A1F655E87404}" srcOrd="0" destOrd="0" presId="urn:microsoft.com/office/officeart/2005/8/layout/orgChart1"/>
+    <dgm:cxn modelId="{4C2047AE-477D-4D43-B702-E8895E9885F2}" type="presOf" srcId="{DD5694D3-A18E-4659-A262-AC6656B84055}" destId="{112E11BB-8C73-4924-95CF-1D378AB92E63}" srcOrd="0" destOrd="0" presId="urn:microsoft.com/office/officeart/2005/8/layout/orgChart1"/>
+    <dgm:cxn modelId="{C3DED7B9-A7C8-4CD0-B47D-FFFCB7A50E55}" type="presOf" srcId="{DD5694D3-A18E-4659-A262-AC6656B84055}" destId="{F5A68273-0F17-4541-B2E9-B47879B8F030}" srcOrd="1" destOrd="0" presId="urn:microsoft.com/office/officeart/2005/8/layout/orgChart1"/>
+    <dgm:cxn modelId="{32A0F5BC-0DAD-4A26-AC50-8D8ECFA17C2D}" type="presOf" srcId="{79C4CB78-A72B-4C09-9DD4-479320D66078}" destId="{0A31FCDE-974D-4A73-9162-50BB052D6A35}" srcOrd="0" destOrd="0" presId="urn:microsoft.com/office/officeart/2005/8/layout/orgChart1"/>
+    <dgm:cxn modelId="{F9C3E0BD-2ADD-4603-A852-9D6C8D09E687}" srcId="{64DCBCBB-FA6F-4C99-B3A3-7333786CB586}" destId="{752EA7BD-3845-4C82-9DAE-AEC5AEF5E723}" srcOrd="2" destOrd="0" parTransId="{7B07037C-33E1-43D1-9937-E3452E661D67}" sibTransId="{22F00647-74B3-4F86-973C-AB3189EE24D6}"/>
+    <dgm:cxn modelId="{BBD818C1-D628-4983-A59B-3E6B2DB3E1C8}" type="presOf" srcId="{81A95F43-C1C9-4346-AFA4-B643AA15D823}" destId="{E896B508-5282-431E-846F-A03B09493BC2}" srcOrd="0" destOrd="0" presId="urn:microsoft.com/office/officeart/2005/8/layout/orgChart1"/>
+    <dgm:cxn modelId="{B4B850C1-8A4A-4F21-83B9-E073FA2160AE}" type="presOf" srcId="{04581CB2-3544-4951-853D-6C84884BCD46}" destId="{E47D9AA4-907F-4924-8A07-BA04A272CAA2}" srcOrd="1" destOrd="0" presId="urn:microsoft.com/office/officeart/2005/8/layout/orgChart1"/>
+    <dgm:cxn modelId="{350DC6C8-240E-4119-8F0D-072A69774827}" srcId="{81A95F43-C1C9-4346-AFA4-B643AA15D823}" destId="{260A139F-3765-493F-B852-677C1CFF49B6}" srcOrd="2" destOrd="0" parTransId="{41DD9A38-D701-48D2-8B84-3F979F087F12}" sibTransId="{838E94B0-FA04-4C90-81E4-786CBAD6CCB1}"/>
+    <dgm:cxn modelId="{85A4A0CB-A362-4E39-9B34-1BCBF849F70C}" type="presOf" srcId="{7B07037C-33E1-43D1-9937-E3452E661D67}" destId="{DC425FEF-C172-4BBD-BB95-95C0C9818731}" srcOrd="0" destOrd="0" presId="urn:microsoft.com/office/officeart/2005/8/layout/orgChart1"/>
     <dgm:cxn modelId="{9D292FCC-E573-4E93-931E-22196D4C3BAE}" type="presOf" srcId="{64DCBCBB-FA6F-4C99-B3A3-7333786CB586}" destId="{85D84ADC-50F3-423D-8AD7-3AE56DC636E4}" srcOrd="1" destOrd="0" presId="urn:microsoft.com/office/officeart/2005/8/layout/orgChart1"/>
-    <dgm:cxn modelId="{1A49CE15-1D2B-42E7-9508-9F8CBA59133C}" type="presOf" srcId="{260A139F-3765-493F-B852-677C1CFF49B6}" destId="{506B4387-15FA-45C3-A6C7-9779433DA2CE}" srcOrd="0" destOrd="0" presId="urn:microsoft.com/office/officeart/2005/8/layout/orgChart1"/>
-    <dgm:cxn modelId="{4EB14209-BCBB-4F76-A017-FC1D9AC99541}" srcId="{64DCBCBB-FA6F-4C99-B3A3-7333786CB586}" destId="{A76B9F7B-3EF0-4394-80DD-2DF8A38760A2}" srcOrd="0" destOrd="0" parTransId="{92D5B7FD-AD05-4221-ADA2-09BD0435A830}" sibTransId="{B754269B-05FE-4B46-A08E-9FC24682CCC7}"/>
-    <dgm:cxn modelId="{32A0F5BC-0DAD-4A26-AC50-8D8ECFA17C2D}" type="presOf" srcId="{79C4CB78-A72B-4C09-9DD4-479320D66078}" destId="{0A31FCDE-974D-4A73-9162-50BB052D6A35}" srcOrd="0" destOrd="0" presId="urn:microsoft.com/office/officeart/2005/8/layout/orgChart1"/>
-    <dgm:cxn modelId="{4C2047AE-477D-4D43-B702-E8895E9885F2}" type="presOf" srcId="{DD5694D3-A18E-4659-A262-AC6656B84055}" destId="{112E11BB-8C73-4924-95CF-1D378AB92E63}" srcOrd="0" destOrd="0" presId="urn:microsoft.com/office/officeart/2005/8/layout/orgChart1"/>
-    <dgm:cxn modelId="{9FBE1E8C-EF88-415C-B724-098B045336C7}" type="presOf" srcId="{1D0FB7AE-0DDC-42BE-A2CB-9B96F786FA98}" destId="{04B6D038-6E76-4426-B28A-F57407555DE6}" srcOrd="1" destOrd="0" presId="urn:microsoft.com/office/officeart/2005/8/layout/orgChart1"/>
-    <dgm:cxn modelId="{68EC0CE8-B800-4CF9-BD41-31AFAF6D4C08}" type="presOf" srcId="{752EA7BD-3845-4C82-9DAE-AEC5AEF5E723}" destId="{26B3F052-6B99-45DB-8E7B-75437EEEAFE1}" srcOrd="0" destOrd="0" presId="urn:microsoft.com/office/officeart/2005/8/layout/orgChart1"/>
-    <dgm:cxn modelId="{1A197156-5701-4A92-9176-A9AF2B0A8509}" type="presOf" srcId="{C1D0CB4F-EA81-4AA5-8F67-D3E15D85DFB4}" destId="{1F37F514-1841-4B2B-9532-3EA56864842E}" srcOrd="0" destOrd="0" presId="urn:microsoft.com/office/officeart/2005/8/layout/orgChart1"/>
-    <dgm:cxn modelId="{D2DAAB3E-E5C4-4B01-8CFB-7D1016989A05}" srcId="{81A95F43-C1C9-4346-AFA4-B643AA15D823}" destId="{C52B9B70-8AAC-46EE-AD21-D59D4A38D341}" srcOrd="3" destOrd="0" parTransId="{DB4FFA50-E2CB-4115-94D2-20EF497C5366}" sibTransId="{299CB036-A60C-4BF8-A141-F6200C064F26}"/>
-    <dgm:cxn modelId="{34F0857D-A470-49F9-BCFE-B05FD803A8EB}" type="presOf" srcId="{B904486E-FA6C-413C-8F22-42F87137B28D}" destId="{3477CA64-6DA4-4F4E-BB13-ECD29C87F405}" srcOrd="0" destOrd="0" presId="urn:microsoft.com/office/officeart/2005/8/layout/orgChart1"/>
+    <dgm:cxn modelId="{61915BCD-DDB4-4833-AB9A-065E7AF85146}" type="presOf" srcId="{DB4FFA50-E2CB-4115-94D2-20EF497C5366}" destId="{17F90934-0444-428B-B1F4-7B5B00B9822B}" srcOrd="0" destOrd="0" presId="urn:microsoft.com/office/officeart/2005/8/layout/orgChart1"/>
     <dgm:cxn modelId="{051EA9D0-89A3-4332-8498-D468DED988BF}" type="presOf" srcId="{A76B9F7B-3EF0-4394-80DD-2DF8A38760A2}" destId="{E3298E35-543D-4B3A-AC44-C96B51A8209C}" srcOrd="1" destOrd="0" presId="urn:microsoft.com/office/officeart/2005/8/layout/orgChart1"/>
     <dgm:cxn modelId="{1506EBD0-B6EF-4A65-9E39-AB1273F0DFDD}" type="presOf" srcId="{7C465E1A-07AC-412C-81D1-9382A8D2D01E}" destId="{75A9208A-E25C-4775-B55F-627CF2CF558F}" srcOrd="1" destOrd="0" presId="urn:microsoft.com/office/officeart/2005/8/layout/orgChart1"/>
-    <dgm:cxn modelId="{EDB9B324-C245-46AD-A925-FFB0A85BB95C}" type="presOf" srcId="{C52B9B70-8AAC-46EE-AD21-D59D4A38D341}" destId="{A3397584-EB77-467B-829B-687448EBB956}" srcOrd="1" destOrd="0" presId="urn:microsoft.com/office/officeart/2005/8/layout/orgChart1"/>
-    <dgm:cxn modelId="{F9C3E0BD-2ADD-4603-A852-9D6C8D09E687}" srcId="{64DCBCBB-FA6F-4C99-B3A3-7333786CB586}" destId="{752EA7BD-3845-4C82-9DAE-AEC5AEF5E723}" srcOrd="2" destOrd="0" parTransId="{7B07037C-33E1-43D1-9937-E3452E661D67}" sibTransId="{22F00647-74B3-4F86-973C-AB3189EE24D6}"/>
-    <dgm:cxn modelId="{B472BC39-BB74-4B54-80A9-08E150A53EC0}" srcId="{34311B8C-C38D-427C-A6C7-2313713F5A71}" destId="{81A95F43-C1C9-4346-AFA4-B643AA15D823}" srcOrd="0" destOrd="0" parTransId="{2D33746E-21E4-45DA-B871-0F0A23B8A035}" sibTransId="{D858D48A-6547-4BFC-A2D8-0E9CDD204CBA}"/>
-    <dgm:cxn modelId="{61915BCD-DDB4-4833-AB9A-065E7AF85146}" type="presOf" srcId="{DB4FFA50-E2CB-4115-94D2-20EF497C5366}" destId="{17F90934-0444-428B-B1F4-7B5B00B9822B}" srcOrd="0" destOrd="0" presId="urn:microsoft.com/office/officeart/2005/8/layout/orgChart1"/>
-    <dgm:cxn modelId="{027B0903-A332-4E5D-B430-2CE5285D13EE}" type="presOf" srcId="{64DCBCBB-FA6F-4C99-B3A3-7333786CB586}" destId="{C79A19FC-1487-4D52-9563-B608FFBB454E}" srcOrd="0" destOrd="0" presId="urn:microsoft.com/office/officeart/2005/8/layout/orgChart1"/>
-    <dgm:cxn modelId="{0D69219B-6782-49C5-8BB2-3D67ED2AAEA0}" type="presOf" srcId="{ECA23857-47F9-4AC9-BB7C-98A4A3285B68}" destId="{216733CF-178B-432C-9C4B-6A17C59354BA}" srcOrd="1" destOrd="0" presId="urn:microsoft.com/office/officeart/2005/8/layout/orgChart1"/>
-    <dgm:cxn modelId="{68B79A06-1CBD-41A6-9D24-8684730EAE02}" type="presOf" srcId="{92D5B7FD-AD05-4221-ADA2-09BD0435A830}" destId="{90A98670-21F3-40D4-9FAC-00AD3A1E3BB0}" srcOrd="0" destOrd="0" presId="urn:microsoft.com/office/officeart/2005/8/layout/orgChart1"/>
-    <dgm:cxn modelId="{AD0F0B17-E250-46A2-ABFC-1E1AAD61CCD8}" type="presOf" srcId="{C52B9B70-8AAC-46EE-AD21-D59D4A38D341}" destId="{3856E60E-B393-48B0-84FB-85DEE63001F0}" srcOrd="0" destOrd="0" presId="urn:microsoft.com/office/officeart/2005/8/layout/orgChart1"/>
-    <dgm:cxn modelId="{2B6D8326-E308-48ED-91D7-5C932218CD03}" srcId="{C52B9B70-8AAC-46EE-AD21-D59D4A38D341}" destId="{1D0FB7AE-0DDC-42BE-A2CB-9B96F786FA98}" srcOrd="0" destOrd="0" parTransId="{B904486E-FA6C-413C-8F22-42F87137B28D}" sibTransId="{145CADC8-D324-4D32-87CB-CF69A9BC353E}"/>
+    <dgm:cxn modelId="{31B487DA-451B-4FC9-BEE4-381B29C23889}" type="presOf" srcId="{BC640126-E0AC-4170-B48E-3E2A0CC23588}" destId="{AFA3CD04-2A82-4F11-8250-EA12308B7027}" srcOrd="0" destOrd="0" presId="urn:microsoft.com/office/officeart/2005/8/layout/orgChart1"/>
+    <dgm:cxn modelId="{7EF43CE1-D8ED-42C6-9B08-C97E3B43B759}" type="presOf" srcId="{34311B8C-C38D-427C-A6C7-2313713F5A71}" destId="{CEBB22C0-9B93-4D7E-BF37-1CC91A9B215F}" srcOrd="0" destOrd="0" presId="urn:microsoft.com/office/officeart/2005/8/layout/orgChart1"/>
     <dgm:cxn modelId="{D5CBFEE6-9CDF-461E-863A-5F77B74BFEE3}" type="presOf" srcId="{591A93D1-C560-4545-A028-DE97D4107FAF}" destId="{930EF2A5-079A-41CB-9965-75D9388C4342}" srcOrd="0" destOrd="0" presId="urn:microsoft.com/office/officeart/2005/8/layout/orgChart1"/>
-    <dgm:cxn modelId="{BD415E3E-12B6-4B3C-82FA-974ABB7ECF7D}" type="presOf" srcId="{ECA23857-47F9-4AC9-BB7C-98A4A3285B68}" destId="{667351DE-56CB-43A5-BE50-A69359231E05}" srcOrd="0" destOrd="0" presId="urn:microsoft.com/office/officeart/2005/8/layout/orgChart1"/>
-    <dgm:cxn modelId="{E1A0E409-40D1-4925-987B-27B8F4F0FAEC}" type="presOf" srcId="{1DEC07F1-9814-4B56-91AA-6513051B1220}" destId="{1A373D23-C3EC-48B0-A4F7-1FA6DC1F05C9}" srcOrd="0" destOrd="0" presId="urn:microsoft.com/office/officeart/2005/8/layout/orgChart1"/>
-    <dgm:cxn modelId="{5227CD1F-6B0E-4D0A-959A-024BB6FC38E2}" type="presOf" srcId="{8CEE545A-F493-456F-BBE5-B5736CC3C68A}" destId="{69B955FC-EBDA-455A-AC99-7D02E1DE8411}" srcOrd="0" destOrd="0" presId="urn:microsoft.com/office/officeart/2005/8/layout/orgChart1"/>
+    <dgm:cxn modelId="{642201E7-EAE6-4D6D-83C9-EE1C35A5D8E0}" srcId="{C52B9B70-8AAC-46EE-AD21-D59D4A38D341}" destId="{ECA23857-47F9-4AC9-BB7C-98A4A3285B68}" srcOrd="1" destOrd="0" parTransId="{8CEE545A-F493-456F-BBE5-B5736CC3C68A}" sibTransId="{7FD80044-3675-47EE-B396-0B26667CECF5}"/>
+    <dgm:cxn modelId="{68EC0CE8-B800-4CF9-BD41-31AFAF6D4C08}" type="presOf" srcId="{752EA7BD-3845-4C82-9DAE-AEC5AEF5E723}" destId="{26B3F052-6B99-45DB-8E7B-75437EEEAFE1}" srcOrd="0" destOrd="0" presId="urn:microsoft.com/office/officeart/2005/8/layout/orgChart1"/>
     <dgm:cxn modelId="{66285BF1-B3E0-4721-A6C5-381313BAC6D3}" srcId="{64DCBCBB-FA6F-4C99-B3A3-7333786CB586}" destId="{A3D29541-CCBA-4EC8-9BB7-57C85A16A297}" srcOrd="1" destOrd="0" parTransId="{A26B3077-4618-412E-A00E-889B86F7D61A}" sibTransId="{41F6AEF0-7E4B-4615-80B2-F257F3726946}"/>
-    <dgm:cxn modelId="{BD5D7C1A-555E-4E0B-B8EC-7928E90C2CD5}" type="presOf" srcId="{04581CB2-3544-4951-853D-6C84884BCD46}" destId="{47892DB6-B9D0-4040-BBCA-23AE33A5A149}" srcOrd="0" destOrd="0" presId="urn:microsoft.com/office/officeart/2005/8/layout/orgChart1"/>
-    <dgm:cxn modelId="{31B487DA-451B-4FC9-BEE4-381B29C23889}" type="presOf" srcId="{BC640126-E0AC-4170-B48E-3E2A0CC23588}" destId="{AFA3CD04-2A82-4F11-8250-EA12308B7027}" srcOrd="0" destOrd="0" presId="urn:microsoft.com/office/officeart/2005/8/layout/orgChart1"/>
-    <dgm:cxn modelId="{D8C9A497-1742-43A4-B09B-5CA78BCB7F83}" type="presOf" srcId="{79C4CB78-A72B-4C09-9DD4-479320D66078}" destId="{81F65E1F-EE73-4523-AEFC-CBB10992108A}" srcOrd="1" destOrd="0" presId="urn:microsoft.com/office/officeart/2005/8/layout/orgChart1"/>
-    <dgm:cxn modelId="{642201E7-EAE6-4D6D-83C9-EE1C35A5D8E0}" srcId="{C52B9B70-8AAC-46EE-AD21-D59D4A38D341}" destId="{ECA23857-47F9-4AC9-BB7C-98A4A3285B68}" srcOrd="1" destOrd="0" parTransId="{8CEE545A-F493-456F-BBE5-B5736CC3C68A}" sibTransId="{7FD80044-3675-47EE-B396-0B26667CECF5}"/>
-    <dgm:cxn modelId="{B813605F-117B-497F-B955-F82575645A90}" type="presOf" srcId="{752EA7BD-3845-4C82-9DAE-AEC5AEF5E723}" destId="{85B98F56-37F1-4746-9E57-62C95089C959}" srcOrd="1" destOrd="0" presId="urn:microsoft.com/office/officeart/2005/8/layout/orgChart1"/>
-    <dgm:cxn modelId="{AC79655C-EB19-47DB-A0F7-3936E3CDF5FB}" type="presOf" srcId="{B69567B0-58F9-4B69-AF94-B16728E3F02F}" destId="{682C6642-21FC-48A5-B4C6-B17E381DF5C4}" srcOrd="0" destOrd="0" presId="urn:microsoft.com/office/officeart/2005/8/layout/orgChart1"/>
-    <dgm:cxn modelId="{C565056D-FBF8-418F-A2C2-001F58C89D73}" type="presOf" srcId="{A76B9F7B-3EF0-4394-80DD-2DF8A38760A2}" destId="{76D22866-6456-4978-863E-4A25AC611A8E}" srcOrd="0" destOrd="0" presId="urn:microsoft.com/office/officeart/2005/8/layout/orgChart1"/>
-    <dgm:cxn modelId="{C3DED7B9-A7C8-4CD0-B47D-FFFCB7A50E55}" type="presOf" srcId="{DD5694D3-A18E-4659-A262-AC6656B84055}" destId="{F5A68273-0F17-4541-B2E9-B47879B8F030}" srcOrd="1" destOrd="0" presId="urn:microsoft.com/office/officeart/2005/8/layout/orgChart1"/>
-    <dgm:cxn modelId="{CBF0A19E-9FF5-4DC7-B645-6920E3736463}" type="presOf" srcId="{A26B3077-4618-412E-A00E-889B86F7D61A}" destId="{4FB425DA-BA40-45AB-A265-A1F655E87404}" srcOrd="0" destOrd="0" presId="urn:microsoft.com/office/officeart/2005/8/layout/orgChart1"/>
-    <dgm:cxn modelId="{BDEFF629-BE97-4D1F-B868-354D39564D69}" srcId="{7C465E1A-07AC-412C-81D1-9382A8D2D01E}" destId="{79C4CB78-A72B-4C09-9DD4-479320D66078}" srcOrd="1" destOrd="0" parTransId="{C1D0CB4F-EA81-4AA5-8F67-D3E15D85DFB4}" sibTransId="{012B04D7-3303-4D7B-B779-3E207EE8A49F}"/>
-    <dgm:cxn modelId="{C84C898E-83C0-464C-86FF-6ECF69E9D51A}" srcId="{81A95F43-C1C9-4346-AFA4-B643AA15D823}" destId="{7C465E1A-07AC-412C-81D1-9382A8D2D01E}" srcOrd="0" destOrd="0" parTransId="{BC640126-E0AC-4170-B48E-3E2A0CC23588}" sibTransId="{A77EF1DD-6151-45C6-A316-711F5E4481CD}"/>
-    <dgm:cxn modelId="{63C4FF83-764F-41A8-8DD1-BCB51331E2C2}" type="presOf" srcId="{35B0E52B-23E7-4636-9B1B-9874B66000F7}" destId="{D2ED1C65-4A95-4A23-9C49-83C561A6C2C8}" srcOrd="1" destOrd="0" presId="urn:microsoft.com/office/officeart/2005/8/layout/orgChart1"/>
-    <dgm:cxn modelId="{7EF43CE1-D8ED-42C6-9B08-C97E3B43B759}" type="presOf" srcId="{34311B8C-C38D-427C-A6C7-2313713F5A71}" destId="{CEBB22C0-9B93-4D7E-BF37-1CC91A9B215F}" srcOrd="0" destOrd="0" presId="urn:microsoft.com/office/officeart/2005/8/layout/orgChart1"/>
-    <dgm:cxn modelId="{57B89A0D-10F2-42E2-BE15-22939B1EA2CD}" srcId="{260A139F-3765-493F-B852-677C1CFF49B6}" destId="{35B0E52B-23E7-4636-9B1B-9874B66000F7}" srcOrd="1" destOrd="0" parTransId="{591A93D1-C560-4545-A028-DE97D4107FAF}" sibTransId="{0843486D-5AAF-4018-B863-00190B961C6C}"/>
-    <dgm:cxn modelId="{7D6BDD56-32B3-496C-B25F-0C851B950F01}" type="presOf" srcId="{81A95F43-C1C9-4346-AFA4-B643AA15D823}" destId="{D712B4DE-A5E7-48F2-BFED-CE4B02F76B1D}" srcOrd="1" destOrd="0" presId="urn:microsoft.com/office/officeart/2005/8/layout/orgChart1"/>
-    <dgm:cxn modelId="{B4B850C1-8A4A-4F21-83B9-E073FA2160AE}" type="presOf" srcId="{04581CB2-3544-4951-853D-6C84884BCD46}" destId="{E47D9AA4-907F-4924-8A07-BA04A272CAA2}" srcOrd="1" destOrd="0" presId="urn:microsoft.com/office/officeart/2005/8/layout/orgChart1"/>
-    <dgm:cxn modelId="{4848E533-F847-45BE-8E5B-D4A33250CF55}" srcId="{81A95F43-C1C9-4346-AFA4-B643AA15D823}" destId="{64DCBCBB-FA6F-4C99-B3A3-7333786CB586}" srcOrd="1" destOrd="0" parTransId="{881E1089-965A-4E18-933D-FB790D870C17}" sibTransId="{4D4B1A6D-835B-4A62-AB2A-95D1C8F9845D}"/>
-    <dgm:cxn modelId="{BBD818C1-D628-4983-A59B-3E6B2DB3E1C8}" type="presOf" srcId="{81A95F43-C1C9-4346-AFA4-B643AA15D823}" destId="{E896B508-5282-431E-846F-A03B09493BC2}" srcOrd="0" destOrd="0" presId="urn:microsoft.com/office/officeart/2005/8/layout/orgChart1"/>
-    <dgm:cxn modelId="{85A4A0CB-A362-4E39-9B34-1BCBF849F70C}" type="presOf" srcId="{7B07037C-33E1-43D1-9937-E3452E661D67}" destId="{DC425FEF-C172-4BBD-BB95-95C0C9818731}" srcOrd="0" destOrd="0" presId="urn:microsoft.com/office/officeart/2005/8/layout/orgChart1"/>
-    <dgm:cxn modelId="{3D40C14F-02AD-4BBC-99D8-120A8EA90074}" type="presOf" srcId="{A3D29541-CCBA-4EC8-9BB7-57C85A16A297}" destId="{D12B4352-5EBA-496F-BAF6-EF84E4938D85}" srcOrd="0" destOrd="0" presId="urn:microsoft.com/office/officeart/2005/8/layout/orgChart1"/>
-    <dgm:cxn modelId="{350DC6C8-240E-4119-8F0D-072A69774827}" srcId="{81A95F43-C1C9-4346-AFA4-B643AA15D823}" destId="{260A139F-3765-493F-B852-677C1CFF49B6}" srcOrd="2" destOrd="0" parTransId="{41DD9A38-D701-48D2-8B84-3F979F087F12}" sibTransId="{838E94B0-FA04-4C90-81E4-786CBAD6CCB1}"/>
-    <dgm:cxn modelId="{19794249-EC10-4CFC-8A54-D9CED972B0D9}" srcId="{260A139F-3765-493F-B852-677C1CFF49B6}" destId="{1DEC07F1-9814-4B56-91AA-6513051B1220}" srcOrd="0" destOrd="0" parTransId="{4CD38775-638A-4D99-B9FE-FCD4181A1A0E}" sibTransId="{B8D4FBAD-9A1E-4565-B0E2-DCC91D6DF161}"/>
-    <dgm:cxn modelId="{02C2D20C-E0EA-4FE2-A972-818F8F061796}" type="presOf" srcId="{260A139F-3765-493F-B852-677C1CFF49B6}" destId="{C9BF4233-9C6F-42D4-8D72-BB3F6CB34F2C}" srcOrd="1" destOrd="0" presId="urn:microsoft.com/office/officeart/2005/8/layout/orgChart1"/>
-    <dgm:cxn modelId="{37042E1B-4A26-427D-9BC7-248B6534712A}" type="presOf" srcId="{A3D29541-CCBA-4EC8-9BB7-57C85A16A297}" destId="{3059A331-017C-4AD9-861B-F124B8EE3469}" srcOrd="1" destOrd="0" presId="urn:microsoft.com/office/officeart/2005/8/layout/orgChart1"/>
-    <dgm:cxn modelId="{D5F68A90-C312-4BF4-9D31-4D5BF5E64978}" type="presOf" srcId="{881E1089-965A-4E18-933D-FB790D870C17}" destId="{A79F07E8-5EE0-4105-839B-4C745D66C09D}" srcOrd="0" destOrd="0" presId="urn:microsoft.com/office/officeart/2005/8/layout/orgChart1"/>
-    <dgm:cxn modelId="{6A4DE76E-8899-429A-93CA-EAAD83CF38BF}" type="presOf" srcId="{35B0E52B-23E7-4636-9B1B-9874B66000F7}" destId="{8A99303A-270E-4286-B5A1-5102D5DF561B}" srcOrd="0" destOrd="0" presId="urn:microsoft.com/office/officeart/2005/8/layout/orgChart1"/>
-    <dgm:cxn modelId="{747F7F2B-54FE-4399-AB05-161610A4D0A0}" type="presOf" srcId="{41DD9A38-D701-48D2-8B84-3F979F087F12}" destId="{D042735B-C720-418A-8274-F94C48032453}" srcOrd="0" destOrd="0" presId="urn:microsoft.com/office/officeart/2005/8/layout/orgChart1"/>
-    <dgm:cxn modelId="{F3051548-9103-447F-8697-F22DC6845DE1}" type="presOf" srcId="{7C465E1A-07AC-412C-81D1-9382A8D2D01E}" destId="{1854EBF5-76D6-4889-9AC1-F3546350E51A}" srcOrd="0" destOrd="0" presId="urn:microsoft.com/office/officeart/2005/8/layout/orgChart1"/>
-    <dgm:cxn modelId="{DD700D4D-E501-4B20-9BF8-3483739C6D4D}" srcId="{7C465E1A-07AC-412C-81D1-9382A8D2D01E}" destId="{DD5694D3-A18E-4659-A262-AC6656B84055}" srcOrd="0" destOrd="0" parTransId="{B69567B0-58F9-4B69-AF94-B16728E3F02F}" sibTransId="{9EBDE14E-94AF-4D3F-84A5-405995582F86}"/>
     <dgm:cxn modelId="{5CF453F1-187B-4EF3-95FF-C48676BAC369}" type="presOf" srcId="{1D0FB7AE-0DDC-42BE-A2CB-9B96F786FA98}" destId="{15C2AC2C-198F-43AE-B307-949D13B66014}" srcOrd="0" destOrd="0" presId="urn:microsoft.com/office/officeart/2005/8/layout/orgChart1"/>
-    <dgm:cxn modelId="{80728B22-F0B2-45AF-A5CB-9168445F2C28}" type="presOf" srcId="{1DEC07F1-9814-4B56-91AA-6513051B1220}" destId="{824F5DC4-3B99-4C4A-A2BE-125A25003870}" srcOrd="1" destOrd="0" presId="urn:microsoft.com/office/officeart/2005/8/layout/orgChart1"/>
-    <dgm:cxn modelId="{42FF4A97-0D71-449E-B3C9-528632B394AE}" srcId="{64DCBCBB-FA6F-4C99-B3A3-7333786CB586}" destId="{04581CB2-3544-4951-853D-6C84884BCD46}" srcOrd="3" destOrd="0" parTransId="{C039EDBC-A14C-46A4-B991-0F470BFB08BF}" sibTransId="{0D23C59D-EE89-411D-929F-061790C75939}"/>
-    <dgm:cxn modelId="{9B109F99-586F-437B-A9E7-DC15BF93AAEC}" type="presOf" srcId="{C039EDBC-A14C-46A4-B991-0F470BFB08BF}" destId="{A19D5FE1-31A3-4908-9380-5EEBA7E64EBD}" srcOrd="0" destOrd="0" presId="urn:microsoft.com/office/officeart/2005/8/layout/orgChart1"/>
     <dgm:cxn modelId="{46A02DE5-8AD2-47BE-8C2C-92ADA3AE7BCD}" type="presParOf" srcId="{CEBB22C0-9B93-4D7E-BF37-1CC91A9B215F}" destId="{A10CEA52-EB84-4843-9F19-734C08BFF21D}" srcOrd="0" destOrd="0" presId="urn:microsoft.com/office/officeart/2005/8/layout/orgChart1"/>
     <dgm:cxn modelId="{0E3AC006-2695-429A-8BAB-0B2D5D8B0611}" type="presParOf" srcId="{A10CEA52-EB84-4843-9F19-734C08BFF21D}" destId="{1762ED5B-E29C-4FB2-B183-D0FFB24C7BFB}" srcOrd="0" destOrd="0" presId="urn:microsoft.com/office/officeart/2005/8/layout/orgChart1"/>
     <dgm:cxn modelId="{78496E98-3EC1-41E0-92CD-E0A81F6BF506}" type="presParOf" srcId="{1762ED5B-E29C-4FB2-B183-D0FFB24C7BFB}" destId="{E896B508-5282-431E-846F-A03B09493BC2}" srcOrd="0" destOrd="0" presId="urn:microsoft.com/office/officeart/2005/8/layout/orgChart1"/>
@@ -11231,7 +10673,7 @@
         </a:bodyPr>
         <a:lstStyle/>
         <a:p>
-          <a:pPr lvl="0" algn="ctr" defTabSz="444500">
+          <a:pPr marL="0" lvl="0" indent="0" algn="ctr" defTabSz="444500">
             <a:lnSpc>
               <a:spcPct val="90000"/>
             </a:lnSpc>
@@ -11241,6 +10683,7 @@
             <a:spcAft>
               <a:spcPct val="35000"/>
             </a:spcAft>
+            <a:buNone/>
           </a:pPr>
           <a:r>
             <a:rPr lang="en-US" sz="1000" kern="1200"/>
@@ -11307,7 +10750,7 @@
         </a:bodyPr>
         <a:lstStyle/>
         <a:p>
-          <a:pPr lvl="0" algn="ctr" defTabSz="444500">
+          <a:pPr marL="0" lvl="0" indent="0" algn="ctr" defTabSz="444500">
             <a:lnSpc>
               <a:spcPct val="90000"/>
             </a:lnSpc>
@@ -11317,6 +10760,7 @@
             <a:spcAft>
               <a:spcPct val="35000"/>
             </a:spcAft>
+            <a:buNone/>
           </a:pPr>
           <a:r>
             <a:rPr lang="en-US" sz="1000" kern="1200"/>
@@ -11383,7 +10827,7 @@
         </a:bodyPr>
         <a:lstStyle/>
         <a:p>
-          <a:pPr lvl="0" algn="ctr" defTabSz="444500">
+          <a:pPr marL="0" lvl="0" indent="0" algn="ctr" defTabSz="444500">
             <a:lnSpc>
               <a:spcPct val="90000"/>
             </a:lnSpc>
@@ -11393,6 +10837,7 @@
             <a:spcAft>
               <a:spcPct val="35000"/>
             </a:spcAft>
+            <a:buNone/>
           </a:pPr>
           <a:r>
             <a:rPr lang="en-US" sz="1000" kern="1200"/>
@@ -11459,7 +10904,7 @@
         </a:bodyPr>
         <a:lstStyle/>
         <a:p>
-          <a:pPr lvl="0" algn="ctr" defTabSz="444500">
+          <a:pPr marL="0" lvl="0" indent="0" algn="ctr" defTabSz="444500">
             <a:lnSpc>
               <a:spcPct val="90000"/>
             </a:lnSpc>
@@ -11469,6 +10914,7 @@
             <a:spcAft>
               <a:spcPct val="35000"/>
             </a:spcAft>
+            <a:buNone/>
           </a:pPr>
           <a:r>
             <a:rPr lang="en-US" sz="1000" kern="1200"/>
@@ -11535,7 +10981,7 @@
         </a:bodyPr>
         <a:lstStyle/>
         <a:p>
-          <a:pPr lvl="0" algn="ctr" defTabSz="444500">
+          <a:pPr marL="0" lvl="0" indent="0" algn="ctr" defTabSz="444500">
             <a:lnSpc>
               <a:spcPct val="90000"/>
             </a:lnSpc>
@@ -11545,6 +10991,7 @@
             <a:spcAft>
               <a:spcPct val="35000"/>
             </a:spcAft>
+            <a:buNone/>
           </a:pPr>
           <a:r>
             <a:rPr lang="en-US" sz="1000" kern="1200"/>
@@ -11611,7 +11058,7 @@
         </a:bodyPr>
         <a:lstStyle/>
         <a:p>
-          <a:pPr lvl="0" algn="ctr" defTabSz="444500">
+          <a:pPr marL="0" lvl="0" indent="0" algn="ctr" defTabSz="444500">
             <a:lnSpc>
               <a:spcPct val="90000"/>
             </a:lnSpc>
@@ -11621,6 +11068,7 @@
             <a:spcAft>
               <a:spcPct val="35000"/>
             </a:spcAft>
+            <a:buNone/>
           </a:pPr>
           <a:r>
             <a:rPr lang="en-US" sz="1000" kern="1200"/>
@@ -11687,7 +11135,7 @@
         </a:bodyPr>
         <a:lstStyle/>
         <a:p>
-          <a:pPr lvl="0" algn="ctr" defTabSz="444500">
+          <a:pPr marL="0" lvl="0" indent="0" algn="ctr" defTabSz="444500">
             <a:lnSpc>
               <a:spcPct val="90000"/>
             </a:lnSpc>
@@ -11697,6 +11145,7 @@
             <a:spcAft>
               <a:spcPct val="35000"/>
             </a:spcAft>
+            <a:buNone/>
           </a:pPr>
           <a:r>
             <a:rPr lang="en-US" sz="1000" kern="1200"/>
@@ -11763,7 +11212,7 @@
         </a:bodyPr>
         <a:lstStyle/>
         <a:p>
-          <a:pPr lvl="0" algn="ctr" defTabSz="444500">
+          <a:pPr marL="0" lvl="0" indent="0" algn="ctr" defTabSz="444500">
             <a:lnSpc>
               <a:spcPct val="90000"/>
             </a:lnSpc>
@@ -11773,6 +11222,7 @@
             <a:spcAft>
               <a:spcPct val="35000"/>
             </a:spcAft>
+            <a:buNone/>
           </a:pPr>
           <a:r>
             <a:rPr lang="en-US" sz="1000" kern="1200"/>
@@ -11839,7 +11289,7 @@
         </a:bodyPr>
         <a:lstStyle/>
         <a:p>
-          <a:pPr lvl="0" algn="ctr" defTabSz="444500">
+          <a:pPr marL="0" lvl="0" indent="0" algn="ctr" defTabSz="444500">
             <a:lnSpc>
               <a:spcPct val="90000"/>
             </a:lnSpc>
@@ -11849,6 +11299,7 @@
             <a:spcAft>
               <a:spcPct val="35000"/>
             </a:spcAft>
+            <a:buNone/>
           </a:pPr>
           <a:r>
             <a:rPr lang="en-US" sz="1000" kern="1200"/>
@@ -11915,7 +11366,7 @@
         </a:bodyPr>
         <a:lstStyle/>
         <a:p>
-          <a:pPr lvl="0" algn="ctr" defTabSz="444500">
+          <a:pPr marL="0" lvl="0" indent="0" algn="ctr" defTabSz="444500">
             <a:lnSpc>
               <a:spcPct val="90000"/>
             </a:lnSpc>
@@ -11925,6 +11376,7 @@
             <a:spcAft>
               <a:spcPct val="35000"/>
             </a:spcAft>
+            <a:buNone/>
           </a:pPr>
           <a:r>
             <a:rPr lang="en-US" sz="1000" kern="1200"/>
@@ -11991,7 +11443,7 @@
         </a:bodyPr>
         <a:lstStyle/>
         <a:p>
-          <a:pPr lvl="0" algn="ctr" defTabSz="444500">
+          <a:pPr marL="0" lvl="0" indent="0" algn="ctr" defTabSz="444500">
             <a:lnSpc>
               <a:spcPct val="90000"/>
             </a:lnSpc>
@@ -12001,6 +11453,7 @@
             <a:spcAft>
               <a:spcPct val="35000"/>
             </a:spcAft>
+            <a:buNone/>
           </a:pPr>
           <a:r>
             <a:rPr lang="en-US" sz="1000" kern="1200"/>
@@ -12067,7 +11520,7 @@
         </a:bodyPr>
         <a:lstStyle/>
         <a:p>
-          <a:pPr lvl="0" algn="ctr" defTabSz="444500">
+          <a:pPr marL="0" lvl="0" indent="0" algn="ctr" defTabSz="444500">
             <a:lnSpc>
               <a:spcPct val="90000"/>
             </a:lnSpc>
@@ -12077,6 +11530,7 @@
             <a:spcAft>
               <a:spcPct val="35000"/>
             </a:spcAft>
+            <a:buNone/>
           </a:pPr>
           <a:r>
             <a:rPr lang="en-US" sz="1000" kern="1200"/>
@@ -12143,7 +11597,7 @@
         </a:bodyPr>
         <a:lstStyle/>
         <a:p>
-          <a:pPr lvl="0" algn="ctr" defTabSz="444500">
+          <a:pPr marL="0" lvl="0" indent="0" algn="ctr" defTabSz="444500">
             <a:lnSpc>
               <a:spcPct val="90000"/>
             </a:lnSpc>
@@ -12153,6 +11607,7 @@
             <a:spcAft>
               <a:spcPct val="35000"/>
             </a:spcAft>
+            <a:buNone/>
           </a:pPr>
           <a:r>
             <a:rPr lang="en-US" sz="1000" kern="1200"/>
@@ -12219,7 +11674,7 @@
         </a:bodyPr>
         <a:lstStyle/>
         <a:p>
-          <a:pPr lvl="0" algn="ctr" defTabSz="444500">
+          <a:pPr marL="0" lvl="0" indent="0" algn="ctr" defTabSz="444500">
             <a:lnSpc>
               <a:spcPct val="90000"/>
             </a:lnSpc>
@@ -12229,6 +11684,7 @@
             <a:spcAft>
               <a:spcPct val="35000"/>
             </a:spcAft>
+            <a:buNone/>
           </a:pPr>
           <a:r>
             <a:rPr lang="en-US" sz="1000" kern="1200"/>
@@ -12295,7 +11751,7 @@
         </a:bodyPr>
         <a:lstStyle/>
         <a:p>
-          <a:pPr lvl="0" algn="ctr" defTabSz="444500">
+          <a:pPr marL="0" lvl="0" indent="0" algn="ctr" defTabSz="444500">
             <a:lnSpc>
               <a:spcPct val="90000"/>
             </a:lnSpc>
@@ -12305,6 +11761,7 @@
             <a:spcAft>
               <a:spcPct val="35000"/>
             </a:spcAft>
+            <a:buNone/>
           </a:pPr>
           <a:r>
             <a:rPr lang="en-US" sz="1000" kern="1200"/>
@@ -14791,7 +14248,7 @@
 </file>
 
 <file path=customXml/itemProps1.xml><?xml version="1.0" encoding="utf-8"?>
-<ds:datastoreItem xmlns:ds="http://schemas.openxmlformats.org/officeDocument/2006/customXml" ds:itemID="{C20F1FB5-D794-4A2C-9977-488CC6E60F19}">
+<ds:datastoreItem xmlns:ds="http://schemas.openxmlformats.org/officeDocument/2006/customXml" ds:itemID="{C59688BA-B2F0-48F1-B071-1300E94DFA18}">
   <ds:schemaRefs>
     <ds:schemaRef ds:uri="http://schemas.openxmlformats.org/officeDocument/2006/bibliography"/>
   </ds:schemaRefs>

</xml_diff>

<commit_message>
submit report 1 +2 & finish PA1
</commit_message>
<xml_diff>
--- a/doc/PA1_GroupNguyenChansQuas.docx
+++ b/doc/PA1_GroupNguyenChansQuas.docx
@@ -30,11 +30,21 @@
         <w:pStyle w:val="Title"/>
         <w:jc w:val="right"/>
       </w:pPr>
-      <w:fldSimple w:instr=" TITLE  \* MERGEFORMAT ">
-        <w:r>
-          <w:t>Software Development Plan</w:t>
-        </w:r>
-      </w:fldSimple>
+      <w:r>
+        <w:fldChar w:fldCharType="begin"/>
+      </w:r>
+      <w:r>
+        <w:instrText xml:space="preserve"> TITLE  \* MERGEFORMAT </w:instrText>
+      </w:r>
+      <w:r>
+        <w:fldChar w:fldCharType="separate"/>
+      </w:r>
+      <w:r>
+        <w:t>Software Development Plan</w:t>
+      </w:r>
+      <w:r>
+        <w:fldChar w:fldCharType="end"/>
+      </w:r>
     </w:p>
     <w:p>
       <w:pPr>
@@ -197,21 +207,8 @@
               <w:pStyle w:val="Tabletext"/>
             </w:pPr>
             <w:r>
-              <w:t>&lt;</w:t>
-            </w:r>
-            <w:proofErr w:type="spellStart"/>
-            <w:r>
-              <w:t>dd</w:t>
-            </w:r>
-            <w:proofErr w:type="spellEnd"/>
-            <w:r>
-              <w:t>/mmm/</w:t>
-            </w:r>
-            <w:proofErr w:type="spellStart"/>
-            <w:r>
-              <w:t>yy</w:t>
-            </w:r>
-            <w:proofErr w:type="spellEnd"/>
+              <w:t>&lt;27/10/2017</w:t>
+            </w:r>
             <w:r>
               <w:t>&gt;</w:t>
             </w:r>
@@ -226,13 +223,8 @@
               <w:pStyle w:val="Tabletext"/>
             </w:pPr>
             <w:r>
-              <w:t>&lt;</w:t>
-            </w:r>
-            <w:proofErr w:type="spellStart"/>
-            <w:r>
-              <w:t>x.x</w:t>
-            </w:r>
-            <w:proofErr w:type="spellEnd"/>
+              <w:t>&lt;1.0</w:t>
+            </w:r>
             <w:r>
               <w:t>&gt;</w:t>
             </w:r>
@@ -247,7 +239,7 @@
               <w:pStyle w:val="Tabletext"/>
             </w:pPr>
             <w:r>
-              <w:t>&lt;details&gt;</w:t>
+              <w:t>1. Introduction + 2. Project Overview</w:t>
             </w:r>
           </w:p>
         </w:tc>
@@ -260,7 +252,7 @@
               <w:pStyle w:val="Tabletext"/>
             </w:pPr>
             <w:r>
-              <w:t>&lt;name&gt;</w:t>
+              <w:t>Phy Lieng</w:t>
             </w:r>
           </w:p>
         </w:tc>
@@ -274,6 +266,9 @@
             <w:pPr>
               <w:pStyle w:val="Tabletext"/>
             </w:pPr>
+            <w:r>
+              <w:t>&lt;27/10/2017&gt;</w:t>
+            </w:r>
           </w:p>
         </w:tc>
         <w:tc>
@@ -284,6 +279,9 @@
             <w:pPr>
               <w:pStyle w:val="Tabletext"/>
             </w:pPr>
+            <w:r>
+              <w:t>&lt;1.1&gt;</w:t>
+            </w:r>
           </w:p>
         </w:tc>
         <w:tc>
@@ -294,6 +292,9 @@
             <w:pPr>
               <w:pStyle w:val="Tabletext"/>
             </w:pPr>
+            <w:r>
+              <w:t>3. Project Organization</w:t>
+            </w:r>
           </w:p>
         </w:tc>
         <w:tc>
@@ -304,6 +305,9 @@
             <w:pPr>
               <w:pStyle w:val="Tabletext"/>
             </w:pPr>
+            <w:r>
+              <w:t>Bach Le</w:t>
+            </w:r>
           </w:p>
         </w:tc>
       </w:tr>
@@ -316,6 +320,9 @@
             <w:pPr>
               <w:pStyle w:val="Tabletext"/>
             </w:pPr>
+            <w:r>
+              <w:t>&lt;27/10/2017&gt;</w:t>
+            </w:r>
           </w:p>
         </w:tc>
         <w:tc>
@@ -326,6 +333,9 @@
             <w:pPr>
               <w:pStyle w:val="Tabletext"/>
             </w:pPr>
+            <w:r>
+              <w:t>&lt;1.2&gt;</w:t>
+            </w:r>
           </w:p>
         </w:tc>
         <w:tc>
@@ -336,6 +346,9 @@
             <w:pPr>
               <w:pStyle w:val="Tabletext"/>
             </w:pPr>
+            <w:r>
+              <w:t>4.3 Project Monitoring and Control</w:t>
+            </w:r>
           </w:p>
         </w:tc>
         <w:tc>
@@ -346,6 +359,9 @@
             <w:pPr>
               <w:pStyle w:val="Tabletext"/>
             </w:pPr>
+            <w:r>
+              <w:t>Nguyen Ho</w:t>
+            </w:r>
           </w:p>
         </w:tc>
       </w:tr>
@@ -358,6 +374,9 @@
             <w:pPr>
               <w:pStyle w:val="Tabletext"/>
             </w:pPr>
+            <w:r>
+              <w:t>&lt;27/10/2017&gt;</w:t>
+            </w:r>
           </w:p>
         </w:tc>
         <w:tc>
@@ -368,6 +387,9 @@
             <w:pPr>
               <w:pStyle w:val="Tabletext"/>
             </w:pPr>
+            <w:r>
+              <w:t>&lt;1.3&gt;</w:t>
+            </w:r>
           </w:p>
         </w:tc>
         <w:tc>
@@ -378,6 +400,9 @@
             <w:pPr>
               <w:pStyle w:val="Tabletext"/>
             </w:pPr>
+            <w:r>
+              <w:t>4.2 Project Plan</w:t>
+            </w:r>
           </w:p>
         </w:tc>
         <w:tc>
@@ -388,6 +413,14 @@
             <w:pPr>
               <w:pStyle w:val="Tabletext"/>
             </w:pPr>
+            <w:r>
+              <w:t xml:space="preserve">Thong Tran + Duc </w:t>
+            </w:r>
+            <w:proofErr w:type="spellStart"/>
+            <w:r>
+              <w:t>Toan</w:t>
+            </w:r>
+            <w:proofErr w:type="spellEnd"/>
           </w:p>
         </w:tc>
       </w:tr>
@@ -397,6 +430,8 @@
       <w:pPr>
         <w:pStyle w:val="Title"/>
       </w:pPr>
+      <w:bookmarkStart w:id="0" w:name="_GoBack"/>
+      <w:bookmarkEnd w:id="0"/>
       <w:r>
         <w:br w:type="page"/>
       </w:r>
@@ -2163,31 +2198,42 @@
       <w:r>
         <w:br w:type="page"/>
       </w:r>
-      <w:fldSimple w:instr=" TITLE  \* MERGEFORMAT ">
-        <w:r>
-          <w:t xml:space="preserve">Software Development Plan </w:t>
-        </w:r>
-      </w:fldSimple>
+      <w:r>
+        <w:lastRenderedPageBreak/>
+        <w:fldChar w:fldCharType="begin"/>
+      </w:r>
+      <w:r>
+        <w:instrText xml:space="preserve"> TITLE  \* MERGEFORMAT </w:instrText>
+      </w:r>
+      <w:r>
+        <w:fldChar w:fldCharType="separate"/>
+      </w:r>
+      <w:r>
+        <w:t xml:space="preserve">Software Development Plan </w:t>
+      </w:r>
+      <w:r>
+        <w:fldChar w:fldCharType="end"/>
+      </w:r>
     </w:p>
     <w:p>
       <w:pPr>
         <w:pStyle w:val="Heading1"/>
       </w:pPr>
-      <w:bookmarkStart w:id="0" w:name="_Toc524312826"/>
-      <w:bookmarkStart w:id="1" w:name="_Toc307271011"/>
-      <w:bookmarkStart w:id="2" w:name="_Toc413446305"/>
-      <w:bookmarkStart w:id="3" w:name="_Toc524312837"/>
-      <w:bookmarkStart w:id="4" w:name="_Toc307271019"/>
-      <w:bookmarkStart w:id="5" w:name="_Toc413446310"/>
-      <w:bookmarkStart w:id="6" w:name="_Toc447095880"/>
-      <w:bookmarkStart w:id="7" w:name="_Toc456598586"/>
-      <w:bookmarkStart w:id="8" w:name="_Toc456600917"/>
+      <w:bookmarkStart w:id="1" w:name="_Toc524312826"/>
+      <w:bookmarkStart w:id="2" w:name="_Toc307271011"/>
+      <w:bookmarkStart w:id="3" w:name="_Toc413446305"/>
+      <w:bookmarkStart w:id="4" w:name="_Toc524312837"/>
+      <w:bookmarkStart w:id="5" w:name="_Toc307271019"/>
+      <w:bookmarkStart w:id="6" w:name="_Toc413446310"/>
+      <w:bookmarkStart w:id="7" w:name="_Toc447095880"/>
+      <w:bookmarkStart w:id="8" w:name="_Toc456598586"/>
+      <w:bookmarkStart w:id="9" w:name="_Toc456600917"/>
       <w:r>
         <w:t>Introduction</w:t>
       </w:r>
-      <w:bookmarkEnd w:id="0"/>
       <w:bookmarkEnd w:id="1"/>
       <w:bookmarkEnd w:id="2"/>
+      <w:bookmarkEnd w:id="3"/>
     </w:p>
     <w:p>
       <w:pPr>
@@ -2227,29 +2273,29 @@
       <w:pPr>
         <w:pStyle w:val="Heading1"/>
       </w:pPr>
-      <w:bookmarkStart w:id="9" w:name="_Toc524312832"/>
-      <w:bookmarkStart w:id="10" w:name="_Toc307271015"/>
-      <w:bookmarkStart w:id="11" w:name="_Toc413446306"/>
+      <w:bookmarkStart w:id="10" w:name="_Toc524312832"/>
+      <w:bookmarkStart w:id="11" w:name="_Toc307271015"/>
+      <w:bookmarkStart w:id="12" w:name="_Toc413446306"/>
       <w:r>
         <w:t>Project Overview</w:t>
       </w:r>
-      <w:bookmarkEnd w:id="9"/>
       <w:bookmarkEnd w:id="10"/>
       <w:bookmarkEnd w:id="11"/>
+      <w:bookmarkEnd w:id="12"/>
     </w:p>
     <w:p>
       <w:pPr>
         <w:pStyle w:val="Heading2"/>
       </w:pPr>
-      <w:bookmarkStart w:id="12" w:name="_Toc524312833"/>
-      <w:bookmarkStart w:id="13" w:name="_Toc307271016"/>
-      <w:bookmarkStart w:id="14" w:name="_Toc413446307"/>
+      <w:bookmarkStart w:id="13" w:name="_Toc524312833"/>
+      <w:bookmarkStart w:id="14" w:name="_Toc307271016"/>
+      <w:bookmarkStart w:id="15" w:name="_Toc413446307"/>
       <w:r>
         <w:t>Project Purpose, Scope, and Objectives</w:t>
       </w:r>
-      <w:bookmarkEnd w:id="12"/>
       <w:bookmarkEnd w:id="13"/>
       <w:bookmarkEnd w:id="14"/>
+      <w:bookmarkEnd w:id="15"/>
     </w:p>
     <w:p>
       <w:pPr>
@@ -2302,15 +2348,15 @@
       <w:pPr>
         <w:pStyle w:val="Heading2"/>
       </w:pPr>
-      <w:bookmarkStart w:id="15" w:name="_Toc524312834"/>
-      <w:bookmarkStart w:id="16" w:name="_Toc307271017"/>
-      <w:bookmarkStart w:id="17" w:name="_Toc413446308"/>
+      <w:bookmarkStart w:id="16" w:name="_Toc524312834"/>
+      <w:bookmarkStart w:id="17" w:name="_Toc307271017"/>
+      <w:bookmarkStart w:id="18" w:name="_Toc413446308"/>
       <w:r>
         <w:t>Assumptions and Constraints</w:t>
       </w:r>
-      <w:bookmarkEnd w:id="15"/>
       <w:bookmarkEnd w:id="16"/>
       <w:bookmarkEnd w:id="17"/>
+      <w:bookmarkEnd w:id="18"/>
     </w:p>
     <w:p>
       <w:pPr>
@@ -2385,15 +2431,15 @@
       <w:pPr>
         <w:pStyle w:val="Heading2"/>
       </w:pPr>
-      <w:bookmarkStart w:id="18" w:name="_Toc524312835"/>
-      <w:bookmarkStart w:id="19" w:name="_Toc307271018"/>
-      <w:bookmarkStart w:id="20" w:name="_Toc413446309"/>
+      <w:bookmarkStart w:id="19" w:name="_Toc524312835"/>
+      <w:bookmarkStart w:id="20" w:name="_Toc307271018"/>
+      <w:bookmarkStart w:id="21" w:name="_Toc413446309"/>
       <w:r>
         <w:t>Project Deliverables</w:t>
       </w:r>
-      <w:bookmarkEnd w:id="18"/>
       <w:bookmarkEnd w:id="19"/>
       <w:bookmarkEnd w:id="20"/>
+      <w:bookmarkEnd w:id="21"/>
     </w:p>
     <w:p>
       <w:pPr>
@@ -2808,23 +2854,23 @@
       <w:r>
         <w:t>Project Organization</w:t>
       </w:r>
-      <w:bookmarkEnd w:id="3"/>
       <w:bookmarkEnd w:id="4"/>
       <w:bookmarkEnd w:id="5"/>
+      <w:bookmarkEnd w:id="6"/>
     </w:p>
     <w:p>
       <w:pPr>
         <w:pStyle w:val="Heading2"/>
       </w:pPr>
-      <w:bookmarkStart w:id="21" w:name="_Toc524312838"/>
-      <w:bookmarkStart w:id="22" w:name="_Toc307271020"/>
-      <w:bookmarkStart w:id="23" w:name="_Toc413446311"/>
+      <w:bookmarkStart w:id="22" w:name="_Toc524312838"/>
+      <w:bookmarkStart w:id="23" w:name="_Toc307271020"/>
+      <w:bookmarkStart w:id="24" w:name="_Toc413446311"/>
       <w:r>
         <w:t>Organizational Structure</w:t>
       </w:r>
-      <w:bookmarkEnd w:id="21"/>
       <w:bookmarkEnd w:id="22"/>
       <w:bookmarkEnd w:id="23"/>
+      <w:bookmarkEnd w:id="24"/>
     </w:p>
     <w:p>
       <w:pPr>
@@ -2853,15 +2899,15 @@
       <w:pPr>
         <w:pStyle w:val="Heading2"/>
       </w:pPr>
-      <w:bookmarkStart w:id="24" w:name="_Toc524312840"/>
-      <w:bookmarkStart w:id="25" w:name="_Toc307271021"/>
-      <w:bookmarkStart w:id="26" w:name="_Toc413446312"/>
+      <w:bookmarkStart w:id="25" w:name="_Toc524312840"/>
+      <w:bookmarkStart w:id="26" w:name="_Toc307271021"/>
+      <w:bookmarkStart w:id="27" w:name="_Toc413446312"/>
       <w:r>
         <w:t>Roles and Responsibilities</w:t>
       </w:r>
-      <w:bookmarkEnd w:id="24"/>
       <w:bookmarkEnd w:id="25"/>
       <w:bookmarkEnd w:id="26"/>
+      <w:bookmarkEnd w:id="27"/>
     </w:p>
     <w:p>
       <w:pPr>
@@ -3259,44 +3305,44 @@
       <w:pPr>
         <w:pStyle w:val="Heading1"/>
       </w:pPr>
-      <w:bookmarkStart w:id="27" w:name="_Toc524312841"/>
-      <w:bookmarkStart w:id="28" w:name="_Toc307271022"/>
-      <w:bookmarkStart w:id="29" w:name="_Toc413446313"/>
+      <w:bookmarkStart w:id="28" w:name="_Toc524312841"/>
+      <w:bookmarkStart w:id="29" w:name="_Toc307271022"/>
+      <w:bookmarkStart w:id="30" w:name="_Toc413446313"/>
       <w:r>
         <w:lastRenderedPageBreak/>
         <w:t>Management Process</w:t>
       </w:r>
-      <w:bookmarkEnd w:id="27"/>
       <w:bookmarkEnd w:id="28"/>
       <w:bookmarkEnd w:id="29"/>
+      <w:bookmarkEnd w:id="30"/>
     </w:p>
     <w:p>
       <w:pPr>
         <w:pStyle w:val="Heading2"/>
       </w:pPr>
-      <w:bookmarkStart w:id="30" w:name="_Toc524312842"/>
-      <w:bookmarkStart w:id="31" w:name="_Toc307271023"/>
-      <w:bookmarkStart w:id="32" w:name="_Toc413446314"/>
+      <w:bookmarkStart w:id="31" w:name="_Toc524312842"/>
+      <w:bookmarkStart w:id="32" w:name="_Toc307271023"/>
+      <w:bookmarkStart w:id="33" w:name="_Toc413446314"/>
       <w:r>
         <w:t>Project Estimates</w:t>
       </w:r>
-      <w:bookmarkEnd w:id="30"/>
       <w:bookmarkEnd w:id="31"/>
       <w:bookmarkEnd w:id="32"/>
+      <w:bookmarkEnd w:id="33"/>
     </w:p>
     <w:p>
       <w:pPr>
         <w:pStyle w:val="Heading2"/>
       </w:pPr>
-      <w:bookmarkStart w:id="33" w:name="_Toc524312843"/>
-      <w:bookmarkStart w:id="34" w:name="_Toc307271024"/>
-      <w:bookmarkStart w:id="35" w:name="_Toc413446315"/>
+      <w:bookmarkStart w:id="34" w:name="_Toc524312843"/>
+      <w:bookmarkStart w:id="35" w:name="_Toc307271024"/>
+      <w:bookmarkStart w:id="36" w:name="_Toc413446315"/>
       <w:r>
         <w:t>Project Plan</w:t>
       </w:r>
-      <w:bookmarkEnd w:id="33"/>
       <w:bookmarkEnd w:id="34"/>
       <w:bookmarkEnd w:id="35"/>
+      <w:bookmarkEnd w:id="36"/>
       <w:r>
         <w:t xml:space="preserve"> </w:t>
       </w:r>
@@ -3305,9 +3351,9 @@
       <w:pPr>
         <w:pStyle w:val="Heading3"/>
       </w:pPr>
-      <w:bookmarkStart w:id="36" w:name="_Toc524312844"/>
-      <w:bookmarkStart w:id="37" w:name="_Toc307271025"/>
-      <w:bookmarkStart w:id="38" w:name="_Toc413446316"/>
+      <w:bookmarkStart w:id="37" w:name="_Toc524312844"/>
+      <w:bookmarkStart w:id="38" w:name="_Toc307271025"/>
+      <w:bookmarkStart w:id="39" w:name="_Toc413446316"/>
       <w:r>
         <w:t xml:space="preserve">Phase </w:t>
       </w:r>
@@ -3317,9 +3363,9 @@
       <w:r>
         <w:t>Plan</w:t>
       </w:r>
-      <w:bookmarkEnd w:id="36"/>
       <w:bookmarkEnd w:id="37"/>
       <w:bookmarkEnd w:id="38"/>
+      <w:bookmarkEnd w:id="39"/>
     </w:p>
     <w:p>
       <w:pPr>
@@ -4362,15 +4408,15 @@
       <w:pPr>
         <w:pStyle w:val="Heading3"/>
       </w:pPr>
-      <w:bookmarkStart w:id="39" w:name="_Toc524312846"/>
-      <w:bookmarkStart w:id="40" w:name="_Toc307271027"/>
-      <w:bookmarkStart w:id="41" w:name="_Toc413446317"/>
+      <w:bookmarkStart w:id="40" w:name="_Toc524312846"/>
+      <w:bookmarkStart w:id="41" w:name="_Toc307271027"/>
+      <w:bookmarkStart w:id="42" w:name="_Toc413446317"/>
       <w:r>
         <w:t>Releases</w:t>
       </w:r>
-      <w:bookmarkEnd w:id="39"/>
       <w:bookmarkEnd w:id="40"/>
       <w:bookmarkEnd w:id="41"/>
+      <w:bookmarkEnd w:id="42"/>
     </w:p>
     <w:p>
       <w:pPr>
@@ -4394,49 +4440,2407 @@
       <w:pPr>
         <w:pStyle w:val="Heading3"/>
       </w:pPr>
-      <w:bookmarkStart w:id="42" w:name="_Toc524312847"/>
-      <w:bookmarkStart w:id="43" w:name="_Toc307271028"/>
-      <w:bookmarkStart w:id="44" w:name="_Toc413446318"/>
+      <w:bookmarkStart w:id="43" w:name="_Toc524312847"/>
+      <w:bookmarkStart w:id="44" w:name="_Toc307271028"/>
+      <w:bookmarkStart w:id="45" w:name="_Toc413446318"/>
       <w:r>
-        <w:lastRenderedPageBreak/>
         <w:t>Project Schedule</w:t>
       </w:r>
-      <w:bookmarkEnd w:id="42"/>
       <w:bookmarkEnd w:id="43"/>
       <w:bookmarkEnd w:id="44"/>
+      <w:bookmarkEnd w:id="45"/>
     </w:p>
+    <w:p/>
+    <w:p/>
+    <w:p/>
+    <w:tbl>
+      <w:tblPr>
+        <w:tblStyle w:val="TableGrid"/>
+        <w:tblW w:w="0" w:type="auto"/>
+        <w:tblLook w:val="04A0" w:firstRow="1" w:lastRow="0" w:firstColumn="1" w:lastColumn="0" w:noHBand="0" w:noVBand="1"/>
+      </w:tblPr>
+      <w:tblGrid>
+        <w:gridCol w:w="1178"/>
+        <w:gridCol w:w="2724"/>
+        <w:gridCol w:w="2724"/>
+        <w:gridCol w:w="2724"/>
+      </w:tblGrid>
+      <w:tr>
+        <w:tc>
+          <w:tcPr>
+            <w:tcW w:w="1178" w:type="dxa"/>
+          </w:tcPr>
+          <w:p>
+            <w:r>
+              <w:lastRenderedPageBreak/>
+              <w:t>Phase</w:t>
+            </w:r>
+          </w:p>
+        </w:tc>
+        <w:tc>
+          <w:tcPr>
+            <w:tcW w:w="2724" w:type="dxa"/>
+          </w:tcPr>
+          <w:p>
+            <w:r>
+              <w:t>Description</w:t>
+            </w:r>
+          </w:p>
+        </w:tc>
+        <w:tc>
+          <w:tcPr>
+            <w:tcW w:w="2724" w:type="dxa"/>
+          </w:tcPr>
+          <w:p>
+            <w:r>
+              <w:t>Participants</w:t>
+            </w:r>
+          </w:p>
+        </w:tc>
+        <w:tc>
+          <w:tcPr>
+            <w:tcW w:w="2724" w:type="dxa"/>
+          </w:tcPr>
+          <w:p>
+            <w:r>
+              <w:t>Time</w:t>
+            </w:r>
+          </w:p>
+        </w:tc>
+      </w:tr>
+      <w:tr>
+        <w:tc>
+          <w:tcPr>
+            <w:tcW w:w="1178" w:type="dxa"/>
+            <w:vMerge w:val="restart"/>
+          </w:tcPr>
+          <w:p>
+            <w:r>
+              <w:t>Inception Phase</w:t>
+            </w:r>
+          </w:p>
+        </w:tc>
+        <w:tc>
+          <w:tcPr>
+            <w:tcW w:w="2724" w:type="dxa"/>
+          </w:tcPr>
+          <w:p>
+            <w:r>
+              <w:t>Discuss what topic to do</w:t>
+            </w:r>
+          </w:p>
+          <w:p>
+            <w:r>
+              <w:t xml:space="preserve">Joining </w:t>
+            </w:r>
+            <w:proofErr w:type="spellStart"/>
+            <w:r>
+              <w:t>Github</w:t>
+            </w:r>
+            <w:proofErr w:type="spellEnd"/>
+            <w:r>
+              <w:t>, Slack, Trello</w:t>
+            </w:r>
+          </w:p>
+        </w:tc>
+        <w:tc>
+          <w:tcPr>
+            <w:tcW w:w="2724" w:type="dxa"/>
+          </w:tcPr>
+          <w:p>
+            <w:r>
+              <w:t xml:space="preserve">Lê </w:t>
+            </w:r>
+            <w:proofErr w:type="spellStart"/>
+            <w:r>
+              <w:t>Duy</w:t>
+            </w:r>
+            <w:proofErr w:type="spellEnd"/>
+            <w:r>
+              <w:t xml:space="preserve"> </w:t>
+            </w:r>
+            <w:proofErr w:type="spellStart"/>
+            <w:r>
+              <w:t>Bách</w:t>
+            </w:r>
+            <w:proofErr w:type="spellEnd"/>
+            <w:r>
+              <w:t xml:space="preserve">, </w:t>
+            </w:r>
+            <w:proofErr w:type="spellStart"/>
+            <w:r>
+              <w:t>Hồ</w:t>
+            </w:r>
+            <w:proofErr w:type="spellEnd"/>
+            <w:r>
+              <w:t xml:space="preserve"> </w:t>
+            </w:r>
+            <w:proofErr w:type="spellStart"/>
+            <w:r>
+              <w:t>Sỹ</w:t>
+            </w:r>
+            <w:proofErr w:type="spellEnd"/>
+            <w:r>
+              <w:t xml:space="preserve"> </w:t>
+            </w:r>
+            <w:proofErr w:type="spellStart"/>
+            <w:r>
+              <w:t>Nguyên</w:t>
+            </w:r>
+            <w:proofErr w:type="spellEnd"/>
+            <w:r>
+              <w:t xml:space="preserve">, </w:t>
+            </w:r>
+            <w:proofErr w:type="spellStart"/>
+            <w:r>
+              <w:t>Liêng</w:t>
+            </w:r>
+            <w:proofErr w:type="spellEnd"/>
+            <w:r>
+              <w:t xml:space="preserve"> </w:t>
+            </w:r>
+            <w:proofErr w:type="spellStart"/>
+            <w:r>
+              <w:t>Thế</w:t>
+            </w:r>
+            <w:proofErr w:type="spellEnd"/>
+            <w:r>
+              <w:t xml:space="preserve"> Phy, </w:t>
+            </w:r>
+            <w:proofErr w:type="spellStart"/>
+            <w:r>
+              <w:t>Trần</w:t>
+            </w:r>
+            <w:proofErr w:type="spellEnd"/>
+            <w:r>
+              <w:t xml:space="preserve"> </w:t>
+            </w:r>
+            <w:proofErr w:type="spellStart"/>
+            <w:r>
+              <w:t>Thoại</w:t>
+            </w:r>
+            <w:proofErr w:type="spellEnd"/>
+            <w:r>
+              <w:t xml:space="preserve"> </w:t>
+            </w:r>
+            <w:proofErr w:type="spellStart"/>
+            <w:r>
+              <w:t>Thông</w:t>
+            </w:r>
+            <w:proofErr w:type="spellEnd"/>
+            <w:r>
+              <w:t xml:space="preserve">, </w:t>
+            </w:r>
+            <w:proofErr w:type="spellStart"/>
+            <w:r>
+              <w:t>Bùi</w:t>
+            </w:r>
+            <w:proofErr w:type="spellEnd"/>
+            <w:r>
+              <w:t xml:space="preserve"> </w:t>
+            </w:r>
+            <w:proofErr w:type="spellStart"/>
+            <w:r>
+              <w:t>Nguyễn</w:t>
+            </w:r>
+            <w:proofErr w:type="spellEnd"/>
+            <w:r>
+              <w:t xml:space="preserve"> </w:t>
+            </w:r>
+            <w:proofErr w:type="spellStart"/>
+            <w:r>
+              <w:t>Đức</w:t>
+            </w:r>
+            <w:proofErr w:type="spellEnd"/>
+            <w:r>
+              <w:t xml:space="preserve"> </w:t>
+            </w:r>
+            <w:proofErr w:type="spellStart"/>
+            <w:r>
+              <w:t>Toàn</w:t>
+            </w:r>
+            <w:proofErr w:type="spellEnd"/>
+            <w:r>
+              <w:t xml:space="preserve"> </w:t>
+            </w:r>
+          </w:p>
+        </w:tc>
+        <w:tc>
+          <w:tcPr>
+            <w:tcW w:w="2724" w:type="dxa"/>
+          </w:tcPr>
+          <w:p>
+            <w:r>
+              <w:t>14 Oct 2017 (7:30 – 9:00)</w:t>
+            </w:r>
+          </w:p>
+        </w:tc>
+      </w:tr>
+      <w:tr>
+        <w:tc>
+          <w:tcPr>
+            <w:tcW w:w="1178" w:type="dxa"/>
+            <w:vMerge/>
+          </w:tcPr>
+          <w:p/>
+        </w:tc>
+        <w:tc>
+          <w:tcPr>
+            <w:tcW w:w="2724" w:type="dxa"/>
+          </w:tcPr>
+          <w:p>
+            <w:r>
+              <w:t>Discuss what topic to do on Slack</w:t>
+            </w:r>
+          </w:p>
+        </w:tc>
+        <w:tc>
+          <w:tcPr>
+            <w:tcW w:w="2724" w:type="dxa"/>
+          </w:tcPr>
+          <w:p>
+            <w:proofErr w:type="spellStart"/>
+            <w:r>
+              <w:t>Hồ</w:t>
+            </w:r>
+            <w:proofErr w:type="spellEnd"/>
+            <w:r>
+              <w:t xml:space="preserve"> </w:t>
+            </w:r>
+            <w:proofErr w:type="spellStart"/>
+            <w:r>
+              <w:t>Sỹ</w:t>
+            </w:r>
+            <w:proofErr w:type="spellEnd"/>
+            <w:r>
+              <w:t xml:space="preserve"> </w:t>
+            </w:r>
+            <w:proofErr w:type="spellStart"/>
+            <w:r>
+              <w:t>Nguyên</w:t>
+            </w:r>
+            <w:proofErr w:type="spellEnd"/>
+            <w:r>
+              <w:t xml:space="preserve">, </w:t>
+            </w:r>
+            <w:proofErr w:type="spellStart"/>
+            <w:r>
+              <w:t>Liêng</w:t>
+            </w:r>
+            <w:proofErr w:type="spellEnd"/>
+            <w:r>
+              <w:t xml:space="preserve"> </w:t>
+            </w:r>
+            <w:proofErr w:type="spellStart"/>
+            <w:r>
+              <w:t>Thế</w:t>
+            </w:r>
+            <w:proofErr w:type="spellEnd"/>
+            <w:r>
+              <w:t xml:space="preserve"> Phy, </w:t>
+            </w:r>
+            <w:proofErr w:type="spellStart"/>
+            <w:r>
+              <w:t>Bùi</w:t>
+            </w:r>
+            <w:proofErr w:type="spellEnd"/>
+            <w:r>
+              <w:t xml:space="preserve"> </w:t>
+            </w:r>
+            <w:proofErr w:type="spellStart"/>
+            <w:r>
+              <w:t>Nguyễn</w:t>
+            </w:r>
+            <w:proofErr w:type="spellEnd"/>
+            <w:r>
+              <w:t xml:space="preserve"> </w:t>
+            </w:r>
+            <w:proofErr w:type="spellStart"/>
+            <w:r>
+              <w:t>Đức</w:t>
+            </w:r>
+            <w:proofErr w:type="spellEnd"/>
+            <w:r>
+              <w:t xml:space="preserve"> </w:t>
+            </w:r>
+            <w:proofErr w:type="spellStart"/>
+            <w:r>
+              <w:t>Toàn</w:t>
+            </w:r>
+            <w:proofErr w:type="spellEnd"/>
+          </w:p>
+        </w:tc>
+        <w:tc>
+          <w:tcPr>
+            <w:tcW w:w="2724" w:type="dxa"/>
+          </w:tcPr>
+          <w:p>
+            <w:r>
+              <w:t>15 Oct 2017 (11:30 – 13:00)</w:t>
+            </w:r>
+          </w:p>
+        </w:tc>
+      </w:tr>
+      <w:tr>
+        <w:tc>
+          <w:tcPr>
+            <w:tcW w:w="1178" w:type="dxa"/>
+            <w:vMerge/>
+          </w:tcPr>
+          <w:p/>
+        </w:tc>
+        <w:tc>
+          <w:tcPr>
+            <w:tcW w:w="2724" w:type="dxa"/>
+          </w:tcPr>
+          <w:p>
+            <w:r>
+              <w:t>Adding Extra Features to the basic project concept</w:t>
+            </w:r>
+          </w:p>
+        </w:tc>
+        <w:tc>
+          <w:tcPr>
+            <w:tcW w:w="2724" w:type="dxa"/>
+          </w:tcPr>
+          <w:p>
+            <w:r>
+              <w:t xml:space="preserve">Lê </w:t>
+            </w:r>
+            <w:proofErr w:type="spellStart"/>
+            <w:r>
+              <w:t>Duy</w:t>
+            </w:r>
+            <w:proofErr w:type="spellEnd"/>
+            <w:r>
+              <w:t xml:space="preserve"> </w:t>
+            </w:r>
+            <w:proofErr w:type="spellStart"/>
+            <w:r>
+              <w:t>Bách</w:t>
+            </w:r>
+            <w:proofErr w:type="spellEnd"/>
+            <w:r>
+              <w:t xml:space="preserve">, </w:t>
+            </w:r>
+            <w:proofErr w:type="spellStart"/>
+            <w:r>
+              <w:t>Hồ</w:t>
+            </w:r>
+            <w:proofErr w:type="spellEnd"/>
+            <w:r>
+              <w:t xml:space="preserve"> </w:t>
+            </w:r>
+            <w:proofErr w:type="spellStart"/>
+            <w:r>
+              <w:t>Sỹ</w:t>
+            </w:r>
+            <w:proofErr w:type="spellEnd"/>
+            <w:r>
+              <w:t xml:space="preserve"> </w:t>
+            </w:r>
+            <w:proofErr w:type="spellStart"/>
+            <w:r>
+              <w:t>Nguyên</w:t>
+            </w:r>
+            <w:proofErr w:type="spellEnd"/>
+            <w:r>
+              <w:t xml:space="preserve">, </w:t>
+            </w:r>
+            <w:proofErr w:type="spellStart"/>
+            <w:r>
+              <w:t>Liêng</w:t>
+            </w:r>
+            <w:proofErr w:type="spellEnd"/>
+            <w:r>
+              <w:t xml:space="preserve"> </w:t>
+            </w:r>
+            <w:proofErr w:type="spellStart"/>
+            <w:r>
+              <w:t>Thế</w:t>
+            </w:r>
+            <w:proofErr w:type="spellEnd"/>
+            <w:r>
+              <w:t xml:space="preserve"> Phy, </w:t>
+            </w:r>
+            <w:proofErr w:type="spellStart"/>
+            <w:r>
+              <w:t>Trần</w:t>
+            </w:r>
+            <w:proofErr w:type="spellEnd"/>
+            <w:r>
+              <w:t xml:space="preserve"> </w:t>
+            </w:r>
+            <w:proofErr w:type="spellStart"/>
+            <w:r>
+              <w:t>Thoại</w:t>
+            </w:r>
+            <w:proofErr w:type="spellEnd"/>
+            <w:r>
+              <w:t xml:space="preserve"> </w:t>
+            </w:r>
+            <w:proofErr w:type="spellStart"/>
+            <w:r>
+              <w:t>Thông</w:t>
+            </w:r>
+            <w:proofErr w:type="spellEnd"/>
+            <w:r>
+              <w:t xml:space="preserve">, </w:t>
+            </w:r>
+            <w:proofErr w:type="spellStart"/>
+            <w:r>
+              <w:t>Bùi</w:t>
+            </w:r>
+            <w:proofErr w:type="spellEnd"/>
+            <w:r>
+              <w:t xml:space="preserve"> </w:t>
+            </w:r>
+            <w:proofErr w:type="spellStart"/>
+            <w:r>
+              <w:t>Nguyễn</w:t>
+            </w:r>
+            <w:proofErr w:type="spellEnd"/>
+            <w:r>
+              <w:t xml:space="preserve"> </w:t>
+            </w:r>
+            <w:proofErr w:type="spellStart"/>
+            <w:r>
+              <w:t>Đức</w:t>
+            </w:r>
+            <w:proofErr w:type="spellEnd"/>
+            <w:r>
+              <w:t xml:space="preserve"> </w:t>
+            </w:r>
+            <w:proofErr w:type="spellStart"/>
+            <w:r>
+              <w:t>Toàn</w:t>
+            </w:r>
+            <w:proofErr w:type="spellEnd"/>
+          </w:p>
+        </w:tc>
+        <w:tc>
+          <w:tcPr>
+            <w:tcW w:w="2724" w:type="dxa"/>
+          </w:tcPr>
+          <w:p>
+            <w:r>
+              <w:t>16 Oct 2017 – 19 Oct 2017</w:t>
+            </w:r>
+          </w:p>
+        </w:tc>
+      </w:tr>
+      <w:tr>
+        <w:tc>
+          <w:tcPr>
+            <w:tcW w:w="1178" w:type="dxa"/>
+            <w:vMerge/>
+          </w:tcPr>
+          <w:p/>
+        </w:tc>
+        <w:tc>
+          <w:tcPr>
+            <w:tcW w:w="2724" w:type="dxa"/>
+          </w:tcPr>
+          <w:p>
+            <w:r>
+              <w:t>Meeting and Review All Feature Suggested.</w:t>
+            </w:r>
+          </w:p>
+        </w:tc>
+        <w:tc>
+          <w:tcPr>
+            <w:tcW w:w="2724" w:type="dxa"/>
+          </w:tcPr>
+          <w:p>
+            <w:r>
+              <w:t xml:space="preserve">Lê </w:t>
+            </w:r>
+            <w:proofErr w:type="spellStart"/>
+            <w:r>
+              <w:t>Duy</w:t>
+            </w:r>
+            <w:proofErr w:type="spellEnd"/>
+            <w:r>
+              <w:t xml:space="preserve"> </w:t>
+            </w:r>
+            <w:proofErr w:type="spellStart"/>
+            <w:r>
+              <w:t>Bách</w:t>
+            </w:r>
+            <w:proofErr w:type="spellEnd"/>
+            <w:r>
+              <w:t xml:space="preserve">, </w:t>
+            </w:r>
+            <w:proofErr w:type="spellStart"/>
+            <w:r>
+              <w:t>Hồ</w:t>
+            </w:r>
+            <w:proofErr w:type="spellEnd"/>
+            <w:r>
+              <w:t xml:space="preserve"> </w:t>
+            </w:r>
+            <w:proofErr w:type="spellStart"/>
+            <w:r>
+              <w:t>Sỹ</w:t>
+            </w:r>
+            <w:proofErr w:type="spellEnd"/>
+            <w:r>
+              <w:t xml:space="preserve"> </w:t>
+            </w:r>
+            <w:proofErr w:type="spellStart"/>
+            <w:r>
+              <w:t>Nguyên</w:t>
+            </w:r>
+            <w:proofErr w:type="spellEnd"/>
+            <w:r>
+              <w:t xml:space="preserve">, </w:t>
+            </w:r>
+            <w:proofErr w:type="spellStart"/>
+            <w:r>
+              <w:t>Liêng</w:t>
+            </w:r>
+            <w:proofErr w:type="spellEnd"/>
+            <w:r>
+              <w:t xml:space="preserve"> </w:t>
+            </w:r>
+            <w:proofErr w:type="spellStart"/>
+            <w:r>
+              <w:t>Thế</w:t>
+            </w:r>
+            <w:proofErr w:type="spellEnd"/>
+            <w:r>
+              <w:t xml:space="preserve"> Phy, </w:t>
+            </w:r>
+            <w:proofErr w:type="spellStart"/>
+            <w:r>
+              <w:t>Trần</w:t>
+            </w:r>
+            <w:proofErr w:type="spellEnd"/>
+            <w:r>
+              <w:t xml:space="preserve"> </w:t>
+            </w:r>
+            <w:proofErr w:type="spellStart"/>
+            <w:r>
+              <w:t>Thoại</w:t>
+            </w:r>
+            <w:proofErr w:type="spellEnd"/>
+            <w:r>
+              <w:t xml:space="preserve"> </w:t>
+            </w:r>
+            <w:proofErr w:type="spellStart"/>
+            <w:r>
+              <w:t>Thông</w:t>
+            </w:r>
+            <w:proofErr w:type="spellEnd"/>
+            <w:r>
+              <w:t xml:space="preserve">, </w:t>
+            </w:r>
+            <w:proofErr w:type="spellStart"/>
+            <w:r>
+              <w:t>Bùi</w:t>
+            </w:r>
+            <w:proofErr w:type="spellEnd"/>
+            <w:r>
+              <w:t xml:space="preserve"> </w:t>
+            </w:r>
+            <w:proofErr w:type="spellStart"/>
+            <w:r>
+              <w:t>Nguyễn</w:t>
+            </w:r>
+            <w:proofErr w:type="spellEnd"/>
+            <w:r>
+              <w:t xml:space="preserve"> </w:t>
+            </w:r>
+            <w:proofErr w:type="spellStart"/>
+            <w:r>
+              <w:t>Đức</w:t>
+            </w:r>
+            <w:proofErr w:type="spellEnd"/>
+            <w:r>
+              <w:t xml:space="preserve"> </w:t>
+            </w:r>
+            <w:proofErr w:type="spellStart"/>
+            <w:r>
+              <w:t>Toàn</w:t>
+            </w:r>
+            <w:proofErr w:type="spellEnd"/>
+          </w:p>
+        </w:tc>
+        <w:tc>
+          <w:tcPr>
+            <w:tcW w:w="2724" w:type="dxa"/>
+          </w:tcPr>
+          <w:p>
+            <w:r>
+              <w:t>20 Oct 2017 (11:30 – 12:30)</w:t>
+            </w:r>
+          </w:p>
+        </w:tc>
+      </w:tr>
+      <w:tr>
+        <w:tc>
+          <w:tcPr>
+            <w:tcW w:w="1178" w:type="dxa"/>
+            <w:vMerge/>
+          </w:tcPr>
+          <w:p/>
+        </w:tc>
+        <w:tc>
+          <w:tcPr>
+            <w:tcW w:w="2724" w:type="dxa"/>
+          </w:tcPr>
+          <w:p>
+            <w:r>
+              <w:t>Topic Presentation</w:t>
+            </w:r>
+          </w:p>
+        </w:tc>
+        <w:tc>
+          <w:tcPr>
+            <w:tcW w:w="2724" w:type="dxa"/>
+          </w:tcPr>
+          <w:p>
+            <w:r>
+              <w:t xml:space="preserve">Lê </w:t>
+            </w:r>
+            <w:proofErr w:type="spellStart"/>
+            <w:r>
+              <w:t>Duy</w:t>
+            </w:r>
+            <w:proofErr w:type="spellEnd"/>
+            <w:r>
+              <w:t xml:space="preserve"> </w:t>
+            </w:r>
+            <w:proofErr w:type="spellStart"/>
+            <w:r>
+              <w:t>Bách</w:t>
+            </w:r>
+            <w:proofErr w:type="spellEnd"/>
+            <w:r>
+              <w:t xml:space="preserve">, </w:t>
+            </w:r>
+            <w:proofErr w:type="spellStart"/>
+            <w:r>
+              <w:t>Liêng</w:t>
+            </w:r>
+            <w:proofErr w:type="spellEnd"/>
+            <w:r>
+              <w:t xml:space="preserve"> </w:t>
+            </w:r>
+            <w:proofErr w:type="spellStart"/>
+            <w:r>
+              <w:t>Thế</w:t>
+            </w:r>
+            <w:proofErr w:type="spellEnd"/>
+            <w:r>
+              <w:t xml:space="preserve"> Phy</w:t>
+            </w:r>
+          </w:p>
+        </w:tc>
+        <w:tc>
+          <w:tcPr>
+            <w:tcW w:w="2724" w:type="dxa"/>
+          </w:tcPr>
+          <w:p>
+            <w:r>
+              <w:t>21 Oct 2017 (7:50 – 8:00)</w:t>
+            </w:r>
+          </w:p>
+        </w:tc>
+      </w:tr>
+      <w:tr>
+        <w:tc>
+          <w:tcPr>
+            <w:tcW w:w="1178" w:type="dxa"/>
+            <w:vMerge/>
+          </w:tcPr>
+          <w:p/>
+        </w:tc>
+        <w:tc>
+          <w:tcPr>
+            <w:tcW w:w="2724" w:type="dxa"/>
+          </w:tcPr>
+          <w:p>
+            <w:r>
+              <w:t>Topic Adjust (After the feedback)</w:t>
+            </w:r>
+          </w:p>
+        </w:tc>
+        <w:tc>
+          <w:tcPr>
+            <w:tcW w:w="2724" w:type="dxa"/>
+          </w:tcPr>
+          <w:p>
+            <w:r>
+              <w:t xml:space="preserve">Lê </w:t>
+            </w:r>
+            <w:proofErr w:type="spellStart"/>
+            <w:r>
+              <w:t>Duy</w:t>
+            </w:r>
+            <w:proofErr w:type="spellEnd"/>
+            <w:r>
+              <w:t xml:space="preserve"> </w:t>
+            </w:r>
+            <w:proofErr w:type="spellStart"/>
+            <w:r>
+              <w:t>Bách</w:t>
+            </w:r>
+            <w:proofErr w:type="spellEnd"/>
+            <w:r>
+              <w:t xml:space="preserve">, </w:t>
+            </w:r>
+            <w:proofErr w:type="spellStart"/>
+            <w:r>
+              <w:t>Hồ</w:t>
+            </w:r>
+            <w:proofErr w:type="spellEnd"/>
+            <w:r>
+              <w:t xml:space="preserve"> </w:t>
+            </w:r>
+            <w:proofErr w:type="spellStart"/>
+            <w:r>
+              <w:t>Sỹ</w:t>
+            </w:r>
+            <w:proofErr w:type="spellEnd"/>
+            <w:r>
+              <w:t xml:space="preserve"> </w:t>
+            </w:r>
+            <w:proofErr w:type="spellStart"/>
+            <w:r>
+              <w:t>Nguyên</w:t>
+            </w:r>
+            <w:proofErr w:type="spellEnd"/>
+            <w:r>
+              <w:t xml:space="preserve">, </w:t>
+            </w:r>
+            <w:proofErr w:type="spellStart"/>
+            <w:r>
+              <w:t>Liêng</w:t>
+            </w:r>
+            <w:proofErr w:type="spellEnd"/>
+            <w:r>
+              <w:t xml:space="preserve"> </w:t>
+            </w:r>
+            <w:proofErr w:type="spellStart"/>
+            <w:r>
+              <w:t>Thế</w:t>
+            </w:r>
+            <w:proofErr w:type="spellEnd"/>
+            <w:r>
+              <w:t xml:space="preserve"> Phy, </w:t>
+            </w:r>
+            <w:proofErr w:type="spellStart"/>
+            <w:r>
+              <w:t>Trần</w:t>
+            </w:r>
+            <w:proofErr w:type="spellEnd"/>
+            <w:r>
+              <w:t xml:space="preserve"> </w:t>
+            </w:r>
+            <w:proofErr w:type="spellStart"/>
+            <w:r>
+              <w:t>Thoại</w:t>
+            </w:r>
+            <w:proofErr w:type="spellEnd"/>
+            <w:r>
+              <w:t xml:space="preserve"> </w:t>
+            </w:r>
+            <w:proofErr w:type="spellStart"/>
+            <w:r>
+              <w:t>Thông</w:t>
+            </w:r>
+            <w:proofErr w:type="spellEnd"/>
+            <w:r>
+              <w:t xml:space="preserve">, </w:t>
+            </w:r>
+            <w:proofErr w:type="spellStart"/>
+            <w:r>
+              <w:t>Bùi</w:t>
+            </w:r>
+            <w:proofErr w:type="spellEnd"/>
+            <w:r>
+              <w:t xml:space="preserve"> </w:t>
+            </w:r>
+            <w:proofErr w:type="spellStart"/>
+            <w:r>
+              <w:t>Nguyễn</w:t>
+            </w:r>
+            <w:proofErr w:type="spellEnd"/>
+            <w:r>
+              <w:t xml:space="preserve"> </w:t>
+            </w:r>
+            <w:proofErr w:type="spellStart"/>
+            <w:r>
+              <w:t>Đức</w:t>
+            </w:r>
+            <w:proofErr w:type="spellEnd"/>
+            <w:r>
+              <w:t xml:space="preserve"> </w:t>
+            </w:r>
+            <w:proofErr w:type="spellStart"/>
+            <w:r>
+              <w:t>Toàn</w:t>
+            </w:r>
+            <w:proofErr w:type="spellEnd"/>
+            <w:r>
+              <w:t xml:space="preserve"> </w:t>
+            </w:r>
+          </w:p>
+        </w:tc>
+        <w:tc>
+          <w:tcPr>
+            <w:tcW w:w="2724" w:type="dxa"/>
+          </w:tcPr>
+          <w:p>
+            <w:r>
+              <w:t>21 Oct 2017 (8:00 – 9:00)</w:t>
+            </w:r>
+          </w:p>
+          <w:p>
+            <w:r>
+              <w:t>22 Oct 2017 (8:00 – 10:00)</w:t>
+            </w:r>
+          </w:p>
+        </w:tc>
+      </w:tr>
+      <w:tr>
+        <w:tc>
+          <w:tcPr>
+            <w:tcW w:w="1178" w:type="dxa"/>
+            <w:vMerge/>
+          </w:tcPr>
+          <w:p/>
+        </w:tc>
+        <w:tc>
+          <w:tcPr>
+            <w:tcW w:w="2724" w:type="dxa"/>
+          </w:tcPr>
+          <w:p>
+            <w:r>
+              <w:t xml:space="preserve">Decide Tool </w:t>
+            </w:r>
+            <w:proofErr w:type="gramStart"/>
+            <w:r>
+              <w:t>To</w:t>
+            </w:r>
+            <w:proofErr w:type="gramEnd"/>
+            <w:r>
+              <w:t xml:space="preserve"> Code (Unity, Android Studio)</w:t>
+            </w:r>
+          </w:p>
+        </w:tc>
+        <w:tc>
+          <w:tcPr>
+            <w:tcW w:w="2724" w:type="dxa"/>
+          </w:tcPr>
+          <w:p>
+            <w:r>
+              <w:t xml:space="preserve">Lê </w:t>
+            </w:r>
+            <w:proofErr w:type="spellStart"/>
+            <w:r>
+              <w:t>Duy</w:t>
+            </w:r>
+            <w:proofErr w:type="spellEnd"/>
+            <w:r>
+              <w:t xml:space="preserve"> </w:t>
+            </w:r>
+            <w:proofErr w:type="spellStart"/>
+            <w:r>
+              <w:t>Bách</w:t>
+            </w:r>
+            <w:proofErr w:type="spellEnd"/>
+            <w:r>
+              <w:t xml:space="preserve">, </w:t>
+            </w:r>
+            <w:proofErr w:type="spellStart"/>
+            <w:r>
+              <w:t>Hồ</w:t>
+            </w:r>
+            <w:proofErr w:type="spellEnd"/>
+            <w:r>
+              <w:t xml:space="preserve"> </w:t>
+            </w:r>
+            <w:proofErr w:type="spellStart"/>
+            <w:r>
+              <w:t>Sỹ</w:t>
+            </w:r>
+            <w:proofErr w:type="spellEnd"/>
+            <w:r>
+              <w:t xml:space="preserve"> </w:t>
+            </w:r>
+            <w:proofErr w:type="spellStart"/>
+            <w:r>
+              <w:t>Nguyên</w:t>
+            </w:r>
+            <w:proofErr w:type="spellEnd"/>
+            <w:r>
+              <w:t xml:space="preserve">, </w:t>
+            </w:r>
+            <w:proofErr w:type="spellStart"/>
+            <w:r>
+              <w:t>Liêng</w:t>
+            </w:r>
+            <w:proofErr w:type="spellEnd"/>
+            <w:r>
+              <w:t xml:space="preserve"> </w:t>
+            </w:r>
+            <w:proofErr w:type="spellStart"/>
+            <w:r>
+              <w:t>Thế</w:t>
+            </w:r>
+            <w:proofErr w:type="spellEnd"/>
+            <w:r>
+              <w:t xml:space="preserve"> Phy, </w:t>
+            </w:r>
+            <w:proofErr w:type="spellStart"/>
+            <w:r>
+              <w:t>Trần</w:t>
+            </w:r>
+            <w:proofErr w:type="spellEnd"/>
+            <w:r>
+              <w:t xml:space="preserve"> </w:t>
+            </w:r>
+            <w:proofErr w:type="spellStart"/>
+            <w:r>
+              <w:t>Thoại</w:t>
+            </w:r>
+            <w:proofErr w:type="spellEnd"/>
+            <w:r>
+              <w:t xml:space="preserve"> </w:t>
+            </w:r>
+            <w:proofErr w:type="spellStart"/>
+            <w:r>
+              <w:t>Thông</w:t>
+            </w:r>
+            <w:proofErr w:type="spellEnd"/>
+          </w:p>
+        </w:tc>
+        <w:tc>
+          <w:tcPr>
+            <w:tcW w:w="2724" w:type="dxa"/>
+          </w:tcPr>
+          <w:p>
+            <w:r>
+              <w:t>22 Oct 2017 (13:00 – 15:00)</w:t>
+            </w:r>
+          </w:p>
+        </w:tc>
+      </w:tr>
+      <w:tr>
+        <w:tc>
+          <w:tcPr>
+            <w:tcW w:w="1178" w:type="dxa"/>
+            <w:vMerge/>
+          </w:tcPr>
+          <w:p/>
+        </w:tc>
+        <w:tc>
+          <w:tcPr>
+            <w:tcW w:w="2724" w:type="dxa"/>
+          </w:tcPr>
+          <w:p>
+            <w:r>
+              <w:t>Research Which API To Use</w:t>
+            </w:r>
+          </w:p>
+        </w:tc>
+        <w:tc>
+          <w:tcPr>
+            <w:tcW w:w="2724" w:type="dxa"/>
+          </w:tcPr>
+          <w:p>
+            <w:r>
+              <w:t xml:space="preserve">Lê </w:t>
+            </w:r>
+            <w:proofErr w:type="spellStart"/>
+            <w:r>
+              <w:t>Duy</w:t>
+            </w:r>
+            <w:proofErr w:type="spellEnd"/>
+            <w:r>
+              <w:t xml:space="preserve"> </w:t>
+            </w:r>
+            <w:proofErr w:type="spellStart"/>
+            <w:r>
+              <w:t>Bách</w:t>
+            </w:r>
+            <w:proofErr w:type="spellEnd"/>
+            <w:r>
+              <w:t xml:space="preserve">, </w:t>
+            </w:r>
+            <w:proofErr w:type="spellStart"/>
+            <w:r>
+              <w:t>Hồ</w:t>
+            </w:r>
+            <w:proofErr w:type="spellEnd"/>
+            <w:r>
+              <w:t xml:space="preserve"> </w:t>
+            </w:r>
+            <w:proofErr w:type="spellStart"/>
+            <w:r>
+              <w:t>Sỹ</w:t>
+            </w:r>
+            <w:proofErr w:type="spellEnd"/>
+            <w:r>
+              <w:t xml:space="preserve"> </w:t>
+            </w:r>
+            <w:proofErr w:type="spellStart"/>
+            <w:r>
+              <w:t>Nguyên</w:t>
+            </w:r>
+            <w:proofErr w:type="spellEnd"/>
+            <w:r>
+              <w:t xml:space="preserve">, </w:t>
+            </w:r>
+            <w:proofErr w:type="spellStart"/>
+            <w:r>
+              <w:t>Liêng</w:t>
+            </w:r>
+            <w:proofErr w:type="spellEnd"/>
+            <w:r>
+              <w:t xml:space="preserve"> </w:t>
+            </w:r>
+            <w:proofErr w:type="spellStart"/>
+            <w:r>
+              <w:t>Thế</w:t>
+            </w:r>
+            <w:proofErr w:type="spellEnd"/>
+            <w:r>
+              <w:t xml:space="preserve"> Phy, </w:t>
+            </w:r>
+            <w:proofErr w:type="spellStart"/>
+            <w:r>
+              <w:t>Trần</w:t>
+            </w:r>
+            <w:proofErr w:type="spellEnd"/>
+            <w:r>
+              <w:t xml:space="preserve"> </w:t>
+            </w:r>
+            <w:proofErr w:type="spellStart"/>
+            <w:r>
+              <w:t>Thoại</w:t>
+            </w:r>
+            <w:proofErr w:type="spellEnd"/>
+            <w:r>
+              <w:t xml:space="preserve"> </w:t>
+            </w:r>
+            <w:proofErr w:type="spellStart"/>
+            <w:r>
+              <w:t>Thông</w:t>
+            </w:r>
+            <w:proofErr w:type="spellEnd"/>
+          </w:p>
+        </w:tc>
+        <w:tc>
+          <w:tcPr>
+            <w:tcW w:w="2724" w:type="dxa"/>
+          </w:tcPr>
+          <w:p>
+            <w:r>
+              <w:t>22 Oct – 24 Oct</w:t>
+            </w:r>
+          </w:p>
+        </w:tc>
+      </w:tr>
+      <w:tr>
+        <w:tc>
+          <w:tcPr>
+            <w:tcW w:w="1178" w:type="dxa"/>
+            <w:vMerge/>
+          </w:tcPr>
+          <w:p/>
+        </w:tc>
+        <w:tc>
+          <w:tcPr>
+            <w:tcW w:w="2724" w:type="dxa"/>
+          </w:tcPr>
+          <w:p>
+            <w:r>
+              <w:t xml:space="preserve">Learning 3D Model </w:t>
+            </w:r>
+            <w:proofErr w:type="gramStart"/>
+            <w:r>
+              <w:t>With</w:t>
+            </w:r>
+            <w:proofErr w:type="gramEnd"/>
+            <w:r>
+              <w:t xml:space="preserve"> Blender</w:t>
+            </w:r>
+          </w:p>
+        </w:tc>
+        <w:tc>
+          <w:tcPr>
+            <w:tcW w:w="2724" w:type="dxa"/>
+          </w:tcPr>
+          <w:p>
+            <w:proofErr w:type="spellStart"/>
+            <w:r>
+              <w:t>Hồ</w:t>
+            </w:r>
+            <w:proofErr w:type="spellEnd"/>
+            <w:r>
+              <w:t xml:space="preserve"> </w:t>
+            </w:r>
+            <w:proofErr w:type="spellStart"/>
+            <w:r>
+              <w:t>Sỹ</w:t>
+            </w:r>
+            <w:proofErr w:type="spellEnd"/>
+            <w:r>
+              <w:t xml:space="preserve"> </w:t>
+            </w:r>
+            <w:proofErr w:type="spellStart"/>
+            <w:r>
+              <w:t>Nguyên</w:t>
+            </w:r>
+            <w:proofErr w:type="spellEnd"/>
+          </w:p>
+        </w:tc>
+        <w:tc>
+          <w:tcPr>
+            <w:tcW w:w="2724" w:type="dxa"/>
+          </w:tcPr>
+          <w:p>
+            <w:r>
+              <w:t>24 Oct – 30 Oct 2017</w:t>
+            </w:r>
+          </w:p>
+        </w:tc>
+      </w:tr>
+      <w:tr>
+        <w:tc>
+          <w:tcPr>
+            <w:tcW w:w="1178" w:type="dxa"/>
+            <w:vMerge/>
+          </w:tcPr>
+          <w:p/>
+        </w:tc>
+        <w:tc>
+          <w:tcPr>
+            <w:tcW w:w="2724" w:type="dxa"/>
+          </w:tcPr>
+          <w:p>
+            <w:r>
+              <w:t>Write Report</w:t>
+            </w:r>
+          </w:p>
+        </w:tc>
+        <w:tc>
+          <w:tcPr>
+            <w:tcW w:w="2724" w:type="dxa"/>
+          </w:tcPr>
+          <w:p>
+            <w:r>
+              <w:t xml:space="preserve">Lê </w:t>
+            </w:r>
+            <w:proofErr w:type="spellStart"/>
+            <w:r>
+              <w:t>Duy</w:t>
+            </w:r>
+            <w:proofErr w:type="spellEnd"/>
+            <w:r>
+              <w:t xml:space="preserve"> </w:t>
+            </w:r>
+            <w:proofErr w:type="spellStart"/>
+            <w:r>
+              <w:t>Bách</w:t>
+            </w:r>
+            <w:proofErr w:type="spellEnd"/>
+            <w:r>
+              <w:t xml:space="preserve">, </w:t>
+            </w:r>
+            <w:proofErr w:type="spellStart"/>
+            <w:r>
+              <w:t>Hồ</w:t>
+            </w:r>
+            <w:proofErr w:type="spellEnd"/>
+            <w:r>
+              <w:t xml:space="preserve"> </w:t>
+            </w:r>
+            <w:proofErr w:type="spellStart"/>
+            <w:r>
+              <w:t>Sỹ</w:t>
+            </w:r>
+            <w:proofErr w:type="spellEnd"/>
+            <w:r>
+              <w:t xml:space="preserve"> </w:t>
+            </w:r>
+            <w:proofErr w:type="spellStart"/>
+            <w:r>
+              <w:t>Nguyên</w:t>
+            </w:r>
+            <w:proofErr w:type="spellEnd"/>
+            <w:r>
+              <w:t xml:space="preserve">, </w:t>
+            </w:r>
+            <w:proofErr w:type="spellStart"/>
+            <w:r>
+              <w:t>Liêng</w:t>
+            </w:r>
+            <w:proofErr w:type="spellEnd"/>
+            <w:r>
+              <w:t xml:space="preserve"> </w:t>
+            </w:r>
+            <w:proofErr w:type="spellStart"/>
+            <w:r>
+              <w:t>Thế</w:t>
+            </w:r>
+            <w:proofErr w:type="spellEnd"/>
+            <w:r>
+              <w:t xml:space="preserve"> Phy, </w:t>
+            </w:r>
+            <w:proofErr w:type="spellStart"/>
+            <w:r>
+              <w:t>Trần</w:t>
+            </w:r>
+            <w:proofErr w:type="spellEnd"/>
+            <w:r>
+              <w:t xml:space="preserve"> </w:t>
+            </w:r>
+            <w:proofErr w:type="spellStart"/>
+            <w:r>
+              <w:t>Thoại</w:t>
+            </w:r>
+            <w:proofErr w:type="spellEnd"/>
+            <w:r>
+              <w:t xml:space="preserve"> </w:t>
+            </w:r>
+            <w:proofErr w:type="spellStart"/>
+            <w:r>
+              <w:t>Thông</w:t>
+            </w:r>
+            <w:proofErr w:type="spellEnd"/>
+            <w:r>
+              <w:t xml:space="preserve">, </w:t>
+            </w:r>
+            <w:proofErr w:type="spellStart"/>
+            <w:r>
+              <w:t>Bùi</w:t>
+            </w:r>
+            <w:proofErr w:type="spellEnd"/>
+            <w:r>
+              <w:t xml:space="preserve"> </w:t>
+            </w:r>
+            <w:proofErr w:type="spellStart"/>
+            <w:r>
+              <w:t>Nguyễn</w:t>
+            </w:r>
+            <w:proofErr w:type="spellEnd"/>
+            <w:r>
+              <w:t xml:space="preserve"> </w:t>
+            </w:r>
+            <w:proofErr w:type="spellStart"/>
+            <w:r>
+              <w:t>Đức</w:t>
+            </w:r>
+            <w:proofErr w:type="spellEnd"/>
+            <w:r>
+              <w:t xml:space="preserve"> </w:t>
+            </w:r>
+            <w:proofErr w:type="spellStart"/>
+            <w:r>
+              <w:t>Toàn</w:t>
+            </w:r>
+            <w:proofErr w:type="spellEnd"/>
+          </w:p>
+        </w:tc>
+        <w:tc>
+          <w:tcPr>
+            <w:tcW w:w="2724" w:type="dxa"/>
+          </w:tcPr>
+          <w:p>
+            <w:r>
+              <w:t>24 Oct 2017 – 25 Oct 2017</w:t>
+            </w:r>
+          </w:p>
+        </w:tc>
+      </w:tr>
+      <w:tr>
+        <w:tc>
+          <w:tcPr>
+            <w:tcW w:w="1178" w:type="dxa"/>
+            <w:vMerge/>
+          </w:tcPr>
+          <w:p/>
+        </w:tc>
+        <w:tc>
+          <w:tcPr>
+            <w:tcW w:w="2724" w:type="dxa"/>
+          </w:tcPr>
+          <w:p>
+            <w:r>
+              <w:t>Weekly Report PA1 Review</w:t>
+            </w:r>
+          </w:p>
+        </w:tc>
+        <w:tc>
+          <w:tcPr>
+            <w:tcW w:w="2724" w:type="dxa"/>
+          </w:tcPr>
+          <w:p>
+            <w:proofErr w:type="spellStart"/>
+            <w:r>
+              <w:t>Bùi</w:t>
+            </w:r>
+            <w:proofErr w:type="spellEnd"/>
+            <w:r>
+              <w:t xml:space="preserve"> </w:t>
+            </w:r>
+            <w:proofErr w:type="spellStart"/>
+            <w:r>
+              <w:t>Nguyễn</w:t>
+            </w:r>
+            <w:proofErr w:type="spellEnd"/>
+            <w:r>
+              <w:t xml:space="preserve"> </w:t>
+            </w:r>
+            <w:proofErr w:type="spellStart"/>
+            <w:r>
+              <w:t>Đức</w:t>
+            </w:r>
+            <w:proofErr w:type="spellEnd"/>
+            <w:r>
+              <w:t xml:space="preserve"> </w:t>
+            </w:r>
+            <w:proofErr w:type="spellStart"/>
+            <w:r>
+              <w:t>Toàn</w:t>
+            </w:r>
+            <w:proofErr w:type="spellEnd"/>
+          </w:p>
+        </w:tc>
+        <w:tc>
+          <w:tcPr>
+            <w:tcW w:w="2724" w:type="dxa"/>
+          </w:tcPr>
+          <w:p>
+            <w:r>
+              <w:t>26 Oct 2017 – 27 Oct 2017</w:t>
+            </w:r>
+          </w:p>
+        </w:tc>
+      </w:tr>
+      <w:tr>
+        <w:tc>
+          <w:tcPr>
+            <w:tcW w:w="1178" w:type="dxa"/>
+          </w:tcPr>
+          <w:p/>
+        </w:tc>
+        <w:tc>
+          <w:tcPr>
+            <w:tcW w:w="2724" w:type="dxa"/>
+          </w:tcPr>
+          <w:p>
+            <w:r>
+              <w:t>Design Architecture</w:t>
+            </w:r>
+          </w:p>
+        </w:tc>
+        <w:tc>
+          <w:tcPr>
+            <w:tcW w:w="2724" w:type="dxa"/>
+          </w:tcPr>
+          <w:p>
+            <w:r>
+              <w:t xml:space="preserve">Lê </w:t>
+            </w:r>
+            <w:proofErr w:type="spellStart"/>
+            <w:r>
+              <w:t>Duy</w:t>
+            </w:r>
+            <w:proofErr w:type="spellEnd"/>
+            <w:r>
+              <w:t xml:space="preserve"> </w:t>
+            </w:r>
+            <w:proofErr w:type="spellStart"/>
+            <w:r>
+              <w:t>Bách</w:t>
+            </w:r>
+            <w:proofErr w:type="spellEnd"/>
+            <w:r>
+              <w:t xml:space="preserve">, </w:t>
+            </w:r>
+            <w:proofErr w:type="spellStart"/>
+            <w:r>
+              <w:t>Hồ</w:t>
+            </w:r>
+            <w:proofErr w:type="spellEnd"/>
+            <w:r>
+              <w:t xml:space="preserve"> </w:t>
+            </w:r>
+            <w:proofErr w:type="spellStart"/>
+            <w:r>
+              <w:t>Sỹ</w:t>
+            </w:r>
+            <w:proofErr w:type="spellEnd"/>
+            <w:r>
+              <w:t xml:space="preserve"> </w:t>
+            </w:r>
+            <w:proofErr w:type="spellStart"/>
+            <w:r>
+              <w:t>Nguyên</w:t>
+            </w:r>
+            <w:proofErr w:type="spellEnd"/>
+            <w:r>
+              <w:t xml:space="preserve">, </w:t>
+            </w:r>
+            <w:proofErr w:type="spellStart"/>
+            <w:r>
+              <w:t>Liêng</w:t>
+            </w:r>
+            <w:proofErr w:type="spellEnd"/>
+            <w:r>
+              <w:t xml:space="preserve"> </w:t>
+            </w:r>
+            <w:proofErr w:type="spellStart"/>
+            <w:r>
+              <w:t>Thế</w:t>
+            </w:r>
+            <w:proofErr w:type="spellEnd"/>
+            <w:r>
+              <w:t xml:space="preserve"> Phy, </w:t>
+            </w:r>
+            <w:proofErr w:type="spellStart"/>
+            <w:r>
+              <w:t>Trần</w:t>
+            </w:r>
+            <w:proofErr w:type="spellEnd"/>
+            <w:r>
+              <w:t xml:space="preserve"> </w:t>
+            </w:r>
+            <w:proofErr w:type="spellStart"/>
+            <w:r>
+              <w:t>Thoại</w:t>
+            </w:r>
+            <w:proofErr w:type="spellEnd"/>
+            <w:r>
+              <w:t xml:space="preserve"> </w:t>
+            </w:r>
+            <w:proofErr w:type="spellStart"/>
+            <w:r>
+              <w:t>Thông</w:t>
+            </w:r>
+            <w:proofErr w:type="spellEnd"/>
+            <w:r>
+              <w:t xml:space="preserve">, </w:t>
+            </w:r>
+            <w:proofErr w:type="spellStart"/>
+            <w:r>
+              <w:t>Bùi</w:t>
+            </w:r>
+            <w:proofErr w:type="spellEnd"/>
+            <w:r>
+              <w:t xml:space="preserve"> </w:t>
+            </w:r>
+            <w:proofErr w:type="spellStart"/>
+            <w:r>
+              <w:t>Nguyễn</w:t>
+            </w:r>
+            <w:proofErr w:type="spellEnd"/>
+            <w:r>
+              <w:t xml:space="preserve"> </w:t>
+            </w:r>
+            <w:proofErr w:type="spellStart"/>
+            <w:r>
+              <w:t>Đức</w:t>
+            </w:r>
+            <w:proofErr w:type="spellEnd"/>
+            <w:r>
+              <w:t xml:space="preserve"> </w:t>
+            </w:r>
+            <w:proofErr w:type="spellStart"/>
+            <w:r>
+              <w:t>Toàn</w:t>
+            </w:r>
+            <w:proofErr w:type="spellEnd"/>
+          </w:p>
+        </w:tc>
+        <w:tc>
+          <w:tcPr>
+            <w:tcW w:w="2724" w:type="dxa"/>
+          </w:tcPr>
+          <w:p>
+            <w:r>
+              <w:t>28 Oct 2017 – 30 Oct 2017</w:t>
+            </w:r>
+          </w:p>
+        </w:tc>
+      </w:tr>
+      <w:tr>
+        <w:tc>
+          <w:tcPr>
+            <w:tcW w:w="1178" w:type="dxa"/>
+            <w:vMerge w:val="restart"/>
+          </w:tcPr>
+          <w:p>
+            <w:r>
+              <w:t>Elaboration Phase</w:t>
+            </w:r>
+          </w:p>
+        </w:tc>
+        <w:tc>
+          <w:tcPr>
+            <w:tcW w:w="2724" w:type="dxa"/>
+          </w:tcPr>
+          <w:p>
+            <w:r>
+              <w:t>Design UI For Android Studio Part</w:t>
+            </w:r>
+          </w:p>
+        </w:tc>
+        <w:tc>
+          <w:tcPr>
+            <w:tcW w:w="2724" w:type="dxa"/>
+          </w:tcPr>
+          <w:p>
+            <w:proofErr w:type="spellStart"/>
+            <w:r>
+              <w:t>Liêng</w:t>
+            </w:r>
+            <w:proofErr w:type="spellEnd"/>
+            <w:r>
+              <w:t xml:space="preserve"> </w:t>
+            </w:r>
+            <w:proofErr w:type="spellStart"/>
+            <w:r>
+              <w:t>Thế</w:t>
+            </w:r>
+            <w:proofErr w:type="spellEnd"/>
+            <w:r>
+              <w:t xml:space="preserve"> Phy, </w:t>
+            </w:r>
+            <w:proofErr w:type="spellStart"/>
+            <w:r>
+              <w:t>Bùi</w:t>
+            </w:r>
+            <w:proofErr w:type="spellEnd"/>
+            <w:r>
+              <w:t xml:space="preserve"> </w:t>
+            </w:r>
+            <w:proofErr w:type="spellStart"/>
+            <w:r>
+              <w:t>Nguyễn</w:t>
+            </w:r>
+            <w:proofErr w:type="spellEnd"/>
+            <w:r>
+              <w:t xml:space="preserve"> </w:t>
+            </w:r>
+            <w:proofErr w:type="spellStart"/>
+            <w:r>
+              <w:t>Đức</w:t>
+            </w:r>
+            <w:proofErr w:type="spellEnd"/>
+            <w:r>
+              <w:t xml:space="preserve"> </w:t>
+            </w:r>
+            <w:proofErr w:type="spellStart"/>
+            <w:r>
+              <w:t>Toàn</w:t>
+            </w:r>
+            <w:proofErr w:type="spellEnd"/>
+          </w:p>
+        </w:tc>
+        <w:tc>
+          <w:tcPr>
+            <w:tcW w:w="2724" w:type="dxa"/>
+          </w:tcPr>
+          <w:p>
+            <w:r>
+              <w:t>31 Oct, 1 Nov</w:t>
+            </w:r>
+          </w:p>
+        </w:tc>
+      </w:tr>
+      <w:tr>
+        <w:tc>
+          <w:tcPr>
+            <w:tcW w:w="1178" w:type="dxa"/>
+            <w:vMerge/>
+          </w:tcPr>
+          <w:p/>
+        </w:tc>
+        <w:tc>
+          <w:tcPr>
+            <w:tcW w:w="2724" w:type="dxa"/>
+          </w:tcPr>
+          <w:p>
+            <w:r>
+              <w:t>Design UI For Unity</w:t>
+            </w:r>
+          </w:p>
+        </w:tc>
+        <w:tc>
+          <w:tcPr>
+            <w:tcW w:w="2724" w:type="dxa"/>
+          </w:tcPr>
+          <w:p>
+            <w:r>
+              <w:t xml:space="preserve">Lê </w:t>
+            </w:r>
+            <w:proofErr w:type="spellStart"/>
+            <w:r>
+              <w:t>Duy</w:t>
+            </w:r>
+            <w:proofErr w:type="spellEnd"/>
+            <w:r>
+              <w:t xml:space="preserve"> </w:t>
+            </w:r>
+            <w:proofErr w:type="spellStart"/>
+            <w:r>
+              <w:t>Bách</w:t>
+            </w:r>
+            <w:proofErr w:type="spellEnd"/>
+            <w:r>
+              <w:t xml:space="preserve">, </w:t>
+            </w:r>
+            <w:proofErr w:type="spellStart"/>
+            <w:r>
+              <w:t>Hồ</w:t>
+            </w:r>
+            <w:proofErr w:type="spellEnd"/>
+            <w:r>
+              <w:t xml:space="preserve"> </w:t>
+            </w:r>
+            <w:proofErr w:type="spellStart"/>
+            <w:r>
+              <w:t>Sỹ</w:t>
+            </w:r>
+            <w:proofErr w:type="spellEnd"/>
+            <w:r>
+              <w:t xml:space="preserve"> </w:t>
+            </w:r>
+            <w:proofErr w:type="spellStart"/>
+            <w:r>
+              <w:t>Nguyên</w:t>
+            </w:r>
+            <w:proofErr w:type="spellEnd"/>
+            <w:r>
+              <w:t xml:space="preserve">, </w:t>
+            </w:r>
+            <w:proofErr w:type="spellStart"/>
+            <w:r>
+              <w:t>Trần</w:t>
+            </w:r>
+            <w:proofErr w:type="spellEnd"/>
+            <w:r>
+              <w:t xml:space="preserve"> </w:t>
+            </w:r>
+            <w:proofErr w:type="spellStart"/>
+            <w:r>
+              <w:t>Thoại</w:t>
+            </w:r>
+            <w:proofErr w:type="spellEnd"/>
+            <w:r>
+              <w:t xml:space="preserve"> </w:t>
+            </w:r>
+            <w:proofErr w:type="spellStart"/>
+            <w:r>
+              <w:t>Thông</w:t>
+            </w:r>
+            <w:proofErr w:type="spellEnd"/>
+          </w:p>
+        </w:tc>
+        <w:tc>
+          <w:tcPr>
+            <w:tcW w:w="2724" w:type="dxa"/>
+          </w:tcPr>
+          <w:p>
+            <w:r>
+              <w:t>31 Oct, 1 Nov</w:t>
+            </w:r>
+          </w:p>
+        </w:tc>
+      </w:tr>
+      <w:tr>
+        <w:tc>
+          <w:tcPr>
+            <w:tcW w:w="1178" w:type="dxa"/>
+            <w:vMerge/>
+          </w:tcPr>
+          <w:p/>
+        </w:tc>
+        <w:tc>
+          <w:tcPr>
+            <w:tcW w:w="2724" w:type="dxa"/>
+          </w:tcPr>
+          <w:p>
+            <w:r>
+              <w:t xml:space="preserve">Learning Animation </w:t>
+            </w:r>
+            <w:proofErr w:type="gramStart"/>
+            <w:r>
+              <w:t>In</w:t>
+            </w:r>
+            <w:proofErr w:type="gramEnd"/>
+            <w:r>
+              <w:t xml:space="preserve"> Unity/Blender</w:t>
+            </w:r>
+          </w:p>
+        </w:tc>
+        <w:tc>
+          <w:tcPr>
+            <w:tcW w:w="2724" w:type="dxa"/>
+          </w:tcPr>
+          <w:p>
+            <w:proofErr w:type="spellStart"/>
+            <w:r>
+              <w:t>Hồ</w:t>
+            </w:r>
+            <w:proofErr w:type="spellEnd"/>
+            <w:r>
+              <w:t xml:space="preserve"> </w:t>
+            </w:r>
+            <w:proofErr w:type="spellStart"/>
+            <w:r>
+              <w:t>Sỹ</w:t>
+            </w:r>
+            <w:proofErr w:type="spellEnd"/>
+            <w:r>
+              <w:t xml:space="preserve"> </w:t>
+            </w:r>
+            <w:proofErr w:type="spellStart"/>
+            <w:r>
+              <w:t>Nguyên</w:t>
+            </w:r>
+            <w:proofErr w:type="spellEnd"/>
+          </w:p>
+        </w:tc>
+        <w:tc>
+          <w:tcPr>
+            <w:tcW w:w="2724" w:type="dxa"/>
+          </w:tcPr>
+          <w:p>
+            <w:r>
+              <w:t>31 Oct, 2 Nov</w:t>
+            </w:r>
+          </w:p>
+        </w:tc>
+      </w:tr>
+      <w:tr>
+        <w:tc>
+          <w:tcPr>
+            <w:tcW w:w="1178" w:type="dxa"/>
+            <w:vMerge/>
+          </w:tcPr>
+          <w:p/>
+        </w:tc>
+        <w:tc>
+          <w:tcPr>
+            <w:tcW w:w="2724" w:type="dxa"/>
+          </w:tcPr>
+          <w:p>
+            <w:r>
+              <w:t>Implement UI For Android Studio</w:t>
+            </w:r>
+          </w:p>
+        </w:tc>
+        <w:tc>
+          <w:tcPr>
+            <w:tcW w:w="2724" w:type="dxa"/>
+          </w:tcPr>
+          <w:p>
+            <w:proofErr w:type="spellStart"/>
+            <w:r>
+              <w:t>Liêng</w:t>
+            </w:r>
+            <w:proofErr w:type="spellEnd"/>
+            <w:r>
+              <w:t xml:space="preserve"> </w:t>
+            </w:r>
+            <w:proofErr w:type="spellStart"/>
+            <w:r>
+              <w:t>Thế</w:t>
+            </w:r>
+            <w:proofErr w:type="spellEnd"/>
+            <w:r>
+              <w:t xml:space="preserve"> Phy, </w:t>
+            </w:r>
+            <w:proofErr w:type="spellStart"/>
+            <w:r>
+              <w:t>Bùi</w:t>
+            </w:r>
+            <w:proofErr w:type="spellEnd"/>
+            <w:r>
+              <w:t xml:space="preserve"> </w:t>
+            </w:r>
+            <w:proofErr w:type="spellStart"/>
+            <w:r>
+              <w:t>Nguyễn</w:t>
+            </w:r>
+            <w:proofErr w:type="spellEnd"/>
+            <w:r>
+              <w:t xml:space="preserve"> </w:t>
+            </w:r>
+            <w:proofErr w:type="spellStart"/>
+            <w:r>
+              <w:t>Đức</w:t>
+            </w:r>
+            <w:proofErr w:type="spellEnd"/>
+            <w:r>
+              <w:t xml:space="preserve"> </w:t>
+            </w:r>
+            <w:proofErr w:type="spellStart"/>
+            <w:r>
+              <w:t>Toàn</w:t>
+            </w:r>
+            <w:proofErr w:type="spellEnd"/>
+          </w:p>
+        </w:tc>
+        <w:tc>
+          <w:tcPr>
+            <w:tcW w:w="2724" w:type="dxa"/>
+          </w:tcPr>
+          <w:p>
+            <w:r>
+              <w:t>2 Nov, 3 Nov</w:t>
+            </w:r>
+          </w:p>
+        </w:tc>
+      </w:tr>
+      <w:tr>
+        <w:tc>
+          <w:tcPr>
+            <w:tcW w:w="1178" w:type="dxa"/>
+            <w:vMerge/>
+          </w:tcPr>
+          <w:p/>
+        </w:tc>
+        <w:tc>
+          <w:tcPr>
+            <w:tcW w:w="2724" w:type="dxa"/>
+          </w:tcPr>
+          <w:p>
+            <w:r>
+              <w:t>Implement UI For Unity</w:t>
+            </w:r>
+          </w:p>
+        </w:tc>
+        <w:tc>
+          <w:tcPr>
+            <w:tcW w:w="2724" w:type="dxa"/>
+          </w:tcPr>
+          <w:p>
+            <w:r>
+              <w:t xml:space="preserve">Lê </w:t>
+            </w:r>
+            <w:proofErr w:type="spellStart"/>
+            <w:r>
+              <w:t>Duy</w:t>
+            </w:r>
+            <w:proofErr w:type="spellEnd"/>
+            <w:r>
+              <w:t xml:space="preserve"> </w:t>
+            </w:r>
+            <w:proofErr w:type="spellStart"/>
+            <w:r>
+              <w:t>Bách</w:t>
+            </w:r>
+            <w:proofErr w:type="spellEnd"/>
+            <w:r>
+              <w:t xml:space="preserve">, </w:t>
+            </w:r>
+            <w:proofErr w:type="spellStart"/>
+            <w:r>
+              <w:t>Trần</w:t>
+            </w:r>
+            <w:proofErr w:type="spellEnd"/>
+            <w:r>
+              <w:t xml:space="preserve"> </w:t>
+            </w:r>
+            <w:proofErr w:type="spellStart"/>
+            <w:r>
+              <w:t>Thoại</w:t>
+            </w:r>
+            <w:proofErr w:type="spellEnd"/>
+            <w:r>
+              <w:t xml:space="preserve"> </w:t>
+            </w:r>
+            <w:proofErr w:type="spellStart"/>
+            <w:r>
+              <w:t>Thông</w:t>
+            </w:r>
+            <w:proofErr w:type="spellEnd"/>
+          </w:p>
+        </w:tc>
+        <w:tc>
+          <w:tcPr>
+            <w:tcW w:w="2724" w:type="dxa"/>
+          </w:tcPr>
+          <w:p>
+            <w:r>
+              <w:t>2 Nov, 3 Nov</w:t>
+            </w:r>
+          </w:p>
+        </w:tc>
+      </w:tr>
+      <w:tr>
+        <w:tc>
+          <w:tcPr>
+            <w:tcW w:w="1178" w:type="dxa"/>
+            <w:vMerge/>
+          </w:tcPr>
+          <w:p/>
+        </w:tc>
+        <w:tc>
+          <w:tcPr>
+            <w:tcW w:w="2724" w:type="dxa"/>
+          </w:tcPr>
+          <w:p>
+            <w:r>
+              <w:t>Building Dogs Model or Keep Learning 3D Model</w:t>
+            </w:r>
+          </w:p>
+        </w:tc>
+        <w:tc>
+          <w:tcPr>
+            <w:tcW w:w="2724" w:type="dxa"/>
+          </w:tcPr>
+          <w:p>
+            <w:proofErr w:type="spellStart"/>
+            <w:r>
+              <w:t>Hồ</w:t>
+            </w:r>
+            <w:proofErr w:type="spellEnd"/>
+            <w:r>
+              <w:t xml:space="preserve"> </w:t>
+            </w:r>
+            <w:proofErr w:type="spellStart"/>
+            <w:r>
+              <w:t>Sỹ</w:t>
+            </w:r>
+            <w:proofErr w:type="spellEnd"/>
+            <w:r>
+              <w:t xml:space="preserve"> </w:t>
+            </w:r>
+            <w:proofErr w:type="spellStart"/>
+            <w:r>
+              <w:t>Nguyên</w:t>
+            </w:r>
+            <w:proofErr w:type="spellEnd"/>
+          </w:p>
+        </w:tc>
+        <w:tc>
+          <w:tcPr>
+            <w:tcW w:w="2724" w:type="dxa"/>
+          </w:tcPr>
+          <w:p>
+            <w:r>
+              <w:t>3 Nov, 4 Nov</w:t>
+            </w:r>
+          </w:p>
+        </w:tc>
+      </w:tr>
+      <w:tr>
+        <w:tc>
+          <w:tcPr>
+            <w:tcW w:w="1178" w:type="dxa"/>
+            <w:vMerge/>
+          </w:tcPr>
+          <w:p/>
+        </w:tc>
+        <w:tc>
+          <w:tcPr>
+            <w:tcW w:w="2724" w:type="dxa"/>
+          </w:tcPr>
+          <w:p>
+            <w:r>
+              <w:t xml:space="preserve">Build Basic Architecture </w:t>
+            </w:r>
+            <w:proofErr w:type="gramStart"/>
+            <w:r>
+              <w:t>For</w:t>
+            </w:r>
+            <w:proofErr w:type="gramEnd"/>
+            <w:r>
+              <w:t xml:space="preserve"> Unity</w:t>
+            </w:r>
+          </w:p>
+        </w:tc>
+        <w:tc>
+          <w:tcPr>
+            <w:tcW w:w="2724" w:type="dxa"/>
+          </w:tcPr>
+          <w:p>
+            <w:r>
+              <w:t xml:space="preserve">Lê </w:t>
+            </w:r>
+            <w:proofErr w:type="spellStart"/>
+            <w:r>
+              <w:t>Duy</w:t>
+            </w:r>
+            <w:proofErr w:type="spellEnd"/>
+            <w:r>
+              <w:t xml:space="preserve"> </w:t>
+            </w:r>
+            <w:proofErr w:type="spellStart"/>
+            <w:r>
+              <w:t>Bách</w:t>
+            </w:r>
+            <w:proofErr w:type="spellEnd"/>
+            <w:r>
+              <w:t xml:space="preserve">, </w:t>
+            </w:r>
+            <w:proofErr w:type="spellStart"/>
+            <w:r>
+              <w:t>Trần</w:t>
+            </w:r>
+            <w:proofErr w:type="spellEnd"/>
+            <w:r>
+              <w:t xml:space="preserve"> </w:t>
+            </w:r>
+            <w:proofErr w:type="spellStart"/>
+            <w:r>
+              <w:t>Thoại</w:t>
+            </w:r>
+            <w:proofErr w:type="spellEnd"/>
+            <w:r>
+              <w:t xml:space="preserve"> </w:t>
+            </w:r>
+            <w:proofErr w:type="spellStart"/>
+            <w:r>
+              <w:t>Thông</w:t>
+            </w:r>
+            <w:proofErr w:type="spellEnd"/>
+          </w:p>
+        </w:tc>
+        <w:tc>
+          <w:tcPr>
+            <w:tcW w:w="2724" w:type="dxa"/>
+          </w:tcPr>
+          <w:p>
+            <w:r>
+              <w:t>3 Nov, 4 Nov</w:t>
+            </w:r>
+          </w:p>
+        </w:tc>
+      </w:tr>
+      <w:tr>
+        <w:tc>
+          <w:tcPr>
+            <w:tcW w:w="1178" w:type="dxa"/>
+            <w:vMerge/>
+          </w:tcPr>
+          <w:p/>
+        </w:tc>
+        <w:tc>
+          <w:tcPr>
+            <w:tcW w:w="2724" w:type="dxa"/>
+          </w:tcPr>
+          <w:p>
+            <w:r>
+              <w:t xml:space="preserve">Build Basic </w:t>
+            </w:r>
+            <w:proofErr w:type="gramStart"/>
+            <w:r>
+              <w:t>Architecture  For</w:t>
+            </w:r>
+            <w:proofErr w:type="gramEnd"/>
+            <w:r>
+              <w:t xml:space="preserve"> Android Studio</w:t>
+            </w:r>
+          </w:p>
+        </w:tc>
+        <w:tc>
+          <w:tcPr>
+            <w:tcW w:w="2724" w:type="dxa"/>
+          </w:tcPr>
+          <w:p>
+            <w:proofErr w:type="spellStart"/>
+            <w:r>
+              <w:t>Liêng</w:t>
+            </w:r>
+            <w:proofErr w:type="spellEnd"/>
+            <w:r>
+              <w:t xml:space="preserve"> </w:t>
+            </w:r>
+            <w:proofErr w:type="spellStart"/>
+            <w:r>
+              <w:t>Thế</w:t>
+            </w:r>
+            <w:proofErr w:type="spellEnd"/>
+            <w:r>
+              <w:t xml:space="preserve"> Phy, </w:t>
+            </w:r>
+            <w:proofErr w:type="spellStart"/>
+            <w:r>
+              <w:t>Bùi</w:t>
+            </w:r>
+            <w:proofErr w:type="spellEnd"/>
+            <w:r>
+              <w:t xml:space="preserve"> </w:t>
+            </w:r>
+            <w:proofErr w:type="spellStart"/>
+            <w:r>
+              <w:t>Nguyễn</w:t>
+            </w:r>
+            <w:proofErr w:type="spellEnd"/>
+            <w:r>
+              <w:t xml:space="preserve"> </w:t>
+            </w:r>
+            <w:proofErr w:type="spellStart"/>
+            <w:r>
+              <w:t>Đức</w:t>
+            </w:r>
+            <w:proofErr w:type="spellEnd"/>
+            <w:r>
+              <w:t xml:space="preserve"> </w:t>
+            </w:r>
+            <w:proofErr w:type="spellStart"/>
+            <w:r>
+              <w:t>Toàn</w:t>
+            </w:r>
+            <w:proofErr w:type="spellEnd"/>
+          </w:p>
+        </w:tc>
+        <w:tc>
+          <w:tcPr>
+            <w:tcW w:w="2724" w:type="dxa"/>
+          </w:tcPr>
+          <w:p>
+            <w:r>
+              <w:t>3 Nov, 4 Nov</w:t>
+            </w:r>
+          </w:p>
+        </w:tc>
+      </w:tr>
+      <w:tr>
+        <w:tc>
+          <w:tcPr>
+            <w:tcW w:w="1178" w:type="dxa"/>
+            <w:vMerge/>
+          </w:tcPr>
+          <w:p/>
+        </w:tc>
+        <w:tc>
+          <w:tcPr>
+            <w:tcW w:w="2724" w:type="dxa"/>
+          </w:tcPr>
+          <w:p>
+            <w:r>
+              <w:t>Build Player Server (Using Google Play Service)</w:t>
+            </w:r>
+          </w:p>
+        </w:tc>
+        <w:tc>
+          <w:tcPr>
+            <w:tcW w:w="2724" w:type="dxa"/>
+          </w:tcPr>
+          <w:p>
+            <w:r>
+              <w:t xml:space="preserve">Lê </w:t>
+            </w:r>
+            <w:proofErr w:type="spellStart"/>
+            <w:r>
+              <w:t>Duy</w:t>
+            </w:r>
+            <w:proofErr w:type="spellEnd"/>
+            <w:r>
+              <w:t xml:space="preserve"> </w:t>
+            </w:r>
+            <w:proofErr w:type="spellStart"/>
+            <w:r>
+              <w:t>Bách</w:t>
+            </w:r>
+            <w:proofErr w:type="spellEnd"/>
+          </w:p>
+        </w:tc>
+        <w:tc>
+          <w:tcPr>
+            <w:tcW w:w="2724" w:type="dxa"/>
+          </w:tcPr>
+          <w:p>
+            <w:r>
+              <w:t>4 Nov</w:t>
+            </w:r>
+          </w:p>
+        </w:tc>
+      </w:tr>
+      <w:tr>
+        <w:tc>
+          <w:tcPr>
+            <w:tcW w:w="1178" w:type="dxa"/>
+            <w:vMerge/>
+          </w:tcPr>
+          <w:p/>
+        </w:tc>
+        <w:tc>
+          <w:tcPr>
+            <w:tcW w:w="2724" w:type="dxa"/>
+          </w:tcPr>
+          <w:p>
+            <w:r>
+              <w:t>Testing</w:t>
+            </w:r>
+          </w:p>
+        </w:tc>
+        <w:tc>
+          <w:tcPr>
+            <w:tcW w:w="2724" w:type="dxa"/>
+          </w:tcPr>
+          <w:p>
+            <w:r>
+              <w:t xml:space="preserve">Lê </w:t>
+            </w:r>
+            <w:proofErr w:type="spellStart"/>
+            <w:r>
+              <w:t>Duy</w:t>
+            </w:r>
+            <w:proofErr w:type="spellEnd"/>
+            <w:r>
+              <w:t xml:space="preserve"> </w:t>
+            </w:r>
+            <w:proofErr w:type="spellStart"/>
+            <w:r>
+              <w:t>Bách</w:t>
+            </w:r>
+            <w:proofErr w:type="spellEnd"/>
+            <w:r>
+              <w:t xml:space="preserve">, </w:t>
+            </w:r>
+            <w:proofErr w:type="spellStart"/>
+            <w:r>
+              <w:t>Hồ</w:t>
+            </w:r>
+            <w:proofErr w:type="spellEnd"/>
+            <w:r>
+              <w:t xml:space="preserve"> </w:t>
+            </w:r>
+            <w:proofErr w:type="spellStart"/>
+            <w:r>
+              <w:t>Sỹ</w:t>
+            </w:r>
+            <w:proofErr w:type="spellEnd"/>
+            <w:r>
+              <w:t xml:space="preserve"> </w:t>
+            </w:r>
+            <w:proofErr w:type="spellStart"/>
+            <w:r>
+              <w:t>Nguyên</w:t>
+            </w:r>
+            <w:proofErr w:type="spellEnd"/>
+            <w:r>
+              <w:t xml:space="preserve">, </w:t>
+            </w:r>
+            <w:proofErr w:type="spellStart"/>
+            <w:r>
+              <w:t>Liêng</w:t>
+            </w:r>
+            <w:proofErr w:type="spellEnd"/>
+            <w:r>
+              <w:t xml:space="preserve"> </w:t>
+            </w:r>
+            <w:proofErr w:type="spellStart"/>
+            <w:r>
+              <w:t>Thế</w:t>
+            </w:r>
+            <w:proofErr w:type="spellEnd"/>
+            <w:r>
+              <w:t xml:space="preserve"> Phy, </w:t>
+            </w:r>
+            <w:proofErr w:type="spellStart"/>
+            <w:r>
+              <w:t>Trần</w:t>
+            </w:r>
+            <w:proofErr w:type="spellEnd"/>
+            <w:r>
+              <w:t xml:space="preserve"> </w:t>
+            </w:r>
+            <w:proofErr w:type="spellStart"/>
+            <w:r>
+              <w:t>Thoại</w:t>
+            </w:r>
+            <w:proofErr w:type="spellEnd"/>
+            <w:r>
+              <w:t xml:space="preserve"> </w:t>
+            </w:r>
+            <w:proofErr w:type="spellStart"/>
+            <w:r>
+              <w:lastRenderedPageBreak/>
+              <w:t>Thông</w:t>
+            </w:r>
+            <w:proofErr w:type="spellEnd"/>
+            <w:r>
+              <w:t xml:space="preserve">, </w:t>
+            </w:r>
+            <w:proofErr w:type="spellStart"/>
+            <w:r>
+              <w:t>Bùi</w:t>
+            </w:r>
+            <w:proofErr w:type="spellEnd"/>
+            <w:r>
+              <w:t xml:space="preserve"> </w:t>
+            </w:r>
+            <w:proofErr w:type="spellStart"/>
+            <w:r>
+              <w:t>Nguyễn</w:t>
+            </w:r>
+            <w:proofErr w:type="spellEnd"/>
+            <w:r>
+              <w:t xml:space="preserve"> </w:t>
+            </w:r>
+            <w:proofErr w:type="spellStart"/>
+            <w:r>
+              <w:t>Đức</w:t>
+            </w:r>
+            <w:proofErr w:type="spellEnd"/>
+            <w:r>
+              <w:t xml:space="preserve"> </w:t>
+            </w:r>
+            <w:proofErr w:type="spellStart"/>
+            <w:r>
+              <w:t>Toàn</w:t>
+            </w:r>
+            <w:proofErr w:type="spellEnd"/>
+          </w:p>
+        </w:tc>
+        <w:tc>
+          <w:tcPr>
+            <w:tcW w:w="2724" w:type="dxa"/>
+          </w:tcPr>
+          <w:p>
+            <w:r>
+              <w:lastRenderedPageBreak/>
+              <w:t>4 Nov, 5 Nov</w:t>
+            </w:r>
+          </w:p>
+        </w:tc>
+      </w:tr>
+    </w:tbl>
+    <w:p/>
     <w:p>
       <w:pPr>
         <w:pStyle w:val="Heading2"/>
       </w:pPr>
-      <w:bookmarkStart w:id="45" w:name="_Toc447095892"/>
-      <w:bookmarkStart w:id="46" w:name="_Toc512930361"/>
-      <w:bookmarkStart w:id="47" w:name="_Toc447095893"/>
-      <w:bookmarkStart w:id="48" w:name="_Toc512930362"/>
-      <w:bookmarkStart w:id="49" w:name="_Toc430447687"/>
-      <w:bookmarkStart w:id="50" w:name="_Toc447095894"/>
-      <w:bookmarkStart w:id="51" w:name="_Toc512930363"/>
-      <w:bookmarkStart w:id="52" w:name="_Toc430447688"/>
-      <w:bookmarkStart w:id="53" w:name="_Toc430447689"/>
-      <w:bookmarkStart w:id="54" w:name="_Toc447095895"/>
-      <w:bookmarkStart w:id="55" w:name="_Toc512930364"/>
-      <w:bookmarkStart w:id="56" w:name="_Toc430447690"/>
-      <w:bookmarkStart w:id="57" w:name="_Toc447095896"/>
-      <w:bookmarkStart w:id="58" w:name="_Toc512930365"/>
-      <w:bookmarkStart w:id="59" w:name="_Toc447095897"/>
-      <w:bookmarkStart w:id="60" w:name="_Toc512930366"/>
-      <w:bookmarkStart w:id="61" w:name="_Toc430447691"/>
-      <w:bookmarkStart w:id="62" w:name="_Toc447095898"/>
-      <w:bookmarkStart w:id="63" w:name="_Toc512930367"/>
-      <w:bookmarkStart w:id="64" w:name="_Toc447095908"/>
-      <w:bookmarkStart w:id="65" w:name="_Toc512930368"/>
-      <w:bookmarkStart w:id="66" w:name="_Toc513004379"/>
-      <w:bookmarkStart w:id="67" w:name="_Toc307271030"/>
-      <w:bookmarkStart w:id="68" w:name="_Toc413446320"/>
-      <w:bookmarkEnd w:id="6"/>
+      <w:bookmarkStart w:id="46" w:name="_Toc447095892"/>
+      <w:bookmarkStart w:id="47" w:name="_Toc512930361"/>
+      <w:bookmarkStart w:id="48" w:name="_Toc447095893"/>
+      <w:bookmarkStart w:id="49" w:name="_Toc512930362"/>
+      <w:bookmarkStart w:id="50" w:name="_Toc430447687"/>
+      <w:bookmarkStart w:id="51" w:name="_Toc447095894"/>
+      <w:bookmarkStart w:id="52" w:name="_Toc512930363"/>
+      <w:bookmarkStart w:id="53" w:name="_Toc430447688"/>
+      <w:bookmarkStart w:id="54" w:name="_Toc430447689"/>
+      <w:bookmarkStart w:id="55" w:name="_Toc447095895"/>
+      <w:bookmarkStart w:id="56" w:name="_Toc512930364"/>
+      <w:bookmarkStart w:id="57" w:name="_Toc430447690"/>
+      <w:bookmarkStart w:id="58" w:name="_Toc447095896"/>
+      <w:bookmarkStart w:id="59" w:name="_Toc512930365"/>
+      <w:bookmarkStart w:id="60" w:name="_Toc447095897"/>
+      <w:bookmarkStart w:id="61" w:name="_Toc512930366"/>
+      <w:bookmarkStart w:id="62" w:name="_Toc430447691"/>
+      <w:bookmarkStart w:id="63" w:name="_Toc447095898"/>
+      <w:bookmarkStart w:id="64" w:name="_Toc512930367"/>
+      <w:bookmarkStart w:id="65" w:name="_Toc447095908"/>
+      <w:bookmarkStart w:id="66" w:name="_Toc512930368"/>
+      <w:bookmarkStart w:id="67" w:name="_Toc513004379"/>
+      <w:bookmarkStart w:id="68" w:name="_Toc307271030"/>
+      <w:bookmarkStart w:id="69" w:name="_Toc413446320"/>
       <w:bookmarkEnd w:id="7"/>
       <w:bookmarkEnd w:id="8"/>
-      <w:bookmarkEnd w:id="45"/>
+      <w:bookmarkEnd w:id="9"/>
       <w:bookmarkEnd w:id="46"/>
       <w:bookmarkEnd w:id="47"/>
       <w:bookmarkEnd w:id="48"/>
@@ -4457,12 +6861,13 @@
       <w:bookmarkEnd w:id="63"/>
       <w:bookmarkEnd w:id="64"/>
       <w:bookmarkEnd w:id="65"/>
+      <w:bookmarkEnd w:id="66"/>
       <w:r>
         <w:t>Project Monitoring and Control</w:t>
       </w:r>
-      <w:bookmarkEnd w:id="66"/>
       <w:bookmarkEnd w:id="67"/>
       <w:bookmarkEnd w:id="68"/>
+      <w:bookmarkEnd w:id="69"/>
     </w:p>
     <w:p>
       <w:pPr>
@@ -4472,16 +6877,16 @@
           <w:numId w:val="11"/>
         </w:numPr>
       </w:pPr>
-      <w:bookmarkStart w:id="69" w:name="_Toc413446321"/>
-      <w:bookmarkStart w:id="70" w:name="_Toc307271032"/>
-      <w:bookmarkStart w:id="71" w:name="_Toc447095913"/>
-      <w:bookmarkStart w:id="72" w:name="_Toc447095916"/>
+      <w:bookmarkStart w:id="70" w:name="_Toc413446321"/>
+      <w:bookmarkStart w:id="71" w:name="_Toc307271032"/>
+      <w:bookmarkStart w:id="72" w:name="_Toc447095913"/>
+      <w:bookmarkStart w:id="73" w:name="_Toc447095916"/>
       <w:r>
         <w:t>Reporting</w:t>
       </w:r>
-      <w:bookmarkEnd w:id="69"/>
       <w:bookmarkEnd w:id="70"/>
       <w:bookmarkEnd w:id="71"/>
+      <w:bookmarkEnd w:id="72"/>
     </w:p>
     <w:p>
       <w:pPr>
@@ -4591,18 +6996,18 @@
           <w:numId w:val="11"/>
         </w:numPr>
       </w:pPr>
-      <w:bookmarkStart w:id="73" w:name="_Toc413446322"/>
-      <w:bookmarkStart w:id="74" w:name="_Toc307271033"/>
-      <w:bookmarkStart w:id="75" w:name="_Toc447095915"/>
+      <w:bookmarkStart w:id="74" w:name="_Toc413446322"/>
+      <w:bookmarkStart w:id="75" w:name="_Toc307271033"/>
+      <w:bookmarkStart w:id="76" w:name="_Toc447095915"/>
       <w:r>
         <w:t>Risk Management</w:t>
       </w:r>
-      <w:bookmarkEnd w:id="73"/>
       <w:bookmarkEnd w:id="74"/>
+      <w:bookmarkEnd w:id="75"/>
       <w:r>
         <w:t xml:space="preserve"> </w:t>
       </w:r>
-      <w:bookmarkEnd w:id="75"/>
+      <w:bookmarkEnd w:id="76"/>
     </w:p>
     <w:p>
       <w:pPr>
@@ -5152,16 +7557,7 @@
                 <w:i w:val="0"/>
                 <w:color w:val="000000" w:themeColor="text1"/>
               </w:rPr>
-              <w:t>For each</w:t>
-            </w:r>
-            <w:bookmarkStart w:id="76" w:name="_GoBack"/>
-            <w:bookmarkEnd w:id="76"/>
-            <w:r>
-              <w:rPr>
-                <w:i w:val="0"/>
-                <w:color w:val="000000" w:themeColor="text1"/>
-              </w:rPr>
-              <w:t xml:space="preserve"> part</w:t>
+              <w:t>For each part</w:t>
             </w:r>
             <w:r>
               <w:rPr>
@@ -5656,7 +8052,7 @@
       <w:bookmarkStart w:id="80" w:name="_Toc512930369"/>
       <w:bookmarkStart w:id="81" w:name="_Toc447095932"/>
       <w:bookmarkStart w:id="82" w:name="_Toc512930370"/>
-      <w:bookmarkEnd w:id="72"/>
+      <w:bookmarkEnd w:id="73"/>
       <w:bookmarkEnd w:id="79"/>
       <w:bookmarkEnd w:id="80"/>
       <w:bookmarkEnd w:id="81"/>
@@ -5802,17 +8198,27 @@
           <w:r>
             <w:sym w:font="Symbol" w:char="F0D3"/>
           </w:r>
-          <w:fldSimple w:instr=" DOCPROPERTY &quot;Company&quot;  \* MERGEFORMAT ">
-            <w:r>
-              <w:t>&lt;</w:t>
-            </w:r>
-            <w:r>
-              <w:t>Team</w:t>
-            </w:r>
-            <w:r>
-              <w:t xml:space="preserve"> Name&gt;</w:t>
-            </w:r>
-          </w:fldSimple>
+          <w:r>
+            <w:fldChar w:fldCharType="begin"/>
+          </w:r>
+          <w:r>
+            <w:instrText xml:space="preserve"> DOCPROPERTY "Company"  \* MERGEFORMAT </w:instrText>
+          </w:r>
+          <w:r>
+            <w:fldChar w:fldCharType="separate"/>
+          </w:r>
+          <w:r>
+            <w:t>&lt;</w:t>
+          </w:r>
+          <w:r>
+            <w:t>Team</w:t>
+          </w:r>
+          <w:r>
+            <w:t xml:space="preserve"> Name&gt;</w:t>
+          </w:r>
+          <w:r>
+            <w:fldChar w:fldCharType="end"/>
+          </w:r>
           <w:r>
             <w:t xml:space="preserve">, </w:t>
           </w:r>
@@ -5876,7 +8282,7 @@
               <w:rStyle w:val="PageNumber"/>
               <w:noProof/>
             </w:rPr>
-            <w:t>6</w:t>
+            <w:t>8</w:t>
           </w:r>
           <w:r>
             <w:rPr>
@@ -5913,7 +8319,7 @@
               <w:rStyle w:val="PageNumber"/>
               <w:noProof/>
             </w:rPr>
-            <w:t>7</w:t>
+            <w:t>8</w:t>
           </w:r>
           <w:r>
             <w:rPr>
@@ -6138,11 +8544,21 @@
           <w:tcW w:w="6379" w:type="dxa"/>
         </w:tcPr>
         <w:p>
-          <w:fldSimple w:instr=" TITLE  \* MERGEFORMAT ">
-            <w:r>
-              <w:t>Software Development Plan (Small Project)</w:t>
-            </w:r>
-          </w:fldSimple>
+          <w:r>
+            <w:fldChar w:fldCharType="begin"/>
+          </w:r>
+          <w:r>
+            <w:instrText xml:space="preserve"> TITLE  \* MERGEFORMAT </w:instrText>
+          </w:r>
+          <w:r>
+            <w:fldChar w:fldCharType="separate"/>
+          </w:r>
+          <w:r>
+            <w:t>Software Development Plan (Small Project)</w:t>
+          </w:r>
+          <w:r>
+            <w:fldChar w:fldCharType="end"/>
+          </w:r>
         </w:p>
       </w:tc>
       <w:tc>
@@ -6167,7 +8583,7 @@
         </w:tcPr>
         <w:p>
           <w:r>
-            <w:t>&lt;document identifier&gt;</w:t>
+            <w:t>PA1-Project Plan</w:t>
           </w:r>
         </w:p>
       </w:tc>
@@ -15143,7 +17559,7 @@
 </file>
 
 <file path=customXml/itemProps1.xml><?xml version="1.0" encoding="utf-8"?>
-<ds:datastoreItem xmlns:ds="http://schemas.openxmlformats.org/officeDocument/2006/customXml" ds:itemID="{15156F6A-D85A-49F3-8558-C4329932527F}">
+<ds:datastoreItem xmlns:ds="http://schemas.openxmlformats.org/officeDocument/2006/customXml" ds:itemID="{66E95CDB-30C4-4068-BFF5-221375B76A6D}">
   <ds:schemaRefs>
     <ds:schemaRef ds:uri="http://schemas.openxmlformats.org/officeDocument/2006/bibliography"/>
   </ds:schemaRefs>

</xml_diff>